<commit_message>
Aggiunta Activity Diagram al D2
</commit_message>
<xml_diff>
--- a/Specifica requisiti/Specifica requisiti.docx
+++ b/Specifica requisiti/Specifica requisiti.docx
@@ -2287,431 +2287,77 @@
     </w:p>
     <w:p>
       <w:pPr>
-        <w:pStyle w:val="Paragrafoelenco"/>
-        <w:numPr>
-          <w:ilvl w:val="0"/>
-          <w:numId w:val="1"/>
-        </w:numPr>
-        <w:rPr>
-          <w:rFonts w:asciiTheme="minorHAnsi" w:hAnsiTheme="minorHAnsi" w:cstheme="minorHAnsi"/>
-          <w:sz w:val="24"/>
-          <w:szCs w:val="24"/>
-        </w:rPr>
-      </w:pPr>
-      <w:r>
-        <w:rPr>
-          <w:rFonts w:asciiTheme="minorHAnsi" w:hAnsiTheme="minorHAnsi" w:cstheme="minorHAnsi"/>
-          <w:sz w:val="24"/>
-          <w:szCs w:val="24"/>
-        </w:rPr>
-        <w:t xml:space="preserve">L’utente registrato </w:t>
-      </w:r>
-      <w:r>
-        <w:rPr>
-          <w:rFonts w:asciiTheme="minorHAnsi" w:hAnsiTheme="minorHAnsi" w:cstheme="minorHAnsi"/>
-          <w:sz w:val="24"/>
-          <w:szCs w:val="24"/>
-        </w:rPr>
-        <w:t xml:space="preserve">accede </w:t>
-      </w:r>
-      <w:r>
-        <w:rPr>
-          <w:rFonts w:asciiTheme="minorHAnsi" w:hAnsiTheme="minorHAnsi" w:cstheme="minorHAnsi"/>
-          <w:sz w:val="24"/>
-          <w:szCs w:val="24"/>
-        </w:rPr>
-        <w:t>alla “Schermata Acquisto Skipass”</w:t>
-      </w:r>
-      <w:r>
-        <w:rPr>
-          <w:rFonts w:asciiTheme="minorHAnsi" w:hAnsiTheme="minorHAnsi" w:cstheme="minorHAnsi"/>
-          <w:sz w:val="24"/>
-          <w:szCs w:val="24"/>
-        </w:rPr>
-        <w:t>;</w:t>
-      </w:r>
-    </w:p>
-    <w:p>
-      <w:pPr>
-        <w:pStyle w:val="Paragrafoelenco"/>
-        <w:numPr>
-          <w:ilvl w:val="0"/>
-          <w:numId w:val="1"/>
-        </w:numPr>
-        <w:rPr>
-          <w:rFonts w:asciiTheme="minorHAnsi" w:hAnsiTheme="minorHAnsi" w:cstheme="minorHAnsi"/>
-          <w:sz w:val="24"/>
-          <w:szCs w:val="24"/>
-        </w:rPr>
-      </w:pPr>
-      <w:r>
-        <w:rPr>
-          <w:rFonts w:asciiTheme="minorHAnsi" w:hAnsiTheme="minorHAnsi" w:cstheme="minorHAnsi"/>
-          <w:sz w:val="24"/>
-          <w:szCs w:val="24"/>
-        </w:rPr>
-        <w:t xml:space="preserve">L’utente </w:t>
-      </w:r>
-      <w:r>
-        <w:rPr>
-          <w:rFonts w:asciiTheme="minorHAnsi" w:hAnsiTheme="minorHAnsi" w:cstheme="minorHAnsi"/>
-          <w:sz w:val="24"/>
-          <w:szCs w:val="24"/>
-        </w:rPr>
-        <w:t xml:space="preserve">deve selezionare una tipologia di biglietto fra le </w:t>
-      </w:r>
-      <w:r>
-        <w:rPr>
-          <w:rFonts w:asciiTheme="minorHAnsi" w:hAnsiTheme="minorHAnsi" w:cstheme="minorHAnsi"/>
-          <w:sz w:val="24"/>
-          <w:szCs w:val="24"/>
-        </w:rPr>
-        <w:t>quattro proposte</w:t>
-      </w:r>
-      <w:r>
-        <w:rPr>
-          <w:rFonts w:asciiTheme="minorHAnsi" w:hAnsiTheme="minorHAnsi" w:cstheme="minorHAnsi"/>
-          <w:sz w:val="24"/>
-          <w:szCs w:val="24"/>
-        </w:rPr>
-        <w:t>;</w:t>
-      </w:r>
-    </w:p>
-    <w:p>
-      <w:pPr>
-        <w:pStyle w:val="Paragrafoelenco"/>
-        <w:numPr>
-          <w:ilvl w:val="0"/>
-          <w:numId w:val="1"/>
-        </w:numPr>
-        <w:rPr>
-          <w:rFonts w:asciiTheme="minorHAnsi" w:hAnsiTheme="minorHAnsi" w:cstheme="minorHAnsi"/>
-          <w:sz w:val="24"/>
-          <w:szCs w:val="24"/>
-        </w:rPr>
-      </w:pPr>
-      <w:r>
-        <w:rPr>
-          <w:rFonts w:asciiTheme="minorHAnsi" w:hAnsiTheme="minorHAnsi" w:cstheme="minorHAnsi"/>
-          <w:sz w:val="24"/>
-          <w:szCs w:val="24"/>
-        </w:rPr>
-        <w:t>Per il biglietto giornaliero</w:t>
-      </w:r>
-      <w:r>
-        <w:rPr>
-          <w:rFonts w:asciiTheme="minorHAnsi" w:hAnsiTheme="minorHAnsi" w:cstheme="minorHAnsi"/>
-          <w:sz w:val="24"/>
-          <w:szCs w:val="24"/>
-        </w:rPr>
-        <w:t xml:space="preserve"> o stagionale versione “BASIC”</w:t>
-      </w:r>
-      <w:r>
-        <w:rPr>
-          <w:rFonts w:asciiTheme="minorHAnsi" w:hAnsiTheme="minorHAnsi" w:cstheme="minorHAnsi"/>
-          <w:sz w:val="24"/>
-          <w:szCs w:val="24"/>
-        </w:rPr>
-        <w:t xml:space="preserve"> l’utente inserisce nell’apposita box</w:t>
-      </w:r>
-      <w:r>
-        <w:rPr>
-          <w:rFonts w:asciiTheme="minorHAnsi" w:hAnsiTheme="minorHAnsi" w:cstheme="minorHAnsi"/>
-          <w:sz w:val="24"/>
-          <w:szCs w:val="24"/>
-        </w:rPr>
-        <w:t>:</w:t>
-      </w:r>
-    </w:p>
-    <w:p>
-      <w:pPr>
-        <w:pStyle w:val="Paragrafoelenco"/>
-        <w:numPr>
-          <w:ilvl w:val="0"/>
-          <w:numId w:val="6"/>
-        </w:numPr>
-        <w:rPr>
-          <w:rFonts w:asciiTheme="minorHAnsi" w:hAnsiTheme="minorHAnsi" w:cstheme="minorHAnsi"/>
-          <w:sz w:val="24"/>
-          <w:szCs w:val="24"/>
-        </w:rPr>
-      </w:pPr>
-      <w:r>
-        <w:rPr>
-          <w:rFonts w:asciiTheme="minorHAnsi" w:hAnsiTheme="minorHAnsi" w:cstheme="minorHAnsi"/>
-          <w:sz w:val="24"/>
-          <w:szCs w:val="24"/>
-        </w:rPr>
-        <w:t>La data</w:t>
-      </w:r>
-      <w:r>
-        <w:rPr>
-          <w:rFonts w:asciiTheme="minorHAnsi" w:hAnsiTheme="minorHAnsi" w:cstheme="minorHAnsi"/>
-          <w:sz w:val="24"/>
-          <w:szCs w:val="24"/>
-        </w:rPr>
-        <w:t xml:space="preserve"> o la stagione</w:t>
-      </w:r>
-      <w:r>
-        <w:rPr>
-          <w:rFonts w:asciiTheme="minorHAnsi" w:hAnsiTheme="minorHAnsi" w:cstheme="minorHAnsi"/>
-          <w:sz w:val="24"/>
-          <w:szCs w:val="24"/>
-        </w:rPr>
-        <w:t xml:space="preserve"> di validità del biglietto;</w:t>
-      </w:r>
-    </w:p>
-    <w:p>
-      <w:pPr>
-        <w:pStyle w:val="Paragrafoelenco"/>
-        <w:numPr>
-          <w:ilvl w:val="0"/>
-          <w:numId w:val="6"/>
-        </w:numPr>
-        <w:rPr>
-          <w:rFonts w:asciiTheme="minorHAnsi" w:hAnsiTheme="minorHAnsi" w:cstheme="minorHAnsi"/>
-          <w:sz w:val="24"/>
-          <w:szCs w:val="24"/>
-        </w:rPr>
-      </w:pPr>
-      <w:r>
-        <w:rPr>
-          <w:rFonts w:asciiTheme="minorHAnsi" w:hAnsiTheme="minorHAnsi" w:cstheme="minorHAnsi"/>
-          <w:sz w:val="24"/>
-          <w:szCs w:val="24"/>
-        </w:rPr>
-        <w:t>La propria categoria di appartenenza che può essere “Child”, “Adult” oppure “Senior”</w:t>
-      </w:r>
-      <w:r>
-        <w:rPr>
-          <w:rFonts w:asciiTheme="minorHAnsi" w:hAnsiTheme="minorHAnsi" w:cstheme="minorHAnsi"/>
-          <w:sz w:val="24"/>
-          <w:szCs w:val="24"/>
-        </w:rPr>
-        <w:t>;</w:t>
-      </w:r>
-    </w:p>
-    <w:p>
-      <w:pPr>
-        <w:pStyle w:val="Paragrafoelenco"/>
-        <w:numPr>
-          <w:ilvl w:val="0"/>
-          <w:numId w:val="1"/>
-        </w:numPr>
-        <w:rPr>
-          <w:rFonts w:asciiTheme="minorHAnsi" w:hAnsiTheme="minorHAnsi" w:cstheme="minorHAnsi"/>
-          <w:sz w:val="24"/>
-          <w:szCs w:val="24"/>
-        </w:rPr>
-      </w:pPr>
-      <w:r>
-        <w:rPr>
-          <w:rFonts w:asciiTheme="minorHAnsi" w:hAnsiTheme="minorHAnsi" w:cstheme="minorHAnsi"/>
-          <w:sz w:val="24"/>
-          <w:szCs w:val="24"/>
-        </w:rPr>
-        <w:t>Per il biglietto</w:t>
-      </w:r>
-      <w:r>
-        <w:rPr>
-          <w:rFonts w:asciiTheme="minorHAnsi" w:hAnsiTheme="minorHAnsi" w:cstheme="minorHAnsi"/>
-          <w:sz w:val="24"/>
-          <w:szCs w:val="24"/>
-        </w:rPr>
-        <w:t xml:space="preserve"> </w:t>
-      </w:r>
-      <w:r>
-        <w:rPr>
-          <w:rFonts w:asciiTheme="minorHAnsi" w:hAnsiTheme="minorHAnsi" w:cstheme="minorHAnsi"/>
-          <w:sz w:val="24"/>
-          <w:szCs w:val="24"/>
-        </w:rPr>
-        <w:t>giornaliero o stagionale versione “PREMIUM”</w:t>
-      </w:r>
-      <w:r>
-        <w:rPr>
-          <w:rFonts w:asciiTheme="minorHAnsi" w:hAnsiTheme="minorHAnsi" w:cstheme="minorHAnsi"/>
-          <w:sz w:val="24"/>
-          <w:szCs w:val="24"/>
-        </w:rPr>
-        <w:t xml:space="preserve"> l’utente </w:t>
-      </w:r>
-      <w:r>
-        <w:rPr>
-          <w:rFonts w:asciiTheme="minorHAnsi" w:hAnsiTheme="minorHAnsi" w:cstheme="minorHAnsi"/>
-          <w:sz w:val="24"/>
-          <w:szCs w:val="24"/>
-        </w:rPr>
-        <w:t>inserisce nell’apposita box:</w:t>
-      </w:r>
-    </w:p>
-    <w:p>
-      <w:pPr>
-        <w:pStyle w:val="Paragrafoelenco"/>
-        <w:numPr>
-          <w:ilvl w:val="0"/>
-          <w:numId w:val="7"/>
-        </w:numPr>
-        <w:rPr>
-          <w:rFonts w:asciiTheme="minorHAnsi" w:hAnsiTheme="minorHAnsi" w:cstheme="minorHAnsi"/>
-          <w:sz w:val="24"/>
-          <w:szCs w:val="24"/>
-        </w:rPr>
-      </w:pPr>
-      <w:r>
-        <w:rPr>
-          <w:rFonts w:asciiTheme="minorHAnsi" w:hAnsiTheme="minorHAnsi" w:cstheme="minorHAnsi"/>
-          <w:sz w:val="24"/>
-          <w:szCs w:val="24"/>
-        </w:rPr>
-        <w:t>La stagione di validità del biglietto;</w:t>
-      </w:r>
-    </w:p>
-    <w:p>
-      <w:pPr>
-        <w:pStyle w:val="Paragrafoelenco"/>
-        <w:numPr>
-          <w:ilvl w:val="0"/>
-          <w:numId w:val="7"/>
-        </w:numPr>
-        <w:rPr>
-          <w:rFonts w:asciiTheme="minorHAnsi" w:hAnsiTheme="minorHAnsi" w:cstheme="minorHAnsi"/>
-          <w:sz w:val="24"/>
-          <w:szCs w:val="24"/>
-        </w:rPr>
-      </w:pPr>
-      <w:r>
-        <w:rPr>
-          <w:rFonts w:asciiTheme="minorHAnsi" w:hAnsiTheme="minorHAnsi" w:cstheme="minorHAnsi"/>
-          <w:sz w:val="24"/>
-          <w:szCs w:val="24"/>
-        </w:rPr>
-        <w:t>La propria categoria di appartenenza che può essere “Child”, “Adult” oppure “Senior;</w:t>
-      </w:r>
-    </w:p>
-    <w:p>
-      <w:pPr>
-        <w:ind w:left="643"/>
-        <w:rPr>
-          <w:rFonts w:asciiTheme="minorHAnsi" w:hAnsiTheme="minorHAnsi" w:cstheme="minorHAnsi"/>
-          <w:sz w:val="24"/>
-          <w:szCs w:val="24"/>
-        </w:rPr>
-      </w:pPr>
-      <w:r>
-        <w:rPr>
-          <w:rFonts w:asciiTheme="minorHAnsi" w:hAnsiTheme="minorHAnsi" w:cstheme="minorHAnsi"/>
-          <w:sz w:val="24"/>
-          <w:szCs w:val="24"/>
-        </w:rPr>
-        <w:t xml:space="preserve">successivamente </w:t>
-      </w:r>
-      <w:r>
-        <w:rPr>
-          <w:rFonts w:asciiTheme="minorHAnsi" w:hAnsiTheme="minorHAnsi" w:cstheme="minorHAnsi"/>
-          <w:sz w:val="24"/>
-          <w:szCs w:val="24"/>
-        </w:rPr>
-        <w:t>l’utente viene rimandato alla “Schermata Prenotazione Lezion</w:t>
-      </w:r>
-      <w:r>
-        <w:rPr>
-          <w:rFonts w:asciiTheme="minorHAnsi" w:hAnsiTheme="minorHAnsi" w:cstheme="minorHAnsi"/>
-          <w:sz w:val="24"/>
-          <w:szCs w:val="24"/>
-        </w:rPr>
-        <w:t xml:space="preserve">i” dove può effettuare la prenotazione </w:t>
-      </w:r>
-      <w:r>
-        <w:rPr>
-          <w:rFonts w:asciiTheme="minorHAnsi" w:hAnsiTheme="minorHAnsi" w:cstheme="minorHAnsi"/>
-          <w:sz w:val="24"/>
-          <w:szCs w:val="24"/>
-        </w:rPr>
-        <w:t>d</w:t>
-      </w:r>
-      <w:r>
-        <w:rPr>
-          <w:rFonts w:asciiTheme="minorHAnsi" w:hAnsiTheme="minorHAnsi" w:cstheme="minorHAnsi"/>
-          <w:sz w:val="24"/>
-          <w:szCs w:val="24"/>
-        </w:rPr>
-        <w:t>i una lezione di sci con un maestro a scelta fra i vari proposti.</w:t>
-      </w:r>
-    </w:p>
-    <w:p>
-      <w:pPr>
-        <w:rPr>
-          <w:rFonts w:asciiTheme="minorHAnsi" w:hAnsiTheme="minorHAnsi" w:cstheme="minorHAnsi"/>
-          <w:sz w:val="24"/>
-          <w:szCs w:val="24"/>
-        </w:rPr>
-      </w:pPr>
-      <w:r>
-        <w:rPr>
-          <w:rFonts w:asciiTheme="minorHAnsi" w:hAnsiTheme="minorHAnsi" w:cstheme="minorHAnsi"/>
-          <w:b/>
-          <w:bCs/>
-          <w:sz w:val="24"/>
-          <w:szCs w:val="24"/>
-        </w:rPr>
-        <w:t>Descrizione</w:t>
-      </w:r>
-      <w:r>
-        <w:rPr>
-          <w:rFonts w:asciiTheme="minorHAnsi" w:hAnsiTheme="minorHAnsi" w:cstheme="minorHAnsi"/>
-          <w:sz w:val="24"/>
-          <w:szCs w:val="24"/>
-        </w:rPr>
-        <w:t>:</w:t>
-      </w:r>
-    </w:p>
-    <w:p>
-      <w:pPr>
-        <w:pStyle w:val="Paragrafoelenco"/>
-        <w:numPr>
-          <w:ilvl w:val="0"/>
-          <w:numId w:val="8"/>
-        </w:numPr>
-        <w:rPr>
-          <w:rFonts w:asciiTheme="minorHAnsi" w:hAnsiTheme="minorHAnsi" w:cstheme="minorHAnsi"/>
-          <w:sz w:val="24"/>
-          <w:szCs w:val="24"/>
-        </w:rPr>
-      </w:pPr>
-      <w:r>
-        <w:rPr>
-          <w:rFonts w:asciiTheme="minorHAnsi" w:hAnsiTheme="minorHAnsi" w:cstheme="minorHAnsi"/>
-          <w:sz w:val="24"/>
-          <w:szCs w:val="24"/>
-        </w:rPr>
-        <w:t xml:space="preserve">Dopo aver selezionato la tipologia di skipass ed inserito i dati richiesti l’utente seleziona il bottone “Acquista” che fa scegliere un circuito di pagamento. Il pagamento si può effettuare tramite il circuito “visa” o “mastercard”. </w:t>
-      </w:r>
-    </w:p>
-    <w:p>
-      <w:pPr>
-        <w:rPr>
-          <w:rFonts w:asciiTheme="minorHAnsi" w:hAnsiTheme="minorHAnsi" w:cstheme="minorHAnsi"/>
-          <w:sz w:val="24"/>
-          <w:szCs w:val="24"/>
-        </w:rPr>
-      </w:pPr>
-    </w:p>
-    <w:p>
-      <w:pPr>
-        <w:rPr>
-          <w:rFonts w:asciiTheme="minorHAnsi" w:hAnsiTheme="minorHAnsi" w:cstheme="minorHAnsi"/>
-          <w:sz w:val="24"/>
-          <w:szCs w:val="24"/>
-        </w:rPr>
-      </w:pPr>
-      <w:r>
-        <w:rPr>
-          <w:rFonts w:asciiTheme="minorHAnsi" w:hAnsiTheme="minorHAnsi" w:cstheme="minorHAnsi"/>
-          <w:sz w:val="24"/>
-          <w:szCs w:val="24"/>
-        </w:rPr>
-        <w:t>// Il sistema agisce come nel seguente Activity Diagram:</w:t>
+        <w:rPr>
+          <w:rFonts w:asciiTheme="minorHAnsi" w:hAnsiTheme="minorHAnsi" w:cstheme="minorHAnsi"/>
+          <w:sz w:val="24"/>
+          <w:szCs w:val="24"/>
+        </w:rPr>
+      </w:pPr>
+      <w:r>
+        <w:rPr>
+          <w:rFonts w:asciiTheme="minorHAnsi" w:hAnsiTheme="minorHAnsi" w:cstheme="minorHAnsi"/>
+          <w:sz w:val="24"/>
+          <w:szCs w:val="24"/>
+        </w:rPr>
+        <w:t>Il sistema agisce come nel seguente Activity Diagram:</w:t>
+      </w:r>
+    </w:p>
+    <w:p>
+      <w:pPr>
+        <w:rPr>
+          <w:rFonts w:asciiTheme="minorHAnsi" w:hAnsiTheme="minorHAnsi" w:cstheme="minorHAnsi"/>
+          <w:sz w:val="24"/>
+          <w:szCs w:val="24"/>
+        </w:rPr>
+      </w:pPr>
+      <w:r>
+        <w:rPr>
+          <w:rFonts w:asciiTheme="minorHAnsi" w:hAnsiTheme="minorHAnsi" w:cstheme="minorHAnsi"/>
+          <w:noProof/>
+          <w:sz w:val="24"/>
+          <w:szCs w:val="24"/>
+        </w:rPr>
+        <w:drawing>
+          <wp:inline distT="0" distB="0" distL="0" distR="0" wp14:anchorId="0C54FFBF" wp14:editId="34B91D76">
+            <wp:extent cx="6120130" cy="4215765"/>
+            <wp:effectExtent l="0" t="0" r="0" b="0"/>
+            <wp:docPr id="3" name="Immagine 3"/>
+            <wp:cNvGraphicFramePr>
+              <a:graphicFrameLocks xmlns:a="http://schemas.openxmlformats.org/drawingml/2006/main" noChangeAspect="1"/>
+            </wp:cNvGraphicFramePr>
+            <a:graphic xmlns:a="http://schemas.openxmlformats.org/drawingml/2006/main">
+              <a:graphicData uri="http://schemas.openxmlformats.org/drawingml/2006/picture">
+                <pic:pic xmlns:pic="http://schemas.openxmlformats.org/drawingml/2006/picture">
+                  <pic:nvPicPr>
+                    <pic:cNvPr id="3" name="Immagine 3"/>
+                    <pic:cNvPicPr/>
+                  </pic:nvPicPr>
+                  <pic:blipFill>
+                    <a:blip r:embed="rId9">
+                      <a:extLst>
+                        <a:ext uri="{28A0092B-C50C-407E-A947-70E740481C1C}">
+                          <a14:useLocalDpi xmlns:a14="http://schemas.microsoft.com/office/drawing/2010/main" val="0"/>
+                        </a:ext>
+                      </a:extLst>
+                    </a:blip>
+                    <a:stretch>
+                      <a:fillRect/>
+                    </a:stretch>
+                  </pic:blipFill>
+                  <pic:spPr>
+                    <a:xfrm>
+                      <a:off x="0" y="0"/>
+                      <a:ext cx="6120130" cy="4215765"/>
+                    </a:xfrm>
+                    <a:prstGeom prst="rect">
+                      <a:avLst/>
+                    </a:prstGeom>
+                  </pic:spPr>
+                </pic:pic>
+              </a:graphicData>
+            </a:graphic>
+          </wp:inline>
+        </w:drawing>
       </w:r>
     </w:p>
     <w:p>
@@ -3049,15 +2695,7 @@
           <w:sz w:val="24"/>
           <w:szCs w:val="24"/>
         </w:rPr>
-        <w:t xml:space="preserve">// </w:t>
-      </w:r>
-      <w:r>
-        <w:rPr>
-          <w:rFonts w:asciiTheme="minorHAnsi" w:hAnsiTheme="minorHAnsi" w:cstheme="minorHAnsi"/>
-          <w:sz w:val="24"/>
-          <w:szCs w:val="24"/>
-        </w:rPr>
-        <w:t>Il sistema agisce come nel seguente Activity Diagram:</w:t>
+        <w:t>// Il sistema agisce come nel seguente Activity Diagram:</w:t>
       </w:r>
     </w:p>
     <w:p>
@@ -3075,7 +2713,6 @@
         <w:pStyle w:val="Titolo3"/>
       </w:pPr>
       <w:r>
-        <w:lastRenderedPageBreak/>
         <w:t>Descrizione Use Case “Visualizzazione skipass acquistati”</w:t>
       </w:r>
       <w:bookmarkEnd w:id="9"/>
@@ -3771,6 +3408,7 @@
           <w:sz w:val="24"/>
           <w:szCs w:val="24"/>
         </w:rPr>
+        <w:lastRenderedPageBreak/>
         <w:t>Dalla sezione “</w:t>
       </w:r>
       <w:r>
@@ -4113,7 +3751,7 @@
                     <pic:cNvPicPr/>
                   </pic:nvPicPr>
                   <pic:blipFill>
-                    <a:blip r:embed="rId9">
+                    <a:blip r:embed="rId10">
                       <a:extLst>
                         <a:ext uri="{28A0092B-C50C-407E-A947-70E740481C1C}">
                           <a14:useLocalDpi xmlns:a14="http://schemas.microsoft.com/office/drawing/2010/main" val="0"/>
@@ -4371,6 +4009,7 @@
           <w:sz w:val="24"/>
           <w:szCs w:val="24"/>
         </w:rPr>
+        <w:lastRenderedPageBreak/>
         <w:t>Il gestore i</w:t>
       </w:r>
       <w:r>
@@ -5038,7 +4677,7 @@
       </w:pPr>
     </w:p>
     <w:sectPr>
-      <w:headerReference w:type="default" r:id="rId10"/>
+      <w:headerReference w:type="default" r:id="rId11"/>
       <w:pgSz w:w="11906" w:h="16838"/>
       <w:pgMar w:top="1417" w:right="1134" w:bottom="1134" w:left="1134" w:header="708" w:footer="708" w:gutter="0"/>
       <w:cols w:space="708"/>

</xml_diff>

<commit_message>
Aggiunta attore PayPal allo use case principale
</commit_message>
<xml_diff>
--- a/Specifica requisiti/Specifica requisiti.docx
+++ b/Specifica requisiti/Specifica requisiti.docx
@@ -1410,11 +1410,33 @@
         </w:rPr>
         <w:t xml:space="preserve">Il presente documento riporta la specifica dei requisiti di sistema del progetto ACCESS light usando diagrammi in </w:t>
       </w:r>
-      <w:r>
-        <w:rPr>
-          <w:rFonts w:asciiTheme="minorHAnsi" w:hAnsiTheme="minorHAnsi" w:cstheme="minorHAnsi"/>
-        </w:rPr>
-        <w:t>Unified Modeling Language (</w:t>
+      <w:proofErr w:type="spellStart"/>
+      <w:r>
+        <w:rPr>
+          <w:rFonts w:asciiTheme="minorHAnsi" w:hAnsiTheme="minorHAnsi" w:cstheme="minorHAnsi"/>
+        </w:rPr>
+        <w:t>Unified</w:t>
+      </w:r>
+      <w:proofErr w:type="spellEnd"/>
+      <w:r>
+        <w:rPr>
+          <w:rFonts w:asciiTheme="minorHAnsi" w:hAnsiTheme="minorHAnsi" w:cstheme="minorHAnsi"/>
+        </w:rPr>
+        <w:t xml:space="preserve"> </w:t>
+      </w:r>
+      <w:proofErr w:type="spellStart"/>
+      <w:r>
+        <w:rPr>
+          <w:rFonts w:asciiTheme="minorHAnsi" w:hAnsiTheme="minorHAnsi" w:cstheme="minorHAnsi"/>
+        </w:rPr>
+        <w:t>Modeling</w:t>
+      </w:r>
+      <w:proofErr w:type="spellEnd"/>
+      <w:r>
+        <w:rPr>
+          <w:rFonts w:asciiTheme="minorHAnsi" w:hAnsiTheme="minorHAnsi" w:cstheme="minorHAnsi"/>
+        </w:rPr>
+        <w:t xml:space="preserve"> Language (</w:t>
       </w:r>
       <w:r>
         <w:rPr>
@@ -1934,98 +1956,21 @@
       </w:pPr>
       <w:r>
         <w:rPr>
-          <w:rFonts w:asciiTheme="minorHAnsi" w:hAnsiTheme="minorHAnsi" w:cstheme="minorHAnsi"/>
-          <w:sz w:val="24"/>
-          <w:szCs w:val="24"/>
-        </w:rPr>
-        <w:t>RF 25.</w:t>
-      </w:r>
-      <w:r>
-        <w:rPr>
-          <w:rFonts w:asciiTheme="minorHAnsi" w:hAnsiTheme="minorHAnsi" w:cstheme="minorHAnsi"/>
-          <w:sz w:val="24"/>
-          <w:szCs w:val="24"/>
-        </w:rPr>
-        <w:tab/>
-      </w:r>
-      <w:r>
-        <w:rPr>
-          <w:rFonts w:asciiTheme="minorHAnsi" w:hAnsiTheme="minorHAnsi" w:cstheme="minorHAnsi"/>
-          <w:sz w:val="24"/>
-          <w:szCs w:val="24"/>
-        </w:rPr>
-        <w:t>v</w:t>
-      </w:r>
-      <w:r>
-        <w:rPr>
-          <w:rFonts w:asciiTheme="minorHAnsi" w:hAnsiTheme="minorHAnsi" w:cstheme="minorHAnsi"/>
-          <w:sz w:val="24"/>
-          <w:szCs w:val="24"/>
-        </w:rPr>
-        <w:t xml:space="preserve">isualizzazione </w:t>
-      </w:r>
-      <w:r>
-        <w:rPr>
-          <w:rFonts w:asciiTheme="minorHAnsi" w:hAnsiTheme="minorHAnsi" w:cstheme="minorHAnsi"/>
-          <w:sz w:val="24"/>
-          <w:szCs w:val="24"/>
-        </w:rPr>
-        <w:t>l</w:t>
-      </w:r>
-      <w:r>
-        <w:rPr>
-          <w:rFonts w:asciiTheme="minorHAnsi" w:hAnsiTheme="minorHAnsi" w:cstheme="minorHAnsi"/>
-          <w:sz w:val="24"/>
-          <w:szCs w:val="24"/>
-        </w:rPr>
-        <w:t xml:space="preserve">ezioni </w:t>
-      </w:r>
-      <w:r>
-        <w:rPr>
-          <w:rFonts w:asciiTheme="minorHAnsi" w:hAnsiTheme="minorHAnsi" w:cstheme="minorHAnsi"/>
-          <w:sz w:val="24"/>
-          <w:szCs w:val="24"/>
-        </w:rPr>
-        <w:t>p</w:t>
-      </w:r>
-      <w:r>
-        <w:rPr>
-          <w:rFonts w:asciiTheme="minorHAnsi" w:hAnsiTheme="minorHAnsi" w:cstheme="minorHAnsi"/>
-          <w:sz w:val="24"/>
-          <w:szCs w:val="24"/>
-        </w:rPr>
-        <w:t>renotate</w:t>
-      </w:r>
-    </w:p>
-    <w:p>
-      <w:pPr>
-        <w:rPr>
-          <w:rFonts w:asciiTheme="minorHAnsi" w:hAnsiTheme="minorHAnsi" w:cstheme="minorHAnsi"/>
-          <w:b/>
-          <w:bCs/>
-        </w:rPr>
-      </w:pPr>
-    </w:p>
-    <w:p>
-      <w:pPr>
-        <w:rPr>
-          <w:rFonts w:asciiTheme="minorHAnsi" w:hAnsiTheme="minorHAnsi" w:cstheme="minorHAnsi"/>
-          <w:b/>
-          <w:bCs/>
-        </w:rPr>
-      </w:pPr>
-      <w:r>
-        <w:rPr>
-          <w:rFonts w:asciiTheme="minorHAnsi" w:hAnsiTheme="minorHAnsi" w:cstheme="minorHAnsi"/>
-          <w:b/>
-          <w:bCs/>
           <w:noProof/>
         </w:rPr>
         <w:drawing>
-          <wp:inline distT="0" distB="0" distL="0" distR="0" wp14:anchorId="3A9ABA5E" wp14:editId="57F0108A">
-            <wp:extent cx="6120130" cy="6120130"/>
-            <wp:effectExtent l="0" t="0" r="0" b="0"/>
-            <wp:docPr id="2" name="Immagine 2"/>
+          <wp:anchor distT="0" distB="0" distL="114300" distR="114300" simplePos="0" relativeHeight="251658240" behindDoc="0" locked="0" layoutInCell="1" allowOverlap="1" wp14:anchorId="3386B865" wp14:editId="3512BBFB">
+            <wp:simplePos x="0" y="0"/>
+            <wp:positionH relativeFrom="margin">
+              <wp:align>right</wp:align>
+            </wp:positionH>
+            <wp:positionV relativeFrom="paragraph">
+              <wp:posOffset>405521</wp:posOffset>
+            </wp:positionV>
+            <wp:extent cx="6120130" cy="6113780"/>
+            <wp:effectExtent l="0" t="0" r="0" b="1270"/>
+            <wp:wrapTopAndBottom/>
+            <wp:docPr id="4" name="Immagine 4"/>
             <wp:cNvGraphicFramePr>
               <a:graphicFrameLocks xmlns:a="http://schemas.openxmlformats.org/drawingml/2006/main" noChangeAspect="1"/>
             </wp:cNvGraphicFramePr>
@@ -2033,7 +1978,7 @@
               <a:graphicData uri="http://schemas.openxmlformats.org/drawingml/2006/picture">
                 <pic:pic xmlns:pic="http://schemas.openxmlformats.org/drawingml/2006/picture">
                   <pic:nvPicPr>
-                    <pic:cNvPr id="2" name="Immagine 2"/>
+                    <pic:cNvPr id="4" name="Immagine 4"/>
                     <pic:cNvPicPr/>
                   </pic:nvPicPr>
                   <pic:blipFill>
@@ -2051,7 +1996,7 @@
                   <pic:spPr>
                     <a:xfrm>
                       <a:off x="0" y="0"/>
-                      <a:ext cx="6120130" cy="6120130"/>
+                      <a:ext cx="6120130" cy="6113780"/>
                     </a:xfrm>
                     <a:prstGeom prst="rect">
                       <a:avLst/>
@@ -2060,9 +2005,82 @@
                 </pic:pic>
               </a:graphicData>
             </a:graphic>
-          </wp:inline>
+          </wp:anchor>
         </w:drawing>
       </w:r>
+      <w:r>
+        <w:rPr>
+          <w:rFonts w:asciiTheme="minorHAnsi" w:hAnsiTheme="minorHAnsi" w:cstheme="minorHAnsi"/>
+          <w:sz w:val="24"/>
+          <w:szCs w:val="24"/>
+        </w:rPr>
+        <w:t>RF 25.</w:t>
+      </w:r>
+      <w:r>
+        <w:rPr>
+          <w:rFonts w:asciiTheme="minorHAnsi" w:hAnsiTheme="minorHAnsi" w:cstheme="minorHAnsi"/>
+          <w:sz w:val="24"/>
+          <w:szCs w:val="24"/>
+        </w:rPr>
+        <w:tab/>
+      </w:r>
+      <w:r>
+        <w:rPr>
+          <w:rFonts w:asciiTheme="minorHAnsi" w:hAnsiTheme="minorHAnsi" w:cstheme="minorHAnsi"/>
+          <w:sz w:val="24"/>
+          <w:szCs w:val="24"/>
+        </w:rPr>
+        <w:t>v</w:t>
+      </w:r>
+      <w:r>
+        <w:rPr>
+          <w:rFonts w:asciiTheme="minorHAnsi" w:hAnsiTheme="minorHAnsi" w:cstheme="minorHAnsi"/>
+          <w:sz w:val="24"/>
+          <w:szCs w:val="24"/>
+        </w:rPr>
+        <w:t xml:space="preserve">isualizzazione </w:t>
+      </w:r>
+      <w:r>
+        <w:rPr>
+          <w:rFonts w:asciiTheme="minorHAnsi" w:hAnsiTheme="minorHAnsi" w:cstheme="minorHAnsi"/>
+          <w:sz w:val="24"/>
+          <w:szCs w:val="24"/>
+        </w:rPr>
+        <w:t>l</w:t>
+      </w:r>
+      <w:r>
+        <w:rPr>
+          <w:rFonts w:asciiTheme="minorHAnsi" w:hAnsiTheme="minorHAnsi" w:cstheme="minorHAnsi"/>
+          <w:sz w:val="24"/>
+          <w:szCs w:val="24"/>
+        </w:rPr>
+        <w:t xml:space="preserve">ezioni </w:t>
+      </w:r>
+      <w:r>
+        <w:rPr>
+          <w:rFonts w:asciiTheme="minorHAnsi" w:hAnsiTheme="minorHAnsi" w:cstheme="minorHAnsi"/>
+          <w:sz w:val="24"/>
+          <w:szCs w:val="24"/>
+        </w:rPr>
+        <w:t>p</w:t>
+      </w:r>
+      <w:r>
+        <w:rPr>
+          <w:rFonts w:asciiTheme="minorHAnsi" w:hAnsiTheme="minorHAnsi" w:cstheme="minorHAnsi"/>
+          <w:sz w:val="24"/>
+          <w:szCs w:val="24"/>
+        </w:rPr>
+        <w:t>renotate</w:t>
+      </w:r>
+    </w:p>
+    <w:p>
+      <w:pPr>
+        <w:rPr>
+          <w:rFonts w:asciiTheme="minorHAnsi" w:hAnsiTheme="minorHAnsi" w:cstheme="minorHAnsi"/>
+          <w:b/>
+          <w:bCs/>
+        </w:rPr>
+      </w:pPr>
     </w:p>
     <w:p>
       <w:pPr>
@@ -2299,7 +2317,25 @@
           <w:sz w:val="24"/>
           <w:szCs w:val="24"/>
         </w:rPr>
-        <w:t>Il sistema agisce come nel seguente Activity Diagram:</w:t>
+        <w:t xml:space="preserve">Il sistema agisce come nel seguente Activity </w:t>
+      </w:r>
+      <w:proofErr w:type="spellStart"/>
+      <w:r>
+        <w:rPr>
+          <w:rFonts w:asciiTheme="minorHAnsi" w:hAnsiTheme="minorHAnsi" w:cstheme="minorHAnsi"/>
+          <w:sz w:val="24"/>
+          <w:szCs w:val="24"/>
+        </w:rPr>
+        <w:t>Diagram</w:t>
+      </w:r>
+      <w:proofErr w:type="spellEnd"/>
+      <w:r>
+        <w:rPr>
+          <w:rFonts w:asciiTheme="minorHAnsi" w:hAnsiTheme="minorHAnsi" w:cstheme="minorHAnsi"/>
+          <w:sz w:val="24"/>
+          <w:szCs w:val="24"/>
+        </w:rPr>
+        <w:t>:</w:t>
       </w:r>
     </w:p>
     <w:p>
@@ -2545,8 +2581,18 @@
           <w:sz w:val="24"/>
           <w:szCs w:val="24"/>
         </w:rPr>
-        <w:t>sceglie il circuito di pagamen</w:t>
-      </w:r>
+        <w:t xml:space="preserve">sceglie il circuito di </w:t>
+      </w:r>
+      <w:proofErr w:type="spellStart"/>
+      <w:r>
+        <w:rPr>
+          <w:rFonts w:asciiTheme="minorHAnsi" w:hAnsiTheme="minorHAnsi" w:cstheme="minorHAnsi"/>
+          <w:sz w:val="24"/>
+          <w:szCs w:val="24"/>
+        </w:rPr>
+        <w:t>pagamen</w:t>
+      </w:r>
+      <w:proofErr w:type="spellEnd"/>
     </w:p>
     <w:p>
       <w:pPr>
@@ -2575,7 +2621,43 @@
           <w:sz w:val="24"/>
           <w:szCs w:val="24"/>
         </w:rPr>
-        <w:t>tuare l’acquisto; [exception 1]</w:t>
+        <w:t xml:space="preserve">tuare </w:t>
+      </w:r>
+      <w:proofErr w:type="gramStart"/>
+      <w:r>
+        <w:rPr>
+          <w:rFonts w:asciiTheme="minorHAnsi" w:hAnsiTheme="minorHAnsi" w:cstheme="minorHAnsi"/>
+          <w:sz w:val="24"/>
+          <w:szCs w:val="24"/>
+        </w:rPr>
+        <w:t>l’acquisto;</w:t>
+      </w:r>
+      <w:proofErr w:type="gramEnd"/>
+      <w:r>
+        <w:rPr>
+          <w:rFonts w:asciiTheme="minorHAnsi" w:hAnsiTheme="minorHAnsi" w:cstheme="minorHAnsi"/>
+          <w:sz w:val="24"/>
+          <w:szCs w:val="24"/>
+        </w:rPr>
+        <w:t xml:space="preserve"> [</w:t>
+      </w:r>
+      <w:proofErr w:type="spellStart"/>
+      <w:r>
+        <w:rPr>
+          <w:rFonts w:asciiTheme="minorHAnsi" w:hAnsiTheme="minorHAnsi" w:cstheme="minorHAnsi"/>
+          <w:sz w:val="24"/>
+          <w:szCs w:val="24"/>
+        </w:rPr>
+        <w:t>exception</w:t>
+      </w:r>
+      <w:proofErr w:type="spellEnd"/>
+      <w:r>
+        <w:rPr>
+          <w:rFonts w:asciiTheme="minorHAnsi" w:hAnsiTheme="minorHAnsi" w:cstheme="minorHAnsi"/>
+          <w:sz w:val="24"/>
+          <w:szCs w:val="24"/>
+        </w:rPr>
+        <w:t xml:space="preserve"> 1]</w:t>
       </w:r>
     </w:p>
     <w:p>
@@ -2621,7 +2703,25 @@
           <w:sz w:val="24"/>
           <w:szCs w:val="24"/>
         </w:rPr>
-        <w:t>l’utente riceve un’email con la fattura;</w:t>
+        <w:t xml:space="preserve">l’utente riceve </w:t>
+      </w:r>
+      <w:proofErr w:type="gramStart"/>
+      <w:r>
+        <w:rPr>
+          <w:rFonts w:asciiTheme="minorHAnsi" w:hAnsiTheme="minorHAnsi" w:cstheme="minorHAnsi"/>
+          <w:sz w:val="24"/>
+          <w:szCs w:val="24"/>
+        </w:rPr>
+        <w:t>un’email</w:t>
+      </w:r>
+      <w:proofErr w:type="gramEnd"/>
+      <w:r>
+        <w:rPr>
+          <w:rFonts w:asciiTheme="minorHAnsi" w:hAnsiTheme="minorHAnsi" w:cstheme="minorHAnsi"/>
+          <w:sz w:val="24"/>
+          <w:szCs w:val="24"/>
+        </w:rPr>
+        <w:t xml:space="preserve"> con la fattura;</w:t>
       </w:r>
     </w:p>
     <w:p>
@@ -2695,7 +2795,25 @@
           <w:sz w:val="24"/>
           <w:szCs w:val="24"/>
         </w:rPr>
-        <w:t>// Il sistema agisce come nel seguente Activity Diagram:</w:t>
+        <w:t xml:space="preserve">// Il sistema agisce come nel seguente Activity </w:t>
+      </w:r>
+      <w:proofErr w:type="spellStart"/>
+      <w:r>
+        <w:rPr>
+          <w:rFonts w:asciiTheme="minorHAnsi" w:hAnsiTheme="minorHAnsi" w:cstheme="minorHAnsi"/>
+          <w:sz w:val="24"/>
+          <w:szCs w:val="24"/>
+        </w:rPr>
+        <w:t>Diagram</w:t>
+      </w:r>
+      <w:proofErr w:type="spellEnd"/>
+      <w:r>
+        <w:rPr>
+          <w:rFonts w:asciiTheme="minorHAnsi" w:hAnsiTheme="minorHAnsi" w:cstheme="minorHAnsi"/>
+          <w:sz w:val="24"/>
+          <w:szCs w:val="24"/>
+        </w:rPr>
+        <w:t>:</w:t>
       </w:r>
     </w:p>
     <w:p>
@@ -2918,15 +3036,27 @@
           <w:szCs w:val="24"/>
         </w:rPr>
       </w:pPr>
-      <w:r>
-        <w:rPr>
-          <w:rFonts w:asciiTheme="minorHAnsi" w:hAnsiTheme="minorHAnsi" w:cstheme="minorHAnsi"/>
-          <w:b/>
-          <w:bCs/>
-          <w:sz w:val="24"/>
-          <w:szCs w:val="24"/>
-        </w:rPr>
-        <w:t>Exceptions:</w:t>
+      <w:proofErr w:type="spellStart"/>
+      <w:r>
+        <w:rPr>
+          <w:rFonts w:asciiTheme="minorHAnsi" w:hAnsiTheme="minorHAnsi" w:cstheme="minorHAnsi"/>
+          <w:b/>
+          <w:bCs/>
+          <w:sz w:val="24"/>
+          <w:szCs w:val="24"/>
+        </w:rPr>
+        <w:t>Exceptions</w:t>
+      </w:r>
+      <w:proofErr w:type="spellEnd"/>
+      <w:r>
+        <w:rPr>
+          <w:rFonts w:asciiTheme="minorHAnsi" w:hAnsiTheme="minorHAnsi" w:cstheme="minorHAnsi"/>
+          <w:b/>
+          <w:bCs/>
+          <w:sz w:val="24"/>
+          <w:szCs w:val="24"/>
+        </w:rPr>
+        <w:t>:</w:t>
       </w:r>
     </w:p>
     <w:p>
@@ -3245,7 +3375,25 @@
           <w:sz w:val="24"/>
           <w:szCs w:val="24"/>
         </w:rPr>
-        <w:t>//da chiedere se rimandare al diagram precedente o descrivere il processo una seconda volta</w:t>
+        <w:t xml:space="preserve">//da chiedere se rimandare al </w:t>
+      </w:r>
+      <w:proofErr w:type="spellStart"/>
+      <w:r>
+        <w:rPr>
+          <w:rFonts w:asciiTheme="minorHAnsi" w:hAnsiTheme="minorHAnsi" w:cstheme="minorHAnsi"/>
+          <w:sz w:val="24"/>
+          <w:szCs w:val="24"/>
+        </w:rPr>
+        <w:t>diagram</w:t>
+      </w:r>
+      <w:proofErr w:type="spellEnd"/>
+      <w:r>
+        <w:rPr>
+          <w:rFonts w:asciiTheme="minorHAnsi" w:hAnsiTheme="minorHAnsi" w:cstheme="minorHAnsi"/>
+          <w:sz w:val="24"/>
+          <w:szCs w:val="24"/>
+        </w:rPr>
+        <w:t xml:space="preserve"> precedente o descrivere il processo una seconda volta</w:t>
       </w:r>
     </w:p>
     <w:p>
@@ -3482,6 +3630,7 @@
           <w:szCs w:val="24"/>
         </w:rPr>
       </w:pPr>
+      <w:proofErr w:type="spellStart"/>
       <w:r>
         <w:rPr>
           <w:rFonts w:asciiTheme="minorHAnsi" w:hAnsiTheme="minorHAnsi" w:cstheme="minorHAnsi"/>
@@ -3492,6 +3641,7 @@
         </w:rPr>
         <w:t>Exceptions</w:t>
       </w:r>
+      <w:proofErr w:type="spellEnd"/>
       <w:r>
         <w:rPr>
           <w:rFonts w:asciiTheme="minorHAnsi" w:hAnsiTheme="minorHAnsi" w:cstheme="minorHAnsi"/>
@@ -3515,24 +3665,60 @@
           <w:sz w:val="24"/>
           <w:szCs w:val="24"/>
         </w:rPr>
-        <w:t>[exception 1]</w:t>
-      </w:r>
-    </w:p>
-    <w:p>
-      <w:pPr>
-        <w:rPr>
-          <w:rFonts w:asciiTheme="minorHAnsi" w:hAnsiTheme="minorHAnsi" w:cstheme="minorHAnsi"/>
-          <w:sz w:val="24"/>
-          <w:szCs w:val="24"/>
-        </w:rPr>
-      </w:pPr>
-      <w:r>
-        <w:rPr>
-          <w:rFonts w:asciiTheme="minorHAnsi" w:hAnsiTheme="minorHAnsi" w:cstheme="minorHAnsi"/>
-          <w:sz w:val="24"/>
-          <w:szCs w:val="24"/>
-        </w:rPr>
-        <w:t>[exception 2] Nel caso in cui</w:t>
+        <w:t>[</w:t>
+      </w:r>
+      <w:proofErr w:type="spellStart"/>
+      <w:r>
+        <w:rPr>
+          <w:rFonts w:asciiTheme="minorHAnsi" w:hAnsiTheme="minorHAnsi" w:cstheme="minorHAnsi"/>
+          <w:sz w:val="24"/>
+          <w:szCs w:val="24"/>
+        </w:rPr>
+        <w:t>exception</w:t>
+      </w:r>
+      <w:proofErr w:type="spellEnd"/>
+      <w:r>
+        <w:rPr>
+          <w:rFonts w:asciiTheme="minorHAnsi" w:hAnsiTheme="minorHAnsi" w:cstheme="minorHAnsi"/>
+          <w:sz w:val="24"/>
+          <w:szCs w:val="24"/>
+        </w:rPr>
+        <w:t xml:space="preserve"> 1]</w:t>
+      </w:r>
+    </w:p>
+    <w:p>
+      <w:pPr>
+        <w:rPr>
+          <w:rFonts w:asciiTheme="minorHAnsi" w:hAnsiTheme="minorHAnsi" w:cstheme="minorHAnsi"/>
+          <w:sz w:val="24"/>
+          <w:szCs w:val="24"/>
+        </w:rPr>
+      </w:pPr>
+      <w:r>
+        <w:rPr>
+          <w:rFonts w:asciiTheme="minorHAnsi" w:hAnsiTheme="minorHAnsi" w:cstheme="minorHAnsi"/>
+          <w:sz w:val="24"/>
+          <w:szCs w:val="24"/>
+        </w:rPr>
+        <w:t>[</w:t>
+      </w:r>
+      <w:proofErr w:type="spellStart"/>
+      <w:r>
+        <w:rPr>
+          <w:rFonts w:asciiTheme="minorHAnsi" w:hAnsiTheme="minorHAnsi" w:cstheme="minorHAnsi"/>
+          <w:sz w:val="24"/>
+          <w:szCs w:val="24"/>
+        </w:rPr>
+        <w:t>exception</w:t>
+      </w:r>
+      <w:proofErr w:type="spellEnd"/>
+      <w:r>
+        <w:rPr>
+          <w:rFonts w:asciiTheme="minorHAnsi" w:hAnsiTheme="minorHAnsi" w:cstheme="minorHAnsi"/>
+          <w:sz w:val="24"/>
+          <w:szCs w:val="24"/>
+        </w:rPr>
+        <w:t xml:space="preserve"> 2] Nel caso in cui</w:t>
       </w:r>
       <w:r>
         <w:rPr>
@@ -4083,6 +4269,7 @@
           <w:szCs w:val="24"/>
         </w:rPr>
       </w:pPr>
+      <w:proofErr w:type="spellStart"/>
       <w:r>
         <w:rPr>
           <w:rFonts w:asciiTheme="minorHAnsi" w:hAnsiTheme="minorHAnsi" w:cstheme="minorHAnsi"/>
@@ -4093,6 +4280,7 @@
         </w:rPr>
         <w:t>Exceptions</w:t>
       </w:r>
+      <w:proofErr w:type="spellEnd"/>
       <w:r>
         <w:rPr>
           <w:rFonts w:asciiTheme="minorHAnsi" w:hAnsiTheme="minorHAnsi" w:cstheme="minorHAnsi"/>
@@ -4359,15 +4547,27 @@
           <w:szCs w:val="24"/>
         </w:rPr>
       </w:pPr>
-      <w:r>
-        <w:rPr>
-          <w:rFonts w:asciiTheme="minorHAnsi" w:hAnsiTheme="minorHAnsi" w:cstheme="minorHAnsi"/>
-          <w:b/>
-          <w:bCs/>
-          <w:sz w:val="24"/>
-          <w:szCs w:val="24"/>
-        </w:rPr>
-        <w:t>Exceptions:</w:t>
+      <w:proofErr w:type="spellStart"/>
+      <w:r>
+        <w:rPr>
+          <w:rFonts w:asciiTheme="minorHAnsi" w:hAnsiTheme="minorHAnsi" w:cstheme="minorHAnsi"/>
+          <w:b/>
+          <w:bCs/>
+          <w:sz w:val="24"/>
+          <w:szCs w:val="24"/>
+        </w:rPr>
+        <w:t>Exceptions</w:t>
+      </w:r>
+      <w:proofErr w:type="spellEnd"/>
+      <w:r>
+        <w:rPr>
+          <w:rFonts w:asciiTheme="minorHAnsi" w:hAnsiTheme="minorHAnsi" w:cstheme="minorHAnsi"/>
+          <w:b/>
+          <w:bCs/>
+          <w:sz w:val="24"/>
+          <w:szCs w:val="24"/>
+        </w:rPr>
+        <w:t>:</w:t>
       </w:r>
     </w:p>
     <w:p/>
@@ -4647,6 +4847,7 @@
           <w:szCs w:val="24"/>
         </w:rPr>
       </w:pPr>
+      <w:proofErr w:type="spellStart"/>
       <w:r>
         <w:rPr>
           <w:rFonts w:asciiTheme="minorHAnsi" w:hAnsiTheme="minorHAnsi" w:cstheme="minorHAnsi"/>
@@ -4657,6 +4858,7 @@
         </w:rPr>
         <w:t>Exceptions</w:t>
       </w:r>
+      <w:proofErr w:type="spellEnd"/>
       <w:r>
         <w:rPr>
           <w:rFonts w:asciiTheme="minorHAnsi" w:hAnsiTheme="minorHAnsi" w:cstheme="minorHAnsi"/>

</xml_diff>

<commit_message>
Aggiunta Sequence Diagram per use case sul sistema di pagamento
</commit_message>
<xml_diff>
--- a/Specifica requisiti/Specifica requisiti.docx
+++ b/Specifica requisiti/Specifica requisiti.docx
@@ -2581,7 +2581,39 @@
           <w:sz w:val="24"/>
           <w:szCs w:val="24"/>
         </w:rPr>
-        <w:t xml:space="preserve">sceglie il circuito di </w:t>
+        <w:t>effet</w:t>
+      </w:r>
+      <w:r>
+        <w:rPr>
+          <w:rFonts w:asciiTheme="minorHAnsi" w:hAnsiTheme="minorHAnsi" w:cstheme="minorHAnsi"/>
+          <w:sz w:val="24"/>
+          <w:szCs w:val="24"/>
+        </w:rPr>
+        <w:t>t</w:t>
+      </w:r>
+      <w:r>
+        <w:rPr>
+          <w:rFonts w:asciiTheme="minorHAnsi" w:hAnsiTheme="minorHAnsi" w:cstheme="minorHAnsi"/>
+          <w:sz w:val="24"/>
+          <w:szCs w:val="24"/>
+        </w:rPr>
+        <w:t>ua il</w:t>
+      </w:r>
+      <w:r>
+        <w:rPr>
+          <w:rFonts w:asciiTheme="minorHAnsi" w:hAnsiTheme="minorHAnsi" w:cstheme="minorHAnsi"/>
+          <w:sz w:val="24"/>
+          <w:szCs w:val="24"/>
+        </w:rPr>
+        <w:t xml:space="preserve"> pagamento tramite il circuito PayPal.</w:t>
+      </w:r>
+      <w:r>
+        <w:rPr>
+          <w:rFonts w:asciiTheme="minorHAnsi" w:hAnsiTheme="minorHAnsi" w:cstheme="minorHAnsi"/>
+          <w:sz w:val="24"/>
+          <w:szCs w:val="24"/>
+        </w:rPr>
+        <w:t xml:space="preserve"> [</w:t>
       </w:r>
       <w:proofErr w:type="spellStart"/>
       <w:r>
@@ -2590,9 +2622,25 @@
           <w:sz w:val="24"/>
           <w:szCs w:val="24"/>
         </w:rPr>
-        <w:t>pagamen</w:t>
+        <w:t>exception</w:t>
       </w:r>
       <w:proofErr w:type="spellEnd"/>
+      <w:r>
+        <w:rPr>
+          <w:rFonts w:asciiTheme="minorHAnsi" w:hAnsiTheme="minorHAnsi" w:cstheme="minorHAnsi"/>
+          <w:sz w:val="24"/>
+          <w:szCs w:val="24"/>
+        </w:rPr>
+        <w:t xml:space="preserve"> 1]</w:t>
+      </w:r>
+      <w:r>
+        <w:rPr>
+          <w:rFonts w:asciiTheme="minorHAnsi" w:hAnsiTheme="minorHAnsi" w:cstheme="minorHAnsi"/>
+          <w:sz w:val="24"/>
+          <w:szCs w:val="24"/>
+        </w:rPr>
+        <w:t xml:space="preserve"> </w:t>
+      </w:r>
     </w:p>
     <w:p>
       <w:pPr>
@@ -2613,51 +2661,15 @@
           <w:sz w:val="24"/>
           <w:szCs w:val="24"/>
         </w:rPr>
-        <w:t>Il sistema esterno di pagamento permette all’utente di effet</w:t>
-      </w:r>
-      <w:r>
-        <w:rPr>
-          <w:rFonts w:asciiTheme="minorHAnsi" w:hAnsiTheme="minorHAnsi" w:cstheme="minorHAnsi"/>
-          <w:sz w:val="24"/>
-          <w:szCs w:val="24"/>
-        </w:rPr>
-        <w:t xml:space="preserve">tuare </w:t>
-      </w:r>
-      <w:proofErr w:type="gramStart"/>
-      <w:r>
-        <w:rPr>
-          <w:rFonts w:asciiTheme="minorHAnsi" w:hAnsiTheme="minorHAnsi" w:cstheme="minorHAnsi"/>
-          <w:sz w:val="24"/>
-          <w:szCs w:val="24"/>
-        </w:rPr>
-        <w:t>l’acquisto;</w:t>
-      </w:r>
-      <w:proofErr w:type="gramEnd"/>
-      <w:r>
-        <w:rPr>
-          <w:rFonts w:asciiTheme="minorHAnsi" w:hAnsiTheme="minorHAnsi" w:cstheme="minorHAnsi"/>
-          <w:sz w:val="24"/>
-          <w:szCs w:val="24"/>
-        </w:rPr>
-        <w:t xml:space="preserve"> [</w:t>
-      </w:r>
-      <w:proofErr w:type="spellStart"/>
-      <w:r>
-        <w:rPr>
-          <w:rFonts w:asciiTheme="minorHAnsi" w:hAnsiTheme="minorHAnsi" w:cstheme="minorHAnsi"/>
-          <w:sz w:val="24"/>
-          <w:szCs w:val="24"/>
-        </w:rPr>
-        <w:t>exception</w:t>
-      </w:r>
-      <w:proofErr w:type="spellEnd"/>
-      <w:r>
-        <w:rPr>
-          <w:rFonts w:asciiTheme="minorHAnsi" w:hAnsiTheme="minorHAnsi" w:cstheme="minorHAnsi"/>
-          <w:sz w:val="24"/>
-          <w:szCs w:val="24"/>
-        </w:rPr>
-        <w:t xml:space="preserve"> 1]</w:t>
+        <w:t xml:space="preserve">Se il pagamento al punto 1 è andato a buon fine l’utente riceve un’email </w:t>
+      </w:r>
+      <w:r>
+        <w:rPr>
+          <w:rFonts w:asciiTheme="minorHAnsi" w:hAnsiTheme="minorHAnsi" w:cstheme="minorHAnsi"/>
+          <w:sz w:val="24"/>
+          <w:szCs w:val="24"/>
+        </w:rPr>
+        <w:t>con la fattura.</w:t>
       </w:r>
     </w:p>
     <w:p>
@@ -2679,49 +2691,314 @@
           <w:sz w:val="24"/>
           <w:szCs w:val="24"/>
         </w:rPr>
-        <w:t xml:space="preserve">Se </w:t>
-      </w:r>
-      <w:r>
-        <w:rPr>
-          <w:rFonts w:asciiTheme="minorHAnsi" w:hAnsiTheme="minorHAnsi" w:cstheme="minorHAnsi"/>
-          <w:sz w:val="24"/>
-          <w:szCs w:val="24"/>
-        </w:rPr>
-        <w:t>il pagamento</w:t>
-      </w:r>
-      <w:r>
-        <w:rPr>
-          <w:rFonts w:asciiTheme="minorHAnsi" w:hAnsiTheme="minorHAnsi" w:cstheme="minorHAnsi"/>
-          <w:sz w:val="24"/>
-          <w:szCs w:val="24"/>
-        </w:rPr>
-        <w:t xml:space="preserve"> è andato a buon fine </w:t>
-      </w:r>
-      <w:r>
-        <w:rPr>
-          <w:rFonts w:asciiTheme="minorHAnsi" w:hAnsiTheme="minorHAnsi" w:cstheme="minorHAnsi"/>
-          <w:sz w:val="24"/>
-          <w:szCs w:val="24"/>
-        </w:rPr>
-        <w:t xml:space="preserve">l’utente riceve </w:t>
-      </w:r>
-      <w:proofErr w:type="gramStart"/>
-      <w:r>
-        <w:rPr>
-          <w:rFonts w:asciiTheme="minorHAnsi" w:hAnsiTheme="minorHAnsi" w:cstheme="minorHAnsi"/>
-          <w:sz w:val="24"/>
-          <w:szCs w:val="24"/>
-        </w:rPr>
-        <w:t>un’email</w:t>
-      </w:r>
-      <w:proofErr w:type="gramEnd"/>
-      <w:r>
-        <w:rPr>
-          <w:rFonts w:asciiTheme="minorHAnsi" w:hAnsiTheme="minorHAnsi" w:cstheme="minorHAnsi"/>
-          <w:sz w:val="24"/>
-          <w:szCs w:val="24"/>
-        </w:rPr>
-        <w:t xml:space="preserve"> con la fattura;</w:t>
+        <w:t xml:space="preserve">Il sistema di skipass preesistente integra gli </w:t>
+      </w:r>
+      <w:r>
+        <w:rPr>
+          <w:rFonts w:asciiTheme="minorHAnsi" w:hAnsiTheme="minorHAnsi" w:cstheme="minorHAnsi"/>
+          <w:sz w:val="24"/>
+          <w:szCs w:val="24"/>
+        </w:rPr>
+        <w:t xml:space="preserve">skipass acquistati tramite la web app. </w:t>
+      </w:r>
+    </w:p>
+    <w:p>
+      <w:pPr>
+        <w:rPr>
+          <w:rFonts w:asciiTheme="minorHAnsi" w:hAnsiTheme="minorHAnsi" w:cstheme="minorHAnsi"/>
+          <w:sz w:val="24"/>
+          <w:szCs w:val="24"/>
+        </w:rPr>
+      </w:pPr>
+    </w:p>
+    <w:p>
+      <w:pPr>
+        <w:rPr>
+          <w:rFonts w:asciiTheme="minorHAnsi" w:hAnsiTheme="minorHAnsi" w:cstheme="minorHAnsi"/>
+          <w:sz w:val="24"/>
+          <w:szCs w:val="24"/>
+        </w:rPr>
+      </w:pPr>
+      <w:r>
+        <w:rPr>
+          <w:rFonts w:asciiTheme="minorHAnsi" w:hAnsiTheme="minorHAnsi" w:cstheme="minorHAnsi"/>
+          <w:sz w:val="24"/>
+          <w:szCs w:val="24"/>
+        </w:rPr>
+        <w:t xml:space="preserve"> Il sistema agisce come nel seguente </w:t>
+      </w:r>
+      <w:proofErr w:type="spellStart"/>
+      <w:r>
+        <w:rPr>
+          <w:rFonts w:asciiTheme="minorHAnsi" w:hAnsiTheme="minorHAnsi" w:cstheme="minorHAnsi"/>
+          <w:sz w:val="24"/>
+          <w:szCs w:val="24"/>
+        </w:rPr>
+        <w:t>Sequence</w:t>
+      </w:r>
+      <w:proofErr w:type="spellEnd"/>
+      <w:r>
+        <w:rPr>
+          <w:rFonts w:asciiTheme="minorHAnsi" w:hAnsiTheme="minorHAnsi" w:cstheme="minorHAnsi"/>
+          <w:sz w:val="24"/>
+          <w:szCs w:val="24"/>
+        </w:rPr>
+        <w:t xml:space="preserve"> </w:t>
+      </w:r>
+      <w:proofErr w:type="spellStart"/>
+      <w:r>
+        <w:rPr>
+          <w:rFonts w:asciiTheme="minorHAnsi" w:hAnsiTheme="minorHAnsi" w:cstheme="minorHAnsi"/>
+          <w:sz w:val="24"/>
+          <w:szCs w:val="24"/>
+        </w:rPr>
+        <w:t>Diagram</w:t>
+      </w:r>
+      <w:proofErr w:type="spellEnd"/>
+      <w:r>
+        <w:rPr>
+          <w:rFonts w:asciiTheme="minorHAnsi" w:hAnsiTheme="minorHAnsi" w:cstheme="minorHAnsi"/>
+          <w:sz w:val="24"/>
+          <w:szCs w:val="24"/>
+        </w:rPr>
+        <w:t>:</w:t>
+      </w:r>
+    </w:p>
+    <w:p>
+      <w:pPr>
+        <w:rPr>
+          <w:rFonts w:asciiTheme="minorHAnsi" w:hAnsiTheme="minorHAnsi" w:cstheme="minorHAnsi"/>
+          <w:sz w:val="24"/>
+          <w:szCs w:val="24"/>
+        </w:rPr>
+      </w:pPr>
+      <w:r>
+        <w:rPr>
+          <w:rFonts w:asciiTheme="minorHAnsi" w:hAnsiTheme="minorHAnsi" w:cstheme="minorHAnsi"/>
+          <w:b/>
+          <w:bCs/>
+          <w:noProof/>
+          <w:sz w:val="24"/>
+          <w:szCs w:val="24"/>
+        </w:rPr>
+        <w:lastRenderedPageBreak/>
+        <w:drawing>
+          <wp:anchor distT="0" distB="0" distL="114300" distR="114300" simplePos="0" relativeHeight="251659264" behindDoc="0" locked="0" layoutInCell="1" allowOverlap="1" wp14:anchorId="13886D18" wp14:editId="36A352B5">
+            <wp:simplePos x="0" y="0"/>
+            <wp:positionH relativeFrom="margin">
+              <wp:align>center</wp:align>
+            </wp:positionH>
+            <wp:positionV relativeFrom="paragraph">
+              <wp:posOffset>0</wp:posOffset>
+            </wp:positionV>
+            <wp:extent cx="4095115" cy="2777490"/>
+            <wp:effectExtent l="0" t="0" r="635" b="3810"/>
+            <wp:wrapTopAndBottom/>
+            <wp:docPr id="5" name="Immagine 5"/>
+            <wp:cNvGraphicFramePr>
+              <a:graphicFrameLocks xmlns:a="http://schemas.openxmlformats.org/drawingml/2006/main" noChangeAspect="1"/>
+            </wp:cNvGraphicFramePr>
+            <a:graphic xmlns:a="http://schemas.openxmlformats.org/drawingml/2006/main">
+              <a:graphicData uri="http://schemas.openxmlformats.org/drawingml/2006/picture">
+                <pic:pic xmlns:pic="http://schemas.openxmlformats.org/drawingml/2006/picture">
+                  <pic:nvPicPr>
+                    <pic:cNvPr id="5" name="Immagine 5"/>
+                    <pic:cNvPicPr/>
+                  </pic:nvPicPr>
+                  <pic:blipFill>
+                    <a:blip r:embed="rId10">
+                      <a:extLst>
+                        <a:ext uri="{28A0092B-C50C-407E-A947-70E740481C1C}">
+                          <a14:useLocalDpi xmlns:a14="http://schemas.microsoft.com/office/drawing/2010/main" val="0"/>
+                        </a:ext>
+                      </a:extLst>
+                    </a:blip>
+                    <a:stretch>
+                      <a:fillRect/>
+                    </a:stretch>
+                  </pic:blipFill>
+                  <pic:spPr>
+                    <a:xfrm>
+                      <a:off x="0" y="0"/>
+                      <a:ext cx="4095115" cy="2777490"/>
+                    </a:xfrm>
+                    <a:prstGeom prst="rect">
+                      <a:avLst/>
+                    </a:prstGeom>
+                  </pic:spPr>
+                </pic:pic>
+              </a:graphicData>
+            </a:graphic>
+            <wp14:sizeRelH relativeFrom="margin">
+              <wp14:pctWidth>0</wp14:pctWidth>
+            </wp14:sizeRelH>
+            <wp14:sizeRelV relativeFrom="margin">
+              <wp14:pctHeight>0</wp14:pctHeight>
+            </wp14:sizeRelV>
+          </wp:anchor>
+        </w:drawing>
+      </w:r>
+      <w:proofErr w:type="spellStart"/>
+      <w:r>
+        <w:rPr>
+          <w:rFonts w:asciiTheme="minorHAnsi" w:hAnsiTheme="minorHAnsi" w:cstheme="minorHAnsi"/>
+          <w:b/>
+          <w:bCs/>
+          <w:sz w:val="24"/>
+          <w:szCs w:val="24"/>
+        </w:rPr>
+        <w:t>Exceptions</w:t>
+      </w:r>
+      <w:proofErr w:type="spellEnd"/>
+      <w:r>
+        <w:rPr>
+          <w:rFonts w:asciiTheme="minorHAnsi" w:hAnsiTheme="minorHAnsi" w:cstheme="minorHAnsi"/>
+          <w:sz w:val="24"/>
+          <w:szCs w:val="24"/>
+        </w:rPr>
+        <w:t>:</w:t>
+      </w:r>
+    </w:p>
+    <w:p>
+      <w:pPr>
+        <w:rPr>
+          <w:rFonts w:asciiTheme="minorHAnsi" w:hAnsiTheme="minorHAnsi" w:cstheme="minorHAnsi"/>
+          <w:sz w:val="24"/>
+          <w:szCs w:val="24"/>
+        </w:rPr>
+      </w:pPr>
+      <w:r>
+        <w:rPr>
+          <w:rFonts w:asciiTheme="minorHAnsi" w:hAnsiTheme="minorHAnsi" w:cstheme="minorHAnsi"/>
+          <w:sz w:val="24"/>
+          <w:szCs w:val="24"/>
+        </w:rPr>
+        <w:t>[exception1] Nel caso in cui il pagamento non vada a buon fine</w:t>
+      </w:r>
+      <w:r>
+        <w:rPr>
+          <w:rFonts w:asciiTheme="minorHAnsi" w:hAnsiTheme="minorHAnsi" w:cstheme="minorHAnsi"/>
+          <w:sz w:val="24"/>
+          <w:szCs w:val="24"/>
+        </w:rPr>
+        <w:t xml:space="preserve">, il sistema invia un’email con l’esito negativo del pagamento. </w:t>
+      </w:r>
+    </w:p>
+    <w:p/>
+    <w:p>
+      <w:pPr>
+        <w:pStyle w:val="Titolo3"/>
+      </w:pPr>
+      <w:r>
+        <w:t>Descrizione Use Case “Visualizzazione skipass acquistati”</w:t>
+      </w:r>
+      <w:bookmarkEnd w:id="9"/>
+    </w:p>
+    <w:p/>
+    <w:p>
+      <w:pPr>
+        <w:rPr>
+          <w:rFonts w:asciiTheme="minorHAnsi" w:hAnsiTheme="minorHAnsi" w:cstheme="minorHAnsi"/>
+          <w:sz w:val="24"/>
+          <w:szCs w:val="24"/>
+        </w:rPr>
+      </w:pPr>
+      <w:r>
+        <w:rPr>
+          <w:rFonts w:asciiTheme="minorHAnsi" w:hAnsiTheme="minorHAnsi" w:cstheme="minorHAnsi"/>
+          <w:b/>
+          <w:bCs/>
+          <w:sz w:val="24"/>
+          <w:szCs w:val="24"/>
+        </w:rPr>
+        <w:t>Titolo</w:t>
+      </w:r>
+      <w:r>
+        <w:rPr>
+          <w:rFonts w:asciiTheme="minorHAnsi" w:hAnsiTheme="minorHAnsi" w:cstheme="minorHAnsi"/>
+          <w:sz w:val="24"/>
+          <w:szCs w:val="24"/>
+        </w:rPr>
+        <w:t>: Visualizzazione skipass acquistati.</w:t>
+      </w:r>
+    </w:p>
+    <w:p>
+      <w:pPr>
+        <w:rPr>
+          <w:rFonts w:asciiTheme="minorHAnsi" w:hAnsiTheme="minorHAnsi" w:cstheme="minorHAnsi"/>
+          <w:sz w:val="24"/>
+          <w:szCs w:val="24"/>
+        </w:rPr>
+      </w:pPr>
+      <w:r>
+        <w:rPr>
+          <w:rFonts w:asciiTheme="minorHAnsi" w:hAnsiTheme="minorHAnsi" w:cstheme="minorHAnsi"/>
+          <w:b/>
+          <w:bCs/>
+          <w:sz w:val="24"/>
+          <w:szCs w:val="24"/>
+        </w:rPr>
+        <w:t>Riassunto</w:t>
+      </w:r>
+      <w:r>
+        <w:rPr>
+          <w:rFonts w:asciiTheme="minorHAnsi" w:hAnsiTheme="minorHAnsi" w:cstheme="minorHAnsi"/>
+          <w:sz w:val="24"/>
+          <w:szCs w:val="24"/>
+        </w:rPr>
+        <w:t>:</w:t>
+      </w:r>
+    </w:p>
+    <w:p>
+      <w:pPr>
+        <w:rPr>
+          <w:rFonts w:asciiTheme="minorHAnsi" w:hAnsiTheme="minorHAnsi" w:cstheme="minorHAnsi"/>
+          <w:sz w:val="24"/>
+          <w:szCs w:val="24"/>
+        </w:rPr>
+      </w:pPr>
+      <w:r>
+        <w:rPr>
+          <w:rFonts w:asciiTheme="minorHAnsi" w:hAnsiTheme="minorHAnsi" w:cstheme="minorHAnsi"/>
+          <w:sz w:val="24"/>
+          <w:szCs w:val="24"/>
+        </w:rPr>
+        <w:t xml:space="preserve">Questo use case descrive il processo da seguire per visualizzare </w:t>
+      </w:r>
+      <w:r>
+        <w:rPr>
+          <w:rFonts w:asciiTheme="minorHAnsi" w:hAnsiTheme="minorHAnsi" w:cstheme="minorHAnsi"/>
+          <w:sz w:val="24"/>
+          <w:szCs w:val="24"/>
+        </w:rPr>
+        <w:t>tutti gli skipass elettronici o fisici acquistati dall’utente registrato.</w:t>
+      </w:r>
+    </w:p>
+    <w:p>
+      <w:pPr>
+        <w:rPr>
+          <w:rFonts w:asciiTheme="minorHAnsi" w:hAnsiTheme="minorHAnsi" w:cstheme="minorHAnsi"/>
+          <w:sz w:val="24"/>
+          <w:szCs w:val="24"/>
+        </w:rPr>
+      </w:pPr>
+      <w:r>
+        <w:rPr>
+          <w:rFonts w:asciiTheme="minorHAnsi" w:hAnsiTheme="minorHAnsi" w:cstheme="minorHAnsi"/>
+          <w:b/>
+          <w:bCs/>
+          <w:sz w:val="24"/>
+          <w:szCs w:val="24"/>
+        </w:rPr>
+        <w:t>Descrizione</w:t>
+      </w:r>
+      <w:r>
+        <w:rPr>
+          <w:rFonts w:asciiTheme="minorHAnsi" w:hAnsiTheme="minorHAnsi" w:cstheme="minorHAnsi"/>
+          <w:sz w:val="24"/>
+          <w:szCs w:val="24"/>
+        </w:rPr>
+        <w:t>:</w:t>
       </w:r>
     </w:p>
     <w:p>
@@ -2743,203 +3020,23 @@
           <w:sz w:val="24"/>
           <w:szCs w:val="24"/>
         </w:rPr>
-        <w:t xml:space="preserve">Il sistema di skipass preesistente integra gli </w:t>
-      </w:r>
-      <w:r>
-        <w:rPr>
-          <w:rFonts w:asciiTheme="minorHAnsi" w:hAnsiTheme="minorHAnsi" w:cstheme="minorHAnsi"/>
-          <w:sz w:val="24"/>
-          <w:szCs w:val="24"/>
-        </w:rPr>
-        <w:t xml:space="preserve">skipass acquistati tramite la web app. </w:t>
-      </w:r>
-    </w:p>
-    <w:p>
-      <w:pPr>
-        <w:pStyle w:val="Paragrafoelenco"/>
-        <w:rPr>
-          <w:rFonts w:asciiTheme="minorHAnsi" w:hAnsiTheme="minorHAnsi" w:cstheme="minorHAnsi"/>
-          <w:sz w:val="24"/>
-          <w:szCs w:val="24"/>
-        </w:rPr>
-      </w:pPr>
-      <w:r>
-        <w:rPr>
-          <w:rFonts w:asciiTheme="minorHAnsi" w:hAnsiTheme="minorHAnsi" w:cstheme="minorHAnsi"/>
-          <w:sz w:val="24"/>
-          <w:szCs w:val="24"/>
-        </w:rPr>
-        <w:t>// sistema di skipass è integrato alla web app</w:t>
-      </w:r>
-    </w:p>
-    <w:p>
-      <w:pPr>
-        <w:rPr>
-          <w:rFonts w:asciiTheme="minorHAnsi" w:hAnsiTheme="minorHAnsi" w:cstheme="minorHAnsi"/>
-          <w:sz w:val="24"/>
-          <w:szCs w:val="24"/>
-        </w:rPr>
-      </w:pPr>
-    </w:p>
-    <w:p>
-      <w:pPr>
-        <w:rPr>
-          <w:rFonts w:asciiTheme="minorHAnsi" w:hAnsiTheme="minorHAnsi" w:cstheme="minorHAnsi"/>
-          <w:sz w:val="24"/>
-          <w:szCs w:val="24"/>
-        </w:rPr>
-      </w:pPr>
-      <w:r>
-        <w:rPr>
-          <w:rFonts w:asciiTheme="minorHAnsi" w:hAnsiTheme="minorHAnsi" w:cstheme="minorHAnsi"/>
-          <w:sz w:val="24"/>
-          <w:szCs w:val="24"/>
-        </w:rPr>
-        <w:t xml:space="preserve">// Il sistema agisce come nel seguente Activity </w:t>
-      </w:r>
-      <w:proofErr w:type="spellStart"/>
-      <w:r>
-        <w:rPr>
-          <w:rFonts w:asciiTheme="minorHAnsi" w:hAnsiTheme="minorHAnsi" w:cstheme="minorHAnsi"/>
-          <w:sz w:val="24"/>
-          <w:szCs w:val="24"/>
-        </w:rPr>
-        <w:t>Diagram</w:t>
-      </w:r>
-      <w:proofErr w:type="spellEnd"/>
-      <w:r>
-        <w:rPr>
-          <w:rFonts w:asciiTheme="minorHAnsi" w:hAnsiTheme="minorHAnsi" w:cstheme="minorHAnsi"/>
-          <w:sz w:val="24"/>
-          <w:szCs w:val="24"/>
-        </w:rPr>
-        <w:t>:</w:t>
-      </w:r>
-    </w:p>
-    <w:p>
-      <w:pPr>
-        <w:rPr>
-          <w:rFonts w:asciiTheme="minorHAnsi" w:hAnsiTheme="minorHAnsi" w:cstheme="minorHAnsi"/>
-          <w:sz w:val="24"/>
-          <w:szCs w:val="24"/>
-        </w:rPr>
-      </w:pPr>
-    </w:p>
-    <w:p/>
-    <w:p>
-      <w:pPr>
-        <w:pStyle w:val="Titolo3"/>
-      </w:pPr>
-      <w:r>
-        <w:t>Descrizione Use Case “Visualizzazione skipass acquistati”</w:t>
-      </w:r>
-      <w:bookmarkEnd w:id="9"/>
-    </w:p>
-    <w:p/>
-    <w:p>
-      <w:pPr>
-        <w:rPr>
-          <w:rFonts w:asciiTheme="minorHAnsi" w:hAnsiTheme="minorHAnsi" w:cstheme="minorHAnsi"/>
-          <w:sz w:val="24"/>
-          <w:szCs w:val="24"/>
-        </w:rPr>
-      </w:pPr>
-      <w:r>
-        <w:rPr>
-          <w:rFonts w:asciiTheme="minorHAnsi" w:hAnsiTheme="minorHAnsi" w:cstheme="minorHAnsi"/>
-          <w:b/>
-          <w:bCs/>
-          <w:sz w:val="24"/>
-          <w:szCs w:val="24"/>
-        </w:rPr>
-        <w:t>Titolo</w:t>
-      </w:r>
-      <w:r>
-        <w:rPr>
-          <w:rFonts w:asciiTheme="minorHAnsi" w:hAnsiTheme="minorHAnsi" w:cstheme="minorHAnsi"/>
-          <w:sz w:val="24"/>
-          <w:szCs w:val="24"/>
-        </w:rPr>
-        <w:t>: Visualizzazione skipass acquistati.</w:t>
-      </w:r>
-    </w:p>
-    <w:p>
-      <w:pPr>
-        <w:rPr>
-          <w:rFonts w:asciiTheme="minorHAnsi" w:hAnsiTheme="minorHAnsi" w:cstheme="minorHAnsi"/>
-          <w:sz w:val="24"/>
-          <w:szCs w:val="24"/>
-        </w:rPr>
-      </w:pPr>
-      <w:r>
-        <w:rPr>
-          <w:rFonts w:asciiTheme="minorHAnsi" w:hAnsiTheme="minorHAnsi" w:cstheme="minorHAnsi"/>
-          <w:b/>
-          <w:bCs/>
-          <w:sz w:val="24"/>
-          <w:szCs w:val="24"/>
-        </w:rPr>
-        <w:t>Riassunto</w:t>
-      </w:r>
-      <w:r>
-        <w:rPr>
-          <w:rFonts w:asciiTheme="minorHAnsi" w:hAnsiTheme="minorHAnsi" w:cstheme="minorHAnsi"/>
-          <w:sz w:val="24"/>
-          <w:szCs w:val="24"/>
-        </w:rPr>
-        <w:t>:</w:t>
-      </w:r>
-    </w:p>
-    <w:p>
-      <w:pPr>
-        <w:rPr>
-          <w:rFonts w:asciiTheme="minorHAnsi" w:hAnsiTheme="minorHAnsi" w:cstheme="minorHAnsi"/>
-          <w:sz w:val="24"/>
-          <w:szCs w:val="24"/>
-        </w:rPr>
-      </w:pPr>
-      <w:r>
-        <w:rPr>
-          <w:rFonts w:asciiTheme="minorHAnsi" w:hAnsiTheme="minorHAnsi" w:cstheme="minorHAnsi"/>
-          <w:sz w:val="24"/>
-          <w:szCs w:val="24"/>
-        </w:rPr>
-        <w:t xml:space="preserve">Questo use case descrive il processo da seguire per visualizzare </w:t>
-      </w:r>
-      <w:r>
-        <w:rPr>
-          <w:rFonts w:asciiTheme="minorHAnsi" w:hAnsiTheme="minorHAnsi" w:cstheme="minorHAnsi"/>
-          <w:sz w:val="24"/>
-          <w:szCs w:val="24"/>
-        </w:rPr>
-        <w:t>tutti gli skipass elettronici o fisici acquistati dall’utente registrato.</w:t>
-      </w:r>
-    </w:p>
-    <w:p>
-      <w:pPr>
-        <w:rPr>
-          <w:rFonts w:asciiTheme="minorHAnsi" w:hAnsiTheme="minorHAnsi" w:cstheme="minorHAnsi"/>
-          <w:sz w:val="24"/>
-          <w:szCs w:val="24"/>
-        </w:rPr>
-      </w:pPr>
-      <w:r>
-        <w:rPr>
-          <w:rFonts w:asciiTheme="minorHAnsi" w:hAnsiTheme="minorHAnsi" w:cstheme="minorHAnsi"/>
-          <w:b/>
-          <w:bCs/>
-          <w:sz w:val="24"/>
-          <w:szCs w:val="24"/>
-        </w:rPr>
-        <w:t>Descrizione</w:t>
-      </w:r>
-      <w:r>
-        <w:rPr>
-          <w:rFonts w:asciiTheme="minorHAnsi" w:hAnsiTheme="minorHAnsi" w:cstheme="minorHAnsi"/>
-          <w:sz w:val="24"/>
-          <w:szCs w:val="24"/>
-        </w:rPr>
-        <w:t>:</w:t>
+        <w:t xml:space="preserve">L’utente accede </w:t>
+      </w:r>
+      <w:r>
+        <w:rPr>
+          <w:rFonts w:asciiTheme="minorHAnsi" w:hAnsiTheme="minorHAnsi" w:cstheme="minorHAnsi"/>
+          <w:sz w:val="24"/>
+          <w:szCs w:val="24"/>
+        </w:rPr>
+        <w:t>alla “Schermata Storico Skipass”</w:t>
+      </w:r>
+      <w:r>
+        <w:rPr>
+          <w:rFonts w:asciiTheme="minorHAnsi" w:hAnsiTheme="minorHAnsi" w:cstheme="minorHAnsi"/>
+          <w:sz w:val="24"/>
+          <w:szCs w:val="24"/>
+        </w:rPr>
+        <w:t>;</w:t>
       </w:r>
     </w:p>
     <w:p>
@@ -2961,44 +3058,6 @@
           <w:sz w:val="24"/>
           <w:szCs w:val="24"/>
         </w:rPr>
-        <w:t xml:space="preserve">L’utente accede </w:t>
-      </w:r>
-      <w:r>
-        <w:rPr>
-          <w:rFonts w:asciiTheme="minorHAnsi" w:hAnsiTheme="minorHAnsi" w:cstheme="minorHAnsi"/>
-          <w:sz w:val="24"/>
-          <w:szCs w:val="24"/>
-        </w:rPr>
-        <w:t>alla “Schermata Storico Skipass”</w:t>
-      </w:r>
-      <w:r>
-        <w:rPr>
-          <w:rFonts w:asciiTheme="minorHAnsi" w:hAnsiTheme="minorHAnsi" w:cstheme="minorHAnsi"/>
-          <w:sz w:val="24"/>
-          <w:szCs w:val="24"/>
-        </w:rPr>
-        <w:t>;</w:t>
-      </w:r>
-    </w:p>
-    <w:p>
-      <w:pPr>
-        <w:pStyle w:val="Paragrafoelenco"/>
-        <w:numPr>
-          <w:ilvl w:val="0"/>
-          <w:numId w:val="9"/>
-        </w:numPr>
-        <w:rPr>
-          <w:rFonts w:asciiTheme="minorHAnsi" w:hAnsiTheme="minorHAnsi" w:cstheme="minorHAnsi"/>
-          <w:sz w:val="24"/>
-          <w:szCs w:val="24"/>
-        </w:rPr>
-      </w:pPr>
-      <w:r>
-        <w:rPr>
-          <w:rFonts w:asciiTheme="minorHAnsi" w:hAnsiTheme="minorHAnsi" w:cstheme="minorHAnsi"/>
-          <w:sz w:val="24"/>
-          <w:szCs w:val="24"/>
-        </w:rPr>
         <w:t xml:space="preserve">Il database esterno </w:t>
       </w:r>
       <w:r>
@@ -3211,6 +3270,7 @@
           <w:sz w:val="24"/>
           <w:szCs w:val="24"/>
         </w:rPr>
+        <w:lastRenderedPageBreak/>
         <w:t>Descrizione:</w:t>
       </w:r>
     </w:p>
@@ -3556,7 +3616,6 @@
           <w:sz w:val="24"/>
           <w:szCs w:val="24"/>
         </w:rPr>
-        <w:lastRenderedPageBreak/>
         <w:t>Dalla sezione “</w:t>
       </w:r>
       <w:r>
@@ -3921,6 +3980,7 @@
           <w:bCs/>
           <w:noProof/>
         </w:rPr>
+        <w:lastRenderedPageBreak/>
         <w:drawing>
           <wp:inline distT="0" distB="0" distL="0" distR="0" wp14:anchorId="02B346D8" wp14:editId="27C34887">
             <wp:extent cx="6120130" cy="2964815"/>
@@ -3937,7 +3997,7 @@
                     <pic:cNvPicPr/>
                   </pic:nvPicPr>
                   <pic:blipFill>
-                    <a:blip r:embed="rId10">
+                    <a:blip r:embed="rId11">
                       <a:extLst>
                         <a:ext uri="{28A0092B-C50C-407E-A947-70E740481C1C}">
                           <a14:useLocalDpi xmlns:a14="http://schemas.microsoft.com/office/drawing/2010/main" val="0"/>
@@ -4195,7 +4255,6 @@
           <w:sz w:val="24"/>
           <w:szCs w:val="24"/>
         </w:rPr>
-        <w:lastRenderedPageBreak/>
         <w:t>Il gestore i</w:t>
       </w:r>
       <w:r>
@@ -4512,6 +4571,7 @@
           <w:sz w:val="24"/>
           <w:szCs w:val="24"/>
         </w:rPr>
+        <w:lastRenderedPageBreak/>
         <w:t>Il gestore inserisce il nome del maestro da aggiungere;</w:t>
       </w:r>
     </w:p>
@@ -4879,7 +4939,7 @@
       </w:pPr>
     </w:p>
     <w:sectPr>
-      <w:headerReference w:type="default" r:id="rId11"/>
+      <w:headerReference w:type="default" r:id="rId12"/>
       <w:pgSz w:w="11906" w:h="16838"/>
       <w:pgMar w:top="1417" w:right="1134" w:bottom="1134" w:left="1134" w:header="708" w:footer="708" w:gutter="0"/>
       <w:cols w:space="708"/>

</xml_diff>

<commit_message>
D2 - Cambiamento use case Acquisti vari
</commit_message>
<xml_diff>
--- a/Specifica requisiti/Specifica requisiti.docx
+++ b/Specifica requisiti/Specifica requisiti.docx
@@ -1,6 +1,6 @@
 
 <file path=word/document.xml><?xml version="1.0" encoding="utf-8"?>
-<w:document xmlns:wpc="http://schemas.microsoft.com/office/word/2010/wordprocessingCanvas" xmlns:cx="http://schemas.microsoft.com/office/drawing/2014/chartex" xmlns:cx1="http://schemas.microsoft.com/office/drawing/2015/9/8/chartex" xmlns:cx2="http://schemas.microsoft.com/office/drawing/2015/10/21/chartex" xmlns:cx3="http://schemas.microsoft.com/office/drawing/2016/5/9/chartex" xmlns:cx4="http://schemas.microsoft.com/office/drawing/2016/5/10/chartex" xmlns:cx5="http://schemas.microsoft.com/office/drawing/2016/5/11/chartex" xmlns:cx6="http://schemas.microsoft.com/office/drawing/2016/5/12/chartex" xmlns:cx7="http://schemas.microsoft.com/office/drawing/2016/5/13/chartex" xmlns:cx8="http://schemas.microsoft.com/office/drawing/2016/5/14/chartex" xmlns:mc="http://schemas.openxmlformats.org/markup-compatibility/2006" xmlns:aink="http://schemas.microsoft.com/office/drawing/2016/ink" xmlns:am3d="http://schemas.microsoft.com/office/drawing/2017/model3d" xmlns:o="urn:schemas-microsoft-com:office:office" xmlns:oel="http://schemas.microsoft.com/office/2019/extlst" xmlns:r="http://schemas.openxmlformats.org/officeDocument/2006/relationships" xmlns:m="http://schemas.openxmlformats.org/officeDocument/2006/math" xmlns:v="urn:schemas-microsoft-com:vml" xmlns:wp14="http://schemas.microsoft.com/office/word/2010/wordprocessingDrawing" xmlns:wp="http://schemas.openxmlformats.org/drawingml/2006/wordprocessingDrawing" xmlns:w10="urn:schemas-microsoft-com:office:word" xmlns:w="http://schemas.openxmlformats.org/wordprocessingml/2006/main" xmlns:w14="http://schemas.microsoft.com/office/word/2010/wordml" xmlns:w15="http://schemas.microsoft.com/office/word/2012/wordml" xmlns:w16cex="http://schemas.microsoft.com/office/word/2018/wordml/cex" xmlns:w16cid="http://schemas.microsoft.com/office/word/2016/wordml/cid" xmlns:w16="http://schemas.microsoft.com/office/word/2018/wordml" xmlns:w16sdtdh="http://schemas.microsoft.com/office/word/2020/wordml/sdtdatahash" xmlns:w16se="http://schemas.microsoft.com/office/word/2015/wordml/symex" xmlns:wpg="http://schemas.microsoft.com/office/word/2010/wordprocessingGroup" xmlns:wpi="http://schemas.microsoft.com/office/word/2010/wordprocessingInk" xmlns:wne="http://schemas.microsoft.com/office/word/2006/wordml" xmlns:wps="http://schemas.microsoft.com/office/word/2010/wordprocessingShape" mc:Ignorable="w14 w15 w16se w16cid w16 w16cex w16sdtdh wp14">
+<w:document xmlns:wpc="http://schemas.microsoft.com/office/word/2010/wordprocessingCanvas" xmlns:cx="http://schemas.microsoft.com/office/drawing/2014/chartex" xmlns:cx1="http://schemas.microsoft.com/office/drawing/2015/9/8/chartex" xmlns:cx2="http://schemas.microsoft.com/office/drawing/2015/10/21/chartex" xmlns:cx3="http://schemas.microsoft.com/office/drawing/2016/5/9/chartex" xmlns:cx4="http://schemas.microsoft.com/office/drawing/2016/5/10/chartex" xmlns:cx5="http://schemas.microsoft.com/office/drawing/2016/5/11/chartex" xmlns:cx6="http://schemas.microsoft.com/office/drawing/2016/5/12/chartex" xmlns:cx7="http://schemas.microsoft.com/office/drawing/2016/5/13/chartex" xmlns:cx8="http://schemas.microsoft.com/office/drawing/2016/5/14/chartex" xmlns:mc="http://schemas.openxmlformats.org/markup-compatibility/2006" xmlns:aink="http://schemas.microsoft.com/office/drawing/2016/ink" xmlns:am3d="http://schemas.microsoft.com/office/drawing/2017/model3d" xmlns:o="urn:schemas-microsoft-com:office:office" xmlns:r="http://schemas.openxmlformats.org/officeDocument/2006/relationships" xmlns:m="http://schemas.openxmlformats.org/officeDocument/2006/math" xmlns:v="urn:schemas-microsoft-com:vml" xmlns:wp14="http://schemas.microsoft.com/office/word/2010/wordprocessingDrawing" xmlns:wp="http://schemas.openxmlformats.org/drawingml/2006/wordprocessingDrawing" xmlns:w10="urn:schemas-microsoft-com:office:word" xmlns:w="http://schemas.openxmlformats.org/wordprocessingml/2006/main" xmlns:w14="http://schemas.microsoft.com/office/word/2010/wordml" xmlns:w15="http://schemas.microsoft.com/office/word/2012/wordml" xmlns:w16cid="http://schemas.microsoft.com/office/word/2016/wordml/cid" xmlns:w16se="http://schemas.microsoft.com/office/word/2015/wordml/symex" xmlns:wpg="http://schemas.microsoft.com/office/word/2010/wordprocessingGroup" xmlns:wpi="http://schemas.microsoft.com/office/word/2010/wordprocessingInk" xmlns:wne="http://schemas.microsoft.com/office/word/2006/wordml" xmlns:wps="http://schemas.microsoft.com/office/word/2010/wordprocessingShape" mc:Ignorable="w14 w15 w16se w16cid wp14">
   <w:body>
     <w:p>
       <w:pPr>
@@ -1422,21 +1422,7 @@
         <w:rPr>
           <w:rFonts w:asciiTheme="minorHAnsi" w:hAnsiTheme="minorHAnsi" w:cstheme="minorHAnsi"/>
         </w:rPr>
-        <w:t xml:space="preserve"> </w:t>
-      </w:r>
-      <w:proofErr w:type="spellStart"/>
-      <w:r>
-        <w:rPr>
-          <w:rFonts w:asciiTheme="minorHAnsi" w:hAnsiTheme="minorHAnsi" w:cstheme="minorHAnsi"/>
-        </w:rPr>
-        <w:t>Modeling</w:t>
-      </w:r>
-      <w:proofErr w:type="spellEnd"/>
-      <w:r>
-        <w:rPr>
-          <w:rFonts w:asciiTheme="minorHAnsi" w:hAnsiTheme="minorHAnsi" w:cstheme="minorHAnsi"/>
-        </w:rPr>
-        <w:t xml:space="preserve"> Language (</w:t>
+        <w:t xml:space="preserve"> Modeling Language (</w:t>
       </w:r>
       <w:r>
         <w:rPr>
@@ -1585,48 +1571,10 @@
           <w:sz w:val="24"/>
           <w:szCs w:val="24"/>
         </w:rPr>
-        <w:t>a</w:t>
-      </w:r>
-      <w:r>
-        <w:rPr>
-          <w:rFonts w:asciiTheme="minorHAnsi" w:hAnsiTheme="minorHAnsi" w:cstheme="minorHAnsi"/>
-          <w:sz w:val="24"/>
-          <w:szCs w:val="24"/>
-        </w:rPr>
-        <w:t xml:space="preserve">cquisto </w:t>
-      </w:r>
-      <w:r>
-        <w:rPr>
-          <w:rFonts w:asciiTheme="minorHAnsi" w:hAnsiTheme="minorHAnsi" w:cstheme="minorHAnsi"/>
-          <w:sz w:val="24"/>
-          <w:szCs w:val="24"/>
-        </w:rPr>
-        <w:t>s</w:t>
-      </w:r>
-      <w:r>
-        <w:rPr>
-          <w:rFonts w:asciiTheme="minorHAnsi" w:hAnsiTheme="minorHAnsi" w:cstheme="minorHAnsi"/>
-          <w:sz w:val="24"/>
-          <w:szCs w:val="24"/>
-        </w:rPr>
-        <w:t xml:space="preserve">kipass </w:t>
-      </w:r>
-      <w:r>
-        <w:rPr>
-          <w:rFonts w:asciiTheme="minorHAnsi" w:hAnsiTheme="minorHAnsi" w:cstheme="minorHAnsi"/>
-          <w:sz w:val="24"/>
-          <w:szCs w:val="24"/>
-        </w:rPr>
-        <w:t>e</w:t>
-      </w:r>
-      <w:r>
-        <w:rPr>
-          <w:rFonts w:asciiTheme="minorHAnsi" w:hAnsiTheme="minorHAnsi" w:cstheme="minorHAnsi"/>
-          <w:sz w:val="24"/>
-          <w:szCs w:val="24"/>
-        </w:rPr>
-        <w:t>lettronici</w:t>
-      </w:r>
+        <w:t>Acquisto Skipass</w:t>
+      </w:r>
+      <w:bookmarkStart w:id="8" w:name="_GoBack"/>
+      <w:bookmarkEnd w:id="8"/>
     </w:p>
     <w:p>
       <w:pPr>
@@ -1663,47 +1611,7 @@
           <w:sz w:val="24"/>
           <w:szCs w:val="24"/>
         </w:rPr>
-        <w:t>s</w:t>
-      </w:r>
-      <w:r>
-        <w:rPr>
-          <w:rFonts w:asciiTheme="minorHAnsi" w:hAnsiTheme="minorHAnsi" w:cstheme="minorHAnsi"/>
-          <w:sz w:val="24"/>
-          <w:szCs w:val="24"/>
-        </w:rPr>
-        <w:t xml:space="preserve">elezione </w:t>
-      </w:r>
-      <w:r>
-        <w:rPr>
-          <w:rFonts w:asciiTheme="minorHAnsi" w:hAnsiTheme="minorHAnsi" w:cstheme="minorHAnsi"/>
-          <w:sz w:val="24"/>
-          <w:szCs w:val="24"/>
-        </w:rPr>
-        <w:t>tipologia</w:t>
-      </w:r>
-      <w:r>
-        <w:rPr>
-          <w:rFonts w:asciiTheme="minorHAnsi" w:hAnsiTheme="minorHAnsi" w:cstheme="minorHAnsi"/>
-          <w:sz w:val="24"/>
-          <w:szCs w:val="24"/>
-        </w:rPr>
-        <w:t xml:space="preserve"> di </w:t>
-      </w:r>
-      <w:r>
-        <w:rPr>
-          <w:rFonts w:asciiTheme="minorHAnsi" w:hAnsiTheme="minorHAnsi" w:cstheme="minorHAnsi"/>
-          <w:sz w:val="24"/>
-          <w:szCs w:val="24"/>
-        </w:rPr>
-        <w:t>p</w:t>
-      </w:r>
-      <w:r>
-        <w:rPr>
-          <w:rFonts w:asciiTheme="minorHAnsi" w:hAnsiTheme="minorHAnsi" w:cstheme="minorHAnsi"/>
-          <w:sz w:val="24"/>
-          <w:szCs w:val="24"/>
-        </w:rPr>
-        <w:t>agamento</w:t>
+        <w:t>Sistemi di pagamento</w:t>
       </w:r>
     </w:p>
     <w:p>
@@ -1741,47 +1649,7 @@
           <w:sz w:val="24"/>
           <w:szCs w:val="24"/>
         </w:rPr>
-        <w:t>v</w:t>
-      </w:r>
-      <w:r>
-        <w:rPr>
-          <w:rFonts w:asciiTheme="minorHAnsi" w:hAnsiTheme="minorHAnsi" w:cstheme="minorHAnsi"/>
-          <w:sz w:val="24"/>
-          <w:szCs w:val="24"/>
-        </w:rPr>
-        <w:t xml:space="preserve">isualizzazione </w:t>
-      </w:r>
-      <w:r>
-        <w:rPr>
-          <w:rFonts w:asciiTheme="minorHAnsi" w:hAnsiTheme="minorHAnsi" w:cstheme="minorHAnsi"/>
-          <w:sz w:val="24"/>
-          <w:szCs w:val="24"/>
-        </w:rPr>
-        <w:t>s</w:t>
-      </w:r>
-      <w:r>
-        <w:rPr>
-          <w:rFonts w:asciiTheme="minorHAnsi" w:hAnsiTheme="minorHAnsi" w:cstheme="minorHAnsi"/>
-          <w:sz w:val="24"/>
-          <w:szCs w:val="24"/>
-        </w:rPr>
-        <w:t xml:space="preserve">kipass </w:t>
-      </w:r>
-      <w:r>
-        <w:rPr>
-          <w:rFonts w:asciiTheme="minorHAnsi" w:hAnsiTheme="minorHAnsi" w:cstheme="minorHAnsi"/>
-          <w:sz w:val="24"/>
-          <w:szCs w:val="24"/>
-        </w:rPr>
-        <w:t>a</w:t>
-      </w:r>
-      <w:r>
-        <w:rPr>
-          <w:rFonts w:asciiTheme="minorHAnsi" w:hAnsiTheme="minorHAnsi" w:cstheme="minorHAnsi"/>
-          <w:sz w:val="24"/>
-          <w:szCs w:val="24"/>
-        </w:rPr>
-        <w:t>cquistati</w:t>
+        <w:t>Visualizzazione skipass</w:t>
       </w:r>
     </w:p>
     <w:p>
@@ -1820,47 +1688,7 @@
           <w:sz w:val="24"/>
           <w:szCs w:val="24"/>
         </w:rPr>
-        <w:t>v</w:t>
-      </w:r>
-      <w:r>
-        <w:rPr>
-          <w:rFonts w:asciiTheme="minorHAnsi" w:hAnsiTheme="minorHAnsi" w:cstheme="minorHAnsi"/>
-          <w:sz w:val="24"/>
-          <w:szCs w:val="24"/>
-        </w:rPr>
-        <w:t xml:space="preserve">isualizzazione </w:t>
-      </w:r>
-      <w:r>
-        <w:rPr>
-          <w:rFonts w:asciiTheme="minorHAnsi" w:hAnsiTheme="minorHAnsi" w:cstheme="minorHAnsi"/>
-          <w:sz w:val="24"/>
-          <w:szCs w:val="24"/>
-        </w:rPr>
-        <w:t>s</w:t>
-      </w:r>
-      <w:r>
-        <w:rPr>
-          <w:rFonts w:asciiTheme="minorHAnsi" w:hAnsiTheme="minorHAnsi" w:cstheme="minorHAnsi"/>
-          <w:sz w:val="24"/>
-          <w:szCs w:val="24"/>
-        </w:rPr>
-        <w:t xml:space="preserve">kipass </w:t>
-      </w:r>
-      <w:r>
-        <w:rPr>
-          <w:rFonts w:asciiTheme="minorHAnsi" w:hAnsiTheme="minorHAnsi" w:cstheme="minorHAnsi"/>
-          <w:sz w:val="24"/>
-          <w:szCs w:val="24"/>
-        </w:rPr>
-        <w:t>f</w:t>
-      </w:r>
-      <w:r>
-        <w:rPr>
-          <w:rFonts w:asciiTheme="minorHAnsi" w:hAnsiTheme="minorHAnsi" w:cstheme="minorHAnsi"/>
-          <w:sz w:val="24"/>
-          <w:szCs w:val="24"/>
-        </w:rPr>
-        <w:t>isici</w:t>
+        <w:t>Aggiunta skipass</w:t>
       </w:r>
     </w:p>
     <w:p>
@@ -1892,54 +1720,16 @@
         </w:rPr>
         <w:tab/>
       </w:r>
-      <w:r>
-        <w:rPr>
-          <w:rFonts w:asciiTheme="minorHAnsi" w:hAnsiTheme="minorHAnsi" w:cstheme="minorHAnsi"/>
-          <w:sz w:val="24"/>
-          <w:szCs w:val="24"/>
-        </w:rPr>
-        <w:t>p</w:t>
-      </w:r>
-      <w:r>
-        <w:rPr>
-          <w:rFonts w:asciiTheme="minorHAnsi" w:hAnsiTheme="minorHAnsi" w:cstheme="minorHAnsi"/>
-          <w:sz w:val="24"/>
-          <w:szCs w:val="24"/>
-        </w:rPr>
-        <w:t xml:space="preserve">renotazione </w:t>
-      </w:r>
-      <w:r>
-        <w:rPr>
-          <w:rFonts w:asciiTheme="minorHAnsi" w:hAnsiTheme="minorHAnsi" w:cstheme="minorHAnsi"/>
-          <w:sz w:val="24"/>
-          <w:szCs w:val="24"/>
-        </w:rPr>
-        <w:t>l</w:t>
-      </w:r>
-      <w:r>
-        <w:rPr>
-          <w:rFonts w:asciiTheme="minorHAnsi" w:hAnsiTheme="minorHAnsi" w:cstheme="minorHAnsi"/>
-          <w:sz w:val="24"/>
-          <w:szCs w:val="24"/>
-        </w:rPr>
-        <w:t xml:space="preserve">ezioni di </w:t>
-      </w:r>
-      <w:r>
-        <w:rPr>
-          <w:rFonts w:asciiTheme="minorHAnsi" w:hAnsiTheme="minorHAnsi" w:cstheme="minorHAnsi"/>
-          <w:sz w:val="24"/>
-          <w:szCs w:val="24"/>
-        </w:rPr>
-        <w:t>s</w:t>
-      </w:r>
-      <w:r>
-        <w:rPr>
-          <w:rFonts w:asciiTheme="minorHAnsi" w:hAnsiTheme="minorHAnsi" w:cstheme="minorHAnsi"/>
-          <w:sz w:val="24"/>
-          <w:szCs w:val="24"/>
-        </w:rPr>
-        <w:t>ci</w:t>
-      </w:r>
+      <w:bookmarkStart w:id="9" w:name="_Hlk117763408"/>
+      <w:r>
+        <w:rPr>
+          <w:rFonts w:asciiTheme="minorHAnsi" w:hAnsiTheme="minorHAnsi" w:cstheme="minorHAnsi"/>
+          <w:sz w:val="24"/>
+          <w:szCs w:val="24"/>
+        </w:rPr>
+        <w:t>Prenotazione lezione</w:t>
+      </w:r>
+      <w:bookmarkEnd w:id="9"/>
     </w:p>
     <w:p>
       <w:pPr>
@@ -2024,90 +1814,25 @@
         </w:rPr>
         <w:tab/>
       </w:r>
-      <w:r>
-        <w:rPr>
-          <w:rFonts w:asciiTheme="minorHAnsi" w:hAnsiTheme="minorHAnsi" w:cstheme="minorHAnsi"/>
-          <w:sz w:val="24"/>
-          <w:szCs w:val="24"/>
-        </w:rPr>
-        <w:t>v</w:t>
-      </w:r>
-      <w:r>
-        <w:rPr>
-          <w:rFonts w:asciiTheme="minorHAnsi" w:hAnsiTheme="minorHAnsi" w:cstheme="minorHAnsi"/>
-          <w:sz w:val="24"/>
-          <w:szCs w:val="24"/>
-        </w:rPr>
-        <w:t xml:space="preserve">isualizzazione </w:t>
-      </w:r>
-      <w:r>
-        <w:rPr>
-          <w:rFonts w:asciiTheme="minorHAnsi" w:hAnsiTheme="minorHAnsi" w:cstheme="minorHAnsi"/>
-          <w:sz w:val="24"/>
-          <w:szCs w:val="24"/>
-        </w:rPr>
-        <w:t>l</w:t>
-      </w:r>
-      <w:r>
-        <w:rPr>
-          <w:rFonts w:asciiTheme="minorHAnsi" w:hAnsiTheme="minorHAnsi" w:cstheme="minorHAnsi"/>
-          <w:sz w:val="24"/>
-          <w:szCs w:val="24"/>
-        </w:rPr>
-        <w:t xml:space="preserve">ezioni </w:t>
-      </w:r>
-      <w:r>
-        <w:rPr>
-          <w:rFonts w:asciiTheme="minorHAnsi" w:hAnsiTheme="minorHAnsi" w:cstheme="minorHAnsi"/>
-          <w:sz w:val="24"/>
-          <w:szCs w:val="24"/>
-        </w:rPr>
-        <w:t>p</w:t>
-      </w:r>
-      <w:r>
-        <w:rPr>
-          <w:rFonts w:asciiTheme="minorHAnsi" w:hAnsiTheme="minorHAnsi" w:cstheme="minorHAnsi"/>
-          <w:sz w:val="24"/>
-          <w:szCs w:val="24"/>
-        </w:rPr>
-        <w:t>renotate</w:t>
-      </w:r>
-    </w:p>
-    <w:p>
-      <w:pPr>
-        <w:rPr>
-          <w:rFonts w:asciiTheme="minorHAnsi" w:hAnsiTheme="minorHAnsi" w:cstheme="minorHAnsi"/>
-          <w:b/>
-          <w:bCs/>
-        </w:rPr>
-      </w:pPr>
-    </w:p>
+      <w:bookmarkStart w:id="10" w:name="_Hlk117763384"/>
+      <w:r>
+        <w:rPr>
+          <w:rFonts w:asciiTheme="minorHAnsi" w:hAnsiTheme="minorHAnsi" w:cstheme="minorHAnsi"/>
+          <w:sz w:val="24"/>
+          <w:szCs w:val="24"/>
+        </w:rPr>
+        <w:t>Visualizzazione lezioni prenotate</w:t>
+      </w:r>
+      <w:bookmarkEnd w:id="10"/>
+    </w:p>
+    <w:p/>
     <w:p>
       <w:pPr>
         <w:pStyle w:val="Titolo3"/>
       </w:pPr>
-    </w:p>
-    <w:p>
-      <w:pPr>
-        <w:pStyle w:val="Titolo3"/>
-      </w:pPr>
-      <w:bookmarkStart w:id="8" w:name="_Toc117564853"/>
-      <w:r>
-        <w:t xml:space="preserve">Descrizione Use Case “Acquisto </w:t>
-      </w:r>
-      <w:r>
-        <w:t>s</w:t>
-      </w:r>
-      <w:r>
-        <w:t xml:space="preserve">kipass </w:t>
-      </w:r>
-      <w:r>
-        <w:t>e</w:t>
-      </w:r>
-      <w:r>
-        <w:t>lettronici”</w:t>
-      </w:r>
-      <w:bookmarkEnd w:id="8"/>
+      <w:r>
+        <w:t>Descrizione Use Case “Sistemi di pagamento”</w:t>
+      </w:r>
     </w:p>
     <w:p/>
     <w:p>
@@ -2142,222 +1867,122 @@
           <w:sz w:val="24"/>
           <w:szCs w:val="24"/>
         </w:rPr>
-        <w:t>A</w:t>
-      </w:r>
-      <w:r>
-        <w:rPr>
-          <w:rFonts w:asciiTheme="minorHAnsi" w:hAnsiTheme="minorHAnsi" w:cstheme="minorHAnsi"/>
-          <w:sz w:val="24"/>
-          <w:szCs w:val="24"/>
-        </w:rPr>
-        <w:t>cquisto skipass elettronici</w:t>
-      </w:r>
-      <w:r>
-        <w:rPr>
-          <w:rFonts w:asciiTheme="minorHAnsi" w:hAnsiTheme="minorHAnsi" w:cstheme="minorHAnsi"/>
-          <w:sz w:val="24"/>
-          <w:szCs w:val="24"/>
-        </w:rPr>
-        <w:t>.</w:t>
-      </w:r>
-    </w:p>
-    <w:p>
-      <w:pPr>
-        <w:rPr>
-          <w:rFonts w:asciiTheme="minorHAnsi" w:hAnsiTheme="minorHAnsi" w:cstheme="minorHAnsi"/>
-          <w:sz w:val="24"/>
-          <w:szCs w:val="24"/>
-        </w:rPr>
-      </w:pPr>
-      <w:r>
-        <w:rPr>
-          <w:rFonts w:asciiTheme="minorHAnsi" w:hAnsiTheme="minorHAnsi" w:cstheme="minorHAnsi"/>
-          <w:b/>
-          <w:bCs/>
-          <w:sz w:val="24"/>
-          <w:szCs w:val="24"/>
-        </w:rPr>
-        <w:t>Riassunto:</w:t>
-      </w:r>
-      <w:r>
-        <w:rPr>
-          <w:rFonts w:asciiTheme="minorHAnsi" w:hAnsiTheme="minorHAnsi" w:cstheme="minorHAnsi"/>
-          <w:sz w:val="24"/>
-          <w:szCs w:val="24"/>
-        </w:rPr>
-        <w:t xml:space="preserve"> </w:t>
-      </w:r>
-    </w:p>
-    <w:p>
-      <w:pPr>
-        <w:rPr>
-          <w:rFonts w:asciiTheme="minorHAnsi" w:hAnsiTheme="minorHAnsi" w:cstheme="minorHAnsi"/>
-          <w:sz w:val="24"/>
-          <w:szCs w:val="24"/>
-        </w:rPr>
-      </w:pPr>
-      <w:r>
-        <w:rPr>
-          <w:rFonts w:asciiTheme="minorHAnsi" w:hAnsiTheme="minorHAnsi" w:cstheme="minorHAnsi"/>
-          <w:sz w:val="24"/>
-          <w:szCs w:val="24"/>
-        </w:rPr>
-        <w:t xml:space="preserve">Questo use case </w:t>
-      </w:r>
-      <w:r>
-        <w:rPr>
-          <w:rFonts w:asciiTheme="minorHAnsi" w:hAnsiTheme="minorHAnsi" w:cstheme="minorHAnsi"/>
-          <w:sz w:val="24"/>
-          <w:szCs w:val="24"/>
-        </w:rPr>
-        <w:t xml:space="preserve">descrive </w:t>
-      </w:r>
-      <w:r>
-        <w:rPr>
-          <w:rFonts w:asciiTheme="minorHAnsi" w:hAnsiTheme="minorHAnsi" w:cstheme="minorHAnsi"/>
-          <w:sz w:val="24"/>
-          <w:szCs w:val="24"/>
-        </w:rPr>
-        <w:t xml:space="preserve">il processo da seguire per </w:t>
-      </w:r>
-      <w:r>
-        <w:rPr>
-          <w:rFonts w:asciiTheme="minorHAnsi" w:hAnsiTheme="minorHAnsi" w:cstheme="minorHAnsi"/>
-          <w:sz w:val="24"/>
-          <w:szCs w:val="24"/>
-        </w:rPr>
-        <w:t>acquist</w:t>
-      </w:r>
-      <w:r>
-        <w:rPr>
-          <w:rFonts w:asciiTheme="minorHAnsi" w:hAnsiTheme="minorHAnsi" w:cstheme="minorHAnsi"/>
-          <w:sz w:val="24"/>
-          <w:szCs w:val="24"/>
-        </w:rPr>
-        <w:t>are</w:t>
-      </w:r>
-      <w:r>
-        <w:rPr>
-          <w:rFonts w:asciiTheme="minorHAnsi" w:hAnsiTheme="minorHAnsi" w:cstheme="minorHAnsi"/>
-          <w:sz w:val="24"/>
-          <w:szCs w:val="24"/>
-        </w:rPr>
-        <w:t xml:space="preserve"> skipass elettronici</w:t>
-      </w:r>
-      <w:r>
-        <w:rPr>
-          <w:rFonts w:asciiTheme="minorHAnsi" w:hAnsiTheme="minorHAnsi" w:cstheme="minorHAnsi"/>
-          <w:sz w:val="24"/>
-          <w:szCs w:val="24"/>
-        </w:rPr>
-        <w:t>, sia giornalieri che stagionali</w:t>
-      </w:r>
-      <w:r>
-        <w:rPr>
-          <w:rFonts w:asciiTheme="minorHAnsi" w:hAnsiTheme="minorHAnsi" w:cstheme="minorHAnsi"/>
-          <w:sz w:val="24"/>
-          <w:szCs w:val="24"/>
-        </w:rPr>
-        <w:t xml:space="preserve"> e procedere al pagamento.</w:t>
-      </w:r>
-    </w:p>
-    <w:p>
-      <w:pPr>
-        <w:rPr>
-          <w:rFonts w:asciiTheme="minorHAnsi" w:hAnsiTheme="minorHAnsi" w:cstheme="minorHAnsi"/>
-          <w:b/>
-          <w:bCs/>
-          <w:sz w:val="24"/>
-          <w:szCs w:val="24"/>
-        </w:rPr>
-      </w:pPr>
-      <w:r>
-        <w:rPr>
-          <w:rFonts w:asciiTheme="minorHAnsi" w:hAnsiTheme="minorHAnsi" w:cstheme="minorHAnsi"/>
-          <w:b/>
-          <w:bCs/>
+        <w:t>Sistemi di pagamento.</w:t>
+      </w:r>
+    </w:p>
+    <w:p>
+      <w:pPr>
+        <w:rPr>
+          <w:rFonts w:asciiTheme="minorHAnsi" w:hAnsiTheme="minorHAnsi" w:cstheme="minorHAnsi"/>
+          <w:sz w:val="24"/>
+          <w:szCs w:val="24"/>
+        </w:rPr>
+      </w:pPr>
+      <w:r>
+        <w:rPr>
+          <w:rFonts w:asciiTheme="minorHAnsi" w:hAnsiTheme="minorHAnsi" w:cstheme="minorHAnsi"/>
+          <w:b/>
+          <w:bCs/>
+          <w:sz w:val="24"/>
+          <w:szCs w:val="24"/>
+        </w:rPr>
+        <w:t>Riassunto</w:t>
+      </w:r>
+      <w:r>
+        <w:rPr>
+          <w:rFonts w:asciiTheme="minorHAnsi" w:hAnsiTheme="minorHAnsi" w:cstheme="minorHAnsi"/>
+          <w:sz w:val="24"/>
+          <w:szCs w:val="24"/>
+        </w:rPr>
+        <w:t>:</w:t>
+      </w:r>
+    </w:p>
+    <w:p>
+      <w:pPr>
+        <w:rPr>
+          <w:rFonts w:asciiTheme="minorHAnsi" w:hAnsiTheme="minorHAnsi" w:cstheme="minorHAnsi"/>
+          <w:sz w:val="24"/>
+          <w:szCs w:val="24"/>
+        </w:rPr>
+      </w:pPr>
+      <w:r>
+        <w:rPr>
+          <w:rFonts w:asciiTheme="minorHAnsi" w:hAnsiTheme="minorHAnsi" w:cstheme="minorHAnsi"/>
+          <w:sz w:val="24"/>
+          <w:szCs w:val="24"/>
+        </w:rPr>
+        <w:t>Questo use case descrive il processo da seguire per</w:t>
+      </w:r>
+      <w:r>
+        <w:rPr>
+          <w:rFonts w:asciiTheme="minorHAnsi" w:hAnsiTheme="minorHAnsi" w:cstheme="minorHAnsi"/>
+          <w:sz w:val="24"/>
+          <w:szCs w:val="24"/>
+        </w:rPr>
+        <w:t xml:space="preserve"> effettuare il pagamento tramite il circuito PayPal. </w:t>
+      </w:r>
+    </w:p>
+    <w:p>
+      <w:pPr>
+        <w:rPr>
+          <w:rFonts w:asciiTheme="minorHAnsi" w:hAnsiTheme="minorHAnsi" w:cstheme="minorHAnsi"/>
+          <w:sz w:val="24"/>
+          <w:szCs w:val="24"/>
+        </w:rPr>
+      </w:pPr>
+      <w:r>
+        <w:rPr>
+          <w:rFonts w:asciiTheme="minorHAnsi" w:hAnsiTheme="minorHAnsi" w:cstheme="minorHAnsi"/>
+          <w:b/>
+          <w:bCs/>
+          <w:sz w:val="24"/>
+          <w:szCs w:val="24"/>
+        </w:rPr>
+        <w:t>Descrizione</w:t>
+      </w:r>
+      <w:r>
+        <w:rPr>
+          <w:rFonts w:asciiTheme="minorHAnsi" w:hAnsiTheme="minorHAnsi" w:cstheme="minorHAnsi"/>
+          <w:sz w:val="24"/>
+          <w:szCs w:val="24"/>
+        </w:rPr>
+        <w:t>:</w:t>
+      </w:r>
+    </w:p>
+    <w:p>
+      <w:pPr>
+        <w:pStyle w:val="Paragrafoelenco"/>
+        <w:numPr>
+          <w:ilvl w:val="0"/>
+          <w:numId w:val="17"/>
+        </w:numPr>
+        <w:rPr>
+          <w:rFonts w:asciiTheme="minorHAnsi" w:hAnsiTheme="minorHAnsi" w:cstheme="minorHAnsi"/>
+          <w:sz w:val="24"/>
+          <w:szCs w:val="24"/>
+        </w:rPr>
+      </w:pPr>
+      <w:r>
+        <w:rPr>
+          <w:rFonts w:asciiTheme="minorHAnsi" w:hAnsiTheme="minorHAnsi" w:cstheme="minorHAnsi"/>
+          <w:noProof/>
           <w:sz w:val="24"/>
           <w:szCs w:val="24"/>
         </w:rPr>
         <w:lastRenderedPageBreak/>
-        <w:t>Descr</w:t>
-      </w:r>
-      <w:r>
-        <w:rPr>
-          <w:rFonts w:asciiTheme="minorHAnsi" w:hAnsiTheme="minorHAnsi" w:cstheme="minorHAnsi"/>
-          <w:b/>
-          <w:bCs/>
-          <w:sz w:val="24"/>
-          <w:szCs w:val="24"/>
-        </w:rPr>
-        <w:t>i</w:t>
-      </w:r>
-      <w:r>
-        <w:rPr>
-          <w:rFonts w:asciiTheme="minorHAnsi" w:hAnsiTheme="minorHAnsi" w:cstheme="minorHAnsi"/>
-          <w:b/>
-          <w:bCs/>
-          <w:sz w:val="24"/>
-          <w:szCs w:val="24"/>
-        </w:rPr>
-        <w:t>zione:</w:t>
-      </w:r>
-    </w:p>
-    <w:p>
-      <w:pPr>
-        <w:rPr>
-          <w:rFonts w:asciiTheme="minorHAnsi" w:hAnsiTheme="minorHAnsi" w:cstheme="minorHAnsi"/>
-          <w:sz w:val="24"/>
-          <w:szCs w:val="24"/>
-        </w:rPr>
-      </w:pPr>
-      <w:r>
-        <w:rPr>
-          <w:rFonts w:asciiTheme="minorHAnsi" w:hAnsiTheme="minorHAnsi" w:cstheme="minorHAnsi"/>
-          <w:sz w:val="24"/>
-          <w:szCs w:val="24"/>
-        </w:rPr>
-        <w:t xml:space="preserve">Il sistema agisce come nel seguente Activity </w:t>
-      </w:r>
-      <w:proofErr w:type="spellStart"/>
-      <w:r>
-        <w:rPr>
-          <w:rFonts w:asciiTheme="minorHAnsi" w:hAnsiTheme="minorHAnsi" w:cstheme="minorHAnsi"/>
-          <w:sz w:val="24"/>
-          <w:szCs w:val="24"/>
-        </w:rPr>
-        <w:t>Diagram</w:t>
-      </w:r>
-      <w:proofErr w:type="spellEnd"/>
-      <w:r>
-        <w:rPr>
-          <w:rFonts w:asciiTheme="minorHAnsi" w:hAnsiTheme="minorHAnsi" w:cstheme="minorHAnsi"/>
-          <w:sz w:val="24"/>
-          <w:szCs w:val="24"/>
-        </w:rPr>
-        <w:t>:</w:t>
-      </w:r>
-    </w:p>
-    <w:p>
-      <w:pPr>
-        <w:rPr>
-          <w:rFonts w:asciiTheme="minorHAnsi" w:hAnsiTheme="minorHAnsi" w:cstheme="minorHAnsi"/>
-          <w:sz w:val="24"/>
-          <w:szCs w:val="24"/>
-        </w:rPr>
-      </w:pPr>
-      <w:r>
-        <w:rPr>
-          <w:rFonts w:asciiTheme="minorHAnsi" w:hAnsiTheme="minorHAnsi" w:cstheme="minorHAnsi"/>
-          <w:noProof/>
-          <w:sz w:val="24"/>
-          <w:szCs w:val="24"/>
-        </w:rPr>
         <w:drawing>
-          <wp:inline distT="0" distB="0" distL="0" distR="0" wp14:anchorId="0C54FFBF" wp14:editId="34B91D76">
-            <wp:extent cx="6120130" cy="4215765"/>
-            <wp:effectExtent l="0" t="0" r="0" b="0"/>
-            <wp:docPr id="3" name="Immagine 3"/>
+          <wp:anchor distT="0" distB="0" distL="114300" distR="114300" simplePos="0" relativeHeight="251660288" behindDoc="0" locked="0" layoutInCell="1" allowOverlap="1" wp14:anchorId="395CAC29" wp14:editId="01ADD6D7">
+            <wp:simplePos x="0" y="0"/>
+            <wp:positionH relativeFrom="column">
+              <wp:posOffset>446991</wp:posOffset>
+            </wp:positionH>
+            <wp:positionV relativeFrom="paragraph">
+              <wp:posOffset>379633</wp:posOffset>
+            </wp:positionV>
+            <wp:extent cx="5302794" cy="1938020"/>
+            <wp:effectExtent l="0" t="0" r="0" b="5080"/>
+            <wp:wrapTopAndBottom/>
+            <wp:docPr id="6" name="Immagine 6"/>
             <wp:cNvGraphicFramePr>
               <a:graphicFrameLocks xmlns:a="http://schemas.openxmlformats.org/drawingml/2006/main" noChangeAspect="1"/>
             </wp:cNvGraphicFramePr>
@@ -2365,10 +1990,10 @@
               <a:graphicData uri="http://schemas.openxmlformats.org/drawingml/2006/picture">
                 <pic:pic xmlns:pic="http://schemas.openxmlformats.org/drawingml/2006/picture">
                   <pic:nvPicPr>
-                    <pic:cNvPr id="3" name="Immagine 3"/>
+                    <pic:cNvPr id="6" name="sistema_pagamento.png"/>
                     <pic:cNvPicPr/>
                   </pic:nvPicPr>
-                  <pic:blipFill>
+                  <pic:blipFill rotWithShape="1">
                     <a:blip r:embed="rId9">
                       <a:extLst>
                         <a:ext uri="{28A0092B-C50C-407E-A947-70E740481C1C}">
@@ -2376,455 +2001,25 @@
                         </a:ext>
                       </a:extLst>
                     </a:blip>
-                    <a:stretch>
-                      <a:fillRect/>
-                    </a:stretch>
+                    <a:srcRect l="5868" t="26432"/>
+                    <a:stretch/>
                   </pic:blipFill>
-                  <pic:spPr>
+                  <pic:spPr bwMode="auto">
                     <a:xfrm>
                       <a:off x="0" y="0"/>
-                      <a:ext cx="6120130" cy="4215765"/>
+                      <a:ext cx="5302794" cy="1938020"/>
                     </a:xfrm>
                     <a:prstGeom prst="rect">
                       <a:avLst/>
                     </a:prstGeom>
-                  </pic:spPr>
-                </pic:pic>
-              </a:graphicData>
-            </a:graphic>
-          </wp:inline>
-        </w:drawing>
-      </w:r>
-    </w:p>
-    <w:p>
-      <w:pPr>
-        <w:ind w:left="643"/>
-        <w:rPr>
-          <w:rFonts w:asciiTheme="minorHAnsi" w:hAnsiTheme="minorHAnsi" w:cstheme="minorHAnsi"/>
-          <w:sz w:val="24"/>
-          <w:szCs w:val="24"/>
-        </w:rPr>
-      </w:pPr>
-    </w:p>
-    <w:p>
-      <w:pPr>
-        <w:pStyle w:val="Titolo3"/>
-      </w:pPr>
-      <w:bookmarkStart w:id="9" w:name="_Toc117564855"/>
-      <w:r>
-        <w:t>Descrizione Use Case “Selezione tipologia di pagamento”</w:t>
-      </w:r>
-    </w:p>
-    <w:p/>
-    <w:p>
-      <w:pPr>
-        <w:rPr>
-          <w:rFonts w:asciiTheme="minorHAnsi" w:hAnsiTheme="minorHAnsi" w:cstheme="minorHAnsi"/>
-          <w:sz w:val="24"/>
-          <w:szCs w:val="24"/>
-        </w:rPr>
-      </w:pPr>
-      <w:r>
-        <w:rPr>
-          <w:rFonts w:asciiTheme="minorHAnsi" w:hAnsiTheme="minorHAnsi" w:cstheme="minorHAnsi"/>
-          <w:b/>
-          <w:bCs/>
-          <w:sz w:val="24"/>
-          <w:szCs w:val="24"/>
-        </w:rPr>
-        <w:t>Titolo</w:t>
-      </w:r>
-      <w:r>
-        <w:rPr>
-          <w:rFonts w:asciiTheme="minorHAnsi" w:hAnsiTheme="minorHAnsi" w:cstheme="minorHAnsi"/>
-          <w:sz w:val="24"/>
-          <w:szCs w:val="24"/>
-        </w:rPr>
-        <w:t xml:space="preserve">: </w:t>
-      </w:r>
-      <w:r>
-        <w:rPr>
-          <w:rFonts w:asciiTheme="minorHAnsi" w:hAnsiTheme="minorHAnsi" w:cstheme="minorHAnsi"/>
-          <w:sz w:val="24"/>
-          <w:szCs w:val="24"/>
-        </w:rPr>
-        <w:t>Selezione tipologia di pagamento</w:t>
-      </w:r>
-    </w:p>
-    <w:p>
-      <w:pPr>
-        <w:rPr>
-          <w:rFonts w:asciiTheme="minorHAnsi" w:hAnsiTheme="minorHAnsi" w:cstheme="minorHAnsi"/>
-          <w:sz w:val="24"/>
-          <w:szCs w:val="24"/>
-        </w:rPr>
-      </w:pPr>
-      <w:r>
-        <w:rPr>
-          <w:rFonts w:asciiTheme="minorHAnsi" w:hAnsiTheme="minorHAnsi" w:cstheme="minorHAnsi"/>
-          <w:b/>
-          <w:bCs/>
-          <w:sz w:val="24"/>
-          <w:szCs w:val="24"/>
-        </w:rPr>
-        <w:t>Riassunto</w:t>
-      </w:r>
-      <w:r>
-        <w:rPr>
-          <w:rFonts w:asciiTheme="minorHAnsi" w:hAnsiTheme="minorHAnsi" w:cstheme="minorHAnsi"/>
-          <w:sz w:val="24"/>
-          <w:szCs w:val="24"/>
-        </w:rPr>
-        <w:t>:</w:t>
-      </w:r>
-    </w:p>
-    <w:p>
-      <w:pPr>
-        <w:rPr>
-          <w:rFonts w:asciiTheme="minorHAnsi" w:hAnsiTheme="minorHAnsi" w:cstheme="minorHAnsi"/>
-          <w:sz w:val="24"/>
-          <w:szCs w:val="24"/>
-        </w:rPr>
-      </w:pPr>
-      <w:r>
-        <w:rPr>
-          <w:rFonts w:asciiTheme="minorHAnsi" w:hAnsiTheme="minorHAnsi" w:cstheme="minorHAnsi"/>
-          <w:sz w:val="24"/>
-          <w:szCs w:val="24"/>
-        </w:rPr>
-        <w:t>Questo use case descrive il processo da seguire per</w:t>
-      </w:r>
-      <w:r>
-        <w:rPr>
-          <w:rFonts w:asciiTheme="minorHAnsi" w:hAnsiTheme="minorHAnsi" w:cstheme="minorHAnsi"/>
-          <w:sz w:val="24"/>
-          <w:szCs w:val="24"/>
-        </w:rPr>
-        <w:t xml:space="preserve"> </w:t>
-      </w:r>
-      <w:r>
-        <w:rPr>
-          <w:rFonts w:asciiTheme="minorHAnsi" w:hAnsiTheme="minorHAnsi" w:cstheme="minorHAnsi"/>
-          <w:sz w:val="24"/>
-          <w:szCs w:val="24"/>
-        </w:rPr>
-        <w:t>effettuare il pagamento tramite il circuito Pay</w:t>
-      </w:r>
-      <w:r>
-        <w:rPr>
-          <w:rFonts w:asciiTheme="minorHAnsi" w:hAnsiTheme="minorHAnsi" w:cstheme="minorHAnsi"/>
-          <w:sz w:val="24"/>
-          <w:szCs w:val="24"/>
-        </w:rPr>
-        <w:t>P</w:t>
-      </w:r>
-      <w:r>
-        <w:rPr>
-          <w:rFonts w:asciiTheme="minorHAnsi" w:hAnsiTheme="minorHAnsi" w:cstheme="minorHAnsi"/>
-          <w:sz w:val="24"/>
-          <w:szCs w:val="24"/>
-        </w:rPr>
-        <w:t xml:space="preserve">al. </w:t>
-      </w:r>
-    </w:p>
-    <w:p>
-      <w:pPr>
-        <w:rPr>
-          <w:rFonts w:asciiTheme="minorHAnsi" w:hAnsiTheme="minorHAnsi" w:cstheme="minorHAnsi"/>
-          <w:sz w:val="24"/>
-          <w:szCs w:val="24"/>
-        </w:rPr>
-      </w:pPr>
-      <w:r>
-        <w:rPr>
-          <w:rFonts w:asciiTheme="minorHAnsi" w:hAnsiTheme="minorHAnsi" w:cstheme="minorHAnsi"/>
-          <w:b/>
-          <w:bCs/>
-          <w:sz w:val="24"/>
-          <w:szCs w:val="24"/>
-        </w:rPr>
-        <w:t>Descrizione</w:t>
-      </w:r>
-      <w:r>
-        <w:rPr>
-          <w:rFonts w:asciiTheme="minorHAnsi" w:hAnsiTheme="minorHAnsi" w:cstheme="minorHAnsi"/>
-          <w:sz w:val="24"/>
-          <w:szCs w:val="24"/>
-        </w:rPr>
-        <w:t>:</w:t>
-      </w:r>
-    </w:p>
-    <w:p>
-      <w:pPr>
-        <w:pStyle w:val="Paragrafoelenco"/>
-        <w:numPr>
-          <w:ilvl w:val="0"/>
-          <w:numId w:val="9"/>
-        </w:numPr>
-        <w:rPr>
-          <w:rFonts w:asciiTheme="minorHAnsi" w:hAnsiTheme="minorHAnsi" w:cstheme="minorHAnsi"/>
-          <w:sz w:val="24"/>
-          <w:szCs w:val="24"/>
-        </w:rPr>
-      </w:pPr>
-      <w:r>
-        <w:rPr>
-          <w:rFonts w:asciiTheme="minorHAnsi" w:hAnsiTheme="minorHAnsi" w:cstheme="minorHAnsi"/>
-          <w:sz w:val="24"/>
-          <w:szCs w:val="24"/>
-        </w:rPr>
-        <w:t xml:space="preserve">L’utente </w:t>
-      </w:r>
-      <w:r>
-        <w:rPr>
-          <w:rFonts w:asciiTheme="minorHAnsi" w:hAnsiTheme="minorHAnsi" w:cstheme="minorHAnsi"/>
-          <w:sz w:val="24"/>
-          <w:szCs w:val="24"/>
-        </w:rPr>
-        <w:t>effet</w:t>
-      </w:r>
-      <w:r>
-        <w:rPr>
-          <w:rFonts w:asciiTheme="minorHAnsi" w:hAnsiTheme="minorHAnsi" w:cstheme="minorHAnsi"/>
-          <w:sz w:val="24"/>
-          <w:szCs w:val="24"/>
-        </w:rPr>
-        <w:t>t</w:t>
-      </w:r>
-      <w:r>
-        <w:rPr>
-          <w:rFonts w:asciiTheme="minorHAnsi" w:hAnsiTheme="minorHAnsi" w:cstheme="minorHAnsi"/>
-          <w:sz w:val="24"/>
-          <w:szCs w:val="24"/>
-        </w:rPr>
-        <w:t>ua il</w:t>
-      </w:r>
-      <w:r>
-        <w:rPr>
-          <w:rFonts w:asciiTheme="minorHAnsi" w:hAnsiTheme="minorHAnsi" w:cstheme="minorHAnsi"/>
-          <w:sz w:val="24"/>
-          <w:szCs w:val="24"/>
-        </w:rPr>
-        <w:t xml:space="preserve"> pagamento tramite il circuito PayPal.</w:t>
-      </w:r>
-      <w:r>
-        <w:rPr>
-          <w:rFonts w:asciiTheme="minorHAnsi" w:hAnsiTheme="minorHAnsi" w:cstheme="minorHAnsi"/>
-          <w:sz w:val="24"/>
-          <w:szCs w:val="24"/>
-        </w:rPr>
-        <w:t xml:space="preserve"> [</w:t>
-      </w:r>
-      <w:proofErr w:type="spellStart"/>
-      <w:r>
-        <w:rPr>
-          <w:rFonts w:asciiTheme="minorHAnsi" w:hAnsiTheme="minorHAnsi" w:cstheme="minorHAnsi"/>
-          <w:sz w:val="24"/>
-          <w:szCs w:val="24"/>
-        </w:rPr>
-        <w:t>exception</w:t>
-      </w:r>
-      <w:proofErr w:type="spellEnd"/>
-      <w:r>
-        <w:rPr>
-          <w:rFonts w:asciiTheme="minorHAnsi" w:hAnsiTheme="minorHAnsi" w:cstheme="minorHAnsi"/>
-          <w:sz w:val="24"/>
-          <w:szCs w:val="24"/>
-        </w:rPr>
-        <w:t xml:space="preserve"> 1]</w:t>
-      </w:r>
-      <w:r>
-        <w:rPr>
-          <w:rFonts w:asciiTheme="minorHAnsi" w:hAnsiTheme="minorHAnsi" w:cstheme="minorHAnsi"/>
-          <w:sz w:val="24"/>
-          <w:szCs w:val="24"/>
-        </w:rPr>
-        <w:t xml:space="preserve"> </w:t>
-      </w:r>
-    </w:p>
-    <w:p>
-      <w:pPr>
-        <w:pStyle w:val="Paragrafoelenco"/>
-        <w:numPr>
-          <w:ilvl w:val="0"/>
-          <w:numId w:val="9"/>
-        </w:numPr>
-        <w:rPr>
-          <w:rFonts w:asciiTheme="minorHAnsi" w:hAnsiTheme="minorHAnsi" w:cstheme="minorHAnsi"/>
-          <w:sz w:val="24"/>
-          <w:szCs w:val="24"/>
-        </w:rPr>
-      </w:pPr>
-      <w:r>
-        <w:rPr>
-          <w:rFonts w:asciiTheme="minorHAnsi" w:hAnsiTheme="minorHAnsi" w:cstheme="minorHAnsi"/>
-          <w:sz w:val="24"/>
-          <w:szCs w:val="24"/>
-        </w:rPr>
-        <w:t xml:space="preserve">Se il pagamento al punto 1 è andato a buon fine l’utente riceve un’email </w:t>
-      </w:r>
-      <w:r>
-        <w:rPr>
-          <w:rFonts w:asciiTheme="minorHAnsi" w:hAnsiTheme="minorHAnsi" w:cstheme="minorHAnsi"/>
-          <w:sz w:val="24"/>
-          <w:szCs w:val="24"/>
-        </w:rPr>
-        <w:t>con la fattura.</w:t>
-      </w:r>
-    </w:p>
-    <w:p>
-      <w:pPr>
-        <w:pStyle w:val="Paragrafoelenco"/>
-        <w:numPr>
-          <w:ilvl w:val="0"/>
-          <w:numId w:val="9"/>
-        </w:numPr>
-        <w:rPr>
-          <w:rFonts w:asciiTheme="minorHAnsi" w:hAnsiTheme="minorHAnsi" w:cstheme="minorHAnsi"/>
-          <w:sz w:val="24"/>
-          <w:szCs w:val="24"/>
-        </w:rPr>
-      </w:pPr>
-      <w:r>
-        <w:rPr>
-          <w:rFonts w:asciiTheme="minorHAnsi" w:hAnsiTheme="minorHAnsi" w:cstheme="minorHAnsi"/>
-          <w:sz w:val="24"/>
-          <w:szCs w:val="24"/>
-        </w:rPr>
-        <w:t xml:space="preserve">Il sistema di skipass preesistente integra gli </w:t>
-      </w:r>
-      <w:r>
-        <w:rPr>
-          <w:rFonts w:asciiTheme="minorHAnsi" w:hAnsiTheme="minorHAnsi" w:cstheme="minorHAnsi"/>
-          <w:sz w:val="24"/>
-          <w:szCs w:val="24"/>
-        </w:rPr>
-        <w:t xml:space="preserve">skipass acquistati tramite la web app. </w:t>
-      </w:r>
-    </w:p>
-    <w:p>
-      <w:pPr>
-        <w:rPr>
-          <w:rFonts w:asciiTheme="minorHAnsi" w:hAnsiTheme="minorHAnsi" w:cstheme="minorHAnsi"/>
-          <w:sz w:val="24"/>
-          <w:szCs w:val="24"/>
-        </w:rPr>
-      </w:pPr>
-    </w:p>
-    <w:p>
-      <w:pPr>
-        <w:rPr>
-          <w:rFonts w:asciiTheme="minorHAnsi" w:hAnsiTheme="minorHAnsi" w:cstheme="minorHAnsi"/>
-          <w:sz w:val="24"/>
-          <w:szCs w:val="24"/>
-        </w:rPr>
-      </w:pPr>
-      <w:r>
-        <w:rPr>
-          <w:rFonts w:asciiTheme="minorHAnsi" w:hAnsiTheme="minorHAnsi" w:cstheme="minorHAnsi"/>
-          <w:sz w:val="24"/>
-          <w:szCs w:val="24"/>
-        </w:rPr>
-        <w:t xml:space="preserve"> Il sistema agisce come nel seguente </w:t>
-      </w:r>
-      <w:proofErr w:type="spellStart"/>
-      <w:r>
-        <w:rPr>
-          <w:rFonts w:asciiTheme="minorHAnsi" w:hAnsiTheme="minorHAnsi" w:cstheme="minorHAnsi"/>
-          <w:sz w:val="24"/>
-          <w:szCs w:val="24"/>
-        </w:rPr>
-        <w:t>Sequence</w:t>
-      </w:r>
-      <w:proofErr w:type="spellEnd"/>
-      <w:r>
-        <w:rPr>
-          <w:rFonts w:asciiTheme="minorHAnsi" w:hAnsiTheme="minorHAnsi" w:cstheme="minorHAnsi"/>
-          <w:sz w:val="24"/>
-          <w:szCs w:val="24"/>
-        </w:rPr>
-        <w:t xml:space="preserve"> </w:t>
-      </w:r>
-      <w:proofErr w:type="spellStart"/>
-      <w:r>
-        <w:rPr>
-          <w:rFonts w:asciiTheme="minorHAnsi" w:hAnsiTheme="minorHAnsi" w:cstheme="minorHAnsi"/>
-          <w:sz w:val="24"/>
-          <w:szCs w:val="24"/>
-        </w:rPr>
-        <w:t>Diagram</w:t>
-      </w:r>
-      <w:proofErr w:type="spellEnd"/>
-      <w:r>
-        <w:rPr>
-          <w:rFonts w:asciiTheme="minorHAnsi" w:hAnsiTheme="minorHAnsi" w:cstheme="minorHAnsi"/>
-          <w:sz w:val="24"/>
-          <w:szCs w:val="24"/>
-        </w:rPr>
-        <w:t>:</w:t>
-      </w:r>
-    </w:p>
-    <w:p>
-      <w:pPr>
-        <w:rPr>
-          <w:rFonts w:asciiTheme="minorHAnsi" w:hAnsiTheme="minorHAnsi" w:cstheme="minorHAnsi"/>
-          <w:sz w:val="24"/>
-          <w:szCs w:val="24"/>
-        </w:rPr>
-      </w:pPr>
-      <w:r>
-        <w:rPr>
-          <w:rFonts w:asciiTheme="minorHAnsi" w:hAnsiTheme="minorHAnsi" w:cstheme="minorHAnsi"/>
-          <w:b/>
-          <w:bCs/>
-          <w:noProof/>
-          <w:sz w:val="24"/>
-          <w:szCs w:val="24"/>
-        </w:rPr>
-        <w:lastRenderedPageBreak/>
-        <w:drawing>
-          <wp:anchor distT="0" distB="0" distL="114300" distR="114300" simplePos="0" relativeHeight="251659264" behindDoc="0" locked="0" layoutInCell="1" allowOverlap="1" wp14:anchorId="13886D18" wp14:editId="36A352B5">
-            <wp:simplePos x="0" y="0"/>
-            <wp:positionH relativeFrom="margin">
-              <wp:align>center</wp:align>
-            </wp:positionH>
-            <wp:positionV relativeFrom="paragraph">
-              <wp:posOffset>0</wp:posOffset>
-            </wp:positionV>
-            <wp:extent cx="4095115" cy="2777490"/>
-            <wp:effectExtent l="0" t="0" r="635" b="3810"/>
-            <wp:wrapTopAndBottom/>
-            <wp:docPr id="5" name="Immagine 5"/>
-            <wp:cNvGraphicFramePr>
-              <a:graphicFrameLocks xmlns:a="http://schemas.openxmlformats.org/drawingml/2006/main" noChangeAspect="1"/>
-            </wp:cNvGraphicFramePr>
-            <a:graphic xmlns:a="http://schemas.openxmlformats.org/drawingml/2006/main">
-              <a:graphicData uri="http://schemas.openxmlformats.org/drawingml/2006/picture">
-                <pic:pic xmlns:pic="http://schemas.openxmlformats.org/drawingml/2006/picture">
-                  <pic:nvPicPr>
-                    <pic:cNvPr id="5" name="Immagine 5"/>
-                    <pic:cNvPicPr/>
-                  </pic:nvPicPr>
-                  <pic:blipFill>
-                    <a:blip r:embed="rId10">
-                      <a:extLst>
-                        <a:ext uri="{28A0092B-C50C-407E-A947-70E740481C1C}">
-                          <a14:useLocalDpi xmlns:a14="http://schemas.microsoft.com/office/drawing/2010/main" val="0"/>
-                        </a:ext>
-                      </a:extLst>
-                    </a:blip>
-                    <a:stretch>
-                      <a:fillRect/>
-                    </a:stretch>
-                  </pic:blipFill>
-                  <pic:spPr>
-                    <a:xfrm>
-                      <a:off x="0" y="0"/>
-                      <a:ext cx="4095115" cy="2777490"/>
-                    </a:xfrm>
-                    <a:prstGeom prst="rect">
-                      <a:avLst/>
-                    </a:prstGeom>
+                    <a:ln>
+                      <a:noFill/>
+                    </a:ln>
+                    <a:extLst>
+                      <a:ext uri="{53640926-AAD7-44D8-BBD7-CCE9431645EC}">
+                        <a14:shadowObscured xmlns:a14="http://schemas.microsoft.com/office/drawing/2010/main"/>
+                      </a:ext>
+                    </a:extLst>
                   </pic:spPr>
                 </pic:pic>
               </a:graphicData>
@@ -2838,16 +2033,22 @@
           </wp:anchor>
         </w:drawing>
       </w:r>
+      <w:r>
+        <w:rPr>
+          <w:rFonts w:asciiTheme="minorHAnsi" w:hAnsiTheme="minorHAnsi" w:cstheme="minorHAnsi"/>
+          <w:sz w:val="24"/>
+          <w:szCs w:val="24"/>
+        </w:rPr>
+        <w:t xml:space="preserve">Il sistema di pagamento segue il seguente Activity </w:t>
+      </w:r>
       <w:proofErr w:type="spellStart"/>
       <w:r>
         <w:rPr>
           <w:rFonts w:asciiTheme="minorHAnsi" w:hAnsiTheme="minorHAnsi" w:cstheme="minorHAnsi"/>
-          <w:b/>
-          <w:bCs/>
-          <w:sz w:val="24"/>
-          <w:szCs w:val="24"/>
-        </w:rPr>
-        <w:t>Exceptions</w:t>
+          <w:sz w:val="24"/>
+          <w:szCs w:val="24"/>
+        </w:rPr>
+        <w:t>Diagram</w:t>
       </w:r>
       <w:proofErr w:type="spellEnd"/>
       <w:r>
@@ -2861,38 +2062,30 @@
     </w:p>
     <w:p>
       <w:pPr>
-        <w:rPr>
-          <w:rFonts w:asciiTheme="minorHAnsi" w:hAnsiTheme="minorHAnsi" w:cstheme="minorHAnsi"/>
-          <w:sz w:val="24"/>
-          <w:szCs w:val="24"/>
-        </w:rPr>
-      </w:pPr>
-      <w:r>
-        <w:rPr>
-          <w:rFonts w:asciiTheme="minorHAnsi" w:hAnsiTheme="minorHAnsi" w:cstheme="minorHAnsi"/>
-          <w:sz w:val="24"/>
-          <w:szCs w:val="24"/>
-        </w:rPr>
-        <w:t>[exception1] Nel caso in cui il pagamento non vada a buon fine</w:t>
-      </w:r>
-      <w:r>
-        <w:rPr>
-          <w:rFonts w:asciiTheme="minorHAnsi" w:hAnsiTheme="minorHAnsi" w:cstheme="minorHAnsi"/>
-          <w:sz w:val="24"/>
-          <w:szCs w:val="24"/>
-        </w:rPr>
-        <w:t xml:space="preserve">, il sistema invia un’email con l’esito negativo del pagamento. </w:t>
-      </w:r>
+        <w:pStyle w:val="Paragrafoelenco"/>
+        <w:rPr>
+          <w:rFonts w:asciiTheme="minorHAnsi" w:hAnsiTheme="minorHAnsi" w:cstheme="minorHAnsi"/>
+          <w:sz w:val="24"/>
+          <w:szCs w:val="24"/>
+        </w:rPr>
+      </w:pPr>
     </w:p>
     <w:p/>
     <w:p>
       <w:pPr>
         <w:pStyle w:val="Titolo3"/>
       </w:pPr>
-      <w:r>
-        <w:t>Descrizione Use Case “Visualizzazione skipass acquistati”</w:t>
-      </w:r>
-      <w:bookmarkEnd w:id="9"/>
+      <w:bookmarkStart w:id="11" w:name="_Toc117564853"/>
+      <w:r>
+        <w:t xml:space="preserve">Descrizione Use Case “Acquisto </w:t>
+      </w:r>
+      <w:r>
+        <w:t>S</w:t>
+      </w:r>
+      <w:r>
+        <w:t>kipass”</w:t>
+      </w:r>
+      <w:bookmarkEnd w:id="11"/>
     </w:p>
     <w:p/>
     <w:p>
@@ -2919,8 +2112,410 @@
           <w:sz w:val="24"/>
           <w:szCs w:val="24"/>
         </w:rPr>
-        <w:t>: Visualizzazione skipass acquistati.</w:t>
-      </w:r>
+        <w:t xml:space="preserve">: </w:t>
+      </w:r>
+      <w:r>
+        <w:rPr>
+          <w:rFonts w:asciiTheme="minorHAnsi" w:hAnsiTheme="minorHAnsi" w:cstheme="minorHAnsi"/>
+          <w:sz w:val="24"/>
+          <w:szCs w:val="24"/>
+        </w:rPr>
+        <w:t>A</w:t>
+      </w:r>
+      <w:r>
+        <w:rPr>
+          <w:rFonts w:asciiTheme="minorHAnsi" w:hAnsiTheme="minorHAnsi" w:cstheme="minorHAnsi"/>
+          <w:sz w:val="24"/>
+          <w:szCs w:val="24"/>
+        </w:rPr>
+        <w:t xml:space="preserve">cquisto </w:t>
+      </w:r>
+      <w:r>
+        <w:rPr>
+          <w:rFonts w:asciiTheme="minorHAnsi" w:hAnsiTheme="minorHAnsi" w:cstheme="minorHAnsi"/>
+          <w:sz w:val="24"/>
+          <w:szCs w:val="24"/>
+        </w:rPr>
+        <w:t>S</w:t>
+      </w:r>
+      <w:r>
+        <w:rPr>
+          <w:rFonts w:asciiTheme="minorHAnsi" w:hAnsiTheme="minorHAnsi" w:cstheme="minorHAnsi"/>
+          <w:sz w:val="24"/>
+          <w:szCs w:val="24"/>
+        </w:rPr>
+        <w:t>kipass</w:t>
+      </w:r>
+      <w:r>
+        <w:rPr>
+          <w:rFonts w:asciiTheme="minorHAnsi" w:hAnsiTheme="minorHAnsi" w:cstheme="minorHAnsi"/>
+          <w:sz w:val="24"/>
+          <w:szCs w:val="24"/>
+        </w:rPr>
+        <w:t>.</w:t>
+      </w:r>
+    </w:p>
+    <w:p>
+      <w:pPr>
+        <w:rPr>
+          <w:rFonts w:asciiTheme="minorHAnsi" w:hAnsiTheme="minorHAnsi" w:cstheme="minorHAnsi"/>
+          <w:sz w:val="24"/>
+          <w:szCs w:val="24"/>
+        </w:rPr>
+      </w:pPr>
+      <w:r>
+        <w:rPr>
+          <w:rFonts w:asciiTheme="minorHAnsi" w:hAnsiTheme="minorHAnsi" w:cstheme="minorHAnsi"/>
+          <w:b/>
+          <w:bCs/>
+          <w:sz w:val="24"/>
+          <w:szCs w:val="24"/>
+        </w:rPr>
+        <w:t>Riassunto:</w:t>
+      </w:r>
+      <w:r>
+        <w:rPr>
+          <w:rFonts w:asciiTheme="minorHAnsi" w:hAnsiTheme="minorHAnsi" w:cstheme="minorHAnsi"/>
+          <w:sz w:val="24"/>
+          <w:szCs w:val="24"/>
+        </w:rPr>
+        <w:t xml:space="preserve"> </w:t>
+      </w:r>
+    </w:p>
+    <w:p>
+      <w:pPr>
+        <w:jc w:val="both"/>
+        <w:rPr>
+          <w:rFonts w:asciiTheme="minorHAnsi" w:hAnsiTheme="minorHAnsi" w:cstheme="minorHAnsi"/>
+          <w:sz w:val="24"/>
+          <w:szCs w:val="24"/>
+        </w:rPr>
+      </w:pPr>
+      <w:r>
+        <w:rPr>
+          <w:rFonts w:asciiTheme="minorHAnsi" w:hAnsiTheme="minorHAnsi" w:cstheme="minorHAnsi"/>
+          <w:sz w:val="24"/>
+          <w:szCs w:val="24"/>
+        </w:rPr>
+        <w:t xml:space="preserve">Questo use case </w:t>
+      </w:r>
+      <w:r>
+        <w:rPr>
+          <w:rFonts w:asciiTheme="minorHAnsi" w:hAnsiTheme="minorHAnsi" w:cstheme="minorHAnsi"/>
+          <w:sz w:val="24"/>
+          <w:szCs w:val="24"/>
+        </w:rPr>
+        <w:t xml:space="preserve">descrive </w:t>
+      </w:r>
+      <w:r>
+        <w:rPr>
+          <w:rFonts w:asciiTheme="minorHAnsi" w:hAnsiTheme="minorHAnsi" w:cstheme="minorHAnsi"/>
+          <w:sz w:val="24"/>
+          <w:szCs w:val="24"/>
+        </w:rPr>
+        <w:t xml:space="preserve">il processo da seguire per </w:t>
+      </w:r>
+      <w:r>
+        <w:rPr>
+          <w:rFonts w:asciiTheme="minorHAnsi" w:hAnsiTheme="minorHAnsi" w:cstheme="minorHAnsi"/>
+          <w:sz w:val="24"/>
+          <w:szCs w:val="24"/>
+        </w:rPr>
+        <w:t>acquist</w:t>
+      </w:r>
+      <w:r>
+        <w:rPr>
+          <w:rFonts w:asciiTheme="minorHAnsi" w:hAnsiTheme="minorHAnsi" w:cstheme="minorHAnsi"/>
+          <w:sz w:val="24"/>
+          <w:szCs w:val="24"/>
+        </w:rPr>
+        <w:t>are</w:t>
+      </w:r>
+      <w:r>
+        <w:rPr>
+          <w:rFonts w:asciiTheme="minorHAnsi" w:hAnsiTheme="minorHAnsi" w:cstheme="minorHAnsi"/>
+          <w:sz w:val="24"/>
+          <w:szCs w:val="24"/>
+        </w:rPr>
+        <w:t xml:space="preserve"> skipass elettronici</w:t>
+      </w:r>
+      <w:r>
+        <w:rPr>
+          <w:rFonts w:asciiTheme="minorHAnsi" w:hAnsiTheme="minorHAnsi" w:cstheme="minorHAnsi"/>
+          <w:sz w:val="24"/>
+          <w:szCs w:val="24"/>
+        </w:rPr>
+        <w:t>, sia giornalieri che stagionali</w:t>
+      </w:r>
+      <w:r>
+        <w:rPr>
+          <w:rFonts w:asciiTheme="minorHAnsi" w:hAnsiTheme="minorHAnsi" w:cstheme="minorHAnsi"/>
+          <w:sz w:val="24"/>
+          <w:szCs w:val="24"/>
+        </w:rPr>
+        <w:t>.</w:t>
+      </w:r>
+    </w:p>
+    <w:p>
+      <w:pPr>
+        <w:rPr>
+          <w:rFonts w:asciiTheme="minorHAnsi" w:hAnsiTheme="minorHAnsi" w:cstheme="minorHAnsi"/>
+          <w:b/>
+          <w:bCs/>
+          <w:sz w:val="24"/>
+          <w:szCs w:val="24"/>
+        </w:rPr>
+      </w:pPr>
+      <w:r>
+        <w:rPr>
+          <w:rFonts w:asciiTheme="minorHAnsi" w:hAnsiTheme="minorHAnsi" w:cstheme="minorHAnsi"/>
+          <w:b/>
+          <w:bCs/>
+          <w:sz w:val="24"/>
+          <w:szCs w:val="24"/>
+        </w:rPr>
+        <w:t>Descr</w:t>
+      </w:r>
+      <w:r>
+        <w:rPr>
+          <w:rFonts w:asciiTheme="minorHAnsi" w:hAnsiTheme="minorHAnsi" w:cstheme="minorHAnsi"/>
+          <w:b/>
+          <w:bCs/>
+          <w:sz w:val="24"/>
+          <w:szCs w:val="24"/>
+        </w:rPr>
+        <w:t>i</w:t>
+      </w:r>
+      <w:r>
+        <w:rPr>
+          <w:rFonts w:asciiTheme="minorHAnsi" w:hAnsiTheme="minorHAnsi" w:cstheme="minorHAnsi"/>
+          <w:b/>
+          <w:bCs/>
+          <w:sz w:val="24"/>
+          <w:szCs w:val="24"/>
+        </w:rPr>
+        <w:t>zione:</w:t>
+      </w:r>
+    </w:p>
+    <w:p>
+      <w:pPr>
+        <w:pStyle w:val="Paragrafoelenco"/>
+        <w:numPr>
+          <w:ilvl w:val="0"/>
+          <w:numId w:val="21"/>
+        </w:numPr>
+        <w:rPr>
+          <w:rFonts w:asciiTheme="minorHAnsi" w:hAnsiTheme="minorHAnsi" w:cstheme="minorHAnsi"/>
+          <w:bCs/>
+          <w:sz w:val="24"/>
+          <w:szCs w:val="24"/>
+        </w:rPr>
+      </w:pPr>
+      <w:r>
+        <w:rPr>
+          <w:rFonts w:asciiTheme="minorHAnsi" w:hAnsiTheme="minorHAnsi" w:cstheme="minorHAnsi"/>
+          <w:bCs/>
+          <w:sz w:val="24"/>
+          <w:szCs w:val="24"/>
+        </w:rPr>
+        <w:t xml:space="preserve">L’utente, presente sulla schermata dedicata all’acquisto degli skipass, </w:t>
+      </w:r>
+      <w:r>
+        <w:rPr>
+          <w:rFonts w:asciiTheme="minorHAnsi" w:hAnsiTheme="minorHAnsi" w:cstheme="minorHAnsi"/>
+          <w:bCs/>
+          <w:sz w:val="24"/>
+          <w:szCs w:val="24"/>
+        </w:rPr>
+        <w:t>inserisce la data di inizio validità dello skipass;</w:t>
+      </w:r>
+    </w:p>
+    <w:p>
+      <w:pPr>
+        <w:pStyle w:val="Paragrafoelenco"/>
+        <w:numPr>
+          <w:ilvl w:val="0"/>
+          <w:numId w:val="21"/>
+        </w:numPr>
+        <w:rPr>
+          <w:rFonts w:asciiTheme="minorHAnsi" w:hAnsiTheme="minorHAnsi" w:cstheme="minorHAnsi"/>
+          <w:sz w:val="24"/>
+          <w:szCs w:val="24"/>
+        </w:rPr>
+      </w:pPr>
+      <w:r>
+        <w:rPr>
+          <w:rFonts w:asciiTheme="minorHAnsi" w:hAnsiTheme="minorHAnsi" w:cstheme="minorHAnsi"/>
+          <w:bCs/>
+          <w:sz w:val="24"/>
+          <w:szCs w:val="24"/>
+        </w:rPr>
+        <w:t>L’utente seleziona la categoria [NOTA]</w:t>
+      </w:r>
+      <w:r>
+        <w:rPr>
+          <w:rFonts w:asciiTheme="minorHAnsi" w:hAnsiTheme="minorHAnsi" w:cstheme="minorHAnsi"/>
+          <w:sz w:val="24"/>
+          <w:szCs w:val="24"/>
+        </w:rPr>
+        <w:t>;</w:t>
+      </w:r>
+    </w:p>
+    <w:p>
+      <w:pPr>
+        <w:pStyle w:val="Paragrafoelenco"/>
+        <w:numPr>
+          <w:ilvl w:val="0"/>
+          <w:numId w:val="21"/>
+        </w:numPr>
+        <w:rPr>
+          <w:rFonts w:asciiTheme="minorHAnsi" w:hAnsiTheme="minorHAnsi" w:cstheme="minorHAnsi"/>
+          <w:sz w:val="24"/>
+          <w:szCs w:val="24"/>
+        </w:rPr>
+      </w:pPr>
+      <w:r>
+        <w:rPr>
+          <w:rFonts w:asciiTheme="minorHAnsi" w:hAnsiTheme="minorHAnsi" w:cstheme="minorHAnsi"/>
+          <w:sz w:val="24"/>
+          <w:szCs w:val="24"/>
+        </w:rPr>
+        <w:t>L’utente procede con l’acquisto, del solo skipass legato all’abbonamento, tramite PayPal.</w:t>
+      </w:r>
+    </w:p>
+    <w:p>
+      <w:pPr>
+        <w:pStyle w:val="Paragrafoelenco"/>
+        <w:rPr>
+          <w:rFonts w:asciiTheme="minorHAnsi" w:hAnsiTheme="minorHAnsi" w:cstheme="minorHAnsi"/>
+          <w:sz w:val="24"/>
+          <w:szCs w:val="24"/>
+        </w:rPr>
+      </w:pPr>
+    </w:p>
+    <w:p>
+      <w:pPr>
+        <w:rPr>
+          <w:rFonts w:asciiTheme="minorHAnsi" w:hAnsiTheme="minorHAnsi" w:cstheme="minorHAnsi"/>
+          <w:sz w:val="24"/>
+          <w:szCs w:val="24"/>
+        </w:rPr>
+      </w:pPr>
+      <w:r>
+        <w:rPr>
+          <w:rFonts w:asciiTheme="minorHAnsi" w:hAnsiTheme="minorHAnsi" w:cstheme="minorHAnsi"/>
+          <w:sz w:val="24"/>
+          <w:szCs w:val="24"/>
+        </w:rPr>
+        <w:t>NOTA: Nel caso dell’acquisto di uno skipass della categoria “Premium” o “</w:t>
+      </w:r>
+      <w:proofErr w:type="spellStart"/>
+      <w:r>
+        <w:rPr>
+          <w:rFonts w:asciiTheme="minorHAnsi" w:hAnsiTheme="minorHAnsi" w:cstheme="minorHAnsi"/>
+          <w:sz w:val="24"/>
+          <w:szCs w:val="24"/>
+        </w:rPr>
+        <w:t>PremiumS</w:t>
+      </w:r>
+      <w:proofErr w:type="spellEnd"/>
+      <w:r>
+        <w:rPr>
+          <w:rFonts w:asciiTheme="minorHAnsi" w:hAnsiTheme="minorHAnsi" w:cstheme="minorHAnsi"/>
+          <w:sz w:val="24"/>
+          <w:szCs w:val="24"/>
+        </w:rPr>
+        <w:t xml:space="preserve">”: </w:t>
+      </w:r>
+      <w:r>
+        <w:rPr>
+          <w:rFonts w:asciiTheme="minorHAnsi" w:hAnsiTheme="minorHAnsi" w:cstheme="minorHAnsi"/>
+          <w:sz w:val="24"/>
+          <w:szCs w:val="24"/>
+        </w:rPr>
+        <w:t xml:space="preserve">in seguito al punto 3, presente nella descrizione, l’utente procede con la prenotazione della lezione col maestro di sci, e dell’acquisto, come </w:t>
+      </w:r>
+      <w:r>
+        <w:rPr>
+          <w:rFonts w:asciiTheme="minorHAnsi" w:hAnsiTheme="minorHAnsi" w:cstheme="minorHAnsi"/>
+          <w:sz w:val="24"/>
+          <w:szCs w:val="24"/>
+        </w:rPr>
+        <w:t>descritto nello Use Case “Prenotazione Lezioni”.</w:t>
+      </w:r>
+    </w:p>
+    <w:p>
+      <w:bookmarkStart w:id="12" w:name="_Toc117564855"/>
+    </w:p>
+    <w:p>
+      <w:pPr>
+        <w:pStyle w:val="Titolo3"/>
+      </w:pPr>
+      <w:r>
+        <w:t xml:space="preserve">Descrizione Use Case “Visualizzazione </w:t>
+      </w:r>
+      <w:r>
+        <w:t>S</w:t>
+      </w:r>
+      <w:r>
+        <w:t>kipass”</w:t>
+      </w:r>
+      <w:bookmarkEnd w:id="12"/>
+    </w:p>
+    <w:p/>
+    <w:p>
+      <w:pPr>
+        <w:rPr>
+          <w:rFonts w:asciiTheme="minorHAnsi" w:hAnsiTheme="minorHAnsi" w:cstheme="minorHAnsi"/>
+          <w:sz w:val="24"/>
+          <w:szCs w:val="24"/>
+        </w:rPr>
+      </w:pPr>
+      <w:r>
+        <w:rPr>
+          <w:rFonts w:asciiTheme="minorHAnsi" w:hAnsiTheme="minorHAnsi" w:cstheme="minorHAnsi"/>
+          <w:b/>
+          <w:bCs/>
+          <w:sz w:val="24"/>
+          <w:szCs w:val="24"/>
+        </w:rPr>
+        <w:t>Titolo</w:t>
+      </w:r>
+      <w:r>
+        <w:rPr>
+          <w:rFonts w:asciiTheme="minorHAnsi" w:hAnsiTheme="minorHAnsi" w:cstheme="minorHAnsi"/>
+          <w:sz w:val="24"/>
+          <w:szCs w:val="24"/>
+        </w:rPr>
+        <w:t xml:space="preserve">: Visualizzazione </w:t>
+      </w:r>
+      <w:r>
+        <w:rPr>
+          <w:rFonts w:asciiTheme="minorHAnsi" w:hAnsiTheme="minorHAnsi" w:cstheme="minorHAnsi"/>
+          <w:sz w:val="24"/>
+          <w:szCs w:val="24"/>
+        </w:rPr>
+        <w:t>S</w:t>
+      </w:r>
+      <w:r>
+        <w:rPr>
+          <w:rFonts w:asciiTheme="minorHAnsi" w:hAnsiTheme="minorHAnsi" w:cstheme="minorHAnsi"/>
+          <w:sz w:val="24"/>
+          <w:szCs w:val="24"/>
+        </w:rPr>
+        <w:t>kipass.</w:t>
+      </w:r>
+    </w:p>
+    <w:p>
+      <w:pPr>
+        <w:rPr>
+          <w:rFonts w:asciiTheme="minorHAnsi" w:hAnsiTheme="minorHAnsi" w:cstheme="minorHAnsi"/>
+          <w:b/>
+          <w:bCs/>
+          <w:sz w:val="24"/>
+          <w:szCs w:val="24"/>
+        </w:rPr>
+      </w:pPr>
     </w:p>
     <w:p>
       <w:pPr>
@@ -2978,18 +2573,30 @@
       <w:pPr>
         <w:rPr>
           <w:rFonts w:asciiTheme="minorHAnsi" w:hAnsiTheme="minorHAnsi" w:cstheme="minorHAnsi"/>
-          <w:sz w:val="24"/>
-          <w:szCs w:val="24"/>
-        </w:rPr>
-      </w:pPr>
-      <w:r>
-        <w:rPr>
-          <w:rFonts w:asciiTheme="minorHAnsi" w:hAnsiTheme="minorHAnsi" w:cstheme="minorHAnsi"/>
-          <w:b/>
-          <w:bCs/>
-          <w:sz w:val="24"/>
-          <w:szCs w:val="24"/>
-        </w:rPr>
+          <w:b/>
+          <w:bCs/>
+          <w:sz w:val="24"/>
+          <w:szCs w:val="24"/>
+        </w:rPr>
+      </w:pPr>
+    </w:p>
+    <w:p>
+      <w:pPr>
+        <w:rPr>
+          <w:rFonts w:asciiTheme="minorHAnsi" w:hAnsiTheme="minorHAnsi" w:cstheme="minorHAnsi"/>
+          <w:sz w:val="24"/>
+          <w:szCs w:val="24"/>
+        </w:rPr>
+      </w:pPr>
+      <w:r>
+        <w:rPr>
+          <w:rFonts w:asciiTheme="minorHAnsi" w:hAnsiTheme="minorHAnsi" w:cstheme="minorHAnsi"/>
+          <w:b/>
+          <w:bCs/>
+          <w:sz w:val="24"/>
+          <w:szCs w:val="24"/>
+        </w:rPr>
+        <w:lastRenderedPageBreak/>
         <w:t>Descrizione</w:t>
       </w:r>
       <w:r>
@@ -3089,6 +2696,255 @@
       <w:pPr>
         <w:rPr>
           <w:rFonts w:asciiTheme="minorHAnsi" w:hAnsiTheme="minorHAnsi" w:cstheme="minorHAnsi"/>
+          <w:sz w:val="24"/>
+          <w:szCs w:val="24"/>
+        </w:rPr>
+      </w:pPr>
+      <w:r>
+        <w:rPr>
+          <w:rFonts w:asciiTheme="minorHAnsi" w:hAnsiTheme="minorHAnsi" w:cstheme="minorHAnsi"/>
+          <w:sz w:val="24"/>
+          <w:szCs w:val="24"/>
+        </w:rPr>
+        <w:t xml:space="preserve"> </w:t>
+      </w:r>
+    </w:p>
+    <w:p>
+      <w:pPr>
+        <w:pStyle w:val="Titolo3"/>
+      </w:pPr>
+      <w:r>
+        <w:t xml:space="preserve">Descrizione Use Case “Visualizzazione skipass </w:t>
+      </w:r>
+      <w:r>
+        <w:t>fisici</w:t>
+      </w:r>
+      <w:r>
+        <w:t>”</w:t>
+      </w:r>
+    </w:p>
+    <w:p/>
+    <w:p>
+      <w:pPr>
+        <w:rPr>
+          <w:rFonts w:asciiTheme="minorHAnsi" w:hAnsiTheme="minorHAnsi" w:cstheme="minorHAnsi"/>
+          <w:sz w:val="24"/>
+          <w:szCs w:val="24"/>
+        </w:rPr>
+      </w:pPr>
+      <w:r>
+        <w:rPr>
+          <w:rFonts w:asciiTheme="minorHAnsi" w:hAnsiTheme="minorHAnsi" w:cstheme="minorHAnsi"/>
+          <w:b/>
+          <w:bCs/>
+          <w:sz w:val="24"/>
+          <w:szCs w:val="24"/>
+        </w:rPr>
+        <w:t>Titolo</w:t>
+      </w:r>
+      <w:r>
+        <w:rPr>
+          <w:rFonts w:asciiTheme="minorHAnsi" w:hAnsiTheme="minorHAnsi" w:cstheme="minorHAnsi"/>
+          <w:sz w:val="24"/>
+          <w:szCs w:val="24"/>
+        </w:rPr>
+        <w:t xml:space="preserve">: Visualizzazione skipass </w:t>
+      </w:r>
+      <w:r>
+        <w:rPr>
+          <w:rFonts w:asciiTheme="minorHAnsi" w:hAnsiTheme="minorHAnsi" w:cstheme="minorHAnsi"/>
+          <w:sz w:val="24"/>
+          <w:szCs w:val="24"/>
+        </w:rPr>
+        <w:t>fisic</w:t>
+      </w:r>
+      <w:r>
+        <w:rPr>
+          <w:rFonts w:asciiTheme="minorHAnsi" w:hAnsiTheme="minorHAnsi" w:cstheme="minorHAnsi"/>
+          <w:sz w:val="24"/>
+          <w:szCs w:val="24"/>
+        </w:rPr>
+        <w:t>i.</w:t>
+      </w:r>
+    </w:p>
+    <w:p>
+      <w:pPr>
+        <w:rPr>
+          <w:rFonts w:asciiTheme="minorHAnsi" w:hAnsiTheme="minorHAnsi" w:cstheme="minorHAnsi"/>
+          <w:sz w:val="24"/>
+          <w:szCs w:val="24"/>
+        </w:rPr>
+      </w:pPr>
+    </w:p>
+    <w:p>
+      <w:pPr>
+        <w:rPr>
+          <w:rFonts w:asciiTheme="minorHAnsi" w:hAnsiTheme="minorHAnsi" w:cstheme="minorHAnsi"/>
+          <w:sz w:val="24"/>
+          <w:szCs w:val="24"/>
+        </w:rPr>
+      </w:pPr>
+      <w:r>
+        <w:rPr>
+          <w:rFonts w:asciiTheme="minorHAnsi" w:hAnsiTheme="minorHAnsi" w:cstheme="minorHAnsi"/>
+          <w:b/>
+          <w:bCs/>
+          <w:sz w:val="24"/>
+          <w:szCs w:val="24"/>
+        </w:rPr>
+        <w:t>Riassunto</w:t>
+      </w:r>
+      <w:r>
+        <w:rPr>
+          <w:rFonts w:asciiTheme="minorHAnsi" w:hAnsiTheme="minorHAnsi" w:cstheme="minorHAnsi"/>
+          <w:sz w:val="24"/>
+          <w:szCs w:val="24"/>
+        </w:rPr>
+        <w:t>:</w:t>
+      </w:r>
+    </w:p>
+    <w:p>
+      <w:pPr>
+        <w:rPr>
+          <w:rFonts w:asciiTheme="minorHAnsi" w:hAnsiTheme="minorHAnsi" w:cstheme="minorHAnsi"/>
+          <w:sz w:val="24"/>
+          <w:szCs w:val="24"/>
+        </w:rPr>
+      </w:pPr>
+      <w:r>
+        <w:rPr>
+          <w:rFonts w:asciiTheme="minorHAnsi" w:hAnsiTheme="minorHAnsi" w:cstheme="minorHAnsi"/>
+          <w:sz w:val="24"/>
+          <w:szCs w:val="24"/>
+        </w:rPr>
+        <w:t xml:space="preserve">Questo use case descrive il processo da seguire per </w:t>
+      </w:r>
+      <w:r>
+        <w:rPr>
+          <w:rFonts w:asciiTheme="minorHAnsi" w:hAnsiTheme="minorHAnsi" w:cstheme="minorHAnsi"/>
+          <w:sz w:val="24"/>
+          <w:szCs w:val="24"/>
+        </w:rPr>
+        <w:t>aggiungere uno skipass cartaceo al sistema interno di Ski Online</w:t>
+      </w:r>
+      <w:r>
+        <w:rPr>
+          <w:rFonts w:asciiTheme="minorHAnsi" w:hAnsiTheme="minorHAnsi" w:cstheme="minorHAnsi"/>
+          <w:sz w:val="24"/>
+          <w:szCs w:val="24"/>
+        </w:rPr>
+        <w:t>.</w:t>
+      </w:r>
+    </w:p>
+    <w:p>
+      <w:pPr>
+        <w:rPr>
+          <w:rFonts w:asciiTheme="minorHAnsi" w:hAnsiTheme="minorHAnsi" w:cstheme="minorHAnsi"/>
+          <w:sz w:val="24"/>
+          <w:szCs w:val="24"/>
+        </w:rPr>
+      </w:pPr>
+      <w:r>
+        <w:rPr>
+          <w:rFonts w:asciiTheme="minorHAnsi" w:hAnsiTheme="minorHAnsi" w:cstheme="minorHAnsi"/>
+          <w:b/>
+          <w:bCs/>
+          <w:sz w:val="24"/>
+          <w:szCs w:val="24"/>
+        </w:rPr>
+        <w:t>Descrizione</w:t>
+      </w:r>
+      <w:r>
+        <w:rPr>
+          <w:rFonts w:asciiTheme="minorHAnsi" w:hAnsiTheme="minorHAnsi" w:cstheme="minorHAnsi"/>
+          <w:sz w:val="24"/>
+          <w:szCs w:val="24"/>
+        </w:rPr>
+        <w:t>:</w:t>
+      </w:r>
+    </w:p>
+    <w:p>
+      <w:pPr>
+        <w:pStyle w:val="Paragrafoelenco"/>
+        <w:numPr>
+          <w:ilvl w:val="0"/>
+          <w:numId w:val="16"/>
+        </w:numPr>
+        <w:rPr>
+          <w:rFonts w:asciiTheme="minorHAnsi" w:hAnsiTheme="minorHAnsi" w:cstheme="minorHAnsi"/>
+          <w:sz w:val="24"/>
+          <w:szCs w:val="24"/>
+        </w:rPr>
+      </w:pPr>
+      <w:r>
+        <w:rPr>
+          <w:rFonts w:asciiTheme="minorHAnsi" w:hAnsiTheme="minorHAnsi" w:cstheme="minorHAnsi"/>
+          <w:sz w:val="24"/>
+          <w:szCs w:val="24"/>
+        </w:rPr>
+        <w:t>L’utente</w:t>
+      </w:r>
+      <w:r>
+        <w:rPr>
+          <w:rFonts w:asciiTheme="minorHAnsi" w:hAnsiTheme="minorHAnsi" w:cstheme="minorHAnsi"/>
+          <w:sz w:val="24"/>
+          <w:szCs w:val="24"/>
+        </w:rPr>
+        <w:t xml:space="preserve">, presente sulla schermata </w:t>
+      </w:r>
+      <w:r>
+        <w:rPr>
+          <w:rFonts w:asciiTheme="minorHAnsi" w:hAnsiTheme="minorHAnsi" w:cstheme="minorHAnsi"/>
+          <w:sz w:val="24"/>
+          <w:szCs w:val="24"/>
+        </w:rPr>
+        <w:t>dedicata, inserisce il codice dello skipass cartaceo [exception 1];</w:t>
+      </w:r>
+    </w:p>
+    <w:p>
+      <w:pPr>
+        <w:pStyle w:val="Paragrafoelenco"/>
+        <w:numPr>
+          <w:ilvl w:val="0"/>
+          <w:numId w:val="16"/>
+        </w:numPr>
+        <w:rPr>
+          <w:rFonts w:asciiTheme="minorHAnsi" w:hAnsiTheme="minorHAnsi" w:cstheme="minorHAnsi"/>
+          <w:sz w:val="24"/>
+          <w:szCs w:val="24"/>
+        </w:rPr>
+      </w:pPr>
+      <w:r>
+        <w:rPr>
+          <w:rFonts w:asciiTheme="minorHAnsi" w:hAnsiTheme="minorHAnsi" w:cstheme="minorHAnsi"/>
+          <w:sz w:val="24"/>
+          <w:szCs w:val="24"/>
+        </w:rPr>
+        <w:t>Il sistema associa il codice all’utente</w:t>
+      </w:r>
+      <w:r>
+        <w:rPr>
+          <w:rFonts w:asciiTheme="minorHAnsi" w:hAnsiTheme="minorHAnsi" w:cstheme="minorHAnsi"/>
+          <w:sz w:val="24"/>
+          <w:szCs w:val="24"/>
+        </w:rPr>
+        <w:t>.</w:t>
+      </w:r>
+    </w:p>
+    <w:p>
+      <w:pPr>
+        <w:pStyle w:val="Paragrafoelenco"/>
+        <w:rPr>
+          <w:rFonts w:asciiTheme="minorHAnsi" w:hAnsiTheme="minorHAnsi" w:cstheme="minorHAnsi"/>
+          <w:sz w:val="24"/>
+          <w:szCs w:val="24"/>
+        </w:rPr>
+      </w:pPr>
+    </w:p>
+    <w:p>
+      <w:pPr>
+        <w:rPr>
+          <w:rFonts w:asciiTheme="minorHAnsi" w:hAnsiTheme="minorHAnsi" w:cstheme="minorHAnsi"/>
           <w:b/>
           <w:bCs/>
           <w:sz w:val="24"/>
@@ -3120,13 +2976,52 @@
     </w:p>
     <w:p>
       <w:pPr>
-        <w:ind w:left="360"/>
-        <w:rPr>
-          <w:rFonts w:asciiTheme="minorHAnsi" w:hAnsiTheme="minorHAnsi" w:cstheme="minorHAnsi"/>
-          <w:sz w:val="24"/>
-          <w:szCs w:val="24"/>
-        </w:rPr>
-      </w:pPr>
+        <w:rPr>
+          <w:rFonts w:asciiTheme="minorHAnsi" w:hAnsiTheme="minorHAnsi" w:cstheme="minorHAnsi"/>
+          <w:sz w:val="24"/>
+          <w:szCs w:val="24"/>
+        </w:rPr>
+      </w:pPr>
+      <w:r>
+        <w:rPr>
+          <w:rFonts w:asciiTheme="minorHAnsi" w:hAnsiTheme="minorHAnsi" w:cstheme="minorHAnsi"/>
+          <w:sz w:val="24"/>
+          <w:szCs w:val="24"/>
+        </w:rPr>
+        <w:t>[exception1]</w:t>
+      </w:r>
+      <w:r>
+        <w:rPr>
+          <w:rFonts w:asciiTheme="minorHAnsi" w:hAnsiTheme="minorHAnsi" w:cstheme="minorHAnsi"/>
+          <w:sz w:val="24"/>
+          <w:szCs w:val="24"/>
+        </w:rPr>
+        <w:t xml:space="preserve"> </w:t>
+      </w:r>
+      <w:r>
+        <w:rPr>
+          <w:rFonts w:asciiTheme="minorHAnsi" w:hAnsiTheme="minorHAnsi" w:cstheme="minorHAnsi"/>
+          <w:sz w:val="24"/>
+          <w:szCs w:val="24"/>
+        </w:rPr>
+        <w:t xml:space="preserve">Se il codice inserito non esiste oppure è già </w:t>
+      </w:r>
+      <w:r>
+        <w:rPr>
+          <w:rFonts w:asciiTheme="minorHAnsi" w:hAnsiTheme="minorHAnsi" w:cstheme="minorHAnsi"/>
+          <w:sz w:val="24"/>
+          <w:szCs w:val="24"/>
+        </w:rPr>
+        <w:t>presente nel sistema</w:t>
+      </w:r>
+      <w:r>
+        <w:rPr>
+          <w:rFonts w:asciiTheme="minorHAnsi" w:hAnsiTheme="minorHAnsi" w:cstheme="minorHAnsi"/>
+          <w:sz w:val="24"/>
+          <w:szCs w:val="24"/>
+        </w:rPr>
+        <w:t>, l’utente viene notificato tramite una finestra pop-up.</w:t>
+      </w:r>
     </w:p>
     <w:p>
       <w:pPr>
@@ -3139,14 +3034,20 @@
       <w:pPr>
         <w:pStyle w:val="Titolo3"/>
       </w:pPr>
-      <w:bookmarkStart w:id="10" w:name="_Toc117564856"/>
+      <w:bookmarkStart w:id="13" w:name="_Toc117564856"/>
       <w:r>
         <w:t xml:space="preserve">Descrizione Use Case </w:t>
       </w:r>
       <w:r>
-        <w:t>“Prenotazione lezione di sci”</w:t>
-      </w:r>
-      <w:bookmarkEnd w:id="10"/>
+        <w:t>“</w:t>
+      </w:r>
+      <w:r>
+        <w:t>Prenotazione lezione</w:t>
+      </w:r>
+      <w:r>
+        <w:t>”</w:t>
+      </w:r>
+      <w:bookmarkEnd w:id="13"/>
     </w:p>
     <w:p/>
     <w:p>
@@ -3181,7 +3082,15 @@
           <w:sz w:val="24"/>
           <w:szCs w:val="24"/>
         </w:rPr>
-        <w:t>Prenotazione lezione di sci</w:t>
+        <w:t>Prenotazione lezion</w:t>
+      </w:r>
+      <w:r>
+        <w:rPr>
+          <w:rFonts w:asciiTheme="minorHAnsi" w:hAnsiTheme="minorHAnsi" w:cstheme="minorHAnsi"/>
+          <w:sz w:val="24"/>
+          <w:szCs w:val="24"/>
+        </w:rPr>
+        <w:t>e</w:t>
       </w:r>
       <w:r>
         <w:rPr>
@@ -3200,6 +3109,15 @@
           <w:szCs w:val="24"/>
         </w:rPr>
       </w:pPr>
+    </w:p>
+    <w:p>
+      <w:pPr>
+        <w:rPr>
+          <w:rFonts w:asciiTheme="minorHAnsi" w:hAnsiTheme="minorHAnsi" w:cstheme="minorHAnsi"/>
+          <w:sz w:val="24"/>
+          <w:szCs w:val="24"/>
+        </w:rPr>
+      </w:pPr>
       <w:r>
         <w:rPr>
           <w:rFonts w:asciiTheme="minorHAnsi" w:hAnsiTheme="minorHAnsi" w:cstheme="minorHAnsi"/>
@@ -3256,21 +3174,29 @@
       <w:pPr>
         <w:rPr>
           <w:rFonts w:asciiTheme="minorHAnsi" w:hAnsiTheme="minorHAnsi" w:cstheme="minorHAnsi"/>
-          <w:b/>
-          <w:bCs/>
-          <w:sz w:val="24"/>
-          <w:szCs w:val="24"/>
-        </w:rPr>
-      </w:pPr>
-      <w:r>
-        <w:rPr>
-          <w:rFonts w:asciiTheme="minorHAnsi" w:hAnsiTheme="minorHAnsi" w:cstheme="minorHAnsi"/>
-          <w:b/>
-          <w:bCs/>
-          <w:sz w:val="24"/>
-          <w:szCs w:val="24"/>
-        </w:rPr>
-        <w:lastRenderedPageBreak/>
+          <w:sz w:val="24"/>
+          <w:szCs w:val="24"/>
+        </w:rPr>
+      </w:pPr>
+    </w:p>
+    <w:p>
+      <w:pPr>
+        <w:rPr>
+          <w:rFonts w:asciiTheme="minorHAnsi" w:hAnsiTheme="minorHAnsi" w:cstheme="minorHAnsi"/>
+          <w:b/>
+          <w:bCs/>
+          <w:sz w:val="24"/>
+          <w:szCs w:val="24"/>
+        </w:rPr>
+      </w:pPr>
+      <w:r>
+        <w:rPr>
+          <w:rFonts w:asciiTheme="minorHAnsi" w:hAnsiTheme="minorHAnsi" w:cstheme="minorHAnsi"/>
+          <w:b/>
+          <w:bCs/>
+          <w:sz w:val="24"/>
+          <w:szCs w:val="24"/>
+        </w:rPr>
         <w:t>Descrizione:</w:t>
       </w:r>
     </w:p>
@@ -3435,6 +3361,7 @@
           <w:sz w:val="24"/>
           <w:szCs w:val="24"/>
         </w:rPr>
+        <w:lastRenderedPageBreak/>
         <w:t xml:space="preserve">//da chiedere se rimandare al </w:t>
       </w:r>
       <w:proofErr w:type="spellStart"/>
@@ -3460,11 +3387,22 @@
       <w:pPr>
         <w:pStyle w:val="Titolo3"/>
       </w:pPr>
-      <w:bookmarkStart w:id="11" w:name="_Toc117564857"/>
-      <w:r>
-        <w:t>Descrizione Use Case “Visualizzazione lezioni prenotate”</w:t>
-      </w:r>
-      <w:bookmarkEnd w:id="11"/>
+      <w:bookmarkStart w:id="14" w:name="_Toc117564857"/>
+    </w:p>
+    <w:p>
+      <w:pPr>
+        <w:pStyle w:val="Titolo3"/>
+      </w:pPr>
+      <w:r>
+        <w:t>Descrizione Use Case “</w:t>
+      </w:r>
+      <w:r>
+        <w:t>Visualizzazione lezioni prenotate</w:t>
+      </w:r>
+      <w:r>
+        <w:t>”</w:t>
+      </w:r>
+      <w:bookmarkEnd w:id="14"/>
     </w:p>
     <w:p/>
     <w:p>
@@ -3518,6 +3456,15 @@
           <w:szCs w:val="24"/>
         </w:rPr>
       </w:pPr>
+    </w:p>
+    <w:p>
+      <w:pPr>
+        <w:rPr>
+          <w:rFonts w:asciiTheme="minorHAnsi" w:hAnsiTheme="minorHAnsi" w:cstheme="minorHAnsi"/>
+          <w:sz w:val="24"/>
+          <w:szCs w:val="24"/>
+        </w:rPr>
+      </w:pPr>
       <w:r>
         <w:rPr>
           <w:rFonts w:asciiTheme="minorHAnsi" w:hAnsiTheme="minorHAnsi" w:cstheme="minorHAnsi"/>
@@ -3569,6 +3516,17 @@
         </w:rPr>
         <w:t>.</w:t>
       </w:r>
+    </w:p>
+    <w:p>
+      <w:pPr>
+        <w:rPr>
+          <w:rFonts w:asciiTheme="minorHAnsi" w:hAnsiTheme="minorHAnsi" w:cstheme="minorHAnsi"/>
+          <w:b/>
+          <w:bCs/>
+          <w:sz w:val="24"/>
+          <w:szCs w:val="24"/>
+        </w:rPr>
+      </w:pPr>
     </w:p>
     <w:p>
       <w:pPr>
@@ -3724,60 +3682,32 @@
           <w:sz w:val="24"/>
           <w:szCs w:val="24"/>
         </w:rPr>
-        <w:t>[</w:t>
-      </w:r>
-      <w:proofErr w:type="spellStart"/>
-      <w:r>
-        <w:rPr>
-          <w:rFonts w:asciiTheme="minorHAnsi" w:hAnsiTheme="minorHAnsi" w:cstheme="minorHAnsi"/>
-          <w:sz w:val="24"/>
-          <w:szCs w:val="24"/>
-        </w:rPr>
-        <w:t>exception</w:t>
-      </w:r>
-      <w:proofErr w:type="spellEnd"/>
-      <w:r>
-        <w:rPr>
-          <w:rFonts w:asciiTheme="minorHAnsi" w:hAnsiTheme="minorHAnsi" w:cstheme="minorHAnsi"/>
-          <w:sz w:val="24"/>
-          <w:szCs w:val="24"/>
-        </w:rPr>
-        <w:t xml:space="preserve"> 1]</w:t>
-      </w:r>
-    </w:p>
-    <w:p>
-      <w:pPr>
-        <w:rPr>
-          <w:rFonts w:asciiTheme="minorHAnsi" w:hAnsiTheme="minorHAnsi" w:cstheme="minorHAnsi"/>
-          <w:sz w:val="24"/>
-          <w:szCs w:val="24"/>
-        </w:rPr>
-      </w:pPr>
-      <w:r>
-        <w:rPr>
-          <w:rFonts w:asciiTheme="minorHAnsi" w:hAnsiTheme="minorHAnsi" w:cstheme="minorHAnsi"/>
-          <w:sz w:val="24"/>
-          <w:szCs w:val="24"/>
-        </w:rPr>
-        <w:t>[</w:t>
-      </w:r>
-      <w:proofErr w:type="spellStart"/>
-      <w:r>
-        <w:rPr>
-          <w:rFonts w:asciiTheme="minorHAnsi" w:hAnsiTheme="minorHAnsi" w:cstheme="minorHAnsi"/>
-          <w:sz w:val="24"/>
-          <w:szCs w:val="24"/>
-        </w:rPr>
-        <w:t>exception</w:t>
-      </w:r>
-      <w:proofErr w:type="spellEnd"/>
-      <w:r>
-        <w:rPr>
-          <w:rFonts w:asciiTheme="minorHAnsi" w:hAnsiTheme="minorHAnsi" w:cstheme="minorHAnsi"/>
-          <w:sz w:val="24"/>
-          <w:szCs w:val="24"/>
-        </w:rPr>
-        <w:t xml:space="preserve"> 2] Nel caso in cui</w:t>
+        <w:t>[exception 1]</w:t>
+      </w:r>
+      <w:r>
+        <w:rPr>
+          <w:rFonts w:asciiTheme="minorHAnsi" w:hAnsiTheme="minorHAnsi" w:cstheme="minorHAnsi"/>
+          <w:sz w:val="24"/>
+          <w:szCs w:val="24"/>
+        </w:rPr>
+        <w:tab/>
+      </w:r>
+    </w:p>
+    <w:p>
+      <w:pPr>
+        <w:rPr>
+          <w:rFonts w:asciiTheme="minorHAnsi" w:hAnsiTheme="minorHAnsi" w:cstheme="minorHAnsi"/>
+          <w:sz w:val="24"/>
+          <w:szCs w:val="24"/>
+        </w:rPr>
+      </w:pPr>
+      <w:r>
+        <w:rPr>
+          <w:rFonts w:asciiTheme="minorHAnsi" w:hAnsiTheme="minorHAnsi" w:cstheme="minorHAnsi"/>
+          <w:sz w:val="24"/>
+          <w:szCs w:val="24"/>
+        </w:rPr>
+        <w:t>[exception 2] Nel caso in cui</w:t>
       </w:r>
       <w:r>
         <w:rPr>
@@ -3845,14 +3775,14 @@
       <w:pPr>
         <w:pStyle w:val="Titolo2"/>
       </w:pPr>
-      <w:bookmarkStart w:id="12" w:name="_Toc117564858"/>
+      <w:bookmarkStart w:id="15" w:name="_Toc117564858"/>
       <w:r>
         <w:t xml:space="preserve">Azioni </w:t>
       </w:r>
       <w:r>
         <w:t>Gestore</w:t>
       </w:r>
-      <w:bookmarkEnd w:id="12"/>
+      <w:bookmarkEnd w:id="15"/>
     </w:p>
     <w:p>
       <w:pPr>
@@ -3997,7 +3927,7 @@
                     <pic:cNvPicPr/>
                   </pic:nvPicPr>
                   <pic:blipFill>
-                    <a:blip r:embed="rId11">
+                    <a:blip r:embed="rId10">
                       <a:extLst>
                         <a:ext uri="{28A0092B-C50C-407E-A947-70E740481C1C}">
                           <a14:useLocalDpi xmlns:a14="http://schemas.microsoft.com/office/drawing/2010/main" val="0"/>
@@ -4028,7 +3958,7 @@
       <w:pPr>
         <w:pStyle w:val="Titolo3"/>
       </w:pPr>
-      <w:bookmarkStart w:id="13" w:name="_Toc117564859"/>
+      <w:bookmarkStart w:id="16" w:name="_Toc117564859"/>
       <w:r>
         <w:t xml:space="preserve">Descrizione Use Case “Selezione </w:t>
       </w:r>
@@ -4056,7 +3986,7 @@
       <w:r>
         <w:t>cquistabili”</w:t>
       </w:r>
-      <w:bookmarkEnd w:id="13"/>
+      <w:bookmarkEnd w:id="16"/>
     </w:p>
     <w:p/>
     <w:p>
@@ -4354,7 +4284,7 @@
       <w:pPr>
         <w:pStyle w:val="Titolo3"/>
       </w:pPr>
-      <w:bookmarkStart w:id="14" w:name="_Toc117564860"/>
+      <w:bookmarkStart w:id="17" w:name="_Toc117564860"/>
       <w:r>
         <w:t xml:space="preserve">Descrizione Use Case “Aggiunta </w:t>
       </w:r>
@@ -4364,7 +4294,7 @@
       <w:r>
         <w:t>”</w:t>
       </w:r>
-      <w:bookmarkEnd w:id="14"/>
+      <w:bookmarkEnd w:id="17"/>
     </w:p>
     <w:p/>
     <w:p>
@@ -4635,7 +4565,7 @@
       <w:pPr>
         <w:pStyle w:val="Titolo3"/>
       </w:pPr>
-      <w:bookmarkStart w:id="15" w:name="_Toc117564861"/>
+      <w:bookmarkStart w:id="18" w:name="_Toc117564861"/>
       <w:r>
         <w:t>Descrizione Use Case “</w:t>
       </w:r>
@@ -4645,7 +4575,7 @@
       <w:r>
         <w:t>”</w:t>
       </w:r>
-      <w:bookmarkEnd w:id="15"/>
+      <w:bookmarkEnd w:id="18"/>
     </w:p>
     <w:p/>
     <w:p>
@@ -4939,7 +4869,7 @@
       </w:pPr>
     </w:p>
     <w:sectPr>
-      <w:headerReference w:type="default" r:id="rId12"/>
+      <w:headerReference w:type="default" r:id="rId11"/>
       <w:pgSz w:w="11906" w:h="16838"/>
       <w:pgMar w:top="1417" w:right="1134" w:bottom="1134" w:left="1134" w:header="708" w:footer="708" w:gutter="0"/>
       <w:cols w:space="708"/>
@@ -4950,7 +4880,7 @@
 </file>
 
 <file path=word/endnotes.xml><?xml version="1.0" encoding="utf-8"?>
-<w:endnotes xmlns:wpc="http://schemas.microsoft.com/office/word/2010/wordprocessingCanvas" xmlns:cx="http://schemas.microsoft.com/office/drawing/2014/chartex" xmlns:cx1="http://schemas.microsoft.com/office/drawing/2015/9/8/chartex" xmlns:cx2="http://schemas.microsoft.com/office/drawing/2015/10/21/chartex" xmlns:cx3="http://schemas.microsoft.com/office/drawing/2016/5/9/chartex" xmlns:cx4="http://schemas.microsoft.com/office/drawing/2016/5/10/chartex" xmlns:cx5="http://schemas.microsoft.com/office/drawing/2016/5/11/chartex" xmlns:cx6="http://schemas.microsoft.com/office/drawing/2016/5/12/chartex" xmlns:cx7="http://schemas.microsoft.com/office/drawing/2016/5/13/chartex" xmlns:cx8="http://schemas.microsoft.com/office/drawing/2016/5/14/chartex" xmlns:mc="http://schemas.openxmlformats.org/markup-compatibility/2006" xmlns:aink="http://schemas.microsoft.com/office/drawing/2016/ink" xmlns:am3d="http://schemas.microsoft.com/office/drawing/2017/model3d" xmlns:o="urn:schemas-microsoft-com:office:office" xmlns:oel="http://schemas.microsoft.com/office/2019/extlst" xmlns:r="http://schemas.openxmlformats.org/officeDocument/2006/relationships" xmlns:m="http://schemas.openxmlformats.org/officeDocument/2006/math" xmlns:v="urn:schemas-microsoft-com:vml" xmlns:wp14="http://schemas.microsoft.com/office/word/2010/wordprocessingDrawing" xmlns:wp="http://schemas.openxmlformats.org/drawingml/2006/wordprocessingDrawing" xmlns:w10="urn:schemas-microsoft-com:office:word" xmlns:w="http://schemas.openxmlformats.org/wordprocessingml/2006/main" xmlns:w14="http://schemas.microsoft.com/office/word/2010/wordml" xmlns:w15="http://schemas.microsoft.com/office/word/2012/wordml" xmlns:w16cex="http://schemas.microsoft.com/office/word/2018/wordml/cex" xmlns:w16cid="http://schemas.microsoft.com/office/word/2016/wordml/cid" xmlns:w16="http://schemas.microsoft.com/office/word/2018/wordml" xmlns:w16sdtdh="http://schemas.microsoft.com/office/word/2020/wordml/sdtdatahash" xmlns:w16se="http://schemas.microsoft.com/office/word/2015/wordml/symex" xmlns:wpg="http://schemas.microsoft.com/office/word/2010/wordprocessingGroup" xmlns:wpi="http://schemas.microsoft.com/office/word/2010/wordprocessingInk" xmlns:wne="http://schemas.microsoft.com/office/word/2006/wordml" xmlns:wps="http://schemas.microsoft.com/office/word/2010/wordprocessingShape" mc:Ignorable="w14 w15 w16se w16cid w16 w16cex w16sdtdh wp14">
+<w:endnotes xmlns:wpc="http://schemas.microsoft.com/office/word/2010/wordprocessingCanvas" xmlns:cx="http://schemas.microsoft.com/office/drawing/2014/chartex" xmlns:cx1="http://schemas.microsoft.com/office/drawing/2015/9/8/chartex" xmlns:cx2="http://schemas.microsoft.com/office/drawing/2015/10/21/chartex" xmlns:cx3="http://schemas.microsoft.com/office/drawing/2016/5/9/chartex" xmlns:cx4="http://schemas.microsoft.com/office/drawing/2016/5/10/chartex" xmlns:cx5="http://schemas.microsoft.com/office/drawing/2016/5/11/chartex" xmlns:cx6="http://schemas.microsoft.com/office/drawing/2016/5/12/chartex" xmlns:cx7="http://schemas.microsoft.com/office/drawing/2016/5/13/chartex" xmlns:cx8="http://schemas.microsoft.com/office/drawing/2016/5/14/chartex" xmlns:mc="http://schemas.openxmlformats.org/markup-compatibility/2006" xmlns:aink="http://schemas.microsoft.com/office/drawing/2016/ink" xmlns:am3d="http://schemas.microsoft.com/office/drawing/2017/model3d" xmlns:o="urn:schemas-microsoft-com:office:office" xmlns:r="http://schemas.openxmlformats.org/officeDocument/2006/relationships" xmlns:m="http://schemas.openxmlformats.org/officeDocument/2006/math" xmlns:v="urn:schemas-microsoft-com:vml" xmlns:wp14="http://schemas.microsoft.com/office/word/2010/wordprocessingDrawing" xmlns:wp="http://schemas.openxmlformats.org/drawingml/2006/wordprocessingDrawing" xmlns:w10="urn:schemas-microsoft-com:office:word" xmlns:w="http://schemas.openxmlformats.org/wordprocessingml/2006/main" xmlns:w14="http://schemas.microsoft.com/office/word/2010/wordml" xmlns:w15="http://schemas.microsoft.com/office/word/2012/wordml" xmlns:w16cid="http://schemas.microsoft.com/office/word/2016/wordml/cid" xmlns:w16se="http://schemas.microsoft.com/office/word/2015/wordml/symex" xmlns:wpg="http://schemas.microsoft.com/office/word/2010/wordprocessingGroup" xmlns:wpi="http://schemas.microsoft.com/office/word/2010/wordprocessingInk" xmlns:wne="http://schemas.microsoft.com/office/word/2006/wordml" xmlns:wps="http://schemas.microsoft.com/office/word/2010/wordprocessingShape" mc:Ignorable="w14 w15 w16se w16cid wp14">
   <w:endnote w:type="separator" w:id="-1">
     <w:p>
       <w:pPr>
@@ -4975,7 +4905,7 @@
 </file>
 
 <file path=word/footnotes.xml><?xml version="1.0" encoding="utf-8"?>
-<w:footnotes xmlns:wpc="http://schemas.microsoft.com/office/word/2010/wordprocessingCanvas" xmlns:cx="http://schemas.microsoft.com/office/drawing/2014/chartex" xmlns:cx1="http://schemas.microsoft.com/office/drawing/2015/9/8/chartex" xmlns:cx2="http://schemas.microsoft.com/office/drawing/2015/10/21/chartex" xmlns:cx3="http://schemas.microsoft.com/office/drawing/2016/5/9/chartex" xmlns:cx4="http://schemas.microsoft.com/office/drawing/2016/5/10/chartex" xmlns:cx5="http://schemas.microsoft.com/office/drawing/2016/5/11/chartex" xmlns:cx6="http://schemas.microsoft.com/office/drawing/2016/5/12/chartex" xmlns:cx7="http://schemas.microsoft.com/office/drawing/2016/5/13/chartex" xmlns:cx8="http://schemas.microsoft.com/office/drawing/2016/5/14/chartex" xmlns:mc="http://schemas.openxmlformats.org/markup-compatibility/2006" xmlns:aink="http://schemas.microsoft.com/office/drawing/2016/ink" xmlns:am3d="http://schemas.microsoft.com/office/drawing/2017/model3d" xmlns:o="urn:schemas-microsoft-com:office:office" xmlns:oel="http://schemas.microsoft.com/office/2019/extlst" xmlns:r="http://schemas.openxmlformats.org/officeDocument/2006/relationships" xmlns:m="http://schemas.openxmlformats.org/officeDocument/2006/math" xmlns:v="urn:schemas-microsoft-com:vml" xmlns:wp14="http://schemas.microsoft.com/office/word/2010/wordprocessingDrawing" xmlns:wp="http://schemas.openxmlformats.org/drawingml/2006/wordprocessingDrawing" xmlns:w10="urn:schemas-microsoft-com:office:word" xmlns:w="http://schemas.openxmlformats.org/wordprocessingml/2006/main" xmlns:w14="http://schemas.microsoft.com/office/word/2010/wordml" xmlns:w15="http://schemas.microsoft.com/office/word/2012/wordml" xmlns:w16cex="http://schemas.microsoft.com/office/word/2018/wordml/cex" xmlns:w16cid="http://schemas.microsoft.com/office/word/2016/wordml/cid" xmlns:w16="http://schemas.microsoft.com/office/word/2018/wordml" xmlns:w16sdtdh="http://schemas.microsoft.com/office/word/2020/wordml/sdtdatahash" xmlns:w16se="http://schemas.microsoft.com/office/word/2015/wordml/symex" xmlns:wpg="http://schemas.microsoft.com/office/word/2010/wordprocessingGroup" xmlns:wpi="http://schemas.microsoft.com/office/word/2010/wordprocessingInk" xmlns:wne="http://schemas.microsoft.com/office/word/2006/wordml" xmlns:wps="http://schemas.microsoft.com/office/word/2010/wordprocessingShape" mc:Ignorable="w14 w15 w16se w16cid w16 w16cex w16sdtdh wp14">
+<w:footnotes xmlns:wpc="http://schemas.microsoft.com/office/word/2010/wordprocessingCanvas" xmlns:cx="http://schemas.microsoft.com/office/drawing/2014/chartex" xmlns:cx1="http://schemas.microsoft.com/office/drawing/2015/9/8/chartex" xmlns:cx2="http://schemas.microsoft.com/office/drawing/2015/10/21/chartex" xmlns:cx3="http://schemas.microsoft.com/office/drawing/2016/5/9/chartex" xmlns:cx4="http://schemas.microsoft.com/office/drawing/2016/5/10/chartex" xmlns:cx5="http://schemas.microsoft.com/office/drawing/2016/5/11/chartex" xmlns:cx6="http://schemas.microsoft.com/office/drawing/2016/5/12/chartex" xmlns:cx7="http://schemas.microsoft.com/office/drawing/2016/5/13/chartex" xmlns:cx8="http://schemas.microsoft.com/office/drawing/2016/5/14/chartex" xmlns:mc="http://schemas.openxmlformats.org/markup-compatibility/2006" xmlns:aink="http://schemas.microsoft.com/office/drawing/2016/ink" xmlns:am3d="http://schemas.microsoft.com/office/drawing/2017/model3d" xmlns:o="urn:schemas-microsoft-com:office:office" xmlns:r="http://schemas.openxmlformats.org/officeDocument/2006/relationships" xmlns:m="http://schemas.openxmlformats.org/officeDocument/2006/math" xmlns:v="urn:schemas-microsoft-com:vml" xmlns:wp14="http://schemas.microsoft.com/office/word/2010/wordprocessingDrawing" xmlns:wp="http://schemas.openxmlformats.org/drawingml/2006/wordprocessingDrawing" xmlns:w10="urn:schemas-microsoft-com:office:word" xmlns:w="http://schemas.openxmlformats.org/wordprocessingml/2006/main" xmlns:w14="http://schemas.microsoft.com/office/word/2010/wordml" xmlns:w15="http://schemas.microsoft.com/office/word/2012/wordml" xmlns:w16cid="http://schemas.microsoft.com/office/word/2016/wordml/cid" xmlns:w16se="http://schemas.microsoft.com/office/word/2015/wordml/symex" xmlns:wpg="http://schemas.microsoft.com/office/word/2010/wordprocessingGroup" xmlns:wpi="http://schemas.microsoft.com/office/word/2010/wordprocessingInk" xmlns:wne="http://schemas.microsoft.com/office/word/2006/wordml" xmlns:wps="http://schemas.microsoft.com/office/word/2010/wordprocessingShape" mc:Ignorable="w14 w15 w16se w16cid wp14">
   <w:footnote w:type="separator" w:id="-1">
     <w:p>
       <w:pPr>
@@ -5000,7 +4930,7 @@
 </file>
 
 <file path=word/header1.xml><?xml version="1.0" encoding="utf-8"?>
-<w:hdr xmlns:wpc="http://schemas.microsoft.com/office/word/2010/wordprocessingCanvas" xmlns:cx="http://schemas.microsoft.com/office/drawing/2014/chartex" xmlns:cx1="http://schemas.microsoft.com/office/drawing/2015/9/8/chartex" xmlns:cx2="http://schemas.microsoft.com/office/drawing/2015/10/21/chartex" xmlns:cx3="http://schemas.microsoft.com/office/drawing/2016/5/9/chartex" xmlns:cx4="http://schemas.microsoft.com/office/drawing/2016/5/10/chartex" xmlns:cx5="http://schemas.microsoft.com/office/drawing/2016/5/11/chartex" xmlns:cx6="http://schemas.microsoft.com/office/drawing/2016/5/12/chartex" xmlns:cx7="http://schemas.microsoft.com/office/drawing/2016/5/13/chartex" xmlns:cx8="http://schemas.microsoft.com/office/drawing/2016/5/14/chartex" xmlns:mc="http://schemas.openxmlformats.org/markup-compatibility/2006" xmlns:aink="http://schemas.microsoft.com/office/drawing/2016/ink" xmlns:am3d="http://schemas.microsoft.com/office/drawing/2017/model3d" xmlns:o="urn:schemas-microsoft-com:office:office" xmlns:oel="http://schemas.microsoft.com/office/2019/extlst" xmlns:r="http://schemas.openxmlformats.org/officeDocument/2006/relationships" xmlns:m="http://schemas.openxmlformats.org/officeDocument/2006/math" xmlns:v="urn:schemas-microsoft-com:vml" xmlns:wp14="http://schemas.microsoft.com/office/word/2010/wordprocessingDrawing" xmlns:wp="http://schemas.openxmlformats.org/drawingml/2006/wordprocessingDrawing" xmlns:w10="urn:schemas-microsoft-com:office:word" xmlns:w="http://schemas.openxmlformats.org/wordprocessingml/2006/main" xmlns:w14="http://schemas.microsoft.com/office/word/2010/wordml" xmlns:w15="http://schemas.microsoft.com/office/word/2012/wordml" xmlns:w16cex="http://schemas.microsoft.com/office/word/2018/wordml/cex" xmlns:w16cid="http://schemas.microsoft.com/office/word/2016/wordml/cid" xmlns:w16="http://schemas.microsoft.com/office/word/2018/wordml" xmlns:w16sdtdh="http://schemas.microsoft.com/office/word/2020/wordml/sdtdatahash" xmlns:w16se="http://schemas.microsoft.com/office/word/2015/wordml/symex" xmlns:wpg="http://schemas.microsoft.com/office/word/2010/wordprocessingGroup" xmlns:wpi="http://schemas.microsoft.com/office/word/2010/wordprocessingInk" xmlns:wne="http://schemas.microsoft.com/office/word/2006/wordml" xmlns:wps="http://schemas.microsoft.com/office/word/2010/wordprocessingShape" mc:Ignorable="w14 w15 w16se w16cid w16 w16cex w16sdtdh wp14">
+<w:hdr xmlns:wpc="http://schemas.microsoft.com/office/word/2010/wordprocessingCanvas" xmlns:cx="http://schemas.microsoft.com/office/drawing/2014/chartex" xmlns:cx1="http://schemas.microsoft.com/office/drawing/2015/9/8/chartex" xmlns:cx2="http://schemas.microsoft.com/office/drawing/2015/10/21/chartex" xmlns:cx3="http://schemas.microsoft.com/office/drawing/2016/5/9/chartex" xmlns:cx4="http://schemas.microsoft.com/office/drawing/2016/5/10/chartex" xmlns:cx5="http://schemas.microsoft.com/office/drawing/2016/5/11/chartex" xmlns:cx6="http://schemas.microsoft.com/office/drawing/2016/5/12/chartex" xmlns:cx7="http://schemas.microsoft.com/office/drawing/2016/5/13/chartex" xmlns:cx8="http://schemas.microsoft.com/office/drawing/2016/5/14/chartex" xmlns:mc="http://schemas.openxmlformats.org/markup-compatibility/2006" xmlns:aink="http://schemas.microsoft.com/office/drawing/2016/ink" xmlns:am3d="http://schemas.microsoft.com/office/drawing/2017/model3d" xmlns:o="urn:schemas-microsoft-com:office:office" xmlns:r="http://schemas.openxmlformats.org/officeDocument/2006/relationships" xmlns:m="http://schemas.openxmlformats.org/officeDocument/2006/math" xmlns:v="urn:schemas-microsoft-com:vml" xmlns:wp14="http://schemas.microsoft.com/office/word/2010/wordprocessingDrawing" xmlns:wp="http://schemas.openxmlformats.org/drawingml/2006/wordprocessingDrawing" xmlns:w10="urn:schemas-microsoft-com:office:word" xmlns:w="http://schemas.openxmlformats.org/wordprocessingml/2006/main" xmlns:w14="http://schemas.microsoft.com/office/word/2010/wordml" xmlns:w15="http://schemas.microsoft.com/office/word/2012/wordml" xmlns:w16cid="http://schemas.microsoft.com/office/word/2016/wordml/cid" xmlns:w16se="http://schemas.microsoft.com/office/word/2015/wordml/symex" xmlns:wpg="http://schemas.microsoft.com/office/word/2010/wordprocessingGroup" xmlns:wpi="http://schemas.microsoft.com/office/word/2010/wordprocessingInk" xmlns:wne="http://schemas.microsoft.com/office/word/2006/wordml" xmlns:wps="http://schemas.microsoft.com/office/word/2010/wordprocessingShape" mc:Ignorable="w14 w15 w16se w16cid wp14">
   <w:p>
     <w:pPr>
       <w:pStyle w:val="Intestazione"/>
@@ -5023,8 +4953,97 @@
 </file>
 
 <file path=word/numbering.xml><?xml version="1.0" encoding="utf-8"?>
-<w:numbering xmlns:wpc="http://schemas.microsoft.com/office/word/2010/wordprocessingCanvas" xmlns:cx="http://schemas.microsoft.com/office/drawing/2014/chartex" xmlns:cx1="http://schemas.microsoft.com/office/drawing/2015/9/8/chartex" xmlns:cx2="http://schemas.microsoft.com/office/drawing/2015/10/21/chartex" xmlns:cx3="http://schemas.microsoft.com/office/drawing/2016/5/9/chartex" xmlns:cx4="http://schemas.microsoft.com/office/drawing/2016/5/10/chartex" xmlns:cx5="http://schemas.microsoft.com/office/drawing/2016/5/11/chartex" xmlns:cx6="http://schemas.microsoft.com/office/drawing/2016/5/12/chartex" xmlns:cx7="http://schemas.microsoft.com/office/drawing/2016/5/13/chartex" xmlns:cx8="http://schemas.microsoft.com/office/drawing/2016/5/14/chartex" xmlns:mc="http://schemas.openxmlformats.org/markup-compatibility/2006" xmlns:aink="http://schemas.microsoft.com/office/drawing/2016/ink" xmlns:am3d="http://schemas.microsoft.com/office/drawing/2017/model3d" xmlns:o="urn:schemas-microsoft-com:office:office" xmlns:oel="http://schemas.microsoft.com/office/2019/extlst" xmlns:r="http://schemas.openxmlformats.org/officeDocument/2006/relationships" xmlns:m="http://schemas.openxmlformats.org/officeDocument/2006/math" xmlns:v="urn:schemas-microsoft-com:vml" xmlns:wp14="http://schemas.microsoft.com/office/word/2010/wordprocessingDrawing" xmlns:wp="http://schemas.openxmlformats.org/drawingml/2006/wordprocessingDrawing" xmlns:w10="urn:schemas-microsoft-com:office:word" xmlns:w="http://schemas.openxmlformats.org/wordprocessingml/2006/main" xmlns:w14="http://schemas.microsoft.com/office/word/2010/wordml" xmlns:w15="http://schemas.microsoft.com/office/word/2012/wordml" xmlns:w16cex="http://schemas.microsoft.com/office/word/2018/wordml/cex" xmlns:w16cid="http://schemas.microsoft.com/office/word/2016/wordml/cid" xmlns:w16="http://schemas.microsoft.com/office/word/2018/wordml" xmlns:w16sdtdh="http://schemas.microsoft.com/office/word/2020/wordml/sdtdatahash" xmlns:w16se="http://schemas.microsoft.com/office/word/2015/wordml/symex" xmlns:wpg="http://schemas.microsoft.com/office/word/2010/wordprocessingGroup" xmlns:wpi="http://schemas.microsoft.com/office/word/2010/wordprocessingInk" xmlns:wne="http://schemas.microsoft.com/office/word/2006/wordml" xmlns:wps="http://schemas.microsoft.com/office/word/2010/wordprocessingShape" mc:Ignorable="w14 w15 w16se w16cid w16 w16cex w16sdtdh wp14">
+<w:numbering xmlns:wpc="http://schemas.microsoft.com/office/word/2010/wordprocessingCanvas" xmlns:cx="http://schemas.microsoft.com/office/drawing/2014/chartex" xmlns:cx1="http://schemas.microsoft.com/office/drawing/2015/9/8/chartex" xmlns:cx2="http://schemas.microsoft.com/office/drawing/2015/10/21/chartex" xmlns:cx3="http://schemas.microsoft.com/office/drawing/2016/5/9/chartex" xmlns:cx4="http://schemas.microsoft.com/office/drawing/2016/5/10/chartex" xmlns:cx5="http://schemas.microsoft.com/office/drawing/2016/5/11/chartex" xmlns:cx6="http://schemas.microsoft.com/office/drawing/2016/5/12/chartex" xmlns:cx7="http://schemas.microsoft.com/office/drawing/2016/5/13/chartex" xmlns:cx8="http://schemas.microsoft.com/office/drawing/2016/5/14/chartex" xmlns:mc="http://schemas.openxmlformats.org/markup-compatibility/2006" xmlns:aink="http://schemas.microsoft.com/office/drawing/2016/ink" xmlns:am3d="http://schemas.microsoft.com/office/drawing/2017/model3d" xmlns:o="urn:schemas-microsoft-com:office:office" xmlns:r="http://schemas.openxmlformats.org/officeDocument/2006/relationships" xmlns:m="http://schemas.openxmlformats.org/officeDocument/2006/math" xmlns:v="urn:schemas-microsoft-com:vml" xmlns:wp14="http://schemas.microsoft.com/office/word/2010/wordprocessingDrawing" xmlns:wp="http://schemas.openxmlformats.org/drawingml/2006/wordprocessingDrawing" xmlns:w10="urn:schemas-microsoft-com:office:word" xmlns:w="http://schemas.openxmlformats.org/wordprocessingml/2006/main" xmlns:w14="http://schemas.microsoft.com/office/word/2010/wordml" xmlns:w15="http://schemas.microsoft.com/office/word/2012/wordml" xmlns:w16cid="http://schemas.microsoft.com/office/word/2016/wordml/cid" xmlns:w16se="http://schemas.microsoft.com/office/word/2015/wordml/symex" xmlns:wpg="http://schemas.microsoft.com/office/word/2010/wordprocessingGroup" xmlns:wpi="http://schemas.microsoft.com/office/word/2010/wordprocessingInk" xmlns:wne="http://schemas.microsoft.com/office/word/2006/wordml" xmlns:wps="http://schemas.microsoft.com/office/word/2010/wordprocessingShape" mc:Ignorable="w14 w15 w16se w16cid wp14">
   <w:abstractNum w:abstractNumId="0" w15:restartNumberingAfterBreak="0">
+    <w:nsid w:val="02994743"/>
+    <w:multiLevelType w:val="hybridMultilevel"/>
+    <w:tmpl w:val="3210E6F6"/>
+    <w:lvl w:ilvl="0" w:tplc="0410000F">
+      <w:start w:val="1"/>
+      <w:numFmt w:val="decimal"/>
+      <w:lvlText w:val="%1."/>
+      <w:lvlJc w:val="left"/>
+      <w:pPr>
+        <w:ind w:left="720" w:hanging="360"/>
+      </w:pPr>
+      <w:rPr>
+        <w:rFonts w:hint="default"/>
+      </w:rPr>
+    </w:lvl>
+    <w:lvl w:ilvl="1" w:tplc="04100019" w:tentative="1">
+      <w:start w:val="1"/>
+      <w:numFmt w:val="lowerLetter"/>
+      <w:lvlText w:val="%2."/>
+      <w:lvlJc w:val="left"/>
+      <w:pPr>
+        <w:ind w:left="1440" w:hanging="360"/>
+      </w:pPr>
+    </w:lvl>
+    <w:lvl w:ilvl="2" w:tplc="0410001B" w:tentative="1">
+      <w:start w:val="1"/>
+      <w:numFmt w:val="lowerRoman"/>
+      <w:lvlText w:val="%3."/>
+      <w:lvlJc w:val="right"/>
+      <w:pPr>
+        <w:ind w:left="2160" w:hanging="180"/>
+      </w:pPr>
+    </w:lvl>
+    <w:lvl w:ilvl="3" w:tplc="0410000F" w:tentative="1">
+      <w:start w:val="1"/>
+      <w:numFmt w:val="decimal"/>
+      <w:lvlText w:val="%4."/>
+      <w:lvlJc w:val="left"/>
+      <w:pPr>
+        <w:ind w:left="2880" w:hanging="360"/>
+      </w:pPr>
+    </w:lvl>
+    <w:lvl w:ilvl="4" w:tplc="04100019" w:tentative="1">
+      <w:start w:val="1"/>
+      <w:numFmt w:val="lowerLetter"/>
+      <w:lvlText w:val="%5."/>
+      <w:lvlJc w:val="left"/>
+      <w:pPr>
+        <w:ind w:left="3600" w:hanging="360"/>
+      </w:pPr>
+    </w:lvl>
+    <w:lvl w:ilvl="5" w:tplc="0410001B" w:tentative="1">
+      <w:start w:val="1"/>
+      <w:numFmt w:val="lowerRoman"/>
+      <w:lvlText w:val="%6."/>
+      <w:lvlJc w:val="right"/>
+      <w:pPr>
+        <w:ind w:left="4320" w:hanging="180"/>
+      </w:pPr>
+    </w:lvl>
+    <w:lvl w:ilvl="6" w:tplc="0410000F" w:tentative="1">
+      <w:start w:val="1"/>
+      <w:numFmt w:val="decimal"/>
+      <w:lvlText w:val="%7."/>
+      <w:lvlJc w:val="left"/>
+      <w:pPr>
+        <w:ind w:left="5040" w:hanging="360"/>
+      </w:pPr>
+    </w:lvl>
+    <w:lvl w:ilvl="7" w:tplc="04100019" w:tentative="1">
+      <w:start w:val="1"/>
+      <w:numFmt w:val="lowerLetter"/>
+      <w:lvlText w:val="%8."/>
+      <w:lvlJc w:val="left"/>
+      <w:pPr>
+        <w:ind w:left="5760" w:hanging="360"/>
+      </w:pPr>
+    </w:lvl>
+    <w:lvl w:ilvl="8" w:tplc="0410001B" w:tentative="1">
+      <w:start w:val="1"/>
+      <w:numFmt w:val="lowerRoman"/>
+      <w:lvlText w:val="%9."/>
+      <w:lvlJc w:val="right"/>
+      <w:pPr>
+        <w:ind w:left="6480" w:hanging="180"/>
+      </w:pPr>
+    </w:lvl>
+  </w:abstractNum>
+  <w:abstractNum w:abstractNumId="1" w15:restartNumberingAfterBreak="0">
     <w:nsid w:val="038B08B9"/>
     <w:multiLevelType w:val="hybridMultilevel"/>
     <w:tmpl w:val="2EDE4DAC"/>
@@ -5116,7 +5135,7 @@
       </w:pPr>
     </w:lvl>
   </w:abstractNum>
-  <w:abstractNum w:abstractNumId="1" w15:restartNumberingAfterBreak="0">
+  <w:abstractNum w:abstractNumId="2" w15:restartNumberingAfterBreak="0">
     <w:nsid w:val="05F70957"/>
     <w:multiLevelType w:val="hybridMultilevel"/>
     <w:tmpl w:val="E44CECD6"/>
@@ -5205,7 +5224,7 @@
       </w:pPr>
     </w:lvl>
   </w:abstractNum>
-  <w:abstractNum w:abstractNumId="2" w15:restartNumberingAfterBreak="0">
+  <w:abstractNum w:abstractNumId="3" w15:restartNumberingAfterBreak="0">
     <w:nsid w:val="07876512"/>
     <w:multiLevelType w:val="hybridMultilevel"/>
     <w:tmpl w:val="DD9E737A"/>
@@ -5294,7 +5313,7 @@
       </w:pPr>
     </w:lvl>
   </w:abstractNum>
-  <w:abstractNum w:abstractNumId="3" w15:restartNumberingAfterBreak="0">
+  <w:abstractNum w:abstractNumId="4" w15:restartNumberingAfterBreak="0">
     <w:nsid w:val="13537F14"/>
     <w:multiLevelType w:val="hybridMultilevel"/>
     <w:tmpl w:val="F182A2AC"/>
@@ -5407,7 +5426,120 @@
       </w:rPr>
     </w:lvl>
   </w:abstractNum>
-  <w:abstractNum w:abstractNumId="4" w15:restartNumberingAfterBreak="0">
+  <w:abstractNum w:abstractNumId="5" w15:restartNumberingAfterBreak="0">
+    <w:nsid w:val="19A462CC"/>
+    <w:multiLevelType w:val="hybridMultilevel"/>
+    <w:tmpl w:val="FEDA9994"/>
+    <w:lvl w:ilvl="0" w:tplc="04100001">
+      <w:start w:val="1"/>
+      <w:numFmt w:val="bullet"/>
+      <w:lvlText w:val=""/>
+      <w:lvlJc w:val="left"/>
+      <w:pPr>
+        <w:ind w:left="720" w:hanging="360"/>
+      </w:pPr>
+      <w:rPr>
+        <w:rFonts w:ascii="Symbol" w:hAnsi="Symbol" w:hint="default"/>
+      </w:rPr>
+    </w:lvl>
+    <w:lvl w:ilvl="1" w:tplc="04100003" w:tentative="1">
+      <w:start w:val="1"/>
+      <w:numFmt w:val="bullet"/>
+      <w:lvlText w:val="o"/>
+      <w:lvlJc w:val="left"/>
+      <w:pPr>
+        <w:ind w:left="1440" w:hanging="360"/>
+      </w:pPr>
+      <w:rPr>
+        <w:rFonts w:ascii="Courier New" w:hAnsi="Courier New" w:cs="Courier New" w:hint="default"/>
+      </w:rPr>
+    </w:lvl>
+    <w:lvl w:ilvl="2" w:tplc="04100005" w:tentative="1">
+      <w:start w:val="1"/>
+      <w:numFmt w:val="bullet"/>
+      <w:lvlText w:val=""/>
+      <w:lvlJc w:val="left"/>
+      <w:pPr>
+        <w:ind w:left="2160" w:hanging="360"/>
+      </w:pPr>
+      <w:rPr>
+        <w:rFonts w:ascii="Wingdings" w:hAnsi="Wingdings" w:hint="default"/>
+      </w:rPr>
+    </w:lvl>
+    <w:lvl w:ilvl="3" w:tplc="04100001" w:tentative="1">
+      <w:start w:val="1"/>
+      <w:numFmt w:val="bullet"/>
+      <w:lvlText w:val=""/>
+      <w:lvlJc w:val="left"/>
+      <w:pPr>
+        <w:ind w:left="2880" w:hanging="360"/>
+      </w:pPr>
+      <w:rPr>
+        <w:rFonts w:ascii="Symbol" w:hAnsi="Symbol" w:hint="default"/>
+      </w:rPr>
+    </w:lvl>
+    <w:lvl w:ilvl="4" w:tplc="04100003" w:tentative="1">
+      <w:start w:val="1"/>
+      <w:numFmt w:val="bullet"/>
+      <w:lvlText w:val="o"/>
+      <w:lvlJc w:val="left"/>
+      <w:pPr>
+        <w:ind w:left="3600" w:hanging="360"/>
+      </w:pPr>
+      <w:rPr>
+        <w:rFonts w:ascii="Courier New" w:hAnsi="Courier New" w:cs="Courier New" w:hint="default"/>
+      </w:rPr>
+    </w:lvl>
+    <w:lvl w:ilvl="5" w:tplc="04100005" w:tentative="1">
+      <w:start w:val="1"/>
+      <w:numFmt w:val="bullet"/>
+      <w:lvlText w:val=""/>
+      <w:lvlJc w:val="left"/>
+      <w:pPr>
+        <w:ind w:left="4320" w:hanging="360"/>
+      </w:pPr>
+      <w:rPr>
+        <w:rFonts w:ascii="Wingdings" w:hAnsi="Wingdings" w:hint="default"/>
+      </w:rPr>
+    </w:lvl>
+    <w:lvl w:ilvl="6" w:tplc="04100001" w:tentative="1">
+      <w:start w:val="1"/>
+      <w:numFmt w:val="bullet"/>
+      <w:lvlText w:val=""/>
+      <w:lvlJc w:val="left"/>
+      <w:pPr>
+        <w:ind w:left="5040" w:hanging="360"/>
+      </w:pPr>
+      <w:rPr>
+        <w:rFonts w:ascii="Symbol" w:hAnsi="Symbol" w:hint="default"/>
+      </w:rPr>
+    </w:lvl>
+    <w:lvl w:ilvl="7" w:tplc="04100003" w:tentative="1">
+      <w:start w:val="1"/>
+      <w:numFmt w:val="bullet"/>
+      <w:lvlText w:val="o"/>
+      <w:lvlJc w:val="left"/>
+      <w:pPr>
+        <w:ind w:left="5760" w:hanging="360"/>
+      </w:pPr>
+      <w:rPr>
+        <w:rFonts w:ascii="Courier New" w:hAnsi="Courier New" w:cs="Courier New" w:hint="default"/>
+      </w:rPr>
+    </w:lvl>
+    <w:lvl w:ilvl="8" w:tplc="04100005" w:tentative="1">
+      <w:start w:val="1"/>
+      <w:numFmt w:val="bullet"/>
+      <w:lvlText w:val=""/>
+      <w:lvlJc w:val="left"/>
+      <w:pPr>
+        <w:ind w:left="6480" w:hanging="360"/>
+      </w:pPr>
+      <w:rPr>
+        <w:rFonts w:ascii="Wingdings" w:hAnsi="Wingdings" w:hint="default"/>
+      </w:rPr>
+    </w:lvl>
+  </w:abstractNum>
+  <w:abstractNum w:abstractNumId="6" w15:restartNumberingAfterBreak="0">
     <w:nsid w:val="1D410FC7"/>
     <w:multiLevelType w:val="hybridMultilevel"/>
     <w:tmpl w:val="027207B2"/>
@@ -5496,7 +5628,7 @@
       </w:pPr>
     </w:lvl>
   </w:abstractNum>
-  <w:abstractNum w:abstractNumId="5" w15:restartNumberingAfterBreak="0">
+  <w:abstractNum w:abstractNumId="7" w15:restartNumberingAfterBreak="0">
     <w:nsid w:val="1D9473BE"/>
     <w:multiLevelType w:val="hybridMultilevel"/>
     <w:tmpl w:val="934C5B54"/>
@@ -5609,7 +5741,96 @@
       </w:rPr>
     </w:lvl>
   </w:abstractNum>
-  <w:abstractNum w:abstractNumId="6" w15:restartNumberingAfterBreak="0">
+  <w:abstractNum w:abstractNumId="8" w15:restartNumberingAfterBreak="0">
+    <w:nsid w:val="1F1E0272"/>
+    <w:multiLevelType w:val="hybridMultilevel"/>
+    <w:tmpl w:val="DD9E737A"/>
+    <w:lvl w:ilvl="0" w:tplc="0410000F">
+      <w:start w:val="1"/>
+      <w:numFmt w:val="decimal"/>
+      <w:lvlText w:val="%1."/>
+      <w:lvlJc w:val="left"/>
+      <w:pPr>
+        <w:ind w:left="720" w:hanging="360"/>
+      </w:pPr>
+      <w:rPr>
+        <w:rFonts w:hint="default"/>
+      </w:rPr>
+    </w:lvl>
+    <w:lvl w:ilvl="1" w:tplc="04100019" w:tentative="1">
+      <w:start w:val="1"/>
+      <w:numFmt w:val="lowerLetter"/>
+      <w:lvlText w:val="%2."/>
+      <w:lvlJc w:val="left"/>
+      <w:pPr>
+        <w:ind w:left="1440" w:hanging="360"/>
+      </w:pPr>
+    </w:lvl>
+    <w:lvl w:ilvl="2" w:tplc="0410001B" w:tentative="1">
+      <w:start w:val="1"/>
+      <w:numFmt w:val="lowerRoman"/>
+      <w:lvlText w:val="%3."/>
+      <w:lvlJc w:val="right"/>
+      <w:pPr>
+        <w:ind w:left="2160" w:hanging="180"/>
+      </w:pPr>
+    </w:lvl>
+    <w:lvl w:ilvl="3" w:tplc="0410000F" w:tentative="1">
+      <w:start w:val="1"/>
+      <w:numFmt w:val="decimal"/>
+      <w:lvlText w:val="%4."/>
+      <w:lvlJc w:val="left"/>
+      <w:pPr>
+        <w:ind w:left="2880" w:hanging="360"/>
+      </w:pPr>
+    </w:lvl>
+    <w:lvl w:ilvl="4" w:tplc="04100019" w:tentative="1">
+      <w:start w:val="1"/>
+      <w:numFmt w:val="lowerLetter"/>
+      <w:lvlText w:val="%5."/>
+      <w:lvlJc w:val="left"/>
+      <w:pPr>
+        <w:ind w:left="3600" w:hanging="360"/>
+      </w:pPr>
+    </w:lvl>
+    <w:lvl w:ilvl="5" w:tplc="0410001B" w:tentative="1">
+      <w:start w:val="1"/>
+      <w:numFmt w:val="lowerRoman"/>
+      <w:lvlText w:val="%6."/>
+      <w:lvlJc w:val="right"/>
+      <w:pPr>
+        <w:ind w:left="4320" w:hanging="180"/>
+      </w:pPr>
+    </w:lvl>
+    <w:lvl w:ilvl="6" w:tplc="0410000F" w:tentative="1">
+      <w:start w:val="1"/>
+      <w:numFmt w:val="decimal"/>
+      <w:lvlText w:val="%7."/>
+      <w:lvlJc w:val="left"/>
+      <w:pPr>
+        <w:ind w:left="5040" w:hanging="360"/>
+      </w:pPr>
+    </w:lvl>
+    <w:lvl w:ilvl="7" w:tplc="04100019" w:tentative="1">
+      <w:start w:val="1"/>
+      <w:numFmt w:val="lowerLetter"/>
+      <w:lvlText w:val="%8."/>
+      <w:lvlJc w:val="left"/>
+      <w:pPr>
+        <w:ind w:left="5760" w:hanging="360"/>
+      </w:pPr>
+    </w:lvl>
+    <w:lvl w:ilvl="8" w:tplc="0410001B" w:tentative="1">
+      <w:start w:val="1"/>
+      <w:numFmt w:val="lowerRoman"/>
+      <w:lvlText w:val="%9."/>
+      <w:lvlJc w:val="right"/>
+      <w:pPr>
+        <w:ind w:left="6480" w:hanging="180"/>
+      </w:pPr>
+    </w:lvl>
+  </w:abstractNum>
+  <w:abstractNum w:abstractNumId="9" w15:restartNumberingAfterBreak="0">
     <w:nsid w:val="242D0AFF"/>
     <w:multiLevelType w:val="hybridMultilevel"/>
     <w:tmpl w:val="027207B2"/>
@@ -5698,7 +5919,7 @@
       </w:pPr>
     </w:lvl>
   </w:abstractNum>
-  <w:abstractNum w:abstractNumId="7" w15:restartNumberingAfterBreak="0">
+  <w:abstractNum w:abstractNumId="10" w15:restartNumberingAfterBreak="0">
     <w:nsid w:val="271B602D"/>
     <w:multiLevelType w:val="hybridMultilevel"/>
     <w:tmpl w:val="29ACF56A"/>
@@ -5790,7 +6011,7 @@
       </w:pPr>
     </w:lvl>
   </w:abstractNum>
-  <w:abstractNum w:abstractNumId="8" w15:restartNumberingAfterBreak="0">
+  <w:abstractNum w:abstractNumId="11" w15:restartNumberingAfterBreak="0">
     <w:nsid w:val="27C14628"/>
     <w:multiLevelType w:val="hybridMultilevel"/>
     <w:tmpl w:val="DD9E737A"/>
@@ -5879,7 +6100,7 @@
       </w:pPr>
     </w:lvl>
   </w:abstractNum>
-  <w:abstractNum w:abstractNumId="9" w15:restartNumberingAfterBreak="0">
+  <w:abstractNum w:abstractNumId="12" w15:restartNumberingAfterBreak="0">
     <w:nsid w:val="281E3D35"/>
     <w:multiLevelType w:val="hybridMultilevel"/>
     <w:tmpl w:val="E95AB0B0"/>
@@ -5968,7 +6189,7 @@
       </w:pPr>
     </w:lvl>
   </w:abstractNum>
-  <w:abstractNum w:abstractNumId="10" w15:restartNumberingAfterBreak="0">
+  <w:abstractNum w:abstractNumId="13" w15:restartNumberingAfterBreak="0">
     <w:nsid w:val="2DD50A73"/>
     <w:multiLevelType w:val="hybridMultilevel"/>
     <w:tmpl w:val="9C0E3026"/>
@@ -6081,7 +6302,233 @@
       </w:rPr>
     </w:lvl>
   </w:abstractNum>
-  <w:abstractNum w:abstractNumId="11" w15:restartNumberingAfterBreak="0">
+  <w:abstractNum w:abstractNumId="14" w15:restartNumberingAfterBreak="0">
+    <w:nsid w:val="343221FF"/>
+    <w:multiLevelType w:val="hybridMultilevel"/>
+    <w:tmpl w:val="DB9C9826"/>
+    <w:lvl w:ilvl="0" w:tplc="0410000F">
+      <w:start w:val="1"/>
+      <w:numFmt w:val="decimal"/>
+      <w:lvlText w:val="%1."/>
+      <w:lvlJc w:val="left"/>
+      <w:pPr>
+        <w:ind w:left="720" w:hanging="360"/>
+      </w:pPr>
+      <w:rPr>
+        <w:rFonts w:hint="default"/>
+      </w:rPr>
+    </w:lvl>
+    <w:lvl w:ilvl="1" w:tplc="04100003" w:tentative="1">
+      <w:start w:val="1"/>
+      <w:numFmt w:val="bullet"/>
+      <w:lvlText w:val="o"/>
+      <w:lvlJc w:val="left"/>
+      <w:pPr>
+        <w:ind w:left="1440" w:hanging="360"/>
+      </w:pPr>
+      <w:rPr>
+        <w:rFonts w:ascii="Courier New" w:hAnsi="Courier New" w:cs="Courier New" w:hint="default"/>
+      </w:rPr>
+    </w:lvl>
+    <w:lvl w:ilvl="2" w:tplc="04100005" w:tentative="1">
+      <w:start w:val="1"/>
+      <w:numFmt w:val="bullet"/>
+      <w:lvlText w:val=""/>
+      <w:lvlJc w:val="left"/>
+      <w:pPr>
+        <w:ind w:left="2160" w:hanging="360"/>
+      </w:pPr>
+      <w:rPr>
+        <w:rFonts w:ascii="Wingdings" w:hAnsi="Wingdings" w:hint="default"/>
+      </w:rPr>
+    </w:lvl>
+    <w:lvl w:ilvl="3" w:tplc="04100001" w:tentative="1">
+      <w:start w:val="1"/>
+      <w:numFmt w:val="bullet"/>
+      <w:lvlText w:val=""/>
+      <w:lvlJc w:val="left"/>
+      <w:pPr>
+        <w:ind w:left="2880" w:hanging="360"/>
+      </w:pPr>
+      <w:rPr>
+        <w:rFonts w:ascii="Symbol" w:hAnsi="Symbol" w:hint="default"/>
+      </w:rPr>
+    </w:lvl>
+    <w:lvl w:ilvl="4" w:tplc="04100003" w:tentative="1">
+      <w:start w:val="1"/>
+      <w:numFmt w:val="bullet"/>
+      <w:lvlText w:val="o"/>
+      <w:lvlJc w:val="left"/>
+      <w:pPr>
+        <w:ind w:left="3600" w:hanging="360"/>
+      </w:pPr>
+      <w:rPr>
+        <w:rFonts w:ascii="Courier New" w:hAnsi="Courier New" w:cs="Courier New" w:hint="default"/>
+      </w:rPr>
+    </w:lvl>
+    <w:lvl w:ilvl="5" w:tplc="04100005" w:tentative="1">
+      <w:start w:val="1"/>
+      <w:numFmt w:val="bullet"/>
+      <w:lvlText w:val=""/>
+      <w:lvlJc w:val="left"/>
+      <w:pPr>
+        <w:ind w:left="4320" w:hanging="360"/>
+      </w:pPr>
+      <w:rPr>
+        <w:rFonts w:ascii="Wingdings" w:hAnsi="Wingdings" w:hint="default"/>
+      </w:rPr>
+    </w:lvl>
+    <w:lvl w:ilvl="6" w:tplc="04100001" w:tentative="1">
+      <w:start w:val="1"/>
+      <w:numFmt w:val="bullet"/>
+      <w:lvlText w:val=""/>
+      <w:lvlJc w:val="left"/>
+      <w:pPr>
+        <w:ind w:left="5040" w:hanging="360"/>
+      </w:pPr>
+      <w:rPr>
+        <w:rFonts w:ascii="Symbol" w:hAnsi="Symbol" w:hint="default"/>
+      </w:rPr>
+    </w:lvl>
+    <w:lvl w:ilvl="7" w:tplc="04100003" w:tentative="1">
+      <w:start w:val="1"/>
+      <w:numFmt w:val="bullet"/>
+      <w:lvlText w:val="o"/>
+      <w:lvlJc w:val="left"/>
+      <w:pPr>
+        <w:ind w:left="5760" w:hanging="360"/>
+      </w:pPr>
+      <w:rPr>
+        <w:rFonts w:ascii="Courier New" w:hAnsi="Courier New" w:cs="Courier New" w:hint="default"/>
+      </w:rPr>
+    </w:lvl>
+    <w:lvl w:ilvl="8" w:tplc="04100005" w:tentative="1">
+      <w:start w:val="1"/>
+      <w:numFmt w:val="bullet"/>
+      <w:lvlText w:val=""/>
+      <w:lvlJc w:val="left"/>
+      <w:pPr>
+        <w:ind w:left="6480" w:hanging="360"/>
+      </w:pPr>
+      <w:rPr>
+        <w:rFonts w:ascii="Wingdings" w:hAnsi="Wingdings" w:hint="default"/>
+      </w:rPr>
+    </w:lvl>
+  </w:abstractNum>
+  <w:abstractNum w:abstractNumId="15" w15:restartNumberingAfterBreak="0">
+    <w:nsid w:val="34E62875"/>
+    <w:multiLevelType w:val="hybridMultilevel"/>
+    <w:tmpl w:val="FA2AB442"/>
+    <w:lvl w:ilvl="0" w:tplc="04100001">
+      <w:start w:val="1"/>
+      <w:numFmt w:val="bullet"/>
+      <w:lvlText w:val=""/>
+      <w:lvlJc w:val="left"/>
+      <w:pPr>
+        <w:ind w:left="720" w:hanging="360"/>
+      </w:pPr>
+      <w:rPr>
+        <w:rFonts w:ascii="Symbol" w:hAnsi="Symbol" w:hint="default"/>
+      </w:rPr>
+    </w:lvl>
+    <w:lvl w:ilvl="1" w:tplc="04100003" w:tentative="1">
+      <w:start w:val="1"/>
+      <w:numFmt w:val="bullet"/>
+      <w:lvlText w:val="o"/>
+      <w:lvlJc w:val="left"/>
+      <w:pPr>
+        <w:ind w:left="1440" w:hanging="360"/>
+      </w:pPr>
+      <w:rPr>
+        <w:rFonts w:ascii="Courier New" w:hAnsi="Courier New" w:cs="Courier New" w:hint="default"/>
+      </w:rPr>
+    </w:lvl>
+    <w:lvl w:ilvl="2" w:tplc="04100005" w:tentative="1">
+      <w:start w:val="1"/>
+      <w:numFmt w:val="bullet"/>
+      <w:lvlText w:val=""/>
+      <w:lvlJc w:val="left"/>
+      <w:pPr>
+        <w:ind w:left="2160" w:hanging="360"/>
+      </w:pPr>
+      <w:rPr>
+        <w:rFonts w:ascii="Wingdings" w:hAnsi="Wingdings" w:hint="default"/>
+      </w:rPr>
+    </w:lvl>
+    <w:lvl w:ilvl="3" w:tplc="04100001" w:tentative="1">
+      <w:start w:val="1"/>
+      <w:numFmt w:val="bullet"/>
+      <w:lvlText w:val=""/>
+      <w:lvlJc w:val="left"/>
+      <w:pPr>
+        <w:ind w:left="2880" w:hanging="360"/>
+      </w:pPr>
+      <w:rPr>
+        <w:rFonts w:ascii="Symbol" w:hAnsi="Symbol" w:hint="default"/>
+      </w:rPr>
+    </w:lvl>
+    <w:lvl w:ilvl="4" w:tplc="04100003" w:tentative="1">
+      <w:start w:val="1"/>
+      <w:numFmt w:val="bullet"/>
+      <w:lvlText w:val="o"/>
+      <w:lvlJc w:val="left"/>
+      <w:pPr>
+        <w:ind w:left="3600" w:hanging="360"/>
+      </w:pPr>
+      <w:rPr>
+        <w:rFonts w:ascii="Courier New" w:hAnsi="Courier New" w:cs="Courier New" w:hint="default"/>
+      </w:rPr>
+    </w:lvl>
+    <w:lvl w:ilvl="5" w:tplc="04100005" w:tentative="1">
+      <w:start w:val="1"/>
+      <w:numFmt w:val="bullet"/>
+      <w:lvlText w:val=""/>
+      <w:lvlJc w:val="left"/>
+      <w:pPr>
+        <w:ind w:left="4320" w:hanging="360"/>
+      </w:pPr>
+      <w:rPr>
+        <w:rFonts w:ascii="Wingdings" w:hAnsi="Wingdings" w:hint="default"/>
+      </w:rPr>
+    </w:lvl>
+    <w:lvl w:ilvl="6" w:tplc="04100001" w:tentative="1">
+      <w:start w:val="1"/>
+      <w:numFmt w:val="bullet"/>
+      <w:lvlText w:val=""/>
+      <w:lvlJc w:val="left"/>
+      <w:pPr>
+        <w:ind w:left="5040" w:hanging="360"/>
+      </w:pPr>
+      <w:rPr>
+        <w:rFonts w:ascii="Symbol" w:hAnsi="Symbol" w:hint="default"/>
+      </w:rPr>
+    </w:lvl>
+    <w:lvl w:ilvl="7" w:tplc="04100003" w:tentative="1">
+      <w:start w:val="1"/>
+      <w:numFmt w:val="bullet"/>
+      <w:lvlText w:val="o"/>
+      <w:lvlJc w:val="left"/>
+      <w:pPr>
+        <w:ind w:left="5760" w:hanging="360"/>
+      </w:pPr>
+      <w:rPr>
+        <w:rFonts w:ascii="Courier New" w:hAnsi="Courier New" w:cs="Courier New" w:hint="default"/>
+      </w:rPr>
+    </w:lvl>
+    <w:lvl w:ilvl="8" w:tplc="04100005" w:tentative="1">
+      <w:start w:val="1"/>
+      <w:numFmt w:val="bullet"/>
+      <w:lvlText w:val=""/>
+      <w:lvlJc w:val="left"/>
+      <w:pPr>
+        <w:ind w:left="6480" w:hanging="360"/>
+      </w:pPr>
+      <w:rPr>
+        <w:rFonts w:ascii="Wingdings" w:hAnsi="Wingdings" w:hint="default"/>
+      </w:rPr>
+    </w:lvl>
+  </w:abstractNum>
+  <w:abstractNum w:abstractNumId="16" w15:restartNumberingAfterBreak="0">
     <w:nsid w:val="35873078"/>
     <w:multiLevelType w:val="hybridMultilevel"/>
     <w:tmpl w:val="027207B2"/>
@@ -6170,7 +6617,7 @@
       </w:pPr>
     </w:lvl>
   </w:abstractNum>
-  <w:abstractNum w:abstractNumId="12" w15:restartNumberingAfterBreak="0">
+  <w:abstractNum w:abstractNumId="17" w15:restartNumberingAfterBreak="0">
     <w:nsid w:val="37F20575"/>
     <w:multiLevelType w:val="hybridMultilevel"/>
     <w:tmpl w:val="08F621BC"/>
@@ -6262,7 +6709,7 @@
       </w:pPr>
     </w:lvl>
   </w:abstractNum>
-  <w:abstractNum w:abstractNumId="13" w15:restartNumberingAfterBreak="0">
+  <w:abstractNum w:abstractNumId="18" w15:restartNumberingAfterBreak="0">
     <w:nsid w:val="39924CD9"/>
     <w:multiLevelType w:val="hybridMultilevel"/>
     <w:tmpl w:val="F04ADEF6"/>
@@ -6375,7 +6822,120 @@
       </w:rPr>
     </w:lvl>
   </w:abstractNum>
-  <w:abstractNum w:abstractNumId="14" w15:restartNumberingAfterBreak="0">
+  <w:abstractNum w:abstractNumId="19" w15:restartNumberingAfterBreak="0">
+    <w:nsid w:val="66D83180"/>
+    <w:multiLevelType w:val="hybridMultilevel"/>
+    <w:tmpl w:val="ECEA4FF2"/>
+    <w:lvl w:ilvl="0" w:tplc="C426A21E">
+      <w:start w:val="1"/>
+      <w:numFmt w:val="bullet"/>
+      <w:lvlText w:val="-"/>
+      <w:lvlJc w:val="left"/>
+      <w:pPr>
+        <w:ind w:left="720" w:hanging="360"/>
+      </w:pPr>
+      <w:rPr>
+        <w:rFonts w:ascii="Calibri" w:eastAsiaTheme="minorHAnsi" w:hAnsi="Calibri" w:cs="Calibri" w:hint="default"/>
+      </w:rPr>
+    </w:lvl>
+    <w:lvl w:ilvl="1" w:tplc="04100003" w:tentative="1">
+      <w:start w:val="1"/>
+      <w:numFmt w:val="bullet"/>
+      <w:lvlText w:val="o"/>
+      <w:lvlJc w:val="left"/>
+      <w:pPr>
+        <w:ind w:left="1440" w:hanging="360"/>
+      </w:pPr>
+      <w:rPr>
+        <w:rFonts w:ascii="Courier New" w:hAnsi="Courier New" w:cs="Courier New" w:hint="default"/>
+      </w:rPr>
+    </w:lvl>
+    <w:lvl w:ilvl="2" w:tplc="04100005" w:tentative="1">
+      <w:start w:val="1"/>
+      <w:numFmt w:val="bullet"/>
+      <w:lvlText w:val=""/>
+      <w:lvlJc w:val="left"/>
+      <w:pPr>
+        <w:ind w:left="2160" w:hanging="360"/>
+      </w:pPr>
+      <w:rPr>
+        <w:rFonts w:ascii="Wingdings" w:hAnsi="Wingdings" w:hint="default"/>
+      </w:rPr>
+    </w:lvl>
+    <w:lvl w:ilvl="3" w:tplc="04100001" w:tentative="1">
+      <w:start w:val="1"/>
+      <w:numFmt w:val="bullet"/>
+      <w:lvlText w:val=""/>
+      <w:lvlJc w:val="left"/>
+      <w:pPr>
+        <w:ind w:left="2880" w:hanging="360"/>
+      </w:pPr>
+      <w:rPr>
+        <w:rFonts w:ascii="Symbol" w:hAnsi="Symbol" w:hint="default"/>
+      </w:rPr>
+    </w:lvl>
+    <w:lvl w:ilvl="4" w:tplc="04100003" w:tentative="1">
+      <w:start w:val="1"/>
+      <w:numFmt w:val="bullet"/>
+      <w:lvlText w:val="o"/>
+      <w:lvlJc w:val="left"/>
+      <w:pPr>
+        <w:ind w:left="3600" w:hanging="360"/>
+      </w:pPr>
+      <w:rPr>
+        <w:rFonts w:ascii="Courier New" w:hAnsi="Courier New" w:cs="Courier New" w:hint="default"/>
+      </w:rPr>
+    </w:lvl>
+    <w:lvl w:ilvl="5" w:tplc="04100005" w:tentative="1">
+      <w:start w:val="1"/>
+      <w:numFmt w:val="bullet"/>
+      <w:lvlText w:val=""/>
+      <w:lvlJc w:val="left"/>
+      <w:pPr>
+        <w:ind w:left="4320" w:hanging="360"/>
+      </w:pPr>
+      <w:rPr>
+        <w:rFonts w:ascii="Wingdings" w:hAnsi="Wingdings" w:hint="default"/>
+      </w:rPr>
+    </w:lvl>
+    <w:lvl w:ilvl="6" w:tplc="04100001" w:tentative="1">
+      <w:start w:val="1"/>
+      <w:numFmt w:val="bullet"/>
+      <w:lvlText w:val=""/>
+      <w:lvlJc w:val="left"/>
+      <w:pPr>
+        <w:ind w:left="5040" w:hanging="360"/>
+      </w:pPr>
+      <w:rPr>
+        <w:rFonts w:ascii="Symbol" w:hAnsi="Symbol" w:hint="default"/>
+      </w:rPr>
+    </w:lvl>
+    <w:lvl w:ilvl="7" w:tplc="04100003" w:tentative="1">
+      <w:start w:val="1"/>
+      <w:numFmt w:val="bullet"/>
+      <w:lvlText w:val="o"/>
+      <w:lvlJc w:val="left"/>
+      <w:pPr>
+        <w:ind w:left="5760" w:hanging="360"/>
+      </w:pPr>
+      <w:rPr>
+        <w:rFonts w:ascii="Courier New" w:hAnsi="Courier New" w:cs="Courier New" w:hint="default"/>
+      </w:rPr>
+    </w:lvl>
+    <w:lvl w:ilvl="8" w:tplc="04100005" w:tentative="1">
+      <w:start w:val="1"/>
+      <w:numFmt w:val="bullet"/>
+      <w:lvlText w:val=""/>
+      <w:lvlJc w:val="left"/>
+      <w:pPr>
+        <w:ind w:left="6480" w:hanging="360"/>
+      </w:pPr>
+      <w:rPr>
+        <w:rFonts w:ascii="Wingdings" w:hAnsi="Wingdings" w:hint="default"/>
+      </w:rPr>
+    </w:lvl>
+  </w:abstractNum>
+  <w:abstractNum w:abstractNumId="20" w15:restartNumberingAfterBreak="0">
     <w:nsid w:val="7DB13DA4"/>
     <w:multiLevelType w:val="hybridMultilevel"/>
     <w:tmpl w:val="5068FDE6"/>
@@ -6464,56 +7024,74 @@
       </w:pPr>
     </w:lvl>
   </w:abstractNum>
-  <w:num w:numId="1" w16cid:durableId="870648398">
+  <w:num w:numId="1">
+    <w:abstractNumId w:val="1"/>
+  </w:num>
+  <w:num w:numId="2">
+    <w:abstractNumId w:val="4"/>
+  </w:num>
+  <w:num w:numId="3">
+    <w:abstractNumId w:val="10"/>
+  </w:num>
+  <w:num w:numId="4">
+    <w:abstractNumId w:val="17"/>
+  </w:num>
+  <w:num w:numId="5">
+    <w:abstractNumId w:val="18"/>
+  </w:num>
+  <w:num w:numId="6">
+    <w:abstractNumId w:val="13"/>
+  </w:num>
+  <w:num w:numId="7">
+    <w:abstractNumId w:val="7"/>
+  </w:num>
+  <w:num w:numId="8">
+    <w:abstractNumId w:val="16"/>
+  </w:num>
+  <w:num w:numId="9">
+    <w:abstractNumId w:val="3"/>
+  </w:num>
+  <w:num w:numId="10">
+    <w:abstractNumId w:val="12"/>
+  </w:num>
+  <w:num w:numId="11">
+    <w:abstractNumId w:val="11"/>
+  </w:num>
+  <w:num w:numId="12">
+    <w:abstractNumId w:val="6"/>
+  </w:num>
+  <w:num w:numId="13">
+    <w:abstractNumId w:val="9"/>
+  </w:num>
+  <w:num w:numId="14">
+    <w:abstractNumId w:val="20"/>
+  </w:num>
+  <w:num w:numId="15">
+    <w:abstractNumId w:val="2"/>
+  </w:num>
+  <w:num w:numId="16">
+    <w:abstractNumId w:val="8"/>
+  </w:num>
+  <w:num w:numId="17">
+    <w:abstractNumId w:val="5"/>
+  </w:num>
+  <w:num w:numId="18">
     <w:abstractNumId w:val="0"/>
   </w:num>
-  <w:num w:numId="2" w16cid:durableId="283929210">
-    <w:abstractNumId w:val="3"/>
+  <w:num w:numId="19">
+    <w:abstractNumId w:val="19"/>
   </w:num>
-  <w:num w:numId="3" w16cid:durableId="1874540517">
-    <w:abstractNumId w:val="7"/>
+  <w:num w:numId="20">
+    <w:abstractNumId w:val="15"/>
   </w:num>
-  <w:num w:numId="4" w16cid:durableId="176505861">
-    <w:abstractNumId w:val="12"/>
-  </w:num>
-  <w:num w:numId="5" w16cid:durableId="141235764">
-    <w:abstractNumId w:val="13"/>
-  </w:num>
-  <w:num w:numId="6" w16cid:durableId="277880171">
-    <w:abstractNumId w:val="10"/>
-  </w:num>
-  <w:num w:numId="7" w16cid:durableId="2075275813">
-    <w:abstractNumId w:val="5"/>
-  </w:num>
-  <w:num w:numId="8" w16cid:durableId="503977527">
-    <w:abstractNumId w:val="11"/>
-  </w:num>
-  <w:num w:numId="9" w16cid:durableId="1295134054">
-    <w:abstractNumId w:val="2"/>
-  </w:num>
-  <w:num w:numId="10" w16cid:durableId="824199685">
-    <w:abstractNumId w:val="9"/>
-  </w:num>
-  <w:num w:numId="11" w16cid:durableId="487750917">
-    <w:abstractNumId w:val="8"/>
-  </w:num>
-  <w:num w:numId="12" w16cid:durableId="2049138352">
-    <w:abstractNumId w:val="4"/>
-  </w:num>
-  <w:num w:numId="13" w16cid:durableId="172384275">
-    <w:abstractNumId w:val="6"/>
-  </w:num>
-  <w:num w:numId="14" w16cid:durableId="442529847">
+  <w:num w:numId="21">
     <w:abstractNumId w:val="14"/>
-  </w:num>
-  <w:num w:numId="15" w16cid:durableId="1926570478">
-    <w:abstractNumId w:val="1"/>
   </w:num>
 </w:numbering>
 </file>
 
 <file path=word/styles.xml><?xml version="1.0" encoding="utf-8"?>
-<w:styles xmlns:mc="http://schemas.openxmlformats.org/markup-compatibility/2006" xmlns:r="http://schemas.openxmlformats.org/officeDocument/2006/relationships" xmlns:w="http://schemas.openxmlformats.org/wordprocessingml/2006/main" xmlns:w14="http://schemas.microsoft.com/office/word/2010/wordml" xmlns:w15="http://schemas.microsoft.com/office/word/2012/wordml" xmlns:w16cex="http://schemas.microsoft.com/office/word/2018/wordml/cex" xmlns:w16cid="http://schemas.microsoft.com/office/word/2016/wordml/cid" xmlns:w16="http://schemas.microsoft.com/office/word/2018/wordml" xmlns:w16sdtdh="http://schemas.microsoft.com/office/word/2020/wordml/sdtdatahash" xmlns:w16se="http://schemas.microsoft.com/office/word/2015/wordml/symex" mc:Ignorable="w14 w15 w16se w16cid w16 w16cex w16sdtdh">
+<w:styles xmlns:mc="http://schemas.openxmlformats.org/markup-compatibility/2006" xmlns:r="http://schemas.openxmlformats.org/officeDocument/2006/relationships" xmlns:w="http://schemas.openxmlformats.org/wordprocessingml/2006/main" xmlns:w14="http://schemas.microsoft.com/office/word/2010/wordml" xmlns:w15="http://schemas.microsoft.com/office/word/2012/wordml" xmlns:w16cid="http://schemas.microsoft.com/office/word/2016/wordml/cid" xmlns:w16se="http://schemas.microsoft.com/office/word/2015/wordml/symex" mc:Ignorable="w14 w15 w16se w16cid">
   <w:docDefaults>
     <w:rPrDefault>
       <w:rPr>
@@ -6525,7 +7103,7 @@
     </w:rPrDefault>
     <w:pPrDefault/>
   </w:docDefaults>
-  <w:latentStyles w:defLockedState="0" w:defUIPriority="99" w:defSemiHidden="0" w:defUnhideWhenUsed="0" w:defQFormat="0" w:count="376">
+  <w:latentStyles w:defLockedState="0" w:defUIPriority="99" w:defSemiHidden="0" w:defUnhideWhenUsed="0" w:defQFormat="0" w:count="375">
     <w:lsdException w:name="Normal" w:uiPriority="0" w:qFormat="1"/>
     <w:lsdException w:name="heading 1" w:uiPriority="9" w:qFormat="1"/>
     <w:lsdException w:name="heading 2" w:semiHidden="1" w:uiPriority="9" w:unhideWhenUsed="1" w:qFormat="1"/>
@@ -6901,7 +7479,6 @@
     <w:lsdException w:name="Smart Hyperlink" w:semiHidden="1" w:unhideWhenUsed="1"/>
     <w:lsdException w:name="Hashtag" w:semiHidden="1" w:unhideWhenUsed="1"/>
     <w:lsdException w:name="Unresolved Mention" w:semiHidden="1" w:unhideWhenUsed="1"/>
-    <w:lsdException w:name="Smart Link" w:semiHidden="1" w:unhideWhenUsed="1"/>
   </w:latentStyles>
   <w:style w:type="paragraph" w:default="1" w:styleId="Normale">
     <w:name w:val="Normal"/>

</xml_diff>

<commit_message>
Modifica di alcuni use case
</commit_message>
<xml_diff>
--- a/Specifica requisiti/Specifica requisiti.docx
+++ b/Specifica requisiti/Specifica requisiti.docx
@@ -1,6 +1,6 @@
 
 <file path=word/document.xml><?xml version="1.0" encoding="utf-8"?>
-<w:document xmlns:wpc="http://schemas.microsoft.com/office/word/2010/wordprocessingCanvas" xmlns:cx="http://schemas.microsoft.com/office/drawing/2014/chartex" xmlns:cx1="http://schemas.microsoft.com/office/drawing/2015/9/8/chartex" xmlns:cx2="http://schemas.microsoft.com/office/drawing/2015/10/21/chartex" xmlns:cx3="http://schemas.microsoft.com/office/drawing/2016/5/9/chartex" xmlns:cx4="http://schemas.microsoft.com/office/drawing/2016/5/10/chartex" xmlns:cx5="http://schemas.microsoft.com/office/drawing/2016/5/11/chartex" xmlns:cx6="http://schemas.microsoft.com/office/drawing/2016/5/12/chartex" xmlns:cx7="http://schemas.microsoft.com/office/drawing/2016/5/13/chartex" xmlns:cx8="http://schemas.microsoft.com/office/drawing/2016/5/14/chartex" xmlns:mc="http://schemas.openxmlformats.org/markup-compatibility/2006" xmlns:aink="http://schemas.microsoft.com/office/drawing/2016/ink" xmlns:am3d="http://schemas.microsoft.com/office/drawing/2017/model3d" xmlns:o="urn:schemas-microsoft-com:office:office" xmlns:r="http://schemas.openxmlformats.org/officeDocument/2006/relationships" xmlns:m="http://schemas.openxmlformats.org/officeDocument/2006/math" xmlns:v="urn:schemas-microsoft-com:vml" xmlns:wp14="http://schemas.microsoft.com/office/word/2010/wordprocessingDrawing" xmlns:wp="http://schemas.openxmlformats.org/drawingml/2006/wordprocessingDrawing" xmlns:w10="urn:schemas-microsoft-com:office:word" xmlns:w="http://schemas.openxmlformats.org/wordprocessingml/2006/main" xmlns:w14="http://schemas.microsoft.com/office/word/2010/wordml" xmlns:w15="http://schemas.microsoft.com/office/word/2012/wordml" xmlns:w16cid="http://schemas.microsoft.com/office/word/2016/wordml/cid" xmlns:w16se="http://schemas.microsoft.com/office/word/2015/wordml/symex" xmlns:wpg="http://schemas.microsoft.com/office/word/2010/wordprocessingGroup" xmlns:wpi="http://schemas.microsoft.com/office/word/2010/wordprocessingInk" xmlns:wne="http://schemas.microsoft.com/office/word/2006/wordml" xmlns:wps="http://schemas.microsoft.com/office/word/2010/wordprocessingShape" mc:Ignorable="w14 w15 w16se w16cid wp14">
+<w:document xmlns:wpc="http://schemas.microsoft.com/office/word/2010/wordprocessingCanvas" xmlns:cx="http://schemas.microsoft.com/office/drawing/2014/chartex" xmlns:cx1="http://schemas.microsoft.com/office/drawing/2015/9/8/chartex" xmlns:cx2="http://schemas.microsoft.com/office/drawing/2015/10/21/chartex" xmlns:cx3="http://schemas.microsoft.com/office/drawing/2016/5/9/chartex" xmlns:cx4="http://schemas.microsoft.com/office/drawing/2016/5/10/chartex" xmlns:cx5="http://schemas.microsoft.com/office/drawing/2016/5/11/chartex" xmlns:cx6="http://schemas.microsoft.com/office/drawing/2016/5/12/chartex" xmlns:cx7="http://schemas.microsoft.com/office/drawing/2016/5/13/chartex" xmlns:cx8="http://schemas.microsoft.com/office/drawing/2016/5/14/chartex" xmlns:mc="http://schemas.openxmlformats.org/markup-compatibility/2006" xmlns:aink="http://schemas.microsoft.com/office/drawing/2016/ink" xmlns:am3d="http://schemas.microsoft.com/office/drawing/2017/model3d" xmlns:o="urn:schemas-microsoft-com:office:office" xmlns:oel="http://schemas.microsoft.com/office/2019/extlst" xmlns:r="http://schemas.openxmlformats.org/officeDocument/2006/relationships" xmlns:m="http://schemas.openxmlformats.org/officeDocument/2006/math" xmlns:v="urn:schemas-microsoft-com:vml" xmlns:wp14="http://schemas.microsoft.com/office/word/2010/wordprocessingDrawing" xmlns:wp="http://schemas.openxmlformats.org/drawingml/2006/wordprocessingDrawing" xmlns:w10="urn:schemas-microsoft-com:office:word" xmlns:w="http://schemas.openxmlformats.org/wordprocessingml/2006/main" xmlns:w14="http://schemas.microsoft.com/office/word/2010/wordml" xmlns:w15="http://schemas.microsoft.com/office/word/2012/wordml" xmlns:w16cex="http://schemas.microsoft.com/office/word/2018/wordml/cex" xmlns:w16cid="http://schemas.microsoft.com/office/word/2016/wordml/cid" xmlns:w16="http://schemas.microsoft.com/office/word/2018/wordml" xmlns:w16sdtdh="http://schemas.microsoft.com/office/word/2020/wordml/sdtdatahash" xmlns:w16se="http://schemas.microsoft.com/office/word/2015/wordml/symex" xmlns:wpg="http://schemas.microsoft.com/office/word/2010/wordprocessingGroup" xmlns:wpi="http://schemas.microsoft.com/office/word/2010/wordprocessingInk" xmlns:wne="http://schemas.microsoft.com/office/word/2006/wordml" xmlns:wps="http://schemas.microsoft.com/office/word/2010/wordprocessingShape" mc:Ignorable="w14 w15 w16se w16cid w16 w16cex w16sdtdh wp14">
   <w:body>
     <w:p>
       <w:pPr>
@@ -1422,7 +1422,21 @@
         <w:rPr>
           <w:rFonts w:asciiTheme="minorHAnsi" w:hAnsiTheme="minorHAnsi" w:cstheme="minorHAnsi"/>
         </w:rPr>
-        <w:t xml:space="preserve"> Modeling Language (</w:t>
+        <w:t xml:space="preserve"> </w:t>
+      </w:r>
+      <w:proofErr w:type="spellStart"/>
+      <w:r>
+        <w:rPr>
+          <w:rFonts w:asciiTheme="minorHAnsi" w:hAnsiTheme="minorHAnsi" w:cstheme="minorHAnsi"/>
+        </w:rPr>
+        <w:t>Modeling</w:t>
+      </w:r>
+      <w:proofErr w:type="spellEnd"/>
+      <w:r>
+        <w:rPr>
+          <w:rFonts w:asciiTheme="minorHAnsi" w:hAnsiTheme="minorHAnsi" w:cstheme="minorHAnsi"/>
+        </w:rPr>
+        <w:t xml:space="preserve"> Language (</w:t>
       </w:r>
       <w:r>
         <w:rPr>
@@ -1573,8 +1587,6 @@
         </w:rPr>
         <w:t>Acquisto Skipass</w:t>
       </w:r>
-      <w:bookmarkStart w:id="8" w:name="_GoBack"/>
-      <w:bookmarkEnd w:id="8"/>
     </w:p>
     <w:p>
       <w:pPr>
@@ -1720,7 +1732,7 @@
         </w:rPr>
         <w:tab/>
       </w:r>
-      <w:bookmarkStart w:id="9" w:name="_Hlk117763408"/>
+      <w:bookmarkStart w:id="8" w:name="_Hlk117763408"/>
       <w:r>
         <w:rPr>
           <w:rFonts w:asciiTheme="minorHAnsi" w:hAnsiTheme="minorHAnsi" w:cstheme="minorHAnsi"/>
@@ -1729,7 +1741,7 @@
         </w:rPr>
         <w:t>Prenotazione lezione</w:t>
       </w:r>
-      <w:bookmarkEnd w:id="9"/>
+      <w:bookmarkEnd w:id="8"/>
     </w:p>
     <w:p>
       <w:pPr>
@@ -1746,21 +1758,53 @@
       </w:pPr>
       <w:r>
         <w:rPr>
+          <w:rFonts w:asciiTheme="minorHAnsi" w:hAnsiTheme="minorHAnsi" w:cstheme="minorHAnsi"/>
+          <w:sz w:val="24"/>
+          <w:szCs w:val="24"/>
+        </w:rPr>
+        <w:t>RF 25.</w:t>
+      </w:r>
+      <w:r>
+        <w:rPr>
+          <w:rFonts w:asciiTheme="minorHAnsi" w:hAnsiTheme="minorHAnsi" w:cstheme="minorHAnsi"/>
+          <w:sz w:val="24"/>
+          <w:szCs w:val="24"/>
+        </w:rPr>
+        <w:tab/>
+      </w:r>
+      <w:bookmarkStart w:id="9" w:name="_Hlk117763384"/>
+      <w:r>
+        <w:rPr>
+          <w:rFonts w:asciiTheme="minorHAnsi" w:hAnsiTheme="minorHAnsi" w:cstheme="minorHAnsi"/>
+          <w:sz w:val="24"/>
+          <w:szCs w:val="24"/>
+        </w:rPr>
+        <w:t>Visualizzazione lezioni prenotate</w:t>
+      </w:r>
+      <w:bookmarkEnd w:id="9"/>
+    </w:p>
+    <w:p>
+      <w:pPr>
+        <w:pStyle w:val="Paragrafoelenco"/>
+        <w:ind w:left="360"/>
+        <w:rPr>
+          <w:rFonts w:asciiTheme="minorHAnsi" w:hAnsiTheme="minorHAnsi" w:cstheme="minorHAnsi"/>
+          <w:sz w:val="24"/>
+          <w:szCs w:val="24"/>
+        </w:rPr>
+      </w:pPr>
+      <w:r>
+        <w:rPr>
+          <w:rFonts w:asciiTheme="minorHAnsi" w:hAnsiTheme="minorHAnsi" w:cstheme="minorHAnsi"/>
           <w:noProof/>
+          <w:sz w:val="24"/>
+          <w:szCs w:val="24"/>
         </w:rPr>
         <w:drawing>
-          <wp:anchor distT="0" distB="0" distL="114300" distR="114300" simplePos="0" relativeHeight="251658240" behindDoc="0" locked="0" layoutInCell="1" allowOverlap="1" wp14:anchorId="3386B865" wp14:editId="3512BBFB">
-            <wp:simplePos x="0" y="0"/>
-            <wp:positionH relativeFrom="margin">
-              <wp:align>right</wp:align>
-            </wp:positionH>
-            <wp:positionV relativeFrom="paragraph">
-              <wp:posOffset>405521</wp:posOffset>
-            </wp:positionV>
-            <wp:extent cx="6120130" cy="6113780"/>
-            <wp:effectExtent l="0" t="0" r="0" b="1270"/>
-            <wp:wrapTopAndBottom/>
-            <wp:docPr id="4" name="Immagine 4"/>
+          <wp:inline distT="0" distB="0" distL="0" distR="0" wp14:anchorId="1F1D6A51" wp14:editId="6DE08B81">
+            <wp:extent cx="6120130" cy="6642735"/>
+            <wp:effectExtent l="0" t="0" r="0" b="5715"/>
+            <wp:docPr id="2" name="Immagine 2"/>
             <wp:cNvGraphicFramePr>
               <a:graphicFrameLocks xmlns:a="http://schemas.openxmlformats.org/drawingml/2006/main" noChangeAspect="1"/>
             </wp:cNvGraphicFramePr>
@@ -1768,7 +1812,7 @@
               <a:graphicData uri="http://schemas.openxmlformats.org/drawingml/2006/picture">
                 <pic:pic xmlns:pic="http://schemas.openxmlformats.org/drawingml/2006/picture">
                   <pic:nvPicPr>
-                    <pic:cNvPr id="4" name="Immagine 4"/>
+                    <pic:cNvPr id="2" name="Immagine 2"/>
                     <pic:cNvPicPr/>
                   </pic:nvPicPr>
                   <pic:blipFill>
@@ -1786,7 +1830,7 @@
                   <pic:spPr>
                     <a:xfrm>
                       <a:off x="0" y="0"/>
-                      <a:ext cx="6120130" cy="6113780"/>
+                      <a:ext cx="6120130" cy="6642735"/>
                     </a:xfrm>
                     <a:prstGeom prst="rect">
                       <a:avLst/>
@@ -1795,35 +1839,9 @@
                 </pic:pic>
               </a:graphicData>
             </a:graphic>
-          </wp:anchor>
+          </wp:inline>
         </w:drawing>
       </w:r>
-      <w:r>
-        <w:rPr>
-          <w:rFonts w:asciiTheme="minorHAnsi" w:hAnsiTheme="minorHAnsi" w:cstheme="minorHAnsi"/>
-          <w:sz w:val="24"/>
-          <w:szCs w:val="24"/>
-        </w:rPr>
-        <w:t>RF 25.</w:t>
-      </w:r>
-      <w:r>
-        <w:rPr>
-          <w:rFonts w:asciiTheme="minorHAnsi" w:hAnsiTheme="minorHAnsi" w:cstheme="minorHAnsi"/>
-          <w:sz w:val="24"/>
-          <w:szCs w:val="24"/>
-        </w:rPr>
-        <w:tab/>
-      </w:r>
-      <w:bookmarkStart w:id="10" w:name="_Hlk117763384"/>
-      <w:r>
-        <w:rPr>
-          <w:rFonts w:asciiTheme="minorHAnsi" w:hAnsiTheme="minorHAnsi" w:cstheme="minorHAnsi"/>
-          <w:sz w:val="24"/>
-          <w:szCs w:val="24"/>
-        </w:rPr>
-        <w:t>Visualizzazione lezioni prenotate</w:t>
-      </w:r>
-      <w:bookmarkEnd w:id="10"/>
     </w:p>
     <w:p/>
     <w:p>
@@ -1911,6 +1929,7 @@
           <w:sz w:val="24"/>
           <w:szCs w:val="24"/>
         </w:rPr>
+        <w:lastRenderedPageBreak/>
         <w:t>Questo use case descrive il processo da seguire per</w:t>
       </w:r>
       <w:r>
@@ -1969,7 +1988,6 @@
           <w:sz w:val="24"/>
           <w:szCs w:val="24"/>
         </w:rPr>
-        <w:lastRenderedPageBreak/>
         <w:drawing>
           <wp:anchor distT="0" distB="0" distL="114300" distR="114300" simplePos="0" relativeHeight="251660288" behindDoc="0" locked="0" layoutInCell="1" allowOverlap="1" wp14:anchorId="395CAC29" wp14:editId="01ADD6D7">
             <wp:simplePos x="0" y="0"/>
@@ -2075,7 +2093,7 @@
       <w:pPr>
         <w:pStyle w:val="Titolo3"/>
       </w:pPr>
-      <w:bookmarkStart w:id="11" w:name="_Toc117564853"/>
+      <w:bookmarkStart w:id="10" w:name="_Toc117564853"/>
       <w:r>
         <w:t xml:space="preserve">Descrizione Use Case “Acquisto </w:t>
       </w:r>
@@ -2085,7 +2103,7 @@
       <w:r>
         <w:t>kipass”</w:t>
       </w:r>
-      <w:bookmarkEnd w:id="11"/>
+      <w:bookmarkEnd w:id="10"/>
     </w:p>
     <w:p/>
     <w:p>
@@ -2445,7 +2463,7 @@
       </w:r>
     </w:p>
     <w:p>
-      <w:bookmarkStart w:id="12" w:name="_Toc117564855"/>
+      <w:bookmarkStart w:id="11" w:name="_Toc117564855"/>
     </w:p>
     <w:p>
       <w:pPr>
@@ -2460,7 +2478,7 @@
       <w:r>
         <w:t>kipass”</w:t>
       </w:r>
-      <w:bookmarkEnd w:id="12"/>
+      <w:bookmarkEnd w:id="11"/>
     </w:p>
     <w:p/>
     <w:p>
@@ -2558,6 +2576,7 @@
           <w:sz w:val="24"/>
           <w:szCs w:val="24"/>
         </w:rPr>
+        <w:lastRenderedPageBreak/>
         <w:t xml:space="preserve">Questo use case descrive il processo da seguire per visualizzare </w:t>
       </w:r>
       <w:r>
@@ -2596,7 +2615,6 @@
           <w:sz w:val="24"/>
           <w:szCs w:val="24"/>
         </w:rPr>
-        <w:lastRenderedPageBreak/>
         <w:t>Descrizione</w:t>
       </w:r>
       <w:r>
@@ -2714,13 +2732,7 @@
         <w:pStyle w:val="Titolo3"/>
       </w:pPr>
       <w:r>
-        <w:t xml:space="preserve">Descrizione Use Case “Visualizzazione skipass </w:t>
-      </w:r>
-      <w:r>
-        <w:t>fisici</w:t>
-      </w:r>
-      <w:r>
-        <w:t>”</w:t>
+        <w:t>Descrizione Use Case “Visualizzazione skipass fisici”</w:t>
       </w:r>
     </w:p>
     <w:p/>
@@ -2882,15 +2894,7 @@
           <w:sz w:val="24"/>
           <w:szCs w:val="24"/>
         </w:rPr>
-        <w:t>L’utente</w:t>
-      </w:r>
-      <w:r>
-        <w:rPr>
-          <w:rFonts w:asciiTheme="minorHAnsi" w:hAnsiTheme="minorHAnsi" w:cstheme="minorHAnsi"/>
-          <w:sz w:val="24"/>
-          <w:szCs w:val="24"/>
-        </w:rPr>
-        <w:t xml:space="preserve">, presente sulla schermata </w:t>
+        <w:t xml:space="preserve">L’utente, presente sulla schermata </w:t>
       </w:r>
       <w:r>
         <w:rPr>
@@ -2988,15 +2992,7 @@
           <w:sz w:val="24"/>
           <w:szCs w:val="24"/>
         </w:rPr>
-        <w:t>[exception1]</w:t>
-      </w:r>
-      <w:r>
-        <w:rPr>
-          <w:rFonts w:asciiTheme="minorHAnsi" w:hAnsiTheme="minorHAnsi" w:cstheme="minorHAnsi"/>
-          <w:sz w:val="24"/>
-          <w:szCs w:val="24"/>
-        </w:rPr>
-        <w:t xml:space="preserve"> </w:t>
+        <w:t xml:space="preserve">[exception1] </w:t>
       </w:r>
       <w:r>
         <w:rPr>
@@ -3034,7 +3030,7 @@
       <w:pPr>
         <w:pStyle w:val="Titolo3"/>
       </w:pPr>
-      <w:bookmarkStart w:id="13" w:name="_Toc117564856"/>
+      <w:bookmarkStart w:id="12" w:name="_Toc117564856"/>
       <w:r>
         <w:t xml:space="preserve">Descrizione Use Case </w:t>
       </w:r>
@@ -3047,7 +3043,7 @@
       <w:r>
         <w:t>”</w:t>
       </w:r>
-      <w:bookmarkEnd w:id="13"/>
+      <w:bookmarkEnd w:id="12"/>
     </w:p>
     <w:p/>
     <w:p>
@@ -3257,16 +3253,129 @@
           <w:sz w:val="24"/>
           <w:szCs w:val="24"/>
         </w:rPr>
-        <w:t>L’utente</w:t>
-      </w:r>
-      <w:r>
-        <w:rPr>
-          <w:rFonts w:asciiTheme="minorHAnsi" w:hAnsiTheme="minorHAnsi" w:cstheme="minorHAnsi"/>
-          <w:sz w:val="24"/>
-          <w:szCs w:val="24"/>
-        </w:rPr>
-        <w:t>,</w:t>
-      </w:r>
+        <w:lastRenderedPageBreak/>
+        <w:t xml:space="preserve">L’utente </w:t>
+      </w:r>
+      <w:r>
+        <w:rPr>
+          <w:rFonts w:asciiTheme="minorHAnsi" w:hAnsiTheme="minorHAnsi" w:cstheme="minorHAnsi"/>
+          <w:sz w:val="24"/>
+          <w:szCs w:val="24"/>
+        </w:rPr>
+        <w:t>seleziona</w:t>
+      </w:r>
+      <w:r>
+        <w:rPr>
+          <w:rFonts w:asciiTheme="minorHAnsi" w:hAnsiTheme="minorHAnsi" w:cstheme="minorHAnsi"/>
+          <w:sz w:val="24"/>
+          <w:szCs w:val="24"/>
+        </w:rPr>
+        <w:t xml:space="preserve"> in ordine</w:t>
+      </w:r>
+      <w:r>
+        <w:rPr>
+          <w:rFonts w:asciiTheme="minorHAnsi" w:hAnsiTheme="minorHAnsi" w:cstheme="minorHAnsi"/>
+          <w:sz w:val="24"/>
+          <w:szCs w:val="24"/>
+        </w:rPr>
+        <w:t>:</w:t>
+      </w:r>
+    </w:p>
+    <w:p>
+      <w:pPr>
+        <w:pStyle w:val="Paragrafoelenco"/>
+        <w:numPr>
+          <w:ilvl w:val="1"/>
+          <w:numId w:val="10"/>
+        </w:numPr>
+        <w:rPr>
+          <w:rFonts w:asciiTheme="minorHAnsi" w:hAnsiTheme="minorHAnsi" w:cstheme="minorHAnsi"/>
+          <w:sz w:val="24"/>
+          <w:szCs w:val="24"/>
+        </w:rPr>
+      </w:pPr>
+      <w:r>
+        <w:rPr>
+          <w:rFonts w:asciiTheme="minorHAnsi" w:hAnsiTheme="minorHAnsi" w:cstheme="minorHAnsi"/>
+          <w:sz w:val="24"/>
+          <w:szCs w:val="24"/>
+        </w:rPr>
+        <w:t xml:space="preserve"> il maestro</w:t>
+      </w:r>
+      <w:r>
+        <w:rPr>
+          <w:rFonts w:asciiTheme="minorHAnsi" w:hAnsiTheme="minorHAnsi" w:cstheme="minorHAnsi"/>
+          <w:sz w:val="24"/>
+          <w:szCs w:val="24"/>
+        </w:rPr>
+        <w:t>; [</w:t>
+      </w:r>
+      <w:proofErr w:type="spellStart"/>
+      <w:r>
+        <w:rPr>
+          <w:rFonts w:asciiTheme="minorHAnsi" w:hAnsiTheme="minorHAnsi" w:cstheme="minorHAnsi"/>
+          <w:sz w:val="24"/>
+          <w:szCs w:val="24"/>
+        </w:rPr>
+        <w:t>exception</w:t>
+      </w:r>
+      <w:proofErr w:type="spellEnd"/>
+      <w:r>
+        <w:rPr>
+          <w:rFonts w:asciiTheme="minorHAnsi" w:hAnsiTheme="minorHAnsi" w:cstheme="minorHAnsi"/>
+          <w:sz w:val="24"/>
+          <w:szCs w:val="24"/>
+        </w:rPr>
+        <w:t xml:space="preserve"> 1]</w:t>
+      </w:r>
+    </w:p>
+    <w:p>
+      <w:pPr>
+        <w:pStyle w:val="Paragrafoelenco"/>
+        <w:numPr>
+          <w:ilvl w:val="1"/>
+          <w:numId w:val="10"/>
+        </w:numPr>
+        <w:rPr>
+          <w:rFonts w:asciiTheme="minorHAnsi" w:hAnsiTheme="minorHAnsi" w:cstheme="minorHAnsi"/>
+          <w:sz w:val="24"/>
+          <w:szCs w:val="24"/>
+        </w:rPr>
+      </w:pPr>
+      <w:r>
+        <w:rPr>
+          <w:rFonts w:asciiTheme="minorHAnsi" w:hAnsiTheme="minorHAnsi" w:cstheme="minorHAnsi"/>
+          <w:sz w:val="24"/>
+          <w:szCs w:val="24"/>
+        </w:rPr>
+        <w:t xml:space="preserve"> l’orario </w:t>
+      </w:r>
+      <w:r>
+        <w:rPr>
+          <w:rFonts w:asciiTheme="minorHAnsi" w:hAnsiTheme="minorHAnsi" w:cstheme="minorHAnsi"/>
+          <w:sz w:val="24"/>
+          <w:szCs w:val="24"/>
+        </w:rPr>
+        <w:t xml:space="preserve">per la lezione di sci; </w:t>
+      </w:r>
+      <w:r>
+        <w:rPr>
+          <w:rFonts w:asciiTheme="minorHAnsi" w:hAnsiTheme="minorHAnsi" w:cstheme="minorHAnsi"/>
+          <w:sz w:val="24"/>
+          <w:szCs w:val="24"/>
+        </w:rPr>
+        <w:t>[</w:t>
+      </w:r>
+      <w:proofErr w:type="spellStart"/>
+      <w:r>
+        <w:rPr>
+          <w:rFonts w:asciiTheme="minorHAnsi" w:hAnsiTheme="minorHAnsi" w:cstheme="minorHAnsi"/>
+          <w:sz w:val="24"/>
+          <w:szCs w:val="24"/>
+        </w:rPr>
+        <w:t>exception</w:t>
+      </w:r>
+      <w:proofErr w:type="spellEnd"/>
       <w:r>
         <w:rPr>
           <w:rFonts w:asciiTheme="minorHAnsi" w:hAnsiTheme="minorHAnsi" w:cstheme="minorHAnsi"/>
@@ -3281,39 +3390,15 @@
           <w:sz w:val="24"/>
           <w:szCs w:val="24"/>
         </w:rPr>
-        <w:t>cliccando sull’apposito riquadro del calendario presente nella “Schermata Prenotazione Lezione”</w:t>
-      </w:r>
-      <w:r>
-        <w:rPr>
-          <w:rFonts w:asciiTheme="minorHAnsi" w:hAnsiTheme="minorHAnsi" w:cstheme="minorHAnsi"/>
-          <w:sz w:val="24"/>
-          <w:szCs w:val="24"/>
-        </w:rPr>
-        <w:t xml:space="preserve">, </w:t>
-      </w:r>
-      <w:r>
-        <w:rPr>
-          <w:rFonts w:asciiTheme="minorHAnsi" w:hAnsiTheme="minorHAnsi" w:cstheme="minorHAnsi"/>
-          <w:sz w:val="24"/>
-          <w:szCs w:val="24"/>
-        </w:rPr>
-        <w:t xml:space="preserve">deve </w:t>
-      </w:r>
-      <w:r>
-        <w:rPr>
-          <w:rFonts w:asciiTheme="minorHAnsi" w:hAnsiTheme="minorHAnsi" w:cstheme="minorHAnsi"/>
-          <w:sz w:val="24"/>
-          <w:szCs w:val="24"/>
-        </w:rPr>
-        <w:t>selezionare un orario in cui effettuare la lezione di sci</w:t>
-      </w:r>
-      <w:r>
-        <w:rPr>
-          <w:rFonts w:asciiTheme="minorHAnsi" w:hAnsiTheme="minorHAnsi" w:cstheme="minorHAnsi"/>
-          <w:sz w:val="24"/>
-          <w:szCs w:val="24"/>
-        </w:rPr>
-        <w:t>;</w:t>
+        <w:t>2</w:t>
+      </w:r>
+      <w:r>
+        <w:rPr>
+          <w:rFonts w:asciiTheme="minorHAnsi" w:hAnsiTheme="minorHAnsi" w:cstheme="minorHAnsi"/>
+          <w:sz w:val="24"/>
+          <w:szCs w:val="24"/>
+        </w:rPr>
+        <w:t>]</w:t>
       </w:r>
     </w:p>
     <w:p>
@@ -3335,64 +3420,146 @@
           <w:sz w:val="24"/>
           <w:szCs w:val="24"/>
         </w:rPr>
-        <w:t xml:space="preserve">L’utente deve, inoltre, selezionare il maestro di sci fra </w:t>
-      </w:r>
-      <w:r>
-        <w:rPr>
-          <w:rFonts w:asciiTheme="minorHAnsi" w:hAnsiTheme="minorHAnsi" w:cstheme="minorHAnsi"/>
-          <w:sz w:val="24"/>
-          <w:szCs w:val="24"/>
-        </w:rPr>
-        <w:t>quelli disponibili ad insegnare.</w:t>
-      </w:r>
-    </w:p>
-    <w:p>
-      <w:pPr>
-        <w:ind w:left="360"/>
-        <w:rPr>
-          <w:rFonts w:asciiTheme="minorHAnsi" w:hAnsiTheme="minorHAnsi" w:cstheme="minorHAnsi"/>
-          <w:sz w:val="24"/>
-          <w:szCs w:val="24"/>
-        </w:rPr>
-      </w:pPr>
-      <w:r>
-        <w:rPr>
-          <w:rFonts w:asciiTheme="minorHAnsi" w:hAnsiTheme="minorHAnsi" w:cstheme="minorHAnsi"/>
-          <w:sz w:val="24"/>
-          <w:szCs w:val="24"/>
-        </w:rPr>
-        <w:lastRenderedPageBreak/>
-        <w:t xml:space="preserve">//da chiedere se rimandare al </w:t>
-      </w:r>
+        <w:t>La prenotazione effettuata viene registrata nel calendario/database esterno?</w:t>
+      </w:r>
+    </w:p>
+    <w:p>
+      <w:pPr>
+        <w:pStyle w:val="Paragrafoelenco"/>
+        <w:numPr>
+          <w:ilvl w:val="0"/>
+          <w:numId w:val="10"/>
+        </w:numPr>
+        <w:rPr>
+          <w:rFonts w:asciiTheme="minorHAnsi" w:hAnsiTheme="minorHAnsi" w:cstheme="minorHAnsi"/>
+          <w:sz w:val="24"/>
+          <w:szCs w:val="24"/>
+        </w:rPr>
+      </w:pPr>
+      <w:r>
+        <w:rPr>
+          <w:rFonts w:asciiTheme="minorHAnsi" w:hAnsiTheme="minorHAnsi" w:cstheme="minorHAnsi"/>
+          <w:sz w:val="24"/>
+          <w:szCs w:val="24"/>
+        </w:rPr>
+        <w:t>L’utente procede al pagamento</w:t>
+      </w:r>
+      <w:r>
+        <w:rPr>
+          <w:rFonts w:asciiTheme="minorHAnsi" w:hAnsiTheme="minorHAnsi" w:cstheme="minorHAnsi"/>
+          <w:sz w:val="24"/>
+          <w:szCs w:val="24"/>
+        </w:rPr>
+        <w:t xml:space="preserve">, tramite PayPal. </w:t>
+      </w:r>
+    </w:p>
+    <w:p>
+      <w:pPr>
+        <w:rPr>
+          <w:b/>
+          <w:bCs/>
+        </w:rPr>
+      </w:pPr>
+      <w:bookmarkStart w:id="13" w:name="_Toc117564857"/>
       <w:proofErr w:type="spellStart"/>
       <w:r>
         <w:rPr>
-          <w:rFonts w:asciiTheme="minorHAnsi" w:hAnsiTheme="minorHAnsi" w:cstheme="minorHAnsi"/>
-          <w:sz w:val="24"/>
-          <w:szCs w:val="24"/>
-        </w:rPr>
-        <w:t>diagram</w:t>
+          <w:b/>
+          <w:bCs/>
+        </w:rPr>
+        <w:t>Exceptions</w:t>
       </w:r>
       <w:proofErr w:type="spellEnd"/>
-      <w:r>
-        <w:rPr>
-          <w:rFonts w:asciiTheme="minorHAnsi" w:hAnsiTheme="minorHAnsi" w:cstheme="minorHAnsi"/>
-          <w:sz w:val="24"/>
-          <w:szCs w:val="24"/>
-        </w:rPr>
-        <w:t xml:space="preserve"> precedente o descrivere il processo una seconda volta</w:t>
+    </w:p>
+    <w:p>
+      <w:pPr>
+        <w:rPr>
+          <w:rFonts w:asciiTheme="minorHAnsi" w:hAnsiTheme="minorHAnsi" w:cstheme="minorHAnsi"/>
+          <w:sz w:val="24"/>
+          <w:szCs w:val="24"/>
+        </w:rPr>
+      </w:pPr>
+      <w:r>
+        <w:rPr>
+          <w:rFonts w:asciiTheme="minorHAnsi" w:hAnsiTheme="minorHAnsi" w:cstheme="minorHAnsi"/>
+        </w:rPr>
+        <w:t>[</w:t>
+      </w:r>
+      <w:proofErr w:type="spellStart"/>
+      <w:r>
+        <w:rPr>
+          <w:rFonts w:asciiTheme="minorHAnsi" w:hAnsiTheme="minorHAnsi" w:cstheme="minorHAnsi"/>
+        </w:rPr>
+        <w:t>exception</w:t>
+      </w:r>
+      <w:proofErr w:type="spellEnd"/>
+      <w:r>
+        <w:rPr>
+          <w:rFonts w:asciiTheme="minorHAnsi" w:hAnsiTheme="minorHAnsi" w:cstheme="minorHAnsi"/>
+        </w:rPr>
+        <w:t xml:space="preserve"> 1]</w:t>
+      </w:r>
+      <w:r>
+        <w:t xml:space="preserve"> </w:t>
+      </w:r>
+      <w:r>
+        <w:rPr>
+          <w:rFonts w:asciiTheme="minorHAnsi" w:hAnsiTheme="minorHAnsi" w:cstheme="minorHAnsi"/>
+          <w:sz w:val="24"/>
+          <w:szCs w:val="24"/>
+        </w:rPr>
+        <w:t>Nel caso in cui nessun maestro sia disponibile, il sistema mostra il seguente messaggio “nessun maestro disponibile”.</w:t>
+      </w:r>
+    </w:p>
+    <w:p>
+      <w:pPr>
+        <w:rPr>
+          <w:rFonts w:asciiTheme="minorHAnsi" w:hAnsiTheme="minorHAnsi" w:cstheme="minorHAnsi"/>
+        </w:rPr>
+      </w:pPr>
+      <w:r>
+        <w:rPr>
+          <w:rFonts w:asciiTheme="minorHAnsi" w:hAnsiTheme="minorHAnsi" w:cstheme="minorHAnsi"/>
+        </w:rPr>
+        <w:t>[</w:t>
+      </w:r>
+      <w:proofErr w:type="spellStart"/>
+      <w:r>
+        <w:rPr>
+          <w:rFonts w:asciiTheme="minorHAnsi" w:hAnsiTheme="minorHAnsi" w:cstheme="minorHAnsi"/>
+        </w:rPr>
+        <w:t>exception</w:t>
+      </w:r>
+      <w:proofErr w:type="spellEnd"/>
+      <w:r>
+        <w:rPr>
+          <w:rFonts w:asciiTheme="minorHAnsi" w:hAnsiTheme="minorHAnsi" w:cstheme="minorHAnsi"/>
+        </w:rPr>
+        <w:t xml:space="preserve"> 2</w:t>
+      </w:r>
+      <w:r>
+        <w:rPr>
+          <w:rFonts w:asciiTheme="minorHAnsi" w:hAnsiTheme="minorHAnsi" w:cstheme="minorHAnsi"/>
+        </w:rPr>
+        <w:t xml:space="preserve">] </w:t>
+      </w:r>
+      <w:r>
+        <w:rPr>
+          <w:rFonts w:asciiTheme="minorHAnsi" w:hAnsiTheme="minorHAnsi" w:cstheme="minorHAnsi"/>
+        </w:rPr>
+        <w:t>Se l’orario selezionato dall’utente non è disponibile, l’utente verrà notificato tramite una finestra pop-up</w:t>
+      </w:r>
+      <w:r>
+        <w:rPr>
+          <w:rFonts w:asciiTheme="minorHAnsi" w:hAnsiTheme="minorHAnsi" w:cstheme="minorHAnsi"/>
+        </w:rPr>
+        <w:t xml:space="preserve">. </w:t>
       </w:r>
     </w:p>
     <w:p>
       <w:pPr>
         <w:pStyle w:val="Titolo3"/>
       </w:pPr>
-      <w:bookmarkStart w:id="14" w:name="_Toc117564857"/>
-    </w:p>
-    <w:p>
-      <w:pPr>
-        <w:pStyle w:val="Titolo3"/>
-      </w:pPr>
       <w:r>
         <w:t>Descrizione Use Case “</w:t>
       </w:r>
@@ -3402,7 +3569,7 @@
       <w:r>
         <w:t>”</w:t>
       </w:r>
-      <w:bookmarkEnd w:id="14"/>
+      <w:bookmarkEnd w:id="13"/>
     </w:p>
     <w:p/>
     <w:p>
@@ -3574,39 +3741,15 @@
           <w:sz w:val="24"/>
           <w:szCs w:val="24"/>
         </w:rPr>
-        <w:t>Dalla sezione “</w:t>
-      </w:r>
-      <w:r>
-        <w:rPr>
-          <w:rFonts w:asciiTheme="minorHAnsi" w:hAnsiTheme="minorHAnsi" w:cstheme="minorHAnsi"/>
-          <w:sz w:val="24"/>
-          <w:szCs w:val="24"/>
-        </w:rPr>
-        <w:t>Lezioni prenotate</w:t>
-      </w:r>
-      <w:r>
-        <w:rPr>
-          <w:rFonts w:asciiTheme="minorHAnsi" w:hAnsiTheme="minorHAnsi" w:cstheme="minorHAnsi"/>
-          <w:sz w:val="24"/>
-          <w:szCs w:val="24"/>
-        </w:rPr>
-        <w:t xml:space="preserve">” della “Schermata Utente” l’utente </w:t>
-      </w:r>
-      <w:r>
-        <w:rPr>
-          <w:rFonts w:asciiTheme="minorHAnsi" w:hAnsiTheme="minorHAnsi" w:cstheme="minorHAnsi"/>
-          <w:sz w:val="24"/>
-          <w:szCs w:val="24"/>
-        </w:rPr>
-        <w:t>può visualizzare tutte le lezioni di sci prenotate nel tempo</w:t>
-      </w:r>
-      <w:r>
-        <w:rPr>
-          <w:rFonts w:asciiTheme="minorHAnsi" w:hAnsiTheme="minorHAnsi" w:cstheme="minorHAnsi"/>
-          <w:sz w:val="24"/>
-          <w:szCs w:val="24"/>
-        </w:rPr>
-        <w:t>;</w:t>
+        <w:t xml:space="preserve">L’utente accede </w:t>
+      </w:r>
+      <w:r>
+        <w:rPr>
+          <w:rFonts w:asciiTheme="minorHAnsi" w:hAnsiTheme="minorHAnsi" w:cstheme="minorHAnsi"/>
+          <w:sz w:val="24"/>
+          <w:szCs w:val="24"/>
+        </w:rPr>
+        <w:t>alla “Schermata Utente” e visualizza le lezioni prenotate tramite l’apposito widget;</w:t>
       </w:r>
     </w:p>
     <w:p>
@@ -3616,11 +3759,6 @@
           <w:ilvl w:val="0"/>
           <w:numId w:val="11"/>
         </w:numPr>
-        <w:rPr>
-          <w:rFonts w:asciiTheme="minorHAnsi" w:hAnsiTheme="minorHAnsi" w:cstheme="minorHAnsi"/>
-          <w:sz w:val="24"/>
-          <w:szCs w:val="24"/>
-        </w:rPr>
       </w:pPr>
       <w:r>
         <w:rPr>
@@ -3636,162 +3774,57 @@
           <w:sz w:val="24"/>
           <w:szCs w:val="24"/>
         </w:rPr>
-        <w:t xml:space="preserve">l’ora, il giorno e il maestro con cui si è effettuata o si effettuerà una lezione di sci. </w:t>
-      </w:r>
-    </w:p>
-    <w:p>
-      <w:pPr>
-        <w:rPr>
-          <w:rFonts w:asciiTheme="minorHAnsi" w:hAnsiTheme="minorHAnsi" w:cstheme="minorHAnsi"/>
-          <w:sz w:val="24"/>
-          <w:szCs w:val="24"/>
-        </w:rPr>
-      </w:pPr>
-      <w:proofErr w:type="spellStart"/>
-      <w:r>
-        <w:rPr>
-          <w:rFonts w:asciiTheme="minorHAnsi" w:hAnsiTheme="minorHAnsi" w:cstheme="minorHAnsi"/>
-          <w:b/>
-          <w:bCs/>
-          <w:sz w:val="24"/>
-          <w:szCs w:val="24"/>
-        </w:rPr>
-        <w:t>Exceptions</w:t>
-      </w:r>
-      <w:proofErr w:type="spellEnd"/>
-      <w:r>
-        <w:rPr>
-          <w:rFonts w:asciiTheme="minorHAnsi" w:hAnsiTheme="minorHAnsi" w:cstheme="minorHAnsi"/>
-          <w:sz w:val="24"/>
-          <w:szCs w:val="24"/>
-        </w:rPr>
-        <w:t>:</w:t>
-      </w:r>
-    </w:p>
-    <w:p>
-      <w:pPr>
-        <w:rPr>
-          <w:rFonts w:asciiTheme="minorHAnsi" w:hAnsiTheme="minorHAnsi" w:cstheme="minorHAnsi"/>
-          <w:sz w:val="24"/>
-          <w:szCs w:val="24"/>
-        </w:rPr>
-      </w:pPr>
-      <w:r>
-        <w:rPr>
-          <w:rFonts w:asciiTheme="minorHAnsi" w:hAnsiTheme="minorHAnsi" w:cstheme="minorHAnsi"/>
-          <w:sz w:val="24"/>
-          <w:szCs w:val="24"/>
-        </w:rPr>
-        <w:t>[exception 1]</w:t>
-      </w:r>
-      <w:r>
-        <w:rPr>
-          <w:rFonts w:asciiTheme="minorHAnsi" w:hAnsiTheme="minorHAnsi" w:cstheme="minorHAnsi"/>
-          <w:sz w:val="24"/>
-          <w:szCs w:val="24"/>
+        <w:t xml:space="preserve">l’ora, il giorno e il maestro con cui si è </w:t>
+      </w:r>
+      <w:r>
+        <w:rPr>
+          <w:rFonts w:asciiTheme="minorHAnsi" w:hAnsiTheme="minorHAnsi" w:cstheme="minorHAnsi"/>
+          <w:sz w:val="24"/>
+          <w:szCs w:val="24"/>
+        </w:rPr>
+        <w:t>effettuata o si effettuerà una lezione di sci.</w:t>
+      </w:r>
+    </w:p>
+    <w:p/>
+    <w:p/>
+    <w:p/>
+    <w:p>
+      <w:pPr>
+        <w:pStyle w:val="Titolo2"/>
+      </w:pPr>
+      <w:bookmarkStart w:id="14" w:name="_Toc117564858"/>
+      <w:r>
+        <w:t xml:space="preserve">Azioni </w:t>
+      </w:r>
+      <w:r>
+        <w:t>Gestore</w:t>
+      </w:r>
+      <w:bookmarkEnd w:id="14"/>
+    </w:p>
+    <w:p>
+      <w:pPr>
+        <w:rPr>
+          <w:rFonts w:asciiTheme="minorHAnsi" w:hAnsiTheme="minorHAnsi" w:cstheme="minorHAnsi"/>
+          <w:b/>
+          <w:bCs/>
+        </w:rPr>
+      </w:pPr>
+      <w:r>
+        <w:rPr>
+          <w:rFonts w:asciiTheme="minorHAnsi" w:hAnsiTheme="minorHAnsi" w:cstheme="minorHAnsi"/>
+          <w:b/>
+          <w:bCs/>
         </w:rPr>
         <w:tab/>
       </w:r>
-    </w:p>
-    <w:p>
-      <w:pPr>
-        <w:rPr>
-          <w:rFonts w:asciiTheme="minorHAnsi" w:hAnsiTheme="minorHAnsi" w:cstheme="minorHAnsi"/>
-          <w:sz w:val="24"/>
-          <w:szCs w:val="24"/>
-        </w:rPr>
-      </w:pPr>
-      <w:r>
-        <w:rPr>
-          <w:rFonts w:asciiTheme="minorHAnsi" w:hAnsiTheme="minorHAnsi" w:cstheme="minorHAnsi"/>
-          <w:sz w:val="24"/>
-          <w:szCs w:val="24"/>
-        </w:rPr>
-        <w:t>[exception 2] Nel caso in cui</w:t>
-      </w:r>
-      <w:r>
-        <w:rPr>
-          <w:rFonts w:asciiTheme="minorHAnsi" w:hAnsiTheme="minorHAnsi" w:cstheme="minorHAnsi"/>
-          <w:sz w:val="24"/>
-          <w:szCs w:val="24"/>
-        </w:rPr>
-        <w:t xml:space="preserve"> </w:t>
-      </w:r>
-      <w:r>
-        <w:rPr>
-          <w:rFonts w:asciiTheme="minorHAnsi" w:hAnsiTheme="minorHAnsi" w:cstheme="minorHAnsi"/>
-          <w:sz w:val="24"/>
-          <w:szCs w:val="24"/>
-        </w:rPr>
-        <w:t>n</w:t>
-      </w:r>
-      <w:r>
-        <w:rPr>
-          <w:rFonts w:asciiTheme="minorHAnsi" w:hAnsiTheme="minorHAnsi" w:cstheme="minorHAnsi"/>
-          <w:sz w:val="24"/>
-          <w:szCs w:val="24"/>
-        </w:rPr>
-        <w:t>essun maestro sia disponibile</w:t>
-      </w:r>
-      <w:r>
-        <w:rPr>
-          <w:rFonts w:asciiTheme="minorHAnsi" w:hAnsiTheme="minorHAnsi" w:cstheme="minorHAnsi"/>
-          <w:sz w:val="24"/>
-          <w:szCs w:val="24"/>
-        </w:rPr>
-        <w:t>,</w:t>
-      </w:r>
-      <w:r>
-        <w:rPr>
-          <w:rFonts w:asciiTheme="minorHAnsi" w:hAnsiTheme="minorHAnsi" w:cstheme="minorHAnsi"/>
-          <w:sz w:val="24"/>
-          <w:szCs w:val="24"/>
-        </w:rPr>
-        <w:t xml:space="preserve"> il sistema mostra il seguente messaggio “</w:t>
-      </w:r>
-      <w:r>
-        <w:rPr>
-          <w:rFonts w:asciiTheme="minorHAnsi" w:hAnsiTheme="minorHAnsi" w:cstheme="minorHAnsi"/>
-          <w:sz w:val="24"/>
-          <w:szCs w:val="24"/>
-        </w:rPr>
-        <w:t>nessun maestro disponibile”</w:t>
-      </w:r>
-      <w:r>
-        <w:rPr>
-          <w:rFonts w:asciiTheme="minorHAnsi" w:hAnsiTheme="minorHAnsi" w:cstheme="minorHAnsi"/>
-          <w:sz w:val="24"/>
-          <w:szCs w:val="24"/>
-        </w:rPr>
-        <w:t>.</w:t>
-      </w:r>
-    </w:p>
-    <w:p>
-      <w:pPr>
-        <w:pStyle w:val="Titolo2"/>
-      </w:pPr>
-    </w:p>
-    <w:p>
-      <w:pPr>
-        <w:pStyle w:val="Titolo2"/>
-      </w:pPr>
-      <w:bookmarkStart w:id="15" w:name="_Toc117564858"/>
-      <w:r>
-        <w:t xml:space="preserve">Azioni </w:t>
-      </w:r>
-      <w:r>
-        <w:t>Gestore</w:t>
-      </w:r>
-      <w:bookmarkEnd w:id="15"/>
-    </w:p>
-    <w:p>
-      <w:pPr>
-        <w:rPr>
-          <w:rFonts w:asciiTheme="minorHAnsi" w:hAnsiTheme="minorHAnsi" w:cstheme="minorHAnsi"/>
-          <w:b/>
-          <w:bCs/>
-        </w:rPr>
-      </w:pPr>
+      <w:r>
+        <w:rPr>
+          <w:rFonts w:asciiTheme="minorHAnsi" w:hAnsiTheme="minorHAnsi" w:cstheme="minorHAnsi"/>
+          <w:b/>
+          <w:bCs/>
+        </w:rPr>
+        <w:t>RF 17.</w:t>
+      </w:r>
       <w:r>
         <w:rPr>
           <w:rFonts w:asciiTheme="minorHAnsi" w:hAnsiTheme="minorHAnsi" w:cstheme="minorHAnsi"/>
@@ -3806,23 +3839,7 @@
           <w:b/>
           <w:bCs/>
         </w:rPr>
-        <w:t>RF 17.</w:t>
-      </w:r>
-      <w:r>
-        <w:rPr>
-          <w:rFonts w:asciiTheme="minorHAnsi" w:hAnsiTheme="minorHAnsi" w:cstheme="minorHAnsi"/>
-          <w:b/>
-          <w:bCs/>
-        </w:rPr>
-        <w:tab/>
-      </w:r>
-      <w:r>
-        <w:rPr>
-          <w:rFonts w:asciiTheme="minorHAnsi" w:hAnsiTheme="minorHAnsi" w:cstheme="minorHAnsi"/>
-          <w:b/>
-          <w:bCs/>
-        </w:rPr>
-        <w:t>Selezione Massimo Numero di Skipass Acquistabili</w:t>
+        <w:t>Limite numero di skipass acquistabili</w:t>
       </w:r>
     </w:p>
     <w:p>
@@ -3958,35 +3975,20 @@
       <w:pPr>
         <w:pStyle w:val="Titolo3"/>
       </w:pPr>
-      <w:bookmarkStart w:id="16" w:name="_Toc117564859"/>
-      <w:r>
-        <w:t xml:space="preserve">Descrizione Use Case “Selezione </w:t>
-      </w:r>
-      <w:r>
-        <w:t>m</w:t>
-      </w:r>
-      <w:r>
-        <w:t xml:space="preserve">assimo </w:t>
-      </w:r>
-      <w:r>
-        <w:t>n</w:t>
-      </w:r>
-      <w:r>
-        <w:t xml:space="preserve">umero di </w:t>
-      </w:r>
-      <w:r>
-        <w:t>s</w:t>
-      </w:r>
-      <w:r>
-        <w:t xml:space="preserve">kipass </w:t>
-      </w:r>
-      <w:r>
-        <w:t>a</w:t>
-      </w:r>
-      <w:r>
-        <w:t>cquistabili”</w:t>
-      </w:r>
-      <w:bookmarkEnd w:id="16"/>
+      <w:bookmarkStart w:id="15" w:name="_Toc117564859"/>
+      <w:r>
+        <w:t>Descrizione Use Case “</w:t>
+      </w:r>
+      <w:r>
+        <w:t xml:space="preserve">Limite </w:t>
+      </w:r>
+      <w:r>
+        <w:t>numero di skipass acquistabili</w:t>
+      </w:r>
+      <w:r>
+        <w:t>”</w:t>
+      </w:r>
+      <w:bookmarkEnd w:id="15"/>
     </w:p>
     <w:p/>
     <w:p>
@@ -4021,7 +4023,7 @@
           <w:sz w:val="24"/>
           <w:szCs w:val="24"/>
         </w:rPr>
-        <w:t>Selezione massimo numero di skipass acquistabili</w:t>
+        <w:t>Limite numero di skipass acquistabili</w:t>
       </w:r>
       <w:r>
         <w:rPr>
@@ -4284,7 +4286,7 @@
       <w:pPr>
         <w:pStyle w:val="Titolo3"/>
       </w:pPr>
-      <w:bookmarkStart w:id="17" w:name="_Toc117564860"/>
+      <w:bookmarkStart w:id="16" w:name="_Toc117564860"/>
       <w:r>
         <w:t xml:space="preserve">Descrizione Use Case “Aggiunta </w:t>
       </w:r>
@@ -4294,7 +4296,7 @@
       <w:r>
         <w:t>”</w:t>
       </w:r>
-      <w:bookmarkEnd w:id="17"/>
+      <w:bookmarkEnd w:id="16"/>
     </w:p>
     <w:p/>
     <w:p>
@@ -4441,7 +4443,7 @@
           <w:sz w:val="24"/>
           <w:szCs w:val="24"/>
         </w:rPr>
-        <w:t xml:space="preserve"> (mancano le schermate/widget attraverso cui è possibile aggiungere insegnanti)</w:t>
+        <w:t xml:space="preserve"> </w:t>
       </w:r>
     </w:p>
     <w:p>
@@ -4565,7 +4567,7 @@
       <w:pPr>
         <w:pStyle w:val="Titolo3"/>
       </w:pPr>
-      <w:bookmarkStart w:id="18" w:name="_Toc117564861"/>
+      <w:bookmarkStart w:id="17" w:name="_Toc117564861"/>
       <w:r>
         <w:t>Descrizione Use Case “</w:t>
       </w:r>
@@ -4575,7 +4577,7 @@
       <w:r>
         <w:t>”</w:t>
       </w:r>
-      <w:bookmarkEnd w:id="18"/>
+      <w:bookmarkEnd w:id="17"/>
     </w:p>
     <w:p/>
     <w:p>
@@ -4880,7 +4882,7 @@
 </file>
 
 <file path=word/endnotes.xml><?xml version="1.0" encoding="utf-8"?>
-<w:endnotes xmlns:wpc="http://schemas.microsoft.com/office/word/2010/wordprocessingCanvas" xmlns:cx="http://schemas.microsoft.com/office/drawing/2014/chartex" xmlns:cx1="http://schemas.microsoft.com/office/drawing/2015/9/8/chartex" xmlns:cx2="http://schemas.microsoft.com/office/drawing/2015/10/21/chartex" xmlns:cx3="http://schemas.microsoft.com/office/drawing/2016/5/9/chartex" xmlns:cx4="http://schemas.microsoft.com/office/drawing/2016/5/10/chartex" xmlns:cx5="http://schemas.microsoft.com/office/drawing/2016/5/11/chartex" xmlns:cx6="http://schemas.microsoft.com/office/drawing/2016/5/12/chartex" xmlns:cx7="http://schemas.microsoft.com/office/drawing/2016/5/13/chartex" xmlns:cx8="http://schemas.microsoft.com/office/drawing/2016/5/14/chartex" xmlns:mc="http://schemas.openxmlformats.org/markup-compatibility/2006" xmlns:aink="http://schemas.microsoft.com/office/drawing/2016/ink" xmlns:am3d="http://schemas.microsoft.com/office/drawing/2017/model3d" xmlns:o="urn:schemas-microsoft-com:office:office" xmlns:r="http://schemas.openxmlformats.org/officeDocument/2006/relationships" xmlns:m="http://schemas.openxmlformats.org/officeDocument/2006/math" xmlns:v="urn:schemas-microsoft-com:vml" xmlns:wp14="http://schemas.microsoft.com/office/word/2010/wordprocessingDrawing" xmlns:wp="http://schemas.openxmlformats.org/drawingml/2006/wordprocessingDrawing" xmlns:w10="urn:schemas-microsoft-com:office:word" xmlns:w="http://schemas.openxmlformats.org/wordprocessingml/2006/main" xmlns:w14="http://schemas.microsoft.com/office/word/2010/wordml" xmlns:w15="http://schemas.microsoft.com/office/word/2012/wordml" xmlns:w16cid="http://schemas.microsoft.com/office/word/2016/wordml/cid" xmlns:w16se="http://schemas.microsoft.com/office/word/2015/wordml/symex" xmlns:wpg="http://schemas.microsoft.com/office/word/2010/wordprocessingGroup" xmlns:wpi="http://schemas.microsoft.com/office/word/2010/wordprocessingInk" xmlns:wne="http://schemas.microsoft.com/office/word/2006/wordml" xmlns:wps="http://schemas.microsoft.com/office/word/2010/wordprocessingShape" mc:Ignorable="w14 w15 w16se w16cid wp14">
+<w:endnotes xmlns:wpc="http://schemas.microsoft.com/office/word/2010/wordprocessingCanvas" xmlns:cx="http://schemas.microsoft.com/office/drawing/2014/chartex" xmlns:cx1="http://schemas.microsoft.com/office/drawing/2015/9/8/chartex" xmlns:cx2="http://schemas.microsoft.com/office/drawing/2015/10/21/chartex" xmlns:cx3="http://schemas.microsoft.com/office/drawing/2016/5/9/chartex" xmlns:cx4="http://schemas.microsoft.com/office/drawing/2016/5/10/chartex" xmlns:cx5="http://schemas.microsoft.com/office/drawing/2016/5/11/chartex" xmlns:cx6="http://schemas.microsoft.com/office/drawing/2016/5/12/chartex" xmlns:cx7="http://schemas.microsoft.com/office/drawing/2016/5/13/chartex" xmlns:cx8="http://schemas.microsoft.com/office/drawing/2016/5/14/chartex" xmlns:mc="http://schemas.openxmlformats.org/markup-compatibility/2006" xmlns:aink="http://schemas.microsoft.com/office/drawing/2016/ink" xmlns:am3d="http://schemas.microsoft.com/office/drawing/2017/model3d" xmlns:o="urn:schemas-microsoft-com:office:office" xmlns:oel="http://schemas.microsoft.com/office/2019/extlst" xmlns:r="http://schemas.openxmlformats.org/officeDocument/2006/relationships" xmlns:m="http://schemas.openxmlformats.org/officeDocument/2006/math" xmlns:v="urn:schemas-microsoft-com:vml" xmlns:wp14="http://schemas.microsoft.com/office/word/2010/wordprocessingDrawing" xmlns:wp="http://schemas.openxmlformats.org/drawingml/2006/wordprocessingDrawing" xmlns:w10="urn:schemas-microsoft-com:office:word" xmlns:w="http://schemas.openxmlformats.org/wordprocessingml/2006/main" xmlns:w14="http://schemas.microsoft.com/office/word/2010/wordml" xmlns:w15="http://schemas.microsoft.com/office/word/2012/wordml" xmlns:w16cex="http://schemas.microsoft.com/office/word/2018/wordml/cex" xmlns:w16cid="http://schemas.microsoft.com/office/word/2016/wordml/cid" xmlns:w16="http://schemas.microsoft.com/office/word/2018/wordml" xmlns:w16sdtdh="http://schemas.microsoft.com/office/word/2020/wordml/sdtdatahash" xmlns:w16se="http://schemas.microsoft.com/office/word/2015/wordml/symex" xmlns:wpg="http://schemas.microsoft.com/office/word/2010/wordprocessingGroup" xmlns:wpi="http://schemas.microsoft.com/office/word/2010/wordprocessingInk" xmlns:wne="http://schemas.microsoft.com/office/word/2006/wordml" xmlns:wps="http://schemas.microsoft.com/office/word/2010/wordprocessingShape" mc:Ignorable="w14 w15 w16se w16cid w16 w16cex w16sdtdh wp14">
   <w:endnote w:type="separator" w:id="-1">
     <w:p>
       <w:pPr>
@@ -4905,7 +4907,7 @@
 </file>
 
 <file path=word/footnotes.xml><?xml version="1.0" encoding="utf-8"?>
-<w:footnotes xmlns:wpc="http://schemas.microsoft.com/office/word/2010/wordprocessingCanvas" xmlns:cx="http://schemas.microsoft.com/office/drawing/2014/chartex" xmlns:cx1="http://schemas.microsoft.com/office/drawing/2015/9/8/chartex" xmlns:cx2="http://schemas.microsoft.com/office/drawing/2015/10/21/chartex" xmlns:cx3="http://schemas.microsoft.com/office/drawing/2016/5/9/chartex" xmlns:cx4="http://schemas.microsoft.com/office/drawing/2016/5/10/chartex" xmlns:cx5="http://schemas.microsoft.com/office/drawing/2016/5/11/chartex" xmlns:cx6="http://schemas.microsoft.com/office/drawing/2016/5/12/chartex" xmlns:cx7="http://schemas.microsoft.com/office/drawing/2016/5/13/chartex" xmlns:cx8="http://schemas.microsoft.com/office/drawing/2016/5/14/chartex" xmlns:mc="http://schemas.openxmlformats.org/markup-compatibility/2006" xmlns:aink="http://schemas.microsoft.com/office/drawing/2016/ink" xmlns:am3d="http://schemas.microsoft.com/office/drawing/2017/model3d" xmlns:o="urn:schemas-microsoft-com:office:office" xmlns:r="http://schemas.openxmlformats.org/officeDocument/2006/relationships" xmlns:m="http://schemas.openxmlformats.org/officeDocument/2006/math" xmlns:v="urn:schemas-microsoft-com:vml" xmlns:wp14="http://schemas.microsoft.com/office/word/2010/wordprocessingDrawing" xmlns:wp="http://schemas.openxmlformats.org/drawingml/2006/wordprocessingDrawing" xmlns:w10="urn:schemas-microsoft-com:office:word" xmlns:w="http://schemas.openxmlformats.org/wordprocessingml/2006/main" xmlns:w14="http://schemas.microsoft.com/office/word/2010/wordml" xmlns:w15="http://schemas.microsoft.com/office/word/2012/wordml" xmlns:w16cid="http://schemas.microsoft.com/office/word/2016/wordml/cid" xmlns:w16se="http://schemas.microsoft.com/office/word/2015/wordml/symex" xmlns:wpg="http://schemas.microsoft.com/office/word/2010/wordprocessingGroup" xmlns:wpi="http://schemas.microsoft.com/office/word/2010/wordprocessingInk" xmlns:wne="http://schemas.microsoft.com/office/word/2006/wordml" xmlns:wps="http://schemas.microsoft.com/office/word/2010/wordprocessingShape" mc:Ignorable="w14 w15 w16se w16cid wp14">
+<w:footnotes xmlns:wpc="http://schemas.microsoft.com/office/word/2010/wordprocessingCanvas" xmlns:cx="http://schemas.microsoft.com/office/drawing/2014/chartex" xmlns:cx1="http://schemas.microsoft.com/office/drawing/2015/9/8/chartex" xmlns:cx2="http://schemas.microsoft.com/office/drawing/2015/10/21/chartex" xmlns:cx3="http://schemas.microsoft.com/office/drawing/2016/5/9/chartex" xmlns:cx4="http://schemas.microsoft.com/office/drawing/2016/5/10/chartex" xmlns:cx5="http://schemas.microsoft.com/office/drawing/2016/5/11/chartex" xmlns:cx6="http://schemas.microsoft.com/office/drawing/2016/5/12/chartex" xmlns:cx7="http://schemas.microsoft.com/office/drawing/2016/5/13/chartex" xmlns:cx8="http://schemas.microsoft.com/office/drawing/2016/5/14/chartex" xmlns:mc="http://schemas.openxmlformats.org/markup-compatibility/2006" xmlns:aink="http://schemas.microsoft.com/office/drawing/2016/ink" xmlns:am3d="http://schemas.microsoft.com/office/drawing/2017/model3d" xmlns:o="urn:schemas-microsoft-com:office:office" xmlns:oel="http://schemas.microsoft.com/office/2019/extlst" xmlns:r="http://schemas.openxmlformats.org/officeDocument/2006/relationships" xmlns:m="http://schemas.openxmlformats.org/officeDocument/2006/math" xmlns:v="urn:schemas-microsoft-com:vml" xmlns:wp14="http://schemas.microsoft.com/office/word/2010/wordprocessingDrawing" xmlns:wp="http://schemas.openxmlformats.org/drawingml/2006/wordprocessingDrawing" xmlns:w10="urn:schemas-microsoft-com:office:word" xmlns:w="http://schemas.openxmlformats.org/wordprocessingml/2006/main" xmlns:w14="http://schemas.microsoft.com/office/word/2010/wordml" xmlns:w15="http://schemas.microsoft.com/office/word/2012/wordml" xmlns:w16cex="http://schemas.microsoft.com/office/word/2018/wordml/cex" xmlns:w16cid="http://schemas.microsoft.com/office/word/2016/wordml/cid" xmlns:w16="http://schemas.microsoft.com/office/word/2018/wordml" xmlns:w16sdtdh="http://schemas.microsoft.com/office/word/2020/wordml/sdtdatahash" xmlns:w16se="http://schemas.microsoft.com/office/word/2015/wordml/symex" xmlns:wpg="http://schemas.microsoft.com/office/word/2010/wordprocessingGroup" xmlns:wpi="http://schemas.microsoft.com/office/word/2010/wordprocessingInk" xmlns:wne="http://schemas.microsoft.com/office/word/2006/wordml" xmlns:wps="http://schemas.microsoft.com/office/word/2010/wordprocessingShape" mc:Ignorable="w14 w15 w16se w16cid w16 w16cex w16sdtdh wp14">
   <w:footnote w:type="separator" w:id="-1">
     <w:p>
       <w:pPr>
@@ -4930,7 +4932,7 @@
 </file>
 
 <file path=word/header1.xml><?xml version="1.0" encoding="utf-8"?>
-<w:hdr xmlns:wpc="http://schemas.microsoft.com/office/word/2010/wordprocessingCanvas" xmlns:cx="http://schemas.microsoft.com/office/drawing/2014/chartex" xmlns:cx1="http://schemas.microsoft.com/office/drawing/2015/9/8/chartex" xmlns:cx2="http://schemas.microsoft.com/office/drawing/2015/10/21/chartex" xmlns:cx3="http://schemas.microsoft.com/office/drawing/2016/5/9/chartex" xmlns:cx4="http://schemas.microsoft.com/office/drawing/2016/5/10/chartex" xmlns:cx5="http://schemas.microsoft.com/office/drawing/2016/5/11/chartex" xmlns:cx6="http://schemas.microsoft.com/office/drawing/2016/5/12/chartex" xmlns:cx7="http://schemas.microsoft.com/office/drawing/2016/5/13/chartex" xmlns:cx8="http://schemas.microsoft.com/office/drawing/2016/5/14/chartex" xmlns:mc="http://schemas.openxmlformats.org/markup-compatibility/2006" xmlns:aink="http://schemas.microsoft.com/office/drawing/2016/ink" xmlns:am3d="http://schemas.microsoft.com/office/drawing/2017/model3d" xmlns:o="urn:schemas-microsoft-com:office:office" xmlns:r="http://schemas.openxmlformats.org/officeDocument/2006/relationships" xmlns:m="http://schemas.openxmlformats.org/officeDocument/2006/math" xmlns:v="urn:schemas-microsoft-com:vml" xmlns:wp14="http://schemas.microsoft.com/office/word/2010/wordprocessingDrawing" xmlns:wp="http://schemas.openxmlformats.org/drawingml/2006/wordprocessingDrawing" xmlns:w10="urn:schemas-microsoft-com:office:word" xmlns:w="http://schemas.openxmlformats.org/wordprocessingml/2006/main" xmlns:w14="http://schemas.microsoft.com/office/word/2010/wordml" xmlns:w15="http://schemas.microsoft.com/office/word/2012/wordml" xmlns:w16cid="http://schemas.microsoft.com/office/word/2016/wordml/cid" xmlns:w16se="http://schemas.microsoft.com/office/word/2015/wordml/symex" xmlns:wpg="http://schemas.microsoft.com/office/word/2010/wordprocessingGroup" xmlns:wpi="http://schemas.microsoft.com/office/word/2010/wordprocessingInk" xmlns:wne="http://schemas.microsoft.com/office/word/2006/wordml" xmlns:wps="http://schemas.microsoft.com/office/word/2010/wordprocessingShape" mc:Ignorable="w14 w15 w16se w16cid wp14">
+<w:hdr xmlns:wpc="http://schemas.microsoft.com/office/word/2010/wordprocessingCanvas" xmlns:cx="http://schemas.microsoft.com/office/drawing/2014/chartex" xmlns:cx1="http://schemas.microsoft.com/office/drawing/2015/9/8/chartex" xmlns:cx2="http://schemas.microsoft.com/office/drawing/2015/10/21/chartex" xmlns:cx3="http://schemas.microsoft.com/office/drawing/2016/5/9/chartex" xmlns:cx4="http://schemas.microsoft.com/office/drawing/2016/5/10/chartex" xmlns:cx5="http://schemas.microsoft.com/office/drawing/2016/5/11/chartex" xmlns:cx6="http://schemas.microsoft.com/office/drawing/2016/5/12/chartex" xmlns:cx7="http://schemas.microsoft.com/office/drawing/2016/5/13/chartex" xmlns:cx8="http://schemas.microsoft.com/office/drawing/2016/5/14/chartex" xmlns:mc="http://schemas.openxmlformats.org/markup-compatibility/2006" xmlns:aink="http://schemas.microsoft.com/office/drawing/2016/ink" xmlns:am3d="http://schemas.microsoft.com/office/drawing/2017/model3d" xmlns:o="urn:schemas-microsoft-com:office:office" xmlns:oel="http://schemas.microsoft.com/office/2019/extlst" xmlns:r="http://schemas.openxmlformats.org/officeDocument/2006/relationships" xmlns:m="http://schemas.openxmlformats.org/officeDocument/2006/math" xmlns:v="urn:schemas-microsoft-com:vml" xmlns:wp14="http://schemas.microsoft.com/office/word/2010/wordprocessingDrawing" xmlns:wp="http://schemas.openxmlformats.org/drawingml/2006/wordprocessingDrawing" xmlns:w10="urn:schemas-microsoft-com:office:word" xmlns:w="http://schemas.openxmlformats.org/wordprocessingml/2006/main" xmlns:w14="http://schemas.microsoft.com/office/word/2010/wordml" xmlns:w15="http://schemas.microsoft.com/office/word/2012/wordml" xmlns:w16cex="http://schemas.microsoft.com/office/word/2018/wordml/cex" xmlns:w16cid="http://schemas.microsoft.com/office/word/2016/wordml/cid" xmlns:w16="http://schemas.microsoft.com/office/word/2018/wordml" xmlns:w16sdtdh="http://schemas.microsoft.com/office/word/2020/wordml/sdtdatahash" xmlns:w16se="http://schemas.microsoft.com/office/word/2015/wordml/symex" xmlns:wpg="http://schemas.microsoft.com/office/word/2010/wordprocessingGroup" xmlns:wpi="http://schemas.microsoft.com/office/word/2010/wordprocessingInk" xmlns:wne="http://schemas.microsoft.com/office/word/2006/wordml" xmlns:wps="http://schemas.microsoft.com/office/word/2010/wordprocessingShape" mc:Ignorable="w14 w15 w16se w16cid w16 w16cex w16sdtdh wp14">
   <w:p>
     <w:pPr>
       <w:pStyle w:val="Intestazione"/>
@@ -4953,7 +4955,7 @@
 </file>
 
 <file path=word/numbering.xml><?xml version="1.0" encoding="utf-8"?>
-<w:numbering xmlns:wpc="http://schemas.microsoft.com/office/word/2010/wordprocessingCanvas" xmlns:cx="http://schemas.microsoft.com/office/drawing/2014/chartex" xmlns:cx1="http://schemas.microsoft.com/office/drawing/2015/9/8/chartex" xmlns:cx2="http://schemas.microsoft.com/office/drawing/2015/10/21/chartex" xmlns:cx3="http://schemas.microsoft.com/office/drawing/2016/5/9/chartex" xmlns:cx4="http://schemas.microsoft.com/office/drawing/2016/5/10/chartex" xmlns:cx5="http://schemas.microsoft.com/office/drawing/2016/5/11/chartex" xmlns:cx6="http://schemas.microsoft.com/office/drawing/2016/5/12/chartex" xmlns:cx7="http://schemas.microsoft.com/office/drawing/2016/5/13/chartex" xmlns:cx8="http://schemas.microsoft.com/office/drawing/2016/5/14/chartex" xmlns:mc="http://schemas.openxmlformats.org/markup-compatibility/2006" xmlns:aink="http://schemas.microsoft.com/office/drawing/2016/ink" xmlns:am3d="http://schemas.microsoft.com/office/drawing/2017/model3d" xmlns:o="urn:schemas-microsoft-com:office:office" xmlns:r="http://schemas.openxmlformats.org/officeDocument/2006/relationships" xmlns:m="http://schemas.openxmlformats.org/officeDocument/2006/math" xmlns:v="urn:schemas-microsoft-com:vml" xmlns:wp14="http://schemas.microsoft.com/office/word/2010/wordprocessingDrawing" xmlns:wp="http://schemas.openxmlformats.org/drawingml/2006/wordprocessingDrawing" xmlns:w10="urn:schemas-microsoft-com:office:word" xmlns:w="http://schemas.openxmlformats.org/wordprocessingml/2006/main" xmlns:w14="http://schemas.microsoft.com/office/word/2010/wordml" xmlns:w15="http://schemas.microsoft.com/office/word/2012/wordml" xmlns:w16cid="http://schemas.microsoft.com/office/word/2016/wordml/cid" xmlns:w16se="http://schemas.microsoft.com/office/word/2015/wordml/symex" xmlns:wpg="http://schemas.microsoft.com/office/word/2010/wordprocessingGroup" xmlns:wpi="http://schemas.microsoft.com/office/word/2010/wordprocessingInk" xmlns:wne="http://schemas.microsoft.com/office/word/2006/wordml" xmlns:wps="http://schemas.microsoft.com/office/word/2010/wordprocessingShape" mc:Ignorable="w14 w15 w16se w16cid wp14">
+<w:numbering xmlns:wpc="http://schemas.microsoft.com/office/word/2010/wordprocessingCanvas" xmlns:cx="http://schemas.microsoft.com/office/drawing/2014/chartex" xmlns:cx1="http://schemas.microsoft.com/office/drawing/2015/9/8/chartex" xmlns:cx2="http://schemas.microsoft.com/office/drawing/2015/10/21/chartex" xmlns:cx3="http://schemas.microsoft.com/office/drawing/2016/5/9/chartex" xmlns:cx4="http://schemas.microsoft.com/office/drawing/2016/5/10/chartex" xmlns:cx5="http://schemas.microsoft.com/office/drawing/2016/5/11/chartex" xmlns:cx6="http://schemas.microsoft.com/office/drawing/2016/5/12/chartex" xmlns:cx7="http://schemas.microsoft.com/office/drawing/2016/5/13/chartex" xmlns:cx8="http://schemas.microsoft.com/office/drawing/2016/5/14/chartex" xmlns:mc="http://schemas.openxmlformats.org/markup-compatibility/2006" xmlns:aink="http://schemas.microsoft.com/office/drawing/2016/ink" xmlns:am3d="http://schemas.microsoft.com/office/drawing/2017/model3d" xmlns:o="urn:schemas-microsoft-com:office:office" xmlns:oel="http://schemas.microsoft.com/office/2019/extlst" xmlns:r="http://schemas.openxmlformats.org/officeDocument/2006/relationships" xmlns:m="http://schemas.openxmlformats.org/officeDocument/2006/math" xmlns:v="urn:schemas-microsoft-com:vml" xmlns:wp14="http://schemas.microsoft.com/office/word/2010/wordprocessingDrawing" xmlns:wp="http://schemas.openxmlformats.org/drawingml/2006/wordprocessingDrawing" xmlns:w10="urn:schemas-microsoft-com:office:word" xmlns:w="http://schemas.openxmlformats.org/wordprocessingml/2006/main" xmlns:w14="http://schemas.microsoft.com/office/word/2010/wordml" xmlns:w15="http://schemas.microsoft.com/office/word/2012/wordml" xmlns:w16cex="http://schemas.microsoft.com/office/word/2018/wordml/cex" xmlns:w16cid="http://schemas.microsoft.com/office/word/2016/wordml/cid" xmlns:w16="http://schemas.microsoft.com/office/word/2018/wordml" xmlns:w16sdtdh="http://schemas.microsoft.com/office/word/2020/wordml/sdtdatahash" xmlns:w16se="http://schemas.microsoft.com/office/word/2015/wordml/symex" xmlns:wpg="http://schemas.microsoft.com/office/word/2010/wordprocessingGroup" xmlns:wpi="http://schemas.microsoft.com/office/word/2010/wordprocessingInk" xmlns:wne="http://schemas.microsoft.com/office/word/2006/wordml" xmlns:wps="http://schemas.microsoft.com/office/word/2010/wordprocessingShape" mc:Ignorable="w14 w15 w16se w16cid w16 w16cex w16sdtdh wp14">
   <w:abstractNum w:abstractNumId="0" w15:restartNumberingAfterBreak="0">
     <w:nsid w:val="02994743"/>
     <w:multiLevelType w:val="hybridMultilevel"/>
@@ -6116,7 +6118,7 @@
         <w:rFonts w:hint="default"/>
       </w:rPr>
     </w:lvl>
-    <w:lvl w:ilvl="1" w:tplc="04100019" w:tentative="1">
+    <w:lvl w:ilvl="1" w:tplc="04100019">
       <w:start w:val="1"/>
       <w:numFmt w:val="lowerLetter"/>
       <w:lvlText w:val="%2."/>
@@ -7024,74 +7026,74 @@
       </w:pPr>
     </w:lvl>
   </w:abstractNum>
-  <w:num w:numId="1">
+  <w:num w:numId="1" w16cid:durableId="1951207701">
     <w:abstractNumId w:val="1"/>
   </w:num>
-  <w:num w:numId="2">
+  <w:num w:numId="2" w16cid:durableId="1280455798">
     <w:abstractNumId w:val="4"/>
   </w:num>
-  <w:num w:numId="3">
+  <w:num w:numId="3" w16cid:durableId="849216130">
     <w:abstractNumId w:val="10"/>
   </w:num>
-  <w:num w:numId="4">
+  <w:num w:numId="4" w16cid:durableId="2043087980">
     <w:abstractNumId w:val="17"/>
   </w:num>
-  <w:num w:numId="5">
+  <w:num w:numId="5" w16cid:durableId="132989337">
     <w:abstractNumId w:val="18"/>
   </w:num>
-  <w:num w:numId="6">
+  <w:num w:numId="6" w16cid:durableId="1675373449">
     <w:abstractNumId w:val="13"/>
   </w:num>
-  <w:num w:numId="7">
+  <w:num w:numId="7" w16cid:durableId="2021004969">
     <w:abstractNumId w:val="7"/>
   </w:num>
-  <w:num w:numId="8">
+  <w:num w:numId="8" w16cid:durableId="636763766">
     <w:abstractNumId w:val="16"/>
   </w:num>
-  <w:num w:numId="9">
+  <w:num w:numId="9" w16cid:durableId="2064213497">
     <w:abstractNumId w:val="3"/>
   </w:num>
-  <w:num w:numId="10">
+  <w:num w:numId="10" w16cid:durableId="102917160">
     <w:abstractNumId w:val="12"/>
   </w:num>
-  <w:num w:numId="11">
+  <w:num w:numId="11" w16cid:durableId="474876448">
     <w:abstractNumId w:val="11"/>
   </w:num>
-  <w:num w:numId="12">
+  <w:num w:numId="12" w16cid:durableId="650671025">
     <w:abstractNumId w:val="6"/>
   </w:num>
-  <w:num w:numId="13">
+  <w:num w:numId="13" w16cid:durableId="35739214">
     <w:abstractNumId w:val="9"/>
   </w:num>
-  <w:num w:numId="14">
+  <w:num w:numId="14" w16cid:durableId="927813835">
     <w:abstractNumId w:val="20"/>
   </w:num>
-  <w:num w:numId="15">
+  <w:num w:numId="15" w16cid:durableId="1401365681">
     <w:abstractNumId w:val="2"/>
   </w:num>
-  <w:num w:numId="16">
+  <w:num w:numId="16" w16cid:durableId="60493293">
     <w:abstractNumId w:val="8"/>
   </w:num>
-  <w:num w:numId="17">
+  <w:num w:numId="17" w16cid:durableId="109011863">
     <w:abstractNumId w:val="5"/>
   </w:num>
-  <w:num w:numId="18">
+  <w:num w:numId="18" w16cid:durableId="1544637098">
     <w:abstractNumId w:val="0"/>
   </w:num>
-  <w:num w:numId="19">
+  <w:num w:numId="19" w16cid:durableId="348600600">
     <w:abstractNumId w:val="19"/>
   </w:num>
-  <w:num w:numId="20">
+  <w:num w:numId="20" w16cid:durableId="279923976">
     <w:abstractNumId w:val="15"/>
   </w:num>
-  <w:num w:numId="21">
+  <w:num w:numId="21" w16cid:durableId="2015955780">
     <w:abstractNumId w:val="14"/>
   </w:num>
 </w:numbering>
 </file>
 
 <file path=word/styles.xml><?xml version="1.0" encoding="utf-8"?>
-<w:styles xmlns:mc="http://schemas.openxmlformats.org/markup-compatibility/2006" xmlns:r="http://schemas.openxmlformats.org/officeDocument/2006/relationships" xmlns:w="http://schemas.openxmlformats.org/wordprocessingml/2006/main" xmlns:w14="http://schemas.microsoft.com/office/word/2010/wordml" xmlns:w15="http://schemas.microsoft.com/office/word/2012/wordml" xmlns:w16cid="http://schemas.microsoft.com/office/word/2016/wordml/cid" xmlns:w16se="http://schemas.microsoft.com/office/word/2015/wordml/symex" mc:Ignorable="w14 w15 w16se w16cid">
+<w:styles xmlns:mc="http://schemas.openxmlformats.org/markup-compatibility/2006" xmlns:r="http://schemas.openxmlformats.org/officeDocument/2006/relationships" xmlns:w="http://schemas.openxmlformats.org/wordprocessingml/2006/main" xmlns:w14="http://schemas.microsoft.com/office/word/2010/wordml" xmlns:w15="http://schemas.microsoft.com/office/word/2012/wordml" xmlns:w16cex="http://schemas.microsoft.com/office/word/2018/wordml/cex" xmlns:w16cid="http://schemas.microsoft.com/office/word/2016/wordml/cid" xmlns:w16="http://schemas.microsoft.com/office/word/2018/wordml" xmlns:w16sdtdh="http://schemas.microsoft.com/office/word/2020/wordml/sdtdatahash" xmlns:w16se="http://schemas.microsoft.com/office/word/2015/wordml/symex" mc:Ignorable="w14 w15 w16se w16cid w16 w16cex w16sdtdh">
   <w:docDefaults>
     <w:rPrDefault>
       <w:rPr>
@@ -7103,7 +7105,7 @@
     </w:rPrDefault>
     <w:pPrDefault/>
   </w:docDefaults>
-  <w:latentStyles w:defLockedState="0" w:defUIPriority="99" w:defSemiHidden="0" w:defUnhideWhenUsed="0" w:defQFormat="0" w:count="375">
+  <w:latentStyles w:defLockedState="0" w:defUIPriority="99" w:defSemiHidden="0" w:defUnhideWhenUsed="0" w:defQFormat="0" w:count="376">
     <w:lsdException w:name="Normal" w:uiPriority="0" w:qFormat="1"/>
     <w:lsdException w:name="heading 1" w:uiPriority="9" w:qFormat="1"/>
     <w:lsdException w:name="heading 2" w:semiHidden="1" w:uiPriority="9" w:unhideWhenUsed="1" w:qFormat="1"/>
@@ -7209,7 +7211,6 @@
     <w:lsdException w:name="HTML Sample" w:semiHidden="1" w:unhideWhenUsed="1"/>
     <w:lsdException w:name="HTML Typewriter" w:semiHidden="1" w:unhideWhenUsed="1"/>
     <w:lsdException w:name="HTML Variable" w:semiHidden="1" w:unhideWhenUsed="1"/>
-    <w:lsdException w:name="Normal Table" w:semiHidden="1" w:unhideWhenUsed="1"/>
     <w:lsdException w:name="annotation subject" w:semiHidden="1" w:unhideWhenUsed="1"/>
     <w:lsdException w:name="No List" w:semiHidden="1" w:unhideWhenUsed="1"/>
     <w:lsdException w:name="Outline List 1" w:semiHidden="1" w:unhideWhenUsed="1"/>
@@ -7256,10 +7257,8 @@
     <w:lsdException w:name="Table Subtle 2" w:semiHidden="1" w:unhideWhenUsed="1"/>
     <w:lsdException w:name="Table Web 1" w:semiHidden="1" w:unhideWhenUsed="1"/>
     <w:lsdException w:name="Table Web 2" w:semiHidden="1" w:unhideWhenUsed="1"/>
-    <w:lsdException w:name="Table Web 3" w:semiHidden="1" w:unhideWhenUsed="1"/>
     <w:lsdException w:name="Balloon Text" w:semiHidden="1" w:unhideWhenUsed="1"/>
     <w:lsdException w:name="Table Grid" w:uiPriority="39"/>
-    <w:lsdException w:name="Table Theme" w:semiHidden="1" w:unhideWhenUsed="1"/>
     <w:lsdException w:name="Placeholder Text" w:semiHidden="1"/>
     <w:lsdException w:name="No Spacing" w:uiPriority="1" w:qFormat="1"/>
     <w:lsdException w:name="Light Shading" w:uiPriority="60"/>
@@ -7479,6 +7478,7 @@
     <w:lsdException w:name="Smart Hyperlink" w:semiHidden="1" w:unhideWhenUsed="1"/>
     <w:lsdException w:name="Hashtag" w:semiHidden="1" w:unhideWhenUsed="1"/>
     <w:lsdException w:name="Unresolved Mention" w:semiHidden="1" w:unhideWhenUsed="1"/>
+    <w:lsdException w:name="Smart Link" w:semiHidden="1" w:unhideWhenUsed="1"/>
   </w:latentStyles>
   <w:style w:type="paragraph" w:default="1" w:styleId="Normale">
     <w:name w:val="Normal"/>

</xml_diff>

<commit_message>
D2 - Sistemazione caso d'uso acquisto skipass + caricamento diagramma pagamento nella depository
</commit_message>
<xml_diff>
--- a/Specifica requisiti/Specifica requisiti.docx
+++ b/Specifica requisiti/Specifica requisiti.docx
@@ -1,6 +1,6 @@
 
 <file path=word/document.xml><?xml version="1.0" encoding="utf-8"?>
-<w:document xmlns:wpc="http://schemas.microsoft.com/office/word/2010/wordprocessingCanvas" xmlns:cx="http://schemas.microsoft.com/office/drawing/2014/chartex" xmlns:cx1="http://schemas.microsoft.com/office/drawing/2015/9/8/chartex" xmlns:cx2="http://schemas.microsoft.com/office/drawing/2015/10/21/chartex" xmlns:cx3="http://schemas.microsoft.com/office/drawing/2016/5/9/chartex" xmlns:cx4="http://schemas.microsoft.com/office/drawing/2016/5/10/chartex" xmlns:cx5="http://schemas.microsoft.com/office/drawing/2016/5/11/chartex" xmlns:cx6="http://schemas.microsoft.com/office/drawing/2016/5/12/chartex" xmlns:cx7="http://schemas.microsoft.com/office/drawing/2016/5/13/chartex" xmlns:cx8="http://schemas.microsoft.com/office/drawing/2016/5/14/chartex" xmlns:mc="http://schemas.openxmlformats.org/markup-compatibility/2006" xmlns:aink="http://schemas.microsoft.com/office/drawing/2016/ink" xmlns:am3d="http://schemas.microsoft.com/office/drawing/2017/model3d" xmlns:o="urn:schemas-microsoft-com:office:office" xmlns:oel="http://schemas.microsoft.com/office/2019/extlst" xmlns:r="http://schemas.openxmlformats.org/officeDocument/2006/relationships" xmlns:m="http://schemas.openxmlformats.org/officeDocument/2006/math" xmlns:v="urn:schemas-microsoft-com:vml" xmlns:wp14="http://schemas.microsoft.com/office/word/2010/wordprocessingDrawing" xmlns:wp="http://schemas.openxmlformats.org/drawingml/2006/wordprocessingDrawing" xmlns:w10="urn:schemas-microsoft-com:office:word" xmlns:w="http://schemas.openxmlformats.org/wordprocessingml/2006/main" xmlns:w14="http://schemas.microsoft.com/office/word/2010/wordml" xmlns:w15="http://schemas.microsoft.com/office/word/2012/wordml" xmlns:w16cex="http://schemas.microsoft.com/office/word/2018/wordml/cex" xmlns:w16cid="http://schemas.microsoft.com/office/word/2016/wordml/cid" xmlns:w16="http://schemas.microsoft.com/office/word/2018/wordml" xmlns:w16sdtdh="http://schemas.microsoft.com/office/word/2020/wordml/sdtdatahash" xmlns:w16se="http://schemas.microsoft.com/office/word/2015/wordml/symex" xmlns:wpg="http://schemas.microsoft.com/office/word/2010/wordprocessingGroup" xmlns:wpi="http://schemas.microsoft.com/office/word/2010/wordprocessingInk" xmlns:wne="http://schemas.microsoft.com/office/word/2006/wordml" xmlns:wps="http://schemas.microsoft.com/office/word/2010/wordprocessingShape" mc:Ignorable="w14 w15 w16se w16cid w16 w16cex w16sdtdh wp14">
+<w:document xmlns:wpc="http://schemas.microsoft.com/office/word/2010/wordprocessingCanvas" xmlns:cx="http://schemas.microsoft.com/office/drawing/2014/chartex" xmlns:cx1="http://schemas.microsoft.com/office/drawing/2015/9/8/chartex" xmlns:cx2="http://schemas.microsoft.com/office/drawing/2015/10/21/chartex" xmlns:cx3="http://schemas.microsoft.com/office/drawing/2016/5/9/chartex" xmlns:cx4="http://schemas.microsoft.com/office/drawing/2016/5/10/chartex" xmlns:cx5="http://schemas.microsoft.com/office/drawing/2016/5/11/chartex" xmlns:cx6="http://schemas.microsoft.com/office/drawing/2016/5/12/chartex" xmlns:cx7="http://schemas.microsoft.com/office/drawing/2016/5/13/chartex" xmlns:cx8="http://schemas.microsoft.com/office/drawing/2016/5/14/chartex" xmlns:mc="http://schemas.openxmlformats.org/markup-compatibility/2006" xmlns:aink="http://schemas.microsoft.com/office/drawing/2016/ink" xmlns:am3d="http://schemas.microsoft.com/office/drawing/2017/model3d" xmlns:o="urn:schemas-microsoft-com:office:office" xmlns:r="http://schemas.openxmlformats.org/officeDocument/2006/relationships" xmlns:m="http://schemas.openxmlformats.org/officeDocument/2006/math" xmlns:v="urn:schemas-microsoft-com:vml" xmlns:wp14="http://schemas.microsoft.com/office/word/2010/wordprocessingDrawing" xmlns:wp="http://schemas.openxmlformats.org/drawingml/2006/wordprocessingDrawing" xmlns:w10="urn:schemas-microsoft-com:office:word" xmlns:w="http://schemas.openxmlformats.org/wordprocessingml/2006/main" xmlns:w14="http://schemas.microsoft.com/office/word/2010/wordml" xmlns:w15="http://schemas.microsoft.com/office/word/2012/wordml" xmlns:w16cid="http://schemas.microsoft.com/office/word/2016/wordml/cid" xmlns:w16se="http://schemas.microsoft.com/office/word/2015/wordml/symex" xmlns:wpg="http://schemas.microsoft.com/office/word/2010/wordprocessingGroup" xmlns:wpi="http://schemas.microsoft.com/office/word/2010/wordprocessingInk" xmlns:wne="http://schemas.microsoft.com/office/word/2006/wordml" xmlns:wps="http://schemas.microsoft.com/office/word/2010/wordprocessingShape" mc:Ignorable="w14 w15 w16se w16cid wp14">
   <w:body>
     <w:p>
       <w:pPr>
@@ -1422,21 +1422,7 @@
         <w:rPr>
           <w:rFonts w:asciiTheme="minorHAnsi" w:hAnsiTheme="minorHAnsi" w:cstheme="minorHAnsi"/>
         </w:rPr>
-        <w:t xml:space="preserve"> </w:t>
-      </w:r>
-      <w:proofErr w:type="spellStart"/>
-      <w:r>
-        <w:rPr>
-          <w:rFonts w:asciiTheme="minorHAnsi" w:hAnsiTheme="minorHAnsi" w:cstheme="minorHAnsi"/>
-        </w:rPr>
-        <w:t>Modeling</w:t>
-      </w:r>
-      <w:proofErr w:type="spellEnd"/>
-      <w:r>
-        <w:rPr>
-          <w:rFonts w:asciiTheme="minorHAnsi" w:hAnsiTheme="minorHAnsi" w:cstheme="minorHAnsi"/>
-        </w:rPr>
-        <w:t xml:space="preserve"> Language (</w:t>
+        <w:t xml:space="preserve"> Modeling Language (</w:t>
       </w:r>
       <w:r>
         <w:rPr>
@@ -2345,7 +2331,105 @@
           <w:sz w:val="24"/>
           <w:szCs w:val="24"/>
         </w:rPr>
-        <w:t>inserisce la data di inizio validità dello skipass;</w:t>
+        <w:t>inser</w:t>
+      </w:r>
+      <w:r>
+        <w:rPr>
+          <w:rFonts w:asciiTheme="minorHAnsi" w:hAnsiTheme="minorHAnsi" w:cstheme="minorHAnsi"/>
+          <w:bCs/>
+          <w:sz w:val="24"/>
+          <w:szCs w:val="24"/>
+        </w:rPr>
+        <w:t>endo nel seguente ordine:</w:t>
+      </w:r>
+    </w:p>
+    <w:p>
+      <w:pPr>
+        <w:pStyle w:val="Paragrafoelenco"/>
+        <w:numPr>
+          <w:ilvl w:val="1"/>
+          <w:numId w:val="21"/>
+        </w:numPr>
+        <w:rPr>
+          <w:rFonts w:asciiTheme="minorHAnsi" w:hAnsiTheme="minorHAnsi" w:cstheme="minorHAnsi"/>
+          <w:bCs/>
+          <w:sz w:val="24"/>
+          <w:szCs w:val="24"/>
+        </w:rPr>
+      </w:pPr>
+      <w:r>
+        <w:rPr>
+          <w:rFonts w:asciiTheme="minorHAnsi" w:hAnsiTheme="minorHAnsi" w:cstheme="minorHAnsi"/>
+          <w:bCs/>
+          <w:sz w:val="24"/>
+          <w:szCs w:val="24"/>
+        </w:rPr>
+        <w:t>Tipologia tra bambino/adulto/senior;</w:t>
+      </w:r>
+    </w:p>
+    <w:p>
+      <w:pPr>
+        <w:pStyle w:val="Paragrafoelenco"/>
+        <w:numPr>
+          <w:ilvl w:val="1"/>
+          <w:numId w:val="21"/>
+        </w:numPr>
+        <w:rPr>
+          <w:rFonts w:asciiTheme="minorHAnsi" w:hAnsiTheme="minorHAnsi" w:cstheme="minorHAnsi"/>
+          <w:bCs/>
+          <w:sz w:val="24"/>
+          <w:szCs w:val="24"/>
+        </w:rPr>
+      </w:pPr>
+      <w:r>
+        <w:rPr>
+          <w:rFonts w:asciiTheme="minorHAnsi" w:hAnsiTheme="minorHAnsi" w:cstheme="minorHAnsi"/>
+          <w:bCs/>
+          <w:sz w:val="24"/>
+          <w:szCs w:val="24"/>
+        </w:rPr>
+        <w:t>Data inizio validità skipass;</w:t>
+      </w:r>
+    </w:p>
+    <w:p>
+      <w:pPr>
+        <w:pStyle w:val="Paragrafoelenco"/>
+        <w:numPr>
+          <w:ilvl w:val="1"/>
+          <w:numId w:val="21"/>
+        </w:numPr>
+        <w:rPr>
+          <w:rFonts w:asciiTheme="minorHAnsi" w:hAnsiTheme="minorHAnsi" w:cstheme="minorHAnsi"/>
+          <w:sz w:val="24"/>
+          <w:szCs w:val="24"/>
+        </w:rPr>
+      </w:pPr>
+      <w:r>
+        <w:rPr>
+          <w:rFonts w:asciiTheme="minorHAnsi" w:hAnsiTheme="minorHAnsi" w:cstheme="minorHAnsi"/>
+          <w:bCs/>
+          <w:sz w:val="24"/>
+          <w:szCs w:val="24"/>
+        </w:rPr>
+        <w:t xml:space="preserve">Categoria </w:t>
+      </w:r>
+      <w:r>
+        <w:rPr>
+          <w:rFonts w:asciiTheme="minorHAnsi" w:hAnsiTheme="minorHAnsi" w:cstheme="minorHAnsi"/>
+          <w:bCs/>
+          <w:sz w:val="24"/>
+          <w:szCs w:val="24"/>
+        </w:rPr>
+        <w:t>[NOTA]</w:t>
+      </w:r>
+      <w:r>
+        <w:rPr>
+          <w:rFonts w:asciiTheme="minorHAnsi" w:hAnsiTheme="minorHAnsi" w:cstheme="minorHAnsi"/>
+          <w:bCs/>
+          <w:sz w:val="24"/>
+          <w:szCs w:val="24"/>
+        </w:rPr>
+        <w:t>.</w:t>
       </w:r>
     </w:p>
     <w:p>
@@ -2364,46 +2448,15 @@
       <w:r>
         <w:rPr>
           <w:rFonts w:asciiTheme="minorHAnsi" w:hAnsiTheme="minorHAnsi" w:cstheme="minorHAnsi"/>
-          <w:bCs/>
-          <w:sz w:val="24"/>
-          <w:szCs w:val="24"/>
-        </w:rPr>
-        <w:t>L’utente seleziona la categoria [NOTA]</w:t>
-      </w:r>
-      <w:r>
-        <w:rPr>
-          <w:rFonts w:asciiTheme="minorHAnsi" w:hAnsiTheme="minorHAnsi" w:cstheme="minorHAnsi"/>
-          <w:sz w:val="24"/>
-          <w:szCs w:val="24"/>
-        </w:rPr>
-        <w:t>;</w:t>
+          <w:sz w:val="24"/>
+          <w:szCs w:val="24"/>
+        </w:rPr>
+        <w:t>L’utente procede con l’acquisto, del solo skipass legato all’abbonamento, tramite PayPal.</w:t>
       </w:r>
     </w:p>
     <w:p>
       <w:pPr>
         <w:pStyle w:val="Paragrafoelenco"/>
-        <w:numPr>
-          <w:ilvl w:val="0"/>
-          <w:numId w:val="21"/>
-        </w:numPr>
-        <w:rPr>
-          <w:rFonts w:asciiTheme="minorHAnsi" w:hAnsiTheme="minorHAnsi" w:cstheme="minorHAnsi"/>
-          <w:sz w:val="24"/>
-          <w:szCs w:val="24"/>
-        </w:rPr>
-      </w:pPr>
-      <w:r>
-        <w:rPr>
-          <w:rFonts w:asciiTheme="minorHAnsi" w:hAnsiTheme="minorHAnsi" w:cstheme="minorHAnsi"/>
-          <w:sz w:val="24"/>
-          <w:szCs w:val="24"/>
-        </w:rPr>
-        <w:t>L’utente procede con l’acquisto, del solo skipass legato all’abbonamento, tramite PayPal.</w:t>
-      </w:r>
-    </w:p>
-    <w:p>
-      <w:pPr>
-        <w:pStyle w:val="Paragrafoelenco"/>
         <w:rPr>
           <w:rFonts w:asciiTheme="minorHAnsi" w:hAnsiTheme="minorHAnsi" w:cstheme="minorHAnsi"/>
           <w:sz w:val="24"/>
@@ -2465,11 +2518,18 @@
     <w:p>
       <w:bookmarkStart w:id="11" w:name="_Toc117564855"/>
     </w:p>
+    <w:p/>
+    <w:p/>
+    <w:p>
+      <w:bookmarkStart w:id="12" w:name="_GoBack"/>
+      <w:bookmarkEnd w:id="12"/>
+    </w:p>
     <w:p>
       <w:pPr>
         <w:pStyle w:val="Titolo3"/>
       </w:pPr>
       <w:r>
+        <w:lastRenderedPageBreak/>
         <w:t xml:space="preserve">Descrizione Use Case “Visualizzazione </w:t>
       </w:r>
       <w:r>
@@ -2576,7 +2636,6 @@
           <w:sz w:val="24"/>
           <w:szCs w:val="24"/>
         </w:rPr>
-        <w:lastRenderedPageBreak/>
         <w:t xml:space="preserve">Questo use case descrive il processo da seguire per visualizzare </w:t>
       </w:r>
       <w:r>
@@ -3030,7 +3089,7 @@
       <w:pPr>
         <w:pStyle w:val="Titolo3"/>
       </w:pPr>
-      <w:bookmarkStart w:id="12" w:name="_Toc117564856"/>
+      <w:bookmarkStart w:id="13" w:name="_Toc117564856"/>
       <w:r>
         <w:t xml:space="preserve">Descrizione Use Case </w:t>
       </w:r>
@@ -3043,7 +3102,7 @@
       <w:r>
         <w:t>”</w:t>
       </w:r>
-      <w:bookmarkEnd w:id="12"/>
+      <w:bookmarkEnd w:id="13"/>
     </w:p>
     <w:p/>
     <w:p>
@@ -3147,6 +3206,7 @@
           <w:sz w:val="24"/>
           <w:szCs w:val="24"/>
         </w:rPr>
+        <w:lastRenderedPageBreak/>
         <w:t xml:space="preserve">Questo use case descrive il processo da seguire per </w:t>
       </w:r>
       <w:r>
@@ -3253,7 +3313,6 @@
           <w:sz w:val="24"/>
           <w:szCs w:val="24"/>
         </w:rPr>
-        <w:lastRenderedPageBreak/>
         <w:t xml:space="preserve">L’utente </w:t>
       </w:r>
       <w:r>
@@ -3308,25 +3367,7 @@
           <w:sz w:val="24"/>
           <w:szCs w:val="24"/>
         </w:rPr>
-        <w:t>; [</w:t>
-      </w:r>
-      <w:proofErr w:type="spellStart"/>
-      <w:r>
-        <w:rPr>
-          <w:rFonts w:asciiTheme="minorHAnsi" w:hAnsiTheme="minorHAnsi" w:cstheme="minorHAnsi"/>
-          <w:sz w:val="24"/>
-          <w:szCs w:val="24"/>
-        </w:rPr>
-        <w:t>exception</w:t>
-      </w:r>
-      <w:proofErr w:type="spellEnd"/>
-      <w:r>
-        <w:rPr>
-          <w:rFonts w:asciiTheme="minorHAnsi" w:hAnsiTheme="minorHAnsi" w:cstheme="minorHAnsi"/>
-          <w:sz w:val="24"/>
-          <w:szCs w:val="24"/>
-        </w:rPr>
-        <w:t xml:space="preserve"> 1]</w:t>
+        <w:t>; [exception 1]</w:t>
       </w:r>
     </w:p>
     <w:p>
@@ -3366,23 +3407,13 @@
         </w:rPr>
         <w:t>[</w:t>
       </w:r>
-      <w:proofErr w:type="spellStart"/>
-      <w:r>
-        <w:rPr>
-          <w:rFonts w:asciiTheme="minorHAnsi" w:hAnsiTheme="minorHAnsi" w:cstheme="minorHAnsi"/>
-          <w:sz w:val="24"/>
-          <w:szCs w:val="24"/>
-        </w:rPr>
-        <w:t>exception</w:t>
-      </w:r>
-      <w:proofErr w:type="spellEnd"/>
-      <w:r>
-        <w:rPr>
-          <w:rFonts w:asciiTheme="minorHAnsi" w:hAnsiTheme="minorHAnsi" w:cstheme="minorHAnsi"/>
-          <w:sz w:val="24"/>
-          <w:szCs w:val="24"/>
-        </w:rPr>
-        <w:t xml:space="preserve"> </w:t>
+      <w:r>
+        <w:rPr>
+          <w:rFonts w:asciiTheme="minorHAnsi" w:hAnsiTheme="minorHAnsi" w:cstheme="minorHAnsi"/>
+          <w:sz w:val="24"/>
+          <w:szCs w:val="24"/>
+        </w:rPr>
+        <w:t xml:space="preserve">exception </w:t>
       </w:r>
       <w:r>
         <w:rPr>
@@ -3460,7 +3491,7 @@
           <w:bCs/>
         </w:rPr>
       </w:pPr>
-      <w:bookmarkStart w:id="13" w:name="_Toc117564857"/>
+      <w:bookmarkStart w:id="14" w:name="_Toc117564857"/>
       <w:proofErr w:type="spellStart"/>
       <w:r>
         <w:rPr>
@@ -3483,21 +3514,7 @@
         <w:rPr>
           <w:rFonts w:asciiTheme="minorHAnsi" w:hAnsiTheme="minorHAnsi" w:cstheme="minorHAnsi"/>
         </w:rPr>
-        <w:t>[</w:t>
-      </w:r>
-      <w:proofErr w:type="spellStart"/>
-      <w:r>
-        <w:rPr>
-          <w:rFonts w:asciiTheme="minorHAnsi" w:hAnsiTheme="minorHAnsi" w:cstheme="minorHAnsi"/>
-        </w:rPr>
-        <w:t>exception</w:t>
-      </w:r>
-      <w:proofErr w:type="spellEnd"/>
-      <w:r>
-        <w:rPr>
-          <w:rFonts w:asciiTheme="minorHAnsi" w:hAnsiTheme="minorHAnsi" w:cstheme="minorHAnsi"/>
-        </w:rPr>
-        <w:t xml:space="preserve"> 1]</w:t>
+        <w:t>[exception 1]</w:t>
       </w:r>
       <w:r>
         <w:t xml:space="preserve"> </w:t>
@@ -3521,16 +3538,8 @@
         <w:rPr>
           <w:rFonts w:asciiTheme="minorHAnsi" w:hAnsiTheme="minorHAnsi" w:cstheme="minorHAnsi"/>
         </w:rPr>
-        <w:t>[</w:t>
-      </w:r>
-      <w:proofErr w:type="spellStart"/>
-      <w:r>
-        <w:rPr>
-          <w:rFonts w:asciiTheme="minorHAnsi" w:hAnsiTheme="minorHAnsi" w:cstheme="minorHAnsi"/>
-        </w:rPr>
-        <w:t>exception</w:t>
-      </w:r>
-      <w:proofErr w:type="spellEnd"/>
+        <w:t>[exception</w:t>
+      </w:r>
       <w:r>
         <w:rPr>
           <w:rFonts w:asciiTheme="minorHAnsi" w:hAnsiTheme="minorHAnsi" w:cstheme="minorHAnsi"/>
@@ -3569,7 +3578,7 @@
       <w:r>
         <w:t>”</w:t>
       </w:r>
-      <w:bookmarkEnd w:id="13"/>
+      <w:bookmarkEnd w:id="14"/>
     </w:p>
     <w:p/>
     <w:p>
@@ -3792,14 +3801,14 @@
       <w:pPr>
         <w:pStyle w:val="Titolo2"/>
       </w:pPr>
-      <w:bookmarkStart w:id="14" w:name="_Toc117564858"/>
+      <w:bookmarkStart w:id="15" w:name="_Toc117564858"/>
       <w:r>
         <w:t xml:space="preserve">Azioni </w:t>
       </w:r>
       <w:r>
         <w:t>Gestore</w:t>
       </w:r>
-      <w:bookmarkEnd w:id="14"/>
+      <w:bookmarkEnd w:id="15"/>
     </w:p>
     <w:p>
       <w:pPr>
@@ -3927,7 +3936,6 @@
           <w:bCs/>
           <w:noProof/>
         </w:rPr>
-        <w:lastRenderedPageBreak/>
         <w:drawing>
           <wp:inline distT="0" distB="0" distL="0" distR="0" wp14:anchorId="02B346D8" wp14:editId="27C34887">
             <wp:extent cx="6120130" cy="2964815"/>
@@ -3975,7 +3983,7 @@
       <w:pPr>
         <w:pStyle w:val="Titolo3"/>
       </w:pPr>
-      <w:bookmarkStart w:id="15" w:name="_Toc117564859"/>
+      <w:bookmarkStart w:id="16" w:name="_Toc117564859"/>
       <w:r>
         <w:t>Descrizione Use Case “</w:t>
       </w:r>
@@ -3988,7 +3996,7 @@
       <w:r>
         <w:t>”</w:t>
       </w:r>
-      <w:bookmarkEnd w:id="15"/>
+      <w:bookmarkEnd w:id="16"/>
     </w:p>
     <w:p/>
     <w:p>
@@ -4286,7 +4294,7 @@
       <w:pPr>
         <w:pStyle w:val="Titolo3"/>
       </w:pPr>
-      <w:bookmarkStart w:id="16" w:name="_Toc117564860"/>
+      <w:bookmarkStart w:id="17" w:name="_Toc117564860"/>
       <w:r>
         <w:t xml:space="preserve">Descrizione Use Case “Aggiunta </w:t>
       </w:r>
@@ -4296,7 +4304,7 @@
       <w:r>
         <w:t>”</w:t>
       </w:r>
-      <w:bookmarkEnd w:id="16"/>
+      <w:bookmarkEnd w:id="17"/>
     </w:p>
     <w:p/>
     <w:p>
@@ -4465,6 +4473,7 @@
           <w:sz w:val="24"/>
           <w:szCs w:val="24"/>
         </w:rPr>
+        <w:lastRenderedPageBreak/>
         <w:t xml:space="preserve">Il gestore accede alla “Schermata </w:t>
       </w:r>
       <w:r>
@@ -4503,7 +4512,6 @@
           <w:sz w:val="24"/>
           <w:szCs w:val="24"/>
         </w:rPr>
-        <w:lastRenderedPageBreak/>
         <w:t>Il gestore inserisce il nome del maestro da aggiungere;</w:t>
       </w:r>
     </w:p>
@@ -4567,7 +4575,7 @@
       <w:pPr>
         <w:pStyle w:val="Titolo3"/>
       </w:pPr>
-      <w:bookmarkStart w:id="17" w:name="_Toc117564861"/>
+      <w:bookmarkStart w:id="18" w:name="_Toc117564861"/>
       <w:r>
         <w:t>Descrizione Use Case “</w:t>
       </w:r>
@@ -4577,7 +4585,7 @@
       <w:r>
         <w:t>”</w:t>
       </w:r>
-      <w:bookmarkEnd w:id="17"/>
+      <w:bookmarkEnd w:id="18"/>
     </w:p>
     <w:p/>
     <w:p>
@@ -4882,7 +4890,7 @@
 </file>
 
 <file path=word/endnotes.xml><?xml version="1.0" encoding="utf-8"?>
-<w:endnotes xmlns:wpc="http://schemas.microsoft.com/office/word/2010/wordprocessingCanvas" xmlns:cx="http://schemas.microsoft.com/office/drawing/2014/chartex" xmlns:cx1="http://schemas.microsoft.com/office/drawing/2015/9/8/chartex" xmlns:cx2="http://schemas.microsoft.com/office/drawing/2015/10/21/chartex" xmlns:cx3="http://schemas.microsoft.com/office/drawing/2016/5/9/chartex" xmlns:cx4="http://schemas.microsoft.com/office/drawing/2016/5/10/chartex" xmlns:cx5="http://schemas.microsoft.com/office/drawing/2016/5/11/chartex" xmlns:cx6="http://schemas.microsoft.com/office/drawing/2016/5/12/chartex" xmlns:cx7="http://schemas.microsoft.com/office/drawing/2016/5/13/chartex" xmlns:cx8="http://schemas.microsoft.com/office/drawing/2016/5/14/chartex" xmlns:mc="http://schemas.openxmlformats.org/markup-compatibility/2006" xmlns:aink="http://schemas.microsoft.com/office/drawing/2016/ink" xmlns:am3d="http://schemas.microsoft.com/office/drawing/2017/model3d" xmlns:o="urn:schemas-microsoft-com:office:office" xmlns:oel="http://schemas.microsoft.com/office/2019/extlst" xmlns:r="http://schemas.openxmlformats.org/officeDocument/2006/relationships" xmlns:m="http://schemas.openxmlformats.org/officeDocument/2006/math" xmlns:v="urn:schemas-microsoft-com:vml" xmlns:wp14="http://schemas.microsoft.com/office/word/2010/wordprocessingDrawing" xmlns:wp="http://schemas.openxmlformats.org/drawingml/2006/wordprocessingDrawing" xmlns:w10="urn:schemas-microsoft-com:office:word" xmlns:w="http://schemas.openxmlformats.org/wordprocessingml/2006/main" xmlns:w14="http://schemas.microsoft.com/office/word/2010/wordml" xmlns:w15="http://schemas.microsoft.com/office/word/2012/wordml" xmlns:w16cex="http://schemas.microsoft.com/office/word/2018/wordml/cex" xmlns:w16cid="http://schemas.microsoft.com/office/word/2016/wordml/cid" xmlns:w16="http://schemas.microsoft.com/office/word/2018/wordml" xmlns:w16sdtdh="http://schemas.microsoft.com/office/word/2020/wordml/sdtdatahash" xmlns:w16se="http://schemas.microsoft.com/office/word/2015/wordml/symex" xmlns:wpg="http://schemas.microsoft.com/office/word/2010/wordprocessingGroup" xmlns:wpi="http://schemas.microsoft.com/office/word/2010/wordprocessingInk" xmlns:wne="http://schemas.microsoft.com/office/word/2006/wordml" xmlns:wps="http://schemas.microsoft.com/office/word/2010/wordprocessingShape" mc:Ignorable="w14 w15 w16se w16cid w16 w16cex w16sdtdh wp14">
+<w:endnotes xmlns:wpc="http://schemas.microsoft.com/office/word/2010/wordprocessingCanvas" xmlns:cx="http://schemas.microsoft.com/office/drawing/2014/chartex" xmlns:cx1="http://schemas.microsoft.com/office/drawing/2015/9/8/chartex" xmlns:cx2="http://schemas.microsoft.com/office/drawing/2015/10/21/chartex" xmlns:cx3="http://schemas.microsoft.com/office/drawing/2016/5/9/chartex" xmlns:cx4="http://schemas.microsoft.com/office/drawing/2016/5/10/chartex" xmlns:cx5="http://schemas.microsoft.com/office/drawing/2016/5/11/chartex" xmlns:cx6="http://schemas.microsoft.com/office/drawing/2016/5/12/chartex" xmlns:cx7="http://schemas.microsoft.com/office/drawing/2016/5/13/chartex" xmlns:cx8="http://schemas.microsoft.com/office/drawing/2016/5/14/chartex" xmlns:mc="http://schemas.openxmlformats.org/markup-compatibility/2006" xmlns:aink="http://schemas.microsoft.com/office/drawing/2016/ink" xmlns:am3d="http://schemas.microsoft.com/office/drawing/2017/model3d" xmlns:o="urn:schemas-microsoft-com:office:office" xmlns:r="http://schemas.openxmlformats.org/officeDocument/2006/relationships" xmlns:m="http://schemas.openxmlformats.org/officeDocument/2006/math" xmlns:v="urn:schemas-microsoft-com:vml" xmlns:wp14="http://schemas.microsoft.com/office/word/2010/wordprocessingDrawing" xmlns:wp="http://schemas.openxmlformats.org/drawingml/2006/wordprocessingDrawing" xmlns:w10="urn:schemas-microsoft-com:office:word" xmlns:w="http://schemas.openxmlformats.org/wordprocessingml/2006/main" xmlns:w14="http://schemas.microsoft.com/office/word/2010/wordml" xmlns:w15="http://schemas.microsoft.com/office/word/2012/wordml" xmlns:w16cid="http://schemas.microsoft.com/office/word/2016/wordml/cid" xmlns:w16se="http://schemas.microsoft.com/office/word/2015/wordml/symex" xmlns:wpg="http://schemas.microsoft.com/office/word/2010/wordprocessingGroup" xmlns:wpi="http://schemas.microsoft.com/office/word/2010/wordprocessingInk" xmlns:wne="http://schemas.microsoft.com/office/word/2006/wordml" xmlns:wps="http://schemas.microsoft.com/office/word/2010/wordprocessingShape" mc:Ignorable="w14 w15 w16se w16cid wp14">
   <w:endnote w:type="separator" w:id="-1">
     <w:p>
       <w:pPr>
@@ -4907,7 +4915,7 @@
 </file>
 
 <file path=word/footnotes.xml><?xml version="1.0" encoding="utf-8"?>
-<w:footnotes xmlns:wpc="http://schemas.microsoft.com/office/word/2010/wordprocessingCanvas" xmlns:cx="http://schemas.microsoft.com/office/drawing/2014/chartex" xmlns:cx1="http://schemas.microsoft.com/office/drawing/2015/9/8/chartex" xmlns:cx2="http://schemas.microsoft.com/office/drawing/2015/10/21/chartex" xmlns:cx3="http://schemas.microsoft.com/office/drawing/2016/5/9/chartex" xmlns:cx4="http://schemas.microsoft.com/office/drawing/2016/5/10/chartex" xmlns:cx5="http://schemas.microsoft.com/office/drawing/2016/5/11/chartex" xmlns:cx6="http://schemas.microsoft.com/office/drawing/2016/5/12/chartex" xmlns:cx7="http://schemas.microsoft.com/office/drawing/2016/5/13/chartex" xmlns:cx8="http://schemas.microsoft.com/office/drawing/2016/5/14/chartex" xmlns:mc="http://schemas.openxmlformats.org/markup-compatibility/2006" xmlns:aink="http://schemas.microsoft.com/office/drawing/2016/ink" xmlns:am3d="http://schemas.microsoft.com/office/drawing/2017/model3d" xmlns:o="urn:schemas-microsoft-com:office:office" xmlns:oel="http://schemas.microsoft.com/office/2019/extlst" xmlns:r="http://schemas.openxmlformats.org/officeDocument/2006/relationships" xmlns:m="http://schemas.openxmlformats.org/officeDocument/2006/math" xmlns:v="urn:schemas-microsoft-com:vml" xmlns:wp14="http://schemas.microsoft.com/office/word/2010/wordprocessingDrawing" xmlns:wp="http://schemas.openxmlformats.org/drawingml/2006/wordprocessingDrawing" xmlns:w10="urn:schemas-microsoft-com:office:word" xmlns:w="http://schemas.openxmlformats.org/wordprocessingml/2006/main" xmlns:w14="http://schemas.microsoft.com/office/word/2010/wordml" xmlns:w15="http://schemas.microsoft.com/office/word/2012/wordml" xmlns:w16cex="http://schemas.microsoft.com/office/word/2018/wordml/cex" xmlns:w16cid="http://schemas.microsoft.com/office/word/2016/wordml/cid" xmlns:w16="http://schemas.microsoft.com/office/word/2018/wordml" xmlns:w16sdtdh="http://schemas.microsoft.com/office/word/2020/wordml/sdtdatahash" xmlns:w16se="http://schemas.microsoft.com/office/word/2015/wordml/symex" xmlns:wpg="http://schemas.microsoft.com/office/word/2010/wordprocessingGroup" xmlns:wpi="http://schemas.microsoft.com/office/word/2010/wordprocessingInk" xmlns:wne="http://schemas.microsoft.com/office/word/2006/wordml" xmlns:wps="http://schemas.microsoft.com/office/word/2010/wordprocessingShape" mc:Ignorable="w14 w15 w16se w16cid w16 w16cex w16sdtdh wp14">
+<w:footnotes xmlns:wpc="http://schemas.microsoft.com/office/word/2010/wordprocessingCanvas" xmlns:cx="http://schemas.microsoft.com/office/drawing/2014/chartex" xmlns:cx1="http://schemas.microsoft.com/office/drawing/2015/9/8/chartex" xmlns:cx2="http://schemas.microsoft.com/office/drawing/2015/10/21/chartex" xmlns:cx3="http://schemas.microsoft.com/office/drawing/2016/5/9/chartex" xmlns:cx4="http://schemas.microsoft.com/office/drawing/2016/5/10/chartex" xmlns:cx5="http://schemas.microsoft.com/office/drawing/2016/5/11/chartex" xmlns:cx6="http://schemas.microsoft.com/office/drawing/2016/5/12/chartex" xmlns:cx7="http://schemas.microsoft.com/office/drawing/2016/5/13/chartex" xmlns:cx8="http://schemas.microsoft.com/office/drawing/2016/5/14/chartex" xmlns:mc="http://schemas.openxmlformats.org/markup-compatibility/2006" xmlns:aink="http://schemas.microsoft.com/office/drawing/2016/ink" xmlns:am3d="http://schemas.microsoft.com/office/drawing/2017/model3d" xmlns:o="urn:schemas-microsoft-com:office:office" xmlns:r="http://schemas.openxmlformats.org/officeDocument/2006/relationships" xmlns:m="http://schemas.openxmlformats.org/officeDocument/2006/math" xmlns:v="urn:schemas-microsoft-com:vml" xmlns:wp14="http://schemas.microsoft.com/office/word/2010/wordprocessingDrawing" xmlns:wp="http://schemas.openxmlformats.org/drawingml/2006/wordprocessingDrawing" xmlns:w10="urn:schemas-microsoft-com:office:word" xmlns:w="http://schemas.openxmlformats.org/wordprocessingml/2006/main" xmlns:w14="http://schemas.microsoft.com/office/word/2010/wordml" xmlns:w15="http://schemas.microsoft.com/office/word/2012/wordml" xmlns:w16cid="http://schemas.microsoft.com/office/word/2016/wordml/cid" xmlns:w16se="http://schemas.microsoft.com/office/word/2015/wordml/symex" xmlns:wpg="http://schemas.microsoft.com/office/word/2010/wordprocessingGroup" xmlns:wpi="http://schemas.microsoft.com/office/word/2010/wordprocessingInk" xmlns:wne="http://schemas.microsoft.com/office/word/2006/wordml" xmlns:wps="http://schemas.microsoft.com/office/word/2010/wordprocessingShape" mc:Ignorable="w14 w15 w16se w16cid wp14">
   <w:footnote w:type="separator" w:id="-1">
     <w:p>
       <w:pPr>
@@ -4932,7 +4940,7 @@
 </file>
 
 <file path=word/header1.xml><?xml version="1.0" encoding="utf-8"?>
-<w:hdr xmlns:wpc="http://schemas.microsoft.com/office/word/2010/wordprocessingCanvas" xmlns:cx="http://schemas.microsoft.com/office/drawing/2014/chartex" xmlns:cx1="http://schemas.microsoft.com/office/drawing/2015/9/8/chartex" xmlns:cx2="http://schemas.microsoft.com/office/drawing/2015/10/21/chartex" xmlns:cx3="http://schemas.microsoft.com/office/drawing/2016/5/9/chartex" xmlns:cx4="http://schemas.microsoft.com/office/drawing/2016/5/10/chartex" xmlns:cx5="http://schemas.microsoft.com/office/drawing/2016/5/11/chartex" xmlns:cx6="http://schemas.microsoft.com/office/drawing/2016/5/12/chartex" xmlns:cx7="http://schemas.microsoft.com/office/drawing/2016/5/13/chartex" xmlns:cx8="http://schemas.microsoft.com/office/drawing/2016/5/14/chartex" xmlns:mc="http://schemas.openxmlformats.org/markup-compatibility/2006" xmlns:aink="http://schemas.microsoft.com/office/drawing/2016/ink" xmlns:am3d="http://schemas.microsoft.com/office/drawing/2017/model3d" xmlns:o="urn:schemas-microsoft-com:office:office" xmlns:oel="http://schemas.microsoft.com/office/2019/extlst" xmlns:r="http://schemas.openxmlformats.org/officeDocument/2006/relationships" xmlns:m="http://schemas.openxmlformats.org/officeDocument/2006/math" xmlns:v="urn:schemas-microsoft-com:vml" xmlns:wp14="http://schemas.microsoft.com/office/word/2010/wordprocessingDrawing" xmlns:wp="http://schemas.openxmlformats.org/drawingml/2006/wordprocessingDrawing" xmlns:w10="urn:schemas-microsoft-com:office:word" xmlns:w="http://schemas.openxmlformats.org/wordprocessingml/2006/main" xmlns:w14="http://schemas.microsoft.com/office/word/2010/wordml" xmlns:w15="http://schemas.microsoft.com/office/word/2012/wordml" xmlns:w16cex="http://schemas.microsoft.com/office/word/2018/wordml/cex" xmlns:w16cid="http://schemas.microsoft.com/office/word/2016/wordml/cid" xmlns:w16="http://schemas.microsoft.com/office/word/2018/wordml" xmlns:w16sdtdh="http://schemas.microsoft.com/office/word/2020/wordml/sdtdatahash" xmlns:w16se="http://schemas.microsoft.com/office/word/2015/wordml/symex" xmlns:wpg="http://schemas.microsoft.com/office/word/2010/wordprocessingGroup" xmlns:wpi="http://schemas.microsoft.com/office/word/2010/wordprocessingInk" xmlns:wne="http://schemas.microsoft.com/office/word/2006/wordml" xmlns:wps="http://schemas.microsoft.com/office/word/2010/wordprocessingShape" mc:Ignorable="w14 w15 w16se w16cid w16 w16cex w16sdtdh wp14">
+<w:hdr xmlns:wpc="http://schemas.microsoft.com/office/word/2010/wordprocessingCanvas" xmlns:cx="http://schemas.microsoft.com/office/drawing/2014/chartex" xmlns:cx1="http://schemas.microsoft.com/office/drawing/2015/9/8/chartex" xmlns:cx2="http://schemas.microsoft.com/office/drawing/2015/10/21/chartex" xmlns:cx3="http://schemas.microsoft.com/office/drawing/2016/5/9/chartex" xmlns:cx4="http://schemas.microsoft.com/office/drawing/2016/5/10/chartex" xmlns:cx5="http://schemas.microsoft.com/office/drawing/2016/5/11/chartex" xmlns:cx6="http://schemas.microsoft.com/office/drawing/2016/5/12/chartex" xmlns:cx7="http://schemas.microsoft.com/office/drawing/2016/5/13/chartex" xmlns:cx8="http://schemas.microsoft.com/office/drawing/2016/5/14/chartex" xmlns:mc="http://schemas.openxmlformats.org/markup-compatibility/2006" xmlns:aink="http://schemas.microsoft.com/office/drawing/2016/ink" xmlns:am3d="http://schemas.microsoft.com/office/drawing/2017/model3d" xmlns:o="urn:schemas-microsoft-com:office:office" xmlns:r="http://schemas.openxmlformats.org/officeDocument/2006/relationships" xmlns:m="http://schemas.openxmlformats.org/officeDocument/2006/math" xmlns:v="urn:schemas-microsoft-com:vml" xmlns:wp14="http://schemas.microsoft.com/office/word/2010/wordprocessingDrawing" xmlns:wp="http://schemas.openxmlformats.org/drawingml/2006/wordprocessingDrawing" xmlns:w10="urn:schemas-microsoft-com:office:word" xmlns:w="http://schemas.openxmlformats.org/wordprocessingml/2006/main" xmlns:w14="http://schemas.microsoft.com/office/word/2010/wordml" xmlns:w15="http://schemas.microsoft.com/office/word/2012/wordml" xmlns:w16cid="http://schemas.microsoft.com/office/word/2016/wordml/cid" xmlns:w16se="http://schemas.microsoft.com/office/word/2015/wordml/symex" xmlns:wpg="http://schemas.microsoft.com/office/word/2010/wordprocessingGroup" xmlns:wpi="http://schemas.microsoft.com/office/word/2010/wordprocessingInk" xmlns:wne="http://schemas.microsoft.com/office/word/2006/wordml" xmlns:wps="http://schemas.microsoft.com/office/word/2010/wordprocessingShape" mc:Ignorable="w14 w15 w16se w16cid wp14">
   <w:p>
     <w:pPr>
       <w:pStyle w:val="Intestazione"/>
@@ -4955,7 +4963,7 @@
 </file>
 
 <file path=word/numbering.xml><?xml version="1.0" encoding="utf-8"?>
-<w:numbering xmlns:wpc="http://schemas.microsoft.com/office/word/2010/wordprocessingCanvas" xmlns:cx="http://schemas.microsoft.com/office/drawing/2014/chartex" xmlns:cx1="http://schemas.microsoft.com/office/drawing/2015/9/8/chartex" xmlns:cx2="http://schemas.microsoft.com/office/drawing/2015/10/21/chartex" xmlns:cx3="http://schemas.microsoft.com/office/drawing/2016/5/9/chartex" xmlns:cx4="http://schemas.microsoft.com/office/drawing/2016/5/10/chartex" xmlns:cx5="http://schemas.microsoft.com/office/drawing/2016/5/11/chartex" xmlns:cx6="http://schemas.microsoft.com/office/drawing/2016/5/12/chartex" xmlns:cx7="http://schemas.microsoft.com/office/drawing/2016/5/13/chartex" xmlns:cx8="http://schemas.microsoft.com/office/drawing/2016/5/14/chartex" xmlns:mc="http://schemas.openxmlformats.org/markup-compatibility/2006" xmlns:aink="http://schemas.microsoft.com/office/drawing/2016/ink" xmlns:am3d="http://schemas.microsoft.com/office/drawing/2017/model3d" xmlns:o="urn:schemas-microsoft-com:office:office" xmlns:oel="http://schemas.microsoft.com/office/2019/extlst" xmlns:r="http://schemas.openxmlformats.org/officeDocument/2006/relationships" xmlns:m="http://schemas.openxmlformats.org/officeDocument/2006/math" xmlns:v="urn:schemas-microsoft-com:vml" xmlns:wp14="http://schemas.microsoft.com/office/word/2010/wordprocessingDrawing" xmlns:wp="http://schemas.openxmlformats.org/drawingml/2006/wordprocessingDrawing" xmlns:w10="urn:schemas-microsoft-com:office:word" xmlns:w="http://schemas.openxmlformats.org/wordprocessingml/2006/main" xmlns:w14="http://schemas.microsoft.com/office/word/2010/wordml" xmlns:w15="http://schemas.microsoft.com/office/word/2012/wordml" xmlns:w16cex="http://schemas.microsoft.com/office/word/2018/wordml/cex" xmlns:w16cid="http://schemas.microsoft.com/office/word/2016/wordml/cid" xmlns:w16="http://schemas.microsoft.com/office/word/2018/wordml" xmlns:w16sdtdh="http://schemas.microsoft.com/office/word/2020/wordml/sdtdatahash" xmlns:w16se="http://schemas.microsoft.com/office/word/2015/wordml/symex" xmlns:wpg="http://schemas.microsoft.com/office/word/2010/wordprocessingGroup" xmlns:wpi="http://schemas.microsoft.com/office/word/2010/wordprocessingInk" xmlns:wne="http://schemas.microsoft.com/office/word/2006/wordml" xmlns:wps="http://schemas.microsoft.com/office/word/2010/wordprocessingShape" mc:Ignorable="w14 w15 w16se w16cid w16 w16cex w16sdtdh wp14">
+<w:numbering xmlns:wpc="http://schemas.microsoft.com/office/word/2010/wordprocessingCanvas" xmlns:cx="http://schemas.microsoft.com/office/drawing/2014/chartex" xmlns:cx1="http://schemas.microsoft.com/office/drawing/2015/9/8/chartex" xmlns:cx2="http://schemas.microsoft.com/office/drawing/2015/10/21/chartex" xmlns:cx3="http://schemas.microsoft.com/office/drawing/2016/5/9/chartex" xmlns:cx4="http://schemas.microsoft.com/office/drawing/2016/5/10/chartex" xmlns:cx5="http://schemas.microsoft.com/office/drawing/2016/5/11/chartex" xmlns:cx6="http://schemas.microsoft.com/office/drawing/2016/5/12/chartex" xmlns:cx7="http://schemas.microsoft.com/office/drawing/2016/5/13/chartex" xmlns:cx8="http://schemas.microsoft.com/office/drawing/2016/5/14/chartex" xmlns:mc="http://schemas.openxmlformats.org/markup-compatibility/2006" xmlns:aink="http://schemas.microsoft.com/office/drawing/2016/ink" xmlns:am3d="http://schemas.microsoft.com/office/drawing/2017/model3d" xmlns:o="urn:schemas-microsoft-com:office:office" xmlns:r="http://schemas.openxmlformats.org/officeDocument/2006/relationships" xmlns:m="http://schemas.openxmlformats.org/officeDocument/2006/math" xmlns:v="urn:schemas-microsoft-com:vml" xmlns:wp14="http://schemas.microsoft.com/office/word/2010/wordprocessingDrawing" xmlns:wp="http://schemas.openxmlformats.org/drawingml/2006/wordprocessingDrawing" xmlns:w10="urn:schemas-microsoft-com:office:word" xmlns:w="http://schemas.openxmlformats.org/wordprocessingml/2006/main" xmlns:w14="http://schemas.microsoft.com/office/word/2010/wordml" xmlns:w15="http://schemas.microsoft.com/office/word/2012/wordml" xmlns:w16cid="http://schemas.microsoft.com/office/word/2016/wordml/cid" xmlns:w16se="http://schemas.microsoft.com/office/word/2015/wordml/symex" xmlns:wpg="http://schemas.microsoft.com/office/word/2010/wordprocessingGroup" xmlns:wpi="http://schemas.microsoft.com/office/word/2010/wordprocessingInk" xmlns:wne="http://schemas.microsoft.com/office/word/2006/wordml" xmlns:wps="http://schemas.microsoft.com/office/word/2010/wordprocessingShape" mc:Ignorable="w14 w15 w16se w16cid wp14">
   <w:abstractNum w:abstractNumId="0" w15:restartNumberingAfterBreak="0">
     <w:nsid w:val="02994743"/>
     <w:multiLevelType w:val="hybridMultilevel"/>
@@ -6320,7 +6328,7 @@
         <w:rFonts w:hint="default"/>
       </w:rPr>
     </w:lvl>
-    <w:lvl w:ilvl="1" w:tplc="04100003" w:tentative="1">
+    <w:lvl w:ilvl="1" w:tplc="04100003">
       <w:start w:val="1"/>
       <w:numFmt w:val="bullet"/>
       <w:lvlText w:val="o"/>
@@ -7026,74 +7034,74 @@
       </w:pPr>
     </w:lvl>
   </w:abstractNum>
-  <w:num w:numId="1" w16cid:durableId="1951207701">
+  <w:num w:numId="1">
     <w:abstractNumId w:val="1"/>
   </w:num>
-  <w:num w:numId="2" w16cid:durableId="1280455798">
+  <w:num w:numId="2">
     <w:abstractNumId w:val="4"/>
   </w:num>
-  <w:num w:numId="3" w16cid:durableId="849216130">
+  <w:num w:numId="3">
     <w:abstractNumId w:val="10"/>
   </w:num>
-  <w:num w:numId="4" w16cid:durableId="2043087980">
+  <w:num w:numId="4">
     <w:abstractNumId w:val="17"/>
   </w:num>
-  <w:num w:numId="5" w16cid:durableId="132989337">
+  <w:num w:numId="5">
     <w:abstractNumId w:val="18"/>
   </w:num>
-  <w:num w:numId="6" w16cid:durableId="1675373449">
+  <w:num w:numId="6">
     <w:abstractNumId w:val="13"/>
   </w:num>
-  <w:num w:numId="7" w16cid:durableId="2021004969">
+  <w:num w:numId="7">
     <w:abstractNumId w:val="7"/>
   </w:num>
-  <w:num w:numId="8" w16cid:durableId="636763766">
+  <w:num w:numId="8">
     <w:abstractNumId w:val="16"/>
   </w:num>
-  <w:num w:numId="9" w16cid:durableId="2064213497">
+  <w:num w:numId="9">
     <w:abstractNumId w:val="3"/>
   </w:num>
-  <w:num w:numId="10" w16cid:durableId="102917160">
+  <w:num w:numId="10">
     <w:abstractNumId w:val="12"/>
   </w:num>
-  <w:num w:numId="11" w16cid:durableId="474876448">
+  <w:num w:numId="11">
     <w:abstractNumId w:val="11"/>
   </w:num>
-  <w:num w:numId="12" w16cid:durableId="650671025">
+  <w:num w:numId="12">
     <w:abstractNumId w:val="6"/>
   </w:num>
-  <w:num w:numId="13" w16cid:durableId="35739214">
+  <w:num w:numId="13">
     <w:abstractNumId w:val="9"/>
   </w:num>
-  <w:num w:numId="14" w16cid:durableId="927813835">
+  <w:num w:numId="14">
     <w:abstractNumId w:val="20"/>
   </w:num>
-  <w:num w:numId="15" w16cid:durableId="1401365681">
+  <w:num w:numId="15">
     <w:abstractNumId w:val="2"/>
   </w:num>
-  <w:num w:numId="16" w16cid:durableId="60493293">
+  <w:num w:numId="16">
     <w:abstractNumId w:val="8"/>
   </w:num>
-  <w:num w:numId="17" w16cid:durableId="109011863">
+  <w:num w:numId="17">
     <w:abstractNumId w:val="5"/>
   </w:num>
-  <w:num w:numId="18" w16cid:durableId="1544637098">
+  <w:num w:numId="18">
     <w:abstractNumId w:val="0"/>
   </w:num>
-  <w:num w:numId="19" w16cid:durableId="348600600">
+  <w:num w:numId="19">
     <w:abstractNumId w:val="19"/>
   </w:num>
-  <w:num w:numId="20" w16cid:durableId="279923976">
+  <w:num w:numId="20">
     <w:abstractNumId w:val="15"/>
   </w:num>
-  <w:num w:numId="21" w16cid:durableId="2015955780">
+  <w:num w:numId="21">
     <w:abstractNumId w:val="14"/>
   </w:num>
 </w:numbering>
 </file>
 
 <file path=word/styles.xml><?xml version="1.0" encoding="utf-8"?>
-<w:styles xmlns:mc="http://schemas.openxmlformats.org/markup-compatibility/2006" xmlns:r="http://schemas.openxmlformats.org/officeDocument/2006/relationships" xmlns:w="http://schemas.openxmlformats.org/wordprocessingml/2006/main" xmlns:w14="http://schemas.microsoft.com/office/word/2010/wordml" xmlns:w15="http://schemas.microsoft.com/office/word/2012/wordml" xmlns:w16cex="http://schemas.microsoft.com/office/word/2018/wordml/cex" xmlns:w16cid="http://schemas.microsoft.com/office/word/2016/wordml/cid" xmlns:w16="http://schemas.microsoft.com/office/word/2018/wordml" xmlns:w16sdtdh="http://schemas.microsoft.com/office/word/2020/wordml/sdtdatahash" xmlns:w16se="http://schemas.microsoft.com/office/word/2015/wordml/symex" mc:Ignorable="w14 w15 w16se w16cid w16 w16cex w16sdtdh">
+<w:styles xmlns:mc="http://schemas.openxmlformats.org/markup-compatibility/2006" xmlns:r="http://schemas.openxmlformats.org/officeDocument/2006/relationships" xmlns:w="http://schemas.openxmlformats.org/wordprocessingml/2006/main" xmlns:w14="http://schemas.microsoft.com/office/word/2010/wordml" xmlns:w15="http://schemas.microsoft.com/office/word/2012/wordml" xmlns:w16cid="http://schemas.microsoft.com/office/word/2016/wordml/cid" xmlns:w16se="http://schemas.microsoft.com/office/word/2015/wordml/symex" mc:Ignorable="w14 w15 w16se w16cid">
   <w:docDefaults>
     <w:rPrDefault>
       <w:rPr>
@@ -7105,7 +7113,7 @@
     </w:rPrDefault>
     <w:pPrDefault/>
   </w:docDefaults>
-  <w:latentStyles w:defLockedState="0" w:defUIPriority="99" w:defSemiHidden="0" w:defUnhideWhenUsed="0" w:defQFormat="0" w:count="376">
+  <w:latentStyles w:defLockedState="0" w:defUIPriority="99" w:defSemiHidden="0" w:defUnhideWhenUsed="0" w:defQFormat="0" w:count="375">
     <w:lsdException w:name="Normal" w:uiPriority="0" w:qFormat="1"/>
     <w:lsdException w:name="heading 1" w:uiPriority="9" w:qFormat="1"/>
     <w:lsdException w:name="heading 2" w:semiHidden="1" w:uiPriority="9" w:unhideWhenUsed="1" w:qFormat="1"/>
@@ -7211,6 +7219,7 @@
     <w:lsdException w:name="HTML Sample" w:semiHidden="1" w:unhideWhenUsed="1"/>
     <w:lsdException w:name="HTML Typewriter" w:semiHidden="1" w:unhideWhenUsed="1"/>
     <w:lsdException w:name="HTML Variable" w:semiHidden="1" w:unhideWhenUsed="1"/>
+    <w:lsdException w:name="Normal Table" w:semiHidden="1" w:unhideWhenUsed="1"/>
     <w:lsdException w:name="annotation subject" w:semiHidden="1" w:unhideWhenUsed="1"/>
     <w:lsdException w:name="No List" w:semiHidden="1" w:unhideWhenUsed="1"/>
     <w:lsdException w:name="Outline List 1" w:semiHidden="1" w:unhideWhenUsed="1"/>
@@ -7257,8 +7266,10 @@
     <w:lsdException w:name="Table Subtle 2" w:semiHidden="1" w:unhideWhenUsed="1"/>
     <w:lsdException w:name="Table Web 1" w:semiHidden="1" w:unhideWhenUsed="1"/>
     <w:lsdException w:name="Table Web 2" w:semiHidden="1" w:unhideWhenUsed="1"/>
+    <w:lsdException w:name="Table Web 3" w:semiHidden="1" w:unhideWhenUsed="1"/>
     <w:lsdException w:name="Balloon Text" w:semiHidden="1" w:unhideWhenUsed="1"/>
     <w:lsdException w:name="Table Grid" w:uiPriority="39"/>
+    <w:lsdException w:name="Table Theme" w:semiHidden="1" w:unhideWhenUsed="1"/>
     <w:lsdException w:name="Placeholder Text" w:semiHidden="1"/>
     <w:lsdException w:name="No Spacing" w:uiPriority="1" w:qFormat="1"/>
     <w:lsdException w:name="Light Shading" w:uiPriority="60"/>
@@ -7478,7 +7489,6 @@
     <w:lsdException w:name="Smart Hyperlink" w:semiHidden="1" w:unhideWhenUsed="1"/>
     <w:lsdException w:name="Hashtag" w:semiHidden="1" w:unhideWhenUsed="1"/>
     <w:lsdException w:name="Unresolved Mention" w:semiHidden="1" w:unhideWhenUsed="1"/>
-    <w:lsdException w:name="Smart Link" w:semiHidden="1" w:unhideWhenUsed="1"/>
   </w:latentStyles>
   <w:style w:type="paragraph" w:default="1" w:styleId="Normale">
     <w:name w:val="Normal"/>

</xml_diff>

<commit_message>
variazione use case utente registrato
</commit_message>
<xml_diff>
--- a/Specifica requisiti/Specifica requisiti.docx
+++ b/Specifica requisiti/Specifica requisiti.docx
@@ -1,6 +1,6 @@
 
 <file path=word/document.xml><?xml version="1.0" encoding="utf-8"?>
-<w:document xmlns:wpc="http://schemas.microsoft.com/office/word/2010/wordprocessingCanvas" xmlns:cx="http://schemas.microsoft.com/office/drawing/2014/chartex" xmlns:cx1="http://schemas.microsoft.com/office/drawing/2015/9/8/chartex" xmlns:cx2="http://schemas.microsoft.com/office/drawing/2015/10/21/chartex" xmlns:cx3="http://schemas.microsoft.com/office/drawing/2016/5/9/chartex" xmlns:cx4="http://schemas.microsoft.com/office/drawing/2016/5/10/chartex" xmlns:cx5="http://schemas.microsoft.com/office/drawing/2016/5/11/chartex" xmlns:cx6="http://schemas.microsoft.com/office/drawing/2016/5/12/chartex" xmlns:cx7="http://schemas.microsoft.com/office/drawing/2016/5/13/chartex" xmlns:cx8="http://schemas.microsoft.com/office/drawing/2016/5/14/chartex" xmlns:mc="http://schemas.openxmlformats.org/markup-compatibility/2006" xmlns:aink="http://schemas.microsoft.com/office/drawing/2016/ink" xmlns:am3d="http://schemas.microsoft.com/office/drawing/2017/model3d" xmlns:o="urn:schemas-microsoft-com:office:office" xmlns:r="http://schemas.openxmlformats.org/officeDocument/2006/relationships" xmlns:m="http://schemas.openxmlformats.org/officeDocument/2006/math" xmlns:v="urn:schemas-microsoft-com:vml" xmlns:wp14="http://schemas.microsoft.com/office/word/2010/wordprocessingDrawing" xmlns:wp="http://schemas.openxmlformats.org/drawingml/2006/wordprocessingDrawing" xmlns:w10="urn:schemas-microsoft-com:office:word" xmlns:w="http://schemas.openxmlformats.org/wordprocessingml/2006/main" xmlns:w14="http://schemas.microsoft.com/office/word/2010/wordml" xmlns:w15="http://schemas.microsoft.com/office/word/2012/wordml" xmlns:w16cid="http://schemas.microsoft.com/office/word/2016/wordml/cid" xmlns:w16se="http://schemas.microsoft.com/office/word/2015/wordml/symex" xmlns:wpg="http://schemas.microsoft.com/office/word/2010/wordprocessingGroup" xmlns:wpi="http://schemas.microsoft.com/office/word/2010/wordprocessingInk" xmlns:wne="http://schemas.microsoft.com/office/word/2006/wordml" xmlns:wps="http://schemas.microsoft.com/office/word/2010/wordprocessingShape" mc:Ignorable="w14 w15 w16se w16cid wp14">
+<w:document xmlns:wpc="http://schemas.microsoft.com/office/word/2010/wordprocessingCanvas" xmlns:cx="http://schemas.microsoft.com/office/drawing/2014/chartex" xmlns:cx1="http://schemas.microsoft.com/office/drawing/2015/9/8/chartex" xmlns:cx2="http://schemas.microsoft.com/office/drawing/2015/10/21/chartex" xmlns:cx3="http://schemas.microsoft.com/office/drawing/2016/5/9/chartex" xmlns:cx4="http://schemas.microsoft.com/office/drawing/2016/5/10/chartex" xmlns:cx5="http://schemas.microsoft.com/office/drawing/2016/5/11/chartex" xmlns:cx6="http://schemas.microsoft.com/office/drawing/2016/5/12/chartex" xmlns:cx7="http://schemas.microsoft.com/office/drawing/2016/5/13/chartex" xmlns:cx8="http://schemas.microsoft.com/office/drawing/2016/5/14/chartex" xmlns:mc="http://schemas.openxmlformats.org/markup-compatibility/2006" xmlns:aink="http://schemas.microsoft.com/office/drawing/2016/ink" xmlns:am3d="http://schemas.microsoft.com/office/drawing/2017/model3d" xmlns:o="urn:schemas-microsoft-com:office:office" xmlns:oel="http://schemas.microsoft.com/office/2019/extlst" xmlns:r="http://schemas.openxmlformats.org/officeDocument/2006/relationships" xmlns:m="http://schemas.openxmlformats.org/officeDocument/2006/math" xmlns:v="urn:schemas-microsoft-com:vml" xmlns:wp14="http://schemas.microsoft.com/office/word/2010/wordprocessingDrawing" xmlns:wp="http://schemas.openxmlformats.org/drawingml/2006/wordprocessingDrawing" xmlns:w10="urn:schemas-microsoft-com:office:word" xmlns:w="http://schemas.openxmlformats.org/wordprocessingml/2006/main" xmlns:w14="http://schemas.microsoft.com/office/word/2010/wordml" xmlns:w15="http://schemas.microsoft.com/office/word/2012/wordml" xmlns:w16cex="http://schemas.microsoft.com/office/word/2018/wordml/cex" xmlns:w16cid="http://schemas.microsoft.com/office/word/2016/wordml/cid" xmlns:w16="http://schemas.microsoft.com/office/word/2018/wordml" xmlns:w16sdtdh="http://schemas.microsoft.com/office/word/2020/wordml/sdtdatahash" xmlns:w16se="http://schemas.microsoft.com/office/word/2015/wordml/symex" xmlns:wpg="http://schemas.microsoft.com/office/word/2010/wordprocessingGroup" xmlns:wpi="http://schemas.microsoft.com/office/word/2010/wordprocessingInk" xmlns:wne="http://schemas.microsoft.com/office/word/2006/wordml" xmlns:wps="http://schemas.microsoft.com/office/word/2010/wordprocessingShape" mc:Ignorable="w14 w15 w16se w16cid w16 w16cex w16sdtdh wp14">
   <w:body>
     <w:p>
       <w:pPr>
@@ -1422,7 +1422,21 @@
         <w:rPr>
           <w:rFonts w:asciiTheme="minorHAnsi" w:hAnsiTheme="minorHAnsi" w:cstheme="minorHAnsi"/>
         </w:rPr>
-        <w:t xml:space="preserve"> Modeling Language (</w:t>
+        <w:t xml:space="preserve"> </w:t>
+      </w:r>
+      <w:proofErr w:type="spellStart"/>
+      <w:r>
+        <w:rPr>
+          <w:rFonts w:asciiTheme="minorHAnsi" w:hAnsiTheme="minorHAnsi" w:cstheme="minorHAnsi"/>
+        </w:rPr>
+        <w:t>Modeling</w:t>
+      </w:r>
+      <w:proofErr w:type="spellEnd"/>
+      <w:r>
+        <w:rPr>
+          <w:rFonts w:asciiTheme="minorHAnsi" w:hAnsiTheme="minorHAnsi" w:cstheme="minorHAnsi"/>
+        </w:rPr>
+        <w:t xml:space="preserve"> Language (</w:t>
       </w:r>
       <w:r>
         <w:rPr>
@@ -1787,10 +1801,10 @@
           <w:szCs w:val="24"/>
         </w:rPr>
         <w:drawing>
-          <wp:inline distT="0" distB="0" distL="0" distR="0" wp14:anchorId="1F1D6A51" wp14:editId="6DE08B81">
+          <wp:inline distT="0" distB="0" distL="0" distR="0" wp14:anchorId="279E9766" wp14:editId="6ED37240">
             <wp:extent cx="6120130" cy="6642735"/>
             <wp:effectExtent l="0" t="0" r="0" b="5715"/>
-            <wp:docPr id="2" name="Immagine 2"/>
+            <wp:docPr id="3" name="Immagine 3"/>
             <wp:cNvGraphicFramePr>
               <a:graphicFrameLocks xmlns:a="http://schemas.openxmlformats.org/drawingml/2006/main" noChangeAspect="1"/>
             </wp:cNvGraphicFramePr>
@@ -1798,7 +1812,7 @@
               <a:graphicData uri="http://schemas.openxmlformats.org/drawingml/2006/picture">
                 <pic:pic xmlns:pic="http://schemas.openxmlformats.org/drawingml/2006/picture">
                   <pic:nvPicPr>
-                    <pic:cNvPr id="2" name="Immagine 2"/>
+                    <pic:cNvPr id="3" name="Immagine 3"/>
                     <pic:cNvPicPr/>
                   </pic:nvPicPr>
                   <pic:blipFill>
@@ -2411,25 +2425,7 @@
           <w:sz w:val="24"/>
           <w:szCs w:val="24"/>
         </w:rPr>
-        <w:t xml:space="preserve">Categoria </w:t>
-      </w:r>
-      <w:r>
-        <w:rPr>
-          <w:rFonts w:asciiTheme="minorHAnsi" w:hAnsiTheme="minorHAnsi" w:cstheme="minorHAnsi"/>
-          <w:bCs/>
-          <w:sz w:val="24"/>
-          <w:szCs w:val="24"/>
-        </w:rPr>
-        <w:t>[NOTA]</w:t>
-      </w:r>
-      <w:r>
-        <w:rPr>
-          <w:rFonts w:asciiTheme="minorHAnsi" w:hAnsiTheme="minorHAnsi" w:cstheme="minorHAnsi"/>
-          <w:bCs/>
-          <w:sz w:val="24"/>
-          <w:szCs w:val="24"/>
-        </w:rPr>
-        <w:t>.</w:t>
+        <w:t>Categoria [NOTA].</w:t>
       </w:r>
     </w:p>
     <w:p>
@@ -2520,10 +2516,7 @@
     </w:p>
     <w:p/>
     <w:p/>
-    <w:p>
-      <w:bookmarkStart w:id="12" w:name="_GoBack"/>
-      <w:bookmarkEnd w:id="12"/>
-    </w:p>
+    <w:p/>
     <w:p>
       <w:pPr>
         <w:pStyle w:val="Titolo3"/>
@@ -3089,7 +3082,7 @@
       <w:pPr>
         <w:pStyle w:val="Titolo3"/>
       </w:pPr>
-      <w:bookmarkStart w:id="13" w:name="_Toc117564856"/>
+      <w:bookmarkStart w:id="12" w:name="_Toc117564856"/>
       <w:r>
         <w:t xml:space="preserve">Descrizione Use Case </w:t>
       </w:r>
@@ -3102,7 +3095,7 @@
       <w:r>
         <w:t>”</w:t>
       </w:r>
-      <w:bookmarkEnd w:id="13"/>
+      <w:bookmarkEnd w:id="12"/>
     </w:p>
     <w:p/>
     <w:p>
@@ -3491,7 +3484,7 @@
           <w:bCs/>
         </w:rPr>
       </w:pPr>
-      <w:bookmarkStart w:id="14" w:name="_Toc117564857"/>
+      <w:bookmarkStart w:id="13" w:name="_Toc117564857"/>
       <w:proofErr w:type="spellStart"/>
       <w:r>
         <w:rPr>
@@ -3578,7 +3571,7 @@
       <w:r>
         <w:t>”</w:t>
       </w:r>
-      <w:bookmarkEnd w:id="14"/>
+      <w:bookmarkEnd w:id="13"/>
     </w:p>
     <w:p/>
     <w:p>
@@ -3801,14 +3794,14 @@
       <w:pPr>
         <w:pStyle w:val="Titolo2"/>
       </w:pPr>
-      <w:bookmarkStart w:id="15" w:name="_Toc117564858"/>
+      <w:bookmarkStart w:id="14" w:name="_Toc117564858"/>
       <w:r>
         <w:t xml:space="preserve">Azioni </w:t>
       </w:r>
       <w:r>
         <w:t>Gestore</w:t>
       </w:r>
-      <w:bookmarkEnd w:id="15"/>
+      <w:bookmarkEnd w:id="14"/>
     </w:p>
     <w:p>
       <w:pPr>
@@ -3983,7 +3976,7 @@
       <w:pPr>
         <w:pStyle w:val="Titolo3"/>
       </w:pPr>
-      <w:bookmarkStart w:id="16" w:name="_Toc117564859"/>
+      <w:bookmarkStart w:id="15" w:name="_Toc117564859"/>
       <w:r>
         <w:t>Descrizione Use Case “</w:t>
       </w:r>
@@ -3996,7 +3989,7 @@
       <w:r>
         <w:t>”</w:t>
       </w:r>
-      <w:bookmarkEnd w:id="16"/>
+      <w:bookmarkEnd w:id="15"/>
     </w:p>
     <w:p/>
     <w:p>
@@ -4294,7 +4287,7 @@
       <w:pPr>
         <w:pStyle w:val="Titolo3"/>
       </w:pPr>
-      <w:bookmarkStart w:id="17" w:name="_Toc117564860"/>
+      <w:bookmarkStart w:id="16" w:name="_Toc117564860"/>
       <w:r>
         <w:t xml:space="preserve">Descrizione Use Case “Aggiunta </w:t>
       </w:r>
@@ -4304,7 +4297,7 @@
       <w:r>
         <w:t>”</w:t>
       </w:r>
-      <w:bookmarkEnd w:id="17"/>
+      <w:bookmarkEnd w:id="16"/>
     </w:p>
     <w:p/>
     <w:p>
@@ -4575,7 +4568,7 @@
       <w:pPr>
         <w:pStyle w:val="Titolo3"/>
       </w:pPr>
-      <w:bookmarkStart w:id="18" w:name="_Toc117564861"/>
+      <w:bookmarkStart w:id="17" w:name="_Toc117564861"/>
       <w:r>
         <w:t>Descrizione Use Case “</w:t>
       </w:r>
@@ -4585,7 +4578,7 @@
       <w:r>
         <w:t>”</w:t>
       </w:r>
-      <w:bookmarkEnd w:id="18"/>
+      <w:bookmarkEnd w:id="17"/>
     </w:p>
     <w:p/>
     <w:p>
@@ -4890,7 +4883,7 @@
 </file>
 
 <file path=word/endnotes.xml><?xml version="1.0" encoding="utf-8"?>
-<w:endnotes xmlns:wpc="http://schemas.microsoft.com/office/word/2010/wordprocessingCanvas" xmlns:cx="http://schemas.microsoft.com/office/drawing/2014/chartex" xmlns:cx1="http://schemas.microsoft.com/office/drawing/2015/9/8/chartex" xmlns:cx2="http://schemas.microsoft.com/office/drawing/2015/10/21/chartex" xmlns:cx3="http://schemas.microsoft.com/office/drawing/2016/5/9/chartex" xmlns:cx4="http://schemas.microsoft.com/office/drawing/2016/5/10/chartex" xmlns:cx5="http://schemas.microsoft.com/office/drawing/2016/5/11/chartex" xmlns:cx6="http://schemas.microsoft.com/office/drawing/2016/5/12/chartex" xmlns:cx7="http://schemas.microsoft.com/office/drawing/2016/5/13/chartex" xmlns:cx8="http://schemas.microsoft.com/office/drawing/2016/5/14/chartex" xmlns:mc="http://schemas.openxmlformats.org/markup-compatibility/2006" xmlns:aink="http://schemas.microsoft.com/office/drawing/2016/ink" xmlns:am3d="http://schemas.microsoft.com/office/drawing/2017/model3d" xmlns:o="urn:schemas-microsoft-com:office:office" xmlns:r="http://schemas.openxmlformats.org/officeDocument/2006/relationships" xmlns:m="http://schemas.openxmlformats.org/officeDocument/2006/math" xmlns:v="urn:schemas-microsoft-com:vml" xmlns:wp14="http://schemas.microsoft.com/office/word/2010/wordprocessingDrawing" xmlns:wp="http://schemas.openxmlformats.org/drawingml/2006/wordprocessingDrawing" xmlns:w10="urn:schemas-microsoft-com:office:word" xmlns:w="http://schemas.openxmlformats.org/wordprocessingml/2006/main" xmlns:w14="http://schemas.microsoft.com/office/word/2010/wordml" xmlns:w15="http://schemas.microsoft.com/office/word/2012/wordml" xmlns:w16cid="http://schemas.microsoft.com/office/word/2016/wordml/cid" xmlns:w16se="http://schemas.microsoft.com/office/word/2015/wordml/symex" xmlns:wpg="http://schemas.microsoft.com/office/word/2010/wordprocessingGroup" xmlns:wpi="http://schemas.microsoft.com/office/word/2010/wordprocessingInk" xmlns:wne="http://schemas.microsoft.com/office/word/2006/wordml" xmlns:wps="http://schemas.microsoft.com/office/word/2010/wordprocessingShape" mc:Ignorable="w14 w15 w16se w16cid wp14">
+<w:endnotes xmlns:wpc="http://schemas.microsoft.com/office/word/2010/wordprocessingCanvas" xmlns:cx="http://schemas.microsoft.com/office/drawing/2014/chartex" xmlns:cx1="http://schemas.microsoft.com/office/drawing/2015/9/8/chartex" xmlns:cx2="http://schemas.microsoft.com/office/drawing/2015/10/21/chartex" xmlns:cx3="http://schemas.microsoft.com/office/drawing/2016/5/9/chartex" xmlns:cx4="http://schemas.microsoft.com/office/drawing/2016/5/10/chartex" xmlns:cx5="http://schemas.microsoft.com/office/drawing/2016/5/11/chartex" xmlns:cx6="http://schemas.microsoft.com/office/drawing/2016/5/12/chartex" xmlns:cx7="http://schemas.microsoft.com/office/drawing/2016/5/13/chartex" xmlns:cx8="http://schemas.microsoft.com/office/drawing/2016/5/14/chartex" xmlns:mc="http://schemas.openxmlformats.org/markup-compatibility/2006" xmlns:aink="http://schemas.microsoft.com/office/drawing/2016/ink" xmlns:am3d="http://schemas.microsoft.com/office/drawing/2017/model3d" xmlns:o="urn:schemas-microsoft-com:office:office" xmlns:oel="http://schemas.microsoft.com/office/2019/extlst" xmlns:r="http://schemas.openxmlformats.org/officeDocument/2006/relationships" xmlns:m="http://schemas.openxmlformats.org/officeDocument/2006/math" xmlns:v="urn:schemas-microsoft-com:vml" xmlns:wp14="http://schemas.microsoft.com/office/word/2010/wordprocessingDrawing" xmlns:wp="http://schemas.openxmlformats.org/drawingml/2006/wordprocessingDrawing" xmlns:w10="urn:schemas-microsoft-com:office:word" xmlns:w="http://schemas.openxmlformats.org/wordprocessingml/2006/main" xmlns:w14="http://schemas.microsoft.com/office/word/2010/wordml" xmlns:w15="http://schemas.microsoft.com/office/word/2012/wordml" xmlns:w16cex="http://schemas.microsoft.com/office/word/2018/wordml/cex" xmlns:w16cid="http://schemas.microsoft.com/office/word/2016/wordml/cid" xmlns:w16="http://schemas.microsoft.com/office/word/2018/wordml" xmlns:w16sdtdh="http://schemas.microsoft.com/office/word/2020/wordml/sdtdatahash" xmlns:w16se="http://schemas.microsoft.com/office/word/2015/wordml/symex" xmlns:wpg="http://schemas.microsoft.com/office/word/2010/wordprocessingGroup" xmlns:wpi="http://schemas.microsoft.com/office/word/2010/wordprocessingInk" xmlns:wne="http://schemas.microsoft.com/office/word/2006/wordml" xmlns:wps="http://schemas.microsoft.com/office/word/2010/wordprocessingShape" mc:Ignorable="w14 w15 w16se w16cid w16 w16cex w16sdtdh wp14">
   <w:endnote w:type="separator" w:id="-1">
     <w:p>
       <w:pPr>
@@ -4915,7 +4908,7 @@
 </file>
 
 <file path=word/footnotes.xml><?xml version="1.0" encoding="utf-8"?>
-<w:footnotes xmlns:wpc="http://schemas.microsoft.com/office/word/2010/wordprocessingCanvas" xmlns:cx="http://schemas.microsoft.com/office/drawing/2014/chartex" xmlns:cx1="http://schemas.microsoft.com/office/drawing/2015/9/8/chartex" xmlns:cx2="http://schemas.microsoft.com/office/drawing/2015/10/21/chartex" xmlns:cx3="http://schemas.microsoft.com/office/drawing/2016/5/9/chartex" xmlns:cx4="http://schemas.microsoft.com/office/drawing/2016/5/10/chartex" xmlns:cx5="http://schemas.microsoft.com/office/drawing/2016/5/11/chartex" xmlns:cx6="http://schemas.microsoft.com/office/drawing/2016/5/12/chartex" xmlns:cx7="http://schemas.microsoft.com/office/drawing/2016/5/13/chartex" xmlns:cx8="http://schemas.microsoft.com/office/drawing/2016/5/14/chartex" xmlns:mc="http://schemas.openxmlformats.org/markup-compatibility/2006" xmlns:aink="http://schemas.microsoft.com/office/drawing/2016/ink" xmlns:am3d="http://schemas.microsoft.com/office/drawing/2017/model3d" xmlns:o="urn:schemas-microsoft-com:office:office" xmlns:r="http://schemas.openxmlformats.org/officeDocument/2006/relationships" xmlns:m="http://schemas.openxmlformats.org/officeDocument/2006/math" xmlns:v="urn:schemas-microsoft-com:vml" xmlns:wp14="http://schemas.microsoft.com/office/word/2010/wordprocessingDrawing" xmlns:wp="http://schemas.openxmlformats.org/drawingml/2006/wordprocessingDrawing" xmlns:w10="urn:schemas-microsoft-com:office:word" xmlns:w="http://schemas.openxmlformats.org/wordprocessingml/2006/main" xmlns:w14="http://schemas.microsoft.com/office/word/2010/wordml" xmlns:w15="http://schemas.microsoft.com/office/word/2012/wordml" xmlns:w16cid="http://schemas.microsoft.com/office/word/2016/wordml/cid" xmlns:w16se="http://schemas.microsoft.com/office/word/2015/wordml/symex" xmlns:wpg="http://schemas.microsoft.com/office/word/2010/wordprocessingGroup" xmlns:wpi="http://schemas.microsoft.com/office/word/2010/wordprocessingInk" xmlns:wne="http://schemas.microsoft.com/office/word/2006/wordml" xmlns:wps="http://schemas.microsoft.com/office/word/2010/wordprocessingShape" mc:Ignorable="w14 w15 w16se w16cid wp14">
+<w:footnotes xmlns:wpc="http://schemas.microsoft.com/office/word/2010/wordprocessingCanvas" xmlns:cx="http://schemas.microsoft.com/office/drawing/2014/chartex" xmlns:cx1="http://schemas.microsoft.com/office/drawing/2015/9/8/chartex" xmlns:cx2="http://schemas.microsoft.com/office/drawing/2015/10/21/chartex" xmlns:cx3="http://schemas.microsoft.com/office/drawing/2016/5/9/chartex" xmlns:cx4="http://schemas.microsoft.com/office/drawing/2016/5/10/chartex" xmlns:cx5="http://schemas.microsoft.com/office/drawing/2016/5/11/chartex" xmlns:cx6="http://schemas.microsoft.com/office/drawing/2016/5/12/chartex" xmlns:cx7="http://schemas.microsoft.com/office/drawing/2016/5/13/chartex" xmlns:cx8="http://schemas.microsoft.com/office/drawing/2016/5/14/chartex" xmlns:mc="http://schemas.openxmlformats.org/markup-compatibility/2006" xmlns:aink="http://schemas.microsoft.com/office/drawing/2016/ink" xmlns:am3d="http://schemas.microsoft.com/office/drawing/2017/model3d" xmlns:o="urn:schemas-microsoft-com:office:office" xmlns:oel="http://schemas.microsoft.com/office/2019/extlst" xmlns:r="http://schemas.openxmlformats.org/officeDocument/2006/relationships" xmlns:m="http://schemas.openxmlformats.org/officeDocument/2006/math" xmlns:v="urn:schemas-microsoft-com:vml" xmlns:wp14="http://schemas.microsoft.com/office/word/2010/wordprocessingDrawing" xmlns:wp="http://schemas.openxmlformats.org/drawingml/2006/wordprocessingDrawing" xmlns:w10="urn:schemas-microsoft-com:office:word" xmlns:w="http://schemas.openxmlformats.org/wordprocessingml/2006/main" xmlns:w14="http://schemas.microsoft.com/office/word/2010/wordml" xmlns:w15="http://schemas.microsoft.com/office/word/2012/wordml" xmlns:w16cex="http://schemas.microsoft.com/office/word/2018/wordml/cex" xmlns:w16cid="http://schemas.microsoft.com/office/word/2016/wordml/cid" xmlns:w16="http://schemas.microsoft.com/office/word/2018/wordml" xmlns:w16sdtdh="http://schemas.microsoft.com/office/word/2020/wordml/sdtdatahash" xmlns:w16se="http://schemas.microsoft.com/office/word/2015/wordml/symex" xmlns:wpg="http://schemas.microsoft.com/office/word/2010/wordprocessingGroup" xmlns:wpi="http://schemas.microsoft.com/office/word/2010/wordprocessingInk" xmlns:wne="http://schemas.microsoft.com/office/word/2006/wordml" xmlns:wps="http://schemas.microsoft.com/office/word/2010/wordprocessingShape" mc:Ignorable="w14 w15 w16se w16cid w16 w16cex w16sdtdh wp14">
   <w:footnote w:type="separator" w:id="-1">
     <w:p>
       <w:pPr>
@@ -4940,7 +4933,7 @@
 </file>
 
 <file path=word/header1.xml><?xml version="1.0" encoding="utf-8"?>
-<w:hdr xmlns:wpc="http://schemas.microsoft.com/office/word/2010/wordprocessingCanvas" xmlns:cx="http://schemas.microsoft.com/office/drawing/2014/chartex" xmlns:cx1="http://schemas.microsoft.com/office/drawing/2015/9/8/chartex" xmlns:cx2="http://schemas.microsoft.com/office/drawing/2015/10/21/chartex" xmlns:cx3="http://schemas.microsoft.com/office/drawing/2016/5/9/chartex" xmlns:cx4="http://schemas.microsoft.com/office/drawing/2016/5/10/chartex" xmlns:cx5="http://schemas.microsoft.com/office/drawing/2016/5/11/chartex" xmlns:cx6="http://schemas.microsoft.com/office/drawing/2016/5/12/chartex" xmlns:cx7="http://schemas.microsoft.com/office/drawing/2016/5/13/chartex" xmlns:cx8="http://schemas.microsoft.com/office/drawing/2016/5/14/chartex" xmlns:mc="http://schemas.openxmlformats.org/markup-compatibility/2006" xmlns:aink="http://schemas.microsoft.com/office/drawing/2016/ink" xmlns:am3d="http://schemas.microsoft.com/office/drawing/2017/model3d" xmlns:o="urn:schemas-microsoft-com:office:office" xmlns:r="http://schemas.openxmlformats.org/officeDocument/2006/relationships" xmlns:m="http://schemas.openxmlformats.org/officeDocument/2006/math" xmlns:v="urn:schemas-microsoft-com:vml" xmlns:wp14="http://schemas.microsoft.com/office/word/2010/wordprocessingDrawing" xmlns:wp="http://schemas.openxmlformats.org/drawingml/2006/wordprocessingDrawing" xmlns:w10="urn:schemas-microsoft-com:office:word" xmlns:w="http://schemas.openxmlformats.org/wordprocessingml/2006/main" xmlns:w14="http://schemas.microsoft.com/office/word/2010/wordml" xmlns:w15="http://schemas.microsoft.com/office/word/2012/wordml" xmlns:w16cid="http://schemas.microsoft.com/office/word/2016/wordml/cid" xmlns:w16se="http://schemas.microsoft.com/office/word/2015/wordml/symex" xmlns:wpg="http://schemas.microsoft.com/office/word/2010/wordprocessingGroup" xmlns:wpi="http://schemas.microsoft.com/office/word/2010/wordprocessingInk" xmlns:wne="http://schemas.microsoft.com/office/word/2006/wordml" xmlns:wps="http://schemas.microsoft.com/office/word/2010/wordprocessingShape" mc:Ignorable="w14 w15 w16se w16cid wp14">
+<w:hdr xmlns:wpc="http://schemas.microsoft.com/office/word/2010/wordprocessingCanvas" xmlns:cx="http://schemas.microsoft.com/office/drawing/2014/chartex" xmlns:cx1="http://schemas.microsoft.com/office/drawing/2015/9/8/chartex" xmlns:cx2="http://schemas.microsoft.com/office/drawing/2015/10/21/chartex" xmlns:cx3="http://schemas.microsoft.com/office/drawing/2016/5/9/chartex" xmlns:cx4="http://schemas.microsoft.com/office/drawing/2016/5/10/chartex" xmlns:cx5="http://schemas.microsoft.com/office/drawing/2016/5/11/chartex" xmlns:cx6="http://schemas.microsoft.com/office/drawing/2016/5/12/chartex" xmlns:cx7="http://schemas.microsoft.com/office/drawing/2016/5/13/chartex" xmlns:cx8="http://schemas.microsoft.com/office/drawing/2016/5/14/chartex" xmlns:mc="http://schemas.openxmlformats.org/markup-compatibility/2006" xmlns:aink="http://schemas.microsoft.com/office/drawing/2016/ink" xmlns:am3d="http://schemas.microsoft.com/office/drawing/2017/model3d" xmlns:o="urn:schemas-microsoft-com:office:office" xmlns:oel="http://schemas.microsoft.com/office/2019/extlst" xmlns:r="http://schemas.openxmlformats.org/officeDocument/2006/relationships" xmlns:m="http://schemas.openxmlformats.org/officeDocument/2006/math" xmlns:v="urn:schemas-microsoft-com:vml" xmlns:wp14="http://schemas.microsoft.com/office/word/2010/wordprocessingDrawing" xmlns:wp="http://schemas.openxmlformats.org/drawingml/2006/wordprocessingDrawing" xmlns:w10="urn:schemas-microsoft-com:office:word" xmlns:w="http://schemas.openxmlformats.org/wordprocessingml/2006/main" xmlns:w14="http://schemas.microsoft.com/office/word/2010/wordml" xmlns:w15="http://schemas.microsoft.com/office/word/2012/wordml" xmlns:w16cex="http://schemas.microsoft.com/office/word/2018/wordml/cex" xmlns:w16cid="http://schemas.microsoft.com/office/word/2016/wordml/cid" xmlns:w16="http://schemas.microsoft.com/office/word/2018/wordml" xmlns:w16sdtdh="http://schemas.microsoft.com/office/word/2020/wordml/sdtdatahash" xmlns:w16se="http://schemas.microsoft.com/office/word/2015/wordml/symex" xmlns:wpg="http://schemas.microsoft.com/office/word/2010/wordprocessingGroup" xmlns:wpi="http://schemas.microsoft.com/office/word/2010/wordprocessingInk" xmlns:wne="http://schemas.microsoft.com/office/word/2006/wordml" xmlns:wps="http://schemas.microsoft.com/office/word/2010/wordprocessingShape" mc:Ignorable="w14 w15 w16se w16cid w16 w16cex w16sdtdh wp14">
   <w:p>
     <w:pPr>
       <w:pStyle w:val="Intestazione"/>
@@ -4963,7 +4956,7 @@
 </file>
 
 <file path=word/numbering.xml><?xml version="1.0" encoding="utf-8"?>
-<w:numbering xmlns:wpc="http://schemas.microsoft.com/office/word/2010/wordprocessingCanvas" xmlns:cx="http://schemas.microsoft.com/office/drawing/2014/chartex" xmlns:cx1="http://schemas.microsoft.com/office/drawing/2015/9/8/chartex" xmlns:cx2="http://schemas.microsoft.com/office/drawing/2015/10/21/chartex" xmlns:cx3="http://schemas.microsoft.com/office/drawing/2016/5/9/chartex" xmlns:cx4="http://schemas.microsoft.com/office/drawing/2016/5/10/chartex" xmlns:cx5="http://schemas.microsoft.com/office/drawing/2016/5/11/chartex" xmlns:cx6="http://schemas.microsoft.com/office/drawing/2016/5/12/chartex" xmlns:cx7="http://schemas.microsoft.com/office/drawing/2016/5/13/chartex" xmlns:cx8="http://schemas.microsoft.com/office/drawing/2016/5/14/chartex" xmlns:mc="http://schemas.openxmlformats.org/markup-compatibility/2006" xmlns:aink="http://schemas.microsoft.com/office/drawing/2016/ink" xmlns:am3d="http://schemas.microsoft.com/office/drawing/2017/model3d" xmlns:o="urn:schemas-microsoft-com:office:office" xmlns:r="http://schemas.openxmlformats.org/officeDocument/2006/relationships" xmlns:m="http://schemas.openxmlformats.org/officeDocument/2006/math" xmlns:v="urn:schemas-microsoft-com:vml" xmlns:wp14="http://schemas.microsoft.com/office/word/2010/wordprocessingDrawing" xmlns:wp="http://schemas.openxmlformats.org/drawingml/2006/wordprocessingDrawing" xmlns:w10="urn:schemas-microsoft-com:office:word" xmlns:w="http://schemas.openxmlformats.org/wordprocessingml/2006/main" xmlns:w14="http://schemas.microsoft.com/office/word/2010/wordml" xmlns:w15="http://schemas.microsoft.com/office/word/2012/wordml" xmlns:w16cid="http://schemas.microsoft.com/office/word/2016/wordml/cid" xmlns:w16se="http://schemas.microsoft.com/office/word/2015/wordml/symex" xmlns:wpg="http://schemas.microsoft.com/office/word/2010/wordprocessingGroup" xmlns:wpi="http://schemas.microsoft.com/office/word/2010/wordprocessingInk" xmlns:wne="http://schemas.microsoft.com/office/word/2006/wordml" xmlns:wps="http://schemas.microsoft.com/office/word/2010/wordprocessingShape" mc:Ignorable="w14 w15 w16se w16cid wp14">
+<w:numbering xmlns:wpc="http://schemas.microsoft.com/office/word/2010/wordprocessingCanvas" xmlns:cx="http://schemas.microsoft.com/office/drawing/2014/chartex" xmlns:cx1="http://schemas.microsoft.com/office/drawing/2015/9/8/chartex" xmlns:cx2="http://schemas.microsoft.com/office/drawing/2015/10/21/chartex" xmlns:cx3="http://schemas.microsoft.com/office/drawing/2016/5/9/chartex" xmlns:cx4="http://schemas.microsoft.com/office/drawing/2016/5/10/chartex" xmlns:cx5="http://schemas.microsoft.com/office/drawing/2016/5/11/chartex" xmlns:cx6="http://schemas.microsoft.com/office/drawing/2016/5/12/chartex" xmlns:cx7="http://schemas.microsoft.com/office/drawing/2016/5/13/chartex" xmlns:cx8="http://schemas.microsoft.com/office/drawing/2016/5/14/chartex" xmlns:mc="http://schemas.openxmlformats.org/markup-compatibility/2006" xmlns:aink="http://schemas.microsoft.com/office/drawing/2016/ink" xmlns:am3d="http://schemas.microsoft.com/office/drawing/2017/model3d" xmlns:o="urn:schemas-microsoft-com:office:office" xmlns:oel="http://schemas.microsoft.com/office/2019/extlst" xmlns:r="http://schemas.openxmlformats.org/officeDocument/2006/relationships" xmlns:m="http://schemas.openxmlformats.org/officeDocument/2006/math" xmlns:v="urn:schemas-microsoft-com:vml" xmlns:wp14="http://schemas.microsoft.com/office/word/2010/wordprocessingDrawing" xmlns:wp="http://schemas.openxmlformats.org/drawingml/2006/wordprocessingDrawing" xmlns:w10="urn:schemas-microsoft-com:office:word" xmlns:w="http://schemas.openxmlformats.org/wordprocessingml/2006/main" xmlns:w14="http://schemas.microsoft.com/office/word/2010/wordml" xmlns:w15="http://schemas.microsoft.com/office/word/2012/wordml" xmlns:w16cex="http://schemas.microsoft.com/office/word/2018/wordml/cex" xmlns:w16cid="http://schemas.microsoft.com/office/word/2016/wordml/cid" xmlns:w16="http://schemas.microsoft.com/office/word/2018/wordml" xmlns:w16sdtdh="http://schemas.microsoft.com/office/word/2020/wordml/sdtdatahash" xmlns:w16se="http://schemas.microsoft.com/office/word/2015/wordml/symex" xmlns:wpg="http://schemas.microsoft.com/office/word/2010/wordprocessingGroup" xmlns:wpi="http://schemas.microsoft.com/office/word/2010/wordprocessingInk" xmlns:wne="http://schemas.microsoft.com/office/word/2006/wordml" xmlns:wps="http://schemas.microsoft.com/office/word/2010/wordprocessingShape" mc:Ignorable="w14 w15 w16se w16cid w16 w16cex w16sdtdh wp14">
   <w:abstractNum w:abstractNumId="0" w15:restartNumberingAfterBreak="0">
     <w:nsid w:val="02994743"/>
     <w:multiLevelType w:val="hybridMultilevel"/>
@@ -7034,74 +7027,74 @@
       </w:pPr>
     </w:lvl>
   </w:abstractNum>
-  <w:num w:numId="1">
+  <w:num w:numId="1" w16cid:durableId="779910354">
     <w:abstractNumId w:val="1"/>
   </w:num>
-  <w:num w:numId="2">
+  <w:num w:numId="2" w16cid:durableId="182134795">
     <w:abstractNumId w:val="4"/>
   </w:num>
-  <w:num w:numId="3">
+  <w:num w:numId="3" w16cid:durableId="1300301015">
     <w:abstractNumId w:val="10"/>
   </w:num>
-  <w:num w:numId="4">
+  <w:num w:numId="4" w16cid:durableId="2029600156">
     <w:abstractNumId w:val="17"/>
   </w:num>
-  <w:num w:numId="5">
+  <w:num w:numId="5" w16cid:durableId="139463705">
     <w:abstractNumId w:val="18"/>
   </w:num>
-  <w:num w:numId="6">
+  <w:num w:numId="6" w16cid:durableId="325477229">
     <w:abstractNumId w:val="13"/>
   </w:num>
-  <w:num w:numId="7">
+  <w:num w:numId="7" w16cid:durableId="1459837115">
     <w:abstractNumId w:val="7"/>
   </w:num>
-  <w:num w:numId="8">
+  <w:num w:numId="8" w16cid:durableId="1691371781">
     <w:abstractNumId w:val="16"/>
   </w:num>
-  <w:num w:numId="9">
+  <w:num w:numId="9" w16cid:durableId="1682202908">
     <w:abstractNumId w:val="3"/>
   </w:num>
-  <w:num w:numId="10">
+  <w:num w:numId="10" w16cid:durableId="252129110">
     <w:abstractNumId w:val="12"/>
   </w:num>
-  <w:num w:numId="11">
+  <w:num w:numId="11" w16cid:durableId="1228224273">
     <w:abstractNumId w:val="11"/>
   </w:num>
-  <w:num w:numId="12">
+  <w:num w:numId="12" w16cid:durableId="227154070">
     <w:abstractNumId w:val="6"/>
   </w:num>
-  <w:num w:numId="13">
+  <w:num w:numId="13" w16cid:durableId="1415317503">
     <w:abstractNumId w:val="9"/>
   </w:num>
-  <w:num w:numId="14">
+  <w:num w:numId="14" w16cid:durableId="1503009016">
     <w:abstractNumId w:val="20"/>
   </w:num>
-  <w:num w:numId="15">
+  <w:num w:numId="15" w16cid:durableId="2072536803">
     <w:abstractNumId w:val="2"/>
   </w:num>
-  <w:num w:numId="16">
+  <w:num w:numId="16" w16cid:durableId="1276868939">
     <w:abstractNumId w:val="8"/>
   </w:num>
-  <w:num w:numId="17">
+  <w:num w:numId="17" w16cid:durableId="611329271">
     <w:abstractNumId w:val="5"/>
   </w:num>
-  <w:num w:numId="18">
+  <w:num w:numId="18" w16cid:durableId="499975529">
     <w:abstractNumId w:val="0"/>
   </w:num>
-  <w:num w:numId="19">
+  <w:num w:numId="19" w16cid:durableId="957568546">
     <w:abstractNumId w:val="19"/>
   </w:num>
-  <w:num w:numId="20">
+  <w:num w:numId="20" w16cid:durableId="1194732273">
     <w:abstractNumId w:val="15"/>
   </w:num>
-  <w:num w:numId="21">
+  <w:num w:numId="21" w16cid:durableId="200047673">
     <w:abstractNumId w:val="14"/>
   </w:num>
 </w:numbering>
 </file>
 
 <file path=word/styles.xml><?xml version="1.0" encoding="utf-8"?>
-<w:styles xmlns:mc="http://schemas.openxmlformats.org/markup-compatibility/2006" xmlns:r="http://schemas.openxmlformats.org/officeDocument/2006/relationships" xmlns:w="http://schemas.openxmlformats.org/wordprocessingml/2006/main" xmlns:w14="http://schemas.microsoft.com/office/word/2010/wordml" xmlns:w15="http://schemas.microsoft.com/office/word/2012/wordml" xmlns:w16cid="http://schemas.microsoft.com/office/word/2016/wordml/cid" xmlns:w16se="http://schemas.microsoft.com/office/word/2015/wordml/symex" mc:Ignorable="w14 w15 w16se w16cid">
+<w:styles xmlns:mc="http://schemas.openxmlformats.org/markup-compatibility/2006" xmlns:r="http://schemas.openxmlformats.org/officeDocument/2006/relationships" xmlns:w="http://schemas.openxmlformats.org/wordprocessingml/2006/main" xmlns:w14="http://schemas.microsoft.com/office/word/2010/wordml" xmlns:w15="http://schemas.microsoft.com/office/word/2012/wordml" xmlns:w16cex="http://schemas.microsoft.com/office/word/2018/wordml/cex" xmlns:w16cid="http://schemas.microsoft.com/office/word/2016/wordml/cid" xmlns:w16="http://schemas.microsoft.com/office/word/2018/wordml" xmlns:w16sdtdh="http://schemas.microsoft.com/office/word/2020/wordml/sdtdatahash" xmlns:w16se="http://schemas.microsoft.com/office/word/2015/wordml/symex" mc:Ignorable="w14 w15 w16se w16cid w16 w16cex w16sdtdh">
   <w:docDefaults>
     <w:rPrDefault>
       <w:rPr>
@@ -7113,7 +7106,7 @@
     </w:rPrDefault>
     <w:pPrDefault/>
   </w:docDefaults>
-  <w:latentStyles w:defLockedState="0" w:defUIPriority="99" w:defSemiHidden="0" w:defUnhideWhenUsed="0" w:defQFormat="0" w:count="375">
+  <w:latentStyles w:defLockedState="0" w:defUIPriority="99" w:defSemiHidden="0" w:defUnhideWhenUsed="0" w:defQFormat="0" w:count="376">
     <w:lsdException w:name="Normal" w:uiPriority="0" w:qFormat="1"/>
     <w:lsdException w:name="heading 1" w:uiPriority="9" w:qFormat="1"/>
     <w:lsdException w:name="heading 2" w:semiHidden="1" w:uiPriority="9" w:unhideWhenUsed="1" w:qFormat="1"/>
@@ -7219,7 +7212,6 @@
     <w:lsdException w:name="HTML Sample" w:semiHidden="1" w:unhideWhenUsed="1"/>
     <w:lsdException w:name="HTML Typewriter" w:semiHidden="1" w:unhideWhenUsed="1"/>
     <w:lsdException w:name="HTML Variable" w:semiHidden="1" w:unhideWhenUsed="1"/>
-    <w:lsdException w:name="Normal Table" w:semiHidden="1" w:unhideWhenUsed="1"/>
     <w:lsdException w:name="annotation subject" w:semiHidden="1" w:unhideWhenUsed="1"/>
     <w:lsdException w:name="No List" w:semiHidden="1" w:unhideWhenUsed="1"/>
     <w:lsdException w:name="Outline List 1" w:semiHidden="1" w:unhideWhenUsed="1"/>
@@ -7266,10 +7258,8 @@
     <w:lsdException w:name="Table Subtle 2" w:semiHidden="1" w:unhideWhenUsed="1"/>
     <w:lsdException w:name="Table Web 1" w:semiHidden="1" w:unhideWhenUsed="1"/>
     <w:lsdException w:name="Table Web 2" w:semiHidden="1" w:unhideWhenUsed="1"/>
-    <w:lsdException w:name="Table Web 3" w:semiHidden="1" w:unhideWhenUsed="1"/>
     <w:lsdException w:name="Balloon Text" w:semiHidden="1" w:unhideWhenUsed="1"/>
     <w:lsdException w:name="Table Grid" w:uiPriority="39"/>
-    <w:lsdException w:name="Table Theme" w:semiHidden="1" w:unhideWhenUsed="1"/>
     <w:lsdException w:name="Placeholder Text" w:semiHidden="1"/>
     <w:lsdException w:name="No Spacing" w:uiPriority="1" w:qFormat="1"/>
     <w:lsdException w:name="Light Shading" w:uiPriority="60"/>
@@ -7489,6 +7479,7 @@
     <w:lsdException w:name="Smart Hyperlink" w:semiHidden="1" w:unhideWhenUsed="1"/>
     <w:lsdException w:name="Hashtag" w:semiHidden="1" w:unhideWhenUsed="1"/>
     <w:lsdException w:name="Unresolved Mention" w:semiHidden="1" w:unhideWhenUsed="1"/>
+    <w:lsdException w:name="Smart Link" w:semiHidden="1" w:unhideWhenUsed="1"/>
   </w:latentStyles>
   <w:style w:type="paragraph" w:default="1" w:styleId="Normale">
     <w:name w:val="Normal"/>

</xml_diff>

<commit_message>
sistemazione use case RF 24
</commit_message>
<xml_diff>
--- a/Specifica requisiti/Specifica requisiti.docx
+++ b/Specifica requisiti/Specifica requisiti.docx
@@ -1410,33 +1410,11 @@
         </w:rPr>
         <w:t xml:space="preserve">Il presente documento riporta la specifica dei requisiti di sistema del progetto ACCESS light usando diagrammi in </w:t>
       </w:r>
-      <w:proofErr w:type="spellStart"/>
-      <w:r>
-        <w:rPr>
-          <w:rFonts w:asciiTheme="minorHAnsi" w:hAnsiTheme="minorHAnsi" w:cstheme="minorHAnsi"/>
-        </w:rPr>
-        <w:t>Unified</w:t>
-      </w:r>
-      <w:proofErr w:type="spellEnd"/>
-      <w:r>
-        <w:rPr>
-          <w:rFonts w:asciiTheme="minorHAnsi" w:hAnsiTheme="minorHAnsi" w:cstheme="minorHAnsi"/>
-        </w:rPr>
-        <w:t xml:space="preserve"> </w:t>
-      </w:r>
-      <w:proofErr w:type="spellStart"/>
-      <w:r>
-        <w:rPr>
-          <w:rFonts w:asciiTheme="minorHAnsi" w:hAnsiTheme="minorHAnsi" w:cstheme="minorHAnsi"/>
-        </w:rPr>
-        <w:t>Modeling</w:t>
-      </w:r>
-      <w:proofErr w:type="spellEnd"/>
-      <w:r>
-        <w:rPr>
-          <w:rFonts w:asciiTheme="minorHAnsi" w:hAnsiTheme="minorHAnsi" w:cstheme="minorHAnsi"/>
-        </w:rPr>
-        <w:t xml:space="preserve"> Language (</w:t>
+      <w:r>
+        <w:rPr>
+          <w:rFonts w:asciiTheme="minorHAnsi" w:hAnsiTheme="minorHAnsi" w:cstheme="minorHAnsi"/>
+        </w:rPr>
+        <w:t>Unified Modeling Language (</w:t>
       </w:r>
       <w:r>
         <w:rPr>
@@ -2057,25 +2035,7 @@
           <w:sz w:val="24"/>
           <w:szCs w:val="24"/>
         </w:rPr>
-        <w:t xml:space="preserve">Il sistema di pagamento segue il seguente Activity </w:t>
-      </w:r>
-      <w:proofErr w:type="spellStart"/>
-      <w:r>
-        <w:rPr>
-          <w:rFonts w:asciiTheme="minorHAnsi" w:hAnsiTheme="minorHAnsi" w:cstheme="minorHAnsi"/>
-          <w:sz w:val="24"/>
-          <w:szCs w:val="24"/>
-        </w:rPr>
-        <w:t>Diagram</w:t>
-      </w:r>
-      <w:proofErr w:type="spellEnd"/>
-      <w:r>
-        <w:rPr>
-          <w:rFonts w:asciiTheme="minorHAnsi" w:hAnsiTheme="minorHAnsi" w:cstheme="minorHAnsi"/>
-          <w:sz w:val="24"/>
-          <w:szCs w:val="24"/>
-        </w:rPr>
-        <w:t>:</w:t>
+        <w:t>Il sistema di pagamento segue il seguente Activity Diagram:</w:t>
       </w:r>
     </w:p>
     <w:p>
@@ -2474,25 +2434,7 @@
           <w:sz w:val="24"/>
           <w:szCs w:val="24"/>
         </w:rPr>
-        <w:t>NOTA: Nel caso dell’acquisto di uno skipass della categoria “Premium” o “</w:t>
-      </w:r>
-      <w:proofErr w:type="spellStart"/>
-      <w:r>
-        <w:rPr>
-          <w:rFonts w:asciiTheme="minorHAnsi" w:hAnsiTheme="minorHAnsi" w:cstheme="minorHAnsi"/>
-          <w:sz w:val="24"/>
-          <w:szCs w:val="24"/>
-        </w:rPr>
-        <w:t>PremiumS</w:t>
-      </w:r>
-      <w:proofErr w:type="spellEnd"/>
-      <w:r>
-        <w:rPr>
-          <w:rFonts w:asciiTheme="minorHAnsi" w:hAnsiTheme="minorHAnsi" w:cstheme="minorHAnsi"/>
-          <w:sz w:val="24"/>
-          <w:szCs w:val="24"/>
-        </w:rPr>
-        <w:t xml:space="preserve">”: </w:t>
+        <w:t xml:space="preserve">NOTA: Nel caso dell’acquisto di uno skipass della categoria “Premium” o “PremiumS”: </w:t>
       </w:r>
       <w:r>
         <w:rPr>
@@ -3007,27 +2949,15 @@
           <w:szCs w:val="24"/>
         </w:rPr>
       </w:pPr>
-      <w:proofErr w:type="spellStart"/>
-      <w:r>
-        <w:rPr>
-          <w:rFonts w:asciiTheme="minorHAnsi" w:hAnsiTheme="minorHAnsi" w:cstheme="minorHAnsi"/>
-          <w:b/>
-          <w:bCs/>
-          <w:sz w:val="24"/>
-          <w:szCs w:val="24"/>
-        </w:rPr>
-        <w:t>Exceptions</w:t>
-      </w:r>
-      <w:proofErr w:type="spellEnd"/>
-      <w:r>
-        <w:rPr>
-          <w:rFonts w:asciiTheme="minorHAnsi" w:hAnsiTheme="minorHAnsi" w:cstheme="minorHAnsi"/>
-          <w:b/>
-          <w:bCs/>
-          <w:sz w:val="24"/>
-          <w:szCs w:val="24"/>
-        </w:rPr>
-        <w:t>:</w:t>
+      <w:r>
+        <w:rPr>
+          <w:rFonts w:asciiTheme="minorHAnsi" w:hAnsiTheme="minorHAnsi" w:cstheme="minorHAnsi"/>
+          <w:b/>
+          <w:bCs/>
+          <w:sz w:val="24"/>
+          <w:szCs w:val="24"/>
+        </w:rPr>
+        <w:t>Exceptions:</w:t>
       </w:r>
     </w:p>
     <w:p>
@@ -3306,6 +3236,28 @@
           <w:sz w:val="24"/>
           <w:szCs w:val="24"/>
         </w:rPr>
+        <w:t>Il database esterno mostra all’utente i maestri disponibili a fare lezione di sci;</w:t>
+      </w:r>
+    </w:p>
+    <w:p>
+      <w:pPr>
+        <w:pStyle w:val="Paragrafoelenco"/>
+        <w:numPr>
+          <w:ilvl w:val="0"/>
+          <w:numId w:val="10"/>
+        </w:numPr>
+        <w:rPr>
+          <w:rFonts w:asciiTheme="minorHAnsi" w:hAnsiTheme="minorHAnsi" w:cstheme="minorHAnsi"/>
+          <w:sz w:val="24"/>
+          <w:szCs w:val="24"/>
+        </w:rPr>
+      </w:pPr>
+      <w:r>
+        <w:rPr>
+          <w:rFonts w:asciiTheme="minorHAnsi" w:hAnsiTheme="minorHAnsi" w:cstheme="minorHAnsi"/>
+          <w:sz w:val="24"/>
+          <w:szCs w:val="24"/>
+        </w:rPr>
         <w:t xml:space="preserve">L’utente </w:t>
       </w:r>
       <w:r>
@@ -3322,7 +3274,23 @@
           <w:sz w:val="24"/>
           <w:szCs w:val="24"/>
         </w:rPr>
-        <w:t xml:space="preserve"> in ordine</w:t>
+        <w:t xml:space="preserve"> </w:t>
+      </w:r>
+      <w:r>
+        <w:rPr>
+          <w:rFonts w:asciiTheme="minorHAnsi" w:hAnsiTheme="minorHAnsi" w:cstheme="minorHAnsi"/>
+          <w:sz w:val="24"/>
+          <w:szCs w:val="24"/>
+        </w:rPr>
+        <w:t>i</w:t>
+      </w:r>
+      <w:r>
+        <w:rPr>
+          <w:rFonts w:asciiTheme="minorHAnsi" w:hAnsiTheme="minorHAnsi" w:cstheme="minorHAnsi"/>
+          <w:sz w:val="24"/>
+          <w:szCs w:val="24"/>
+        </w:rPr>
+        <w:t>n ordine</w:t>
       </w:r>
       <w:r>
         <w:rPr>
@@ -3444,7 +3412,23 @@
           <w:sz w:val="24"/>
           <w:szCs w:val="24"/>
         </w:rPr>
-        <w:t>La prenotazione effettuata viene registrata nel calendario/database esterno?</w:t>
+        <w:t>La prenotazione effettuata viene registrata nel calendario</w:t>
+      </w:r>
+      <w:r>
+        <w:rPr>
+          <w:rFonts w:asciiTheme="minorHAnsi" w:hAnsiTheme="minorHAnsi" w:cstheme="minorHAnsi"/>
+          <w:sz w:val="24"/>
+          <w:szCs w:val="24"/>
+        </w:rPr>
+        <w:t xml:space="preserve"> e nel </w:t>
+      </w:r>
+      <w:r>
+        <w:rPr>
+          <w:rFonts w:asciiTheme="minorHAnsi" w:hAnsiTheme="minorHAnsi" w:cstheme="minorHAnsi"/>
+          <w:sz w:val="24"/>
+          <w:szCs w:val="24"/>
+        </w:rPr>
+        <w:t>database esterno?</w:t>
       </w:r>
     </w:p>
     <w:p>
@@ -3485,7 +3469,6 @@
         </w:rPr>
       </w:pPr>
       <w:bookmarkStart w:id="13" w:name="_Toc117564857"/>
-      <w:proofErr w:type="spellStart"/>
       <w:r>
         <w:rPr>
           <w:b/>
@@ -3493,7 +3476,6 @@
         </w:rPr>
         <w:t>Exceptions</w:t>
       </w:r>
-      <w:proofErr w:type="spellEnd"/>
     </w:p>
     <w:p>
       <w:pPr>
@@ -3902,7 +3884,14 @@
           <w:bCs/>
         </w:rPr>
         <w:tab/>
-        <w:t>Rimozione Maestri di Sci</w:t>
+      </w:r>
+      <w:r>
+        <w:rPr>
+          <w:rFonts w:asciiTheme="minorHAnsi" w:hAnsiTheme="minorHAnsi" w:cstheme="minorHAnsi"/>
+          <w:b/>
+          <w:bCs/>
+        </w:rPr>
+        <w:t>Modifica Disponibilità Maestro di Sci</w:t>
       </w:r>
     </w:p>
     <w:p>
@@ -3930,10 +3919,10 @@
           <w:noProof/>
         </w:rPr>
         <w:drawing>
-          <wp:inline distT="0" distB="0" distL="0" distR="0" wp14:anchorId="02B346D8" wp14:editId="27C34887">
-            <wp:extent cx="6120130" cy="2964815"/>
-            <wp:effectExtent l="0" t="0" r="0" b="6985"/>
-            <wp:docPr id="11" name="Immagine 11"/>
+          <wp:inline distT="0" distB="0" distL="0" distR="0" wp14:anchorId="7FB61D97" wp14:editId="20448C8C">
+            <wp:extent cx="6120130" cy="3719830"/>
+            <wp:effectExtent l="0" t="0" r="0" b="0"/>
+            <wp:docPr id="2" name="Immagine 2"/>
             <wp:cNvGraphicFramePr>
               <a:graphicFrameLocks xmlns:a="http://schemas.openxmlformats.org/drawingml/2006/main" noChangeAspect="1"/>
             </wp:cNvGraphicFramePr>
@@ -3941,7 +3930,7 @@
               <a:graphicData uri="http://schemas.openxmlformats.org/drawingml/2006/picture">
                 <pic:pic xmlns:pic="http://schemas.openxmlformats.org/drawingml/2006/picture">
                   <pic:nvPicPr>
-                    <pic:cNvPr id="11" name="Immagine 11"/>
+                    <pic:cNvPr id="2" name="Immagine 2"/>
                     <pic:cNvPicPr/>
                   </pic:nvPicPr>
                   <pic:blipFill>
@@ -3959,7 +3948,7 @@
                   <pic:spPr>
                     <a:xfrm>
                       <a:off x="0" y="0"/>
-                      <a:ext cx="6120130" cy="2964815"/>
+                      <a:ext cx="6120130" cy="3719830"/>
                     </a:xfrm>
                     <a:prstGeom prst="rect">
                       <a:avLst/>
@@ -4261,7 +4250,6 @@
           <w:szCs w:val="24"/>
         </w:rPr>
       </w:pPr>
-      <w:proofErr w:type="spellStart"/>
       <w:r>
         <w:rPr>
           <w:rFonts w:asciiTheme="minorHAnsi" w:hAnsiTheme="minorHAnsi" w:cstheme="minorHAnsi"/>
@@ -4272,7 +4260,6 @@
         </w:rPr>
         <w:t>Exceptions</w:t>
       </w:r>
-      <w:proofErr w:type="spellEnd"/>
       <w:r>
         <w:rPr>
           <w:rFonts w:asciiTheme="minorHAnsi" w:hAnsiTheme="minorHAnsi" w:cstheme="minorHAnsi"/>
@@ -4385,6 +4372,7 @@
           <w:sz w:val="24"/>
           <w:szCs w:val="24"/>
         </w:rPr>
+        <w:lastRenderedPageBreak/>
         <w:t>Questo use case descrive il</w:t>
       </w:r>
       <w:r>
@@ -4466,7 +4454,6 @@
           <w:sz w:val="24"/>
           <w:szCs w:val="24"/>
         </w:rPr>
-        <w:lastRenderedPageBreak/>
         <w:t xml:space="preserve">Il gestore accede alla “Schermata </w:t>
       </w:r>
       <w:r>
@@ -4527,131 +4514,177 @@
           <w:sz w:val="24"/>
           <w:szCs w:val="24"/>
         </w:rPr>
-        <w:t>Il database esterno registra l’inserimento del nuovo maestro.</w:t>
-      </w:r>
-    </w:p>
-    <w:p>
-      <w:pPr>
-        <w:rPr>
-          <w:rFonts w:asciiTheme="minorHAnsi" w:hAnsiTheme="minorHAnsi" w:cstheme="minorHAnsi"/>
-          <w:b/>
-          <w:bCs/>
-          <w:sz w:val="24"/>
-          <w:szCs w:val="24"/>
-        </w:rPr>
-      </w:pPr>
-      <w:proofErr w:type="spellStart"/>
-      <w:r>
-        <w:rPr>
-          <w:rFonts w:asciiTheme="minorHAnsi" w:hAnsiTheme="minorHAnsi" w:cstheme="minorHAnsi"/>
-          <w:b/>
-          <w:bCs/>
-          <w:sz w:val="24"/>
-          <w:szCs w:val="24"/>
-        </w:rPr>
-        <w:t>Exceptions</w:t>
-      </w:r>
-      <w:proofErr w:type="spellEnd"/>
-      <w:r>
-        <w:rPr>
-          <w:rFonts w:asciiTheme="minorHAnsi" w:hAnsiTheme="minorHAnsi" w:cstheme="minorHAnsi"/>
-          <w:b/>
-          <w:bCs/>
+        <w:t>Il database esterno</w:t>
+      </w:r>
+      <w:r>
+        <w:rPr>
+          <w:rFonts w:asciiTheme="minorHAnsi" w:hAnsiTheme="minorHAnsi" w:cstheme="minorHAnsi"/>
+          <w:sz w:val="24"/>
+          <w:szCs w:val="24"/>
+        </w:rPr>
+        <w:t xml:space="preserve"> e il calendario</w:t>
+      </w:r>
+      <w:r>
+        <w:rPr>
+          <w:rFonts w:asciiTheme="minorHAnsi" w:hAnsiTheme="minorHAnsi" w:cstheme="minorHAnsi"/>
+          <w:sz w:val="24"/>
+          <w:szCs w:val="24"/>
+        </w:rPr>
+        <w:t xml:space="preserve"> registra</w:t>
+      </w:r>
+      <w:r>
+        <w:rPr>
+          <w:rFonts w:asciiTheme="minorHAnsi" w:hAnsiTheme="minorHAnsi" w:cstheme="minorHAnsi"/>
+          <w:sz w:val="24"/>
+          <w:szCs w:val="24"/>
+        </w:rPr>
+        <w:t>no</w:t>
+      </w:r>
+      <w:r>
+        <w:rPr>
+          <w:rFonts w:asciiTheme="minorHAnsi" w:hAnsiTheme="minorHAnsi" w:cstheme="minorHAnsi"/>
+          <w:sz w:val="24"/>
+          <w:szCs w:val="24"/>
+        </w:rPr>
+        <w:t xml:space="preserve"> l’inserimento del nuovo maestro.</w:t>
+      </w:r>
+    </w:p>
+    <w:p>
+      <w:pPr>
+        <w:rPr>
+          <w:rFonts w:asciiTheme="minorHAnsi" w:hAnsiTheme="minorHAnsi" w:cstheme="minorHAnsi"/>
+          <w:b/>
+          <w:bCs/>
+          <w:sz w:val="24"/>
+          <w:szCs w:val="24"/>
+        </w:rPr>
+      </w:pPr>
+      <w:r>
+        <w:rPr>
+          <w:rFonts w:asciiTheme="minorHAnsi" w:hAnsiTheme="minorHAnsi" w:cstheme="minorHAnsi"/>
+          <w:b/>
+          <w:bCs/>
+          <w:sz w:val="24"/>
+          <w:szCs w:val="24"/>
+        </w:rPr>
+        <w:t>Exceptions:</w:t>
+      </w:r>
+    </w:p>
+    <w:p/>
+    <w:p>
+      <w:pPr>
+        <w:pStyle w:val="Titolo3"/>
+      </w:pPr>
+      <w:bookmarkStart w:id="17" w:name="_Toc117564861"/>
+      <w:r>
+        <w:rPr>
+          <w:rFonts w:ascii="Courier New" w:hAnsi="Courier New" w:cs="Courier New"/>
+          <w:sz w:val="2"/>
+          <w:szCs w:val="2"/>
+          <w:shd w:val="clear" w:color="auto" w:fill="F8F9FA"/>
+        </w:rPr>
+        <w:t>%3CmxGraphModel%3E%3Croot%3E%3CmxCell%20id%3D%220%22%2F%3E%3CmxCell%20id%3D%221%22%20parent%3D%220%22%2F%3E%3CmxCell%20id%3D%222%22%20value%3D%22%22%20style%3D%22endArrow%3Dnone%3Bhtml%3D1%3Brounded%3D0%3BstrokeWidth%3D1%3BfillColor%3D%23000000%3BedgeStyle%3DorthogonalEdgeStyle%3BentryX%3D1%3BentryY%3D0.5%3BentryDx%3D0%3BentryDy%3D0%3B%22%20edge%3D%221%22%20parent%3D%221%22%3E%3CmxGeometry%20width%3D%2250%22%20height%3D%2250%22%20relative%3D%221%22%20as%3D%22geometry%22%3E%3CmxPoint%20x%3D%221200%22%20y%3D%22549.96%22%20as%3D%22sourcePoint%22%2F%3E%3CmxPoint%20x%3D%221159.9999999999927%22%20y%3D%22548%22%20as%3D%22targetPoint%22%2F%3E%3CArray%20as%3D%22points%22%3E%3CmxPoint%20x%3D%221160%22%20y%3D%22550%22%2F%3E%3C%2FArray%3E%3C%2FmxGeometry%3E%3C%2FmxCell%3E%3C%2Froot%3E%3C%2FmxGraphModel%3E</w:t>
+      </w:r>
+    </w:p>
+    <w:p>
+      <w:pPr>
+        <w:pStyle w:val="Titolo3"/>
+      </w:pPr>
+      <w:r>
+        <w:t>Descrizione Use Case “</w:t>
+      </w:r>
+      <w:r>
+        <w:t>Maestro disponibile”</w:t>
+      </w:r>
+    </w:p>
+    <w:p/>
+    <w:p>
+      <w:pPr>
+        <w:rPr>
+          <w:rFonts w:asciiTheme="minorHAnsi" w:hAnsiTheme="minorHAnsi" w:cstheme="minorHAnsi"/>
+          <w:sz w:val="24"/>
+          <w:szCs w:val="24"/>
+        </w:rPr>
+      </w:pPr>
+      <w:r>
+        <w:rPr>
+          <w:rFonts w:asciiTheme="minorHAnsi" w:hAnsiTheme="minorHAnsi" w:cstheme="minorHAnsi"/>
+          <w:b/>
+          <w:bCs/>
+          <w:sz w:val="24"/>
+          <w:szCs w:val="24"/>
+        </w:rPr>
+        <w:t>Titolo</w:t>
+      </w:r>
+      <w:r>
+        <w:rPr>
+          <w:rFonts w:asciiTheme="minorHAnsi" w:hAnsiTheme="minorHAnsi" w:cstheme="minorHAnsi"/>
+          <w:sz w:val="24"/>
+          <w:szCs w:val="24"/>
+        </w:rPr>
+        <w:t xml:space="preserve">: </w:t>
+      </w:r>
+      <w:r>
+        <w:rPr>
+          <w:rFonts w:asciiTheme="minorHAnsi" w:hAnsiTheme="minorHAnsi" w:cstheme="minorHAnsi"/>
+          <w:sz w:val="24"/>
+          <w:szCs w:val="24"/>
+        </w:rPr>
+        <w:t>M</w:t>
+      </w:r>
+      <w:r>
+        <w:rPr>
+          <w:rFonts w:asciiTheme="minorHAnsi" w:hAnsiTheme="minorHAnsi" w:cstheme="minorHAnsi"/>
+          <w:sz w:val="24"/>
+          <w:szCs w:val="24"/>
+        </w:rPr>
+        <w:t>aestro disponibile</w:t>
+      </w:r>
+      <w:r>
+        <w:rPr>
+          <w:rFonts w:asciiTheme="minorHAnsi" w:hAnsiTheme="minorHAnsi" w:cstheme="minorHAnsi"/>
+          <w:sz w:val="24"/>
+          <w:szCs w:val="24"/>
+        </w:rPr>
+        <w:t>.</w:t>
+      </w:r>
+    </w:p>
+    <w:p>
+      <w:pPr>
+        <w:rPr>
+          <w:rFonts w:asciiTheme="minorHAnsi" w:hAnsiTheme="minorHAnsi" w:cstheme="minorHAnsi"/>
+          <w:sz w:val="24"/>
+          <w:szCs w:val="24"/>
+        </w:rPr>
+      </w:pPr>
+    </w:p>
+    <w:p>
+      <w:pPr>
+        <w:rPr>
+          <w:rFonts w:asciiTheme="minorHAnsi" w:hAnsiTheme="minorHAnsi" w:cstheme="minorHAnsi"/>
+          <w:sz w:val="24"/>
+          <w:szCs w:val="24"/>
+        </w:rPr>
+      </w:pPr>
+      <w:r>
+        <w:rPr>
+          <w:rFonts w:asciiTheme="minorHAnsi" w:hAnsiTheme="minorHAnsi" w:cstheme="minorHAnsi"/>
+          <w:b/>
+          <w:bCs/>
+          <w:sz w:val="24"/>
+          <w:szCs w:val="24"/>
+        </w:rPr>
+        <w:t>Riassunto</w:t>
+      </w:r>
+      <w:r>
+        <w:rPr>
+          <w:rFonts w:asciiTheme="minorHAnsi" w:hAnsiTheme="minorHAnsi" w:cstheme="minorHAnsi"/>
           <w:sz w:val="24"/>
           <w:szCs w:val="24"/>
         </w:rPr>
         <w:t>:</w:t>
       </w:r>
     </w:p>
-    <w:p/>
-    <w:p>
-      <w:pPr>
-        <w:pStyle w:val="Titolo3"/>
-      </w:pPr>
-      <w:bookmarkStart w:id="17" w:name="_Toc117564861"/>
-      <w:r>
-        <w:t>Descrizione Use Case “</w:t>
-      </w:r>
-      <w:r>
-        <w:t>Rimozione maestri di sci</w:t>
-      </w:r>
-      <w:r>
-        <w:t>”</w:t>
-      </w:r>
-      <w:bookmarkEnd w:id="17"/>
-    </w:p>
-    <w:p/>
-    <w:p>
-      <w:pPr>
-        <w:rPr>
-          <w:rFonts w:asciiTheme="minorHAnsi" w:hAnsiTheme="minorHAnsi" w:cstheme="minorHAnsi"/>
-          <w:sz w:val="24"/>
-          <w:szCs w:val="24"/>
-        </w:rPr>
-      </w:pPr>
-      <w:r>
-        <w:rPr>
-          <w:rFonts w:asciiTheme="minorHAnsi" w:hAnsiTheme="minorHAnsi" w:cstheme="minorHAnsi"/>
-          <w:b/>
-          <w:bCs/>
-          <w:sz w:val="24"/>
-          <w:szCs w:val="24"/>
-        </w:rPr>
-        <w:t>Titolo</w:t>
-      </w:r>
-      <w:r>
-        <w:rPr>
-          <w:rFonts w:asciiTheme="minorHAnsi" w:hAnsiTheme="minorHAnsi" w:cstheme="minorHAnsi"/>
-          <w:sz w:val="24"/>
-          <w:szCs w:val="24"/>
-        </w:rPr>
-        <w:t xml:space="preserve">: </w:t>
-      </w:r>
-      <w:r>
-        <w:rPr>
-          <w:rFonts w:asciiTheme="minorHAnsi" w:hAnsiTheme="minorHAnsi" w:cstheme="minorHAnsi"/>
-          <w:sz w:val="24"/>
-          <w:szCs w:val="24"/>
-        </w:rPr>
-        <w:t>Rimozione maestri di sci.</w:t>
-      </w:r>
-    </w:p>
-    <w:p>
-      <w:pPr>
-        <w:rPr>
-          <w:rFonts w:asciiTheme="minorHAnsi" w:hAnsiTheme="minorHAnsi" w:cstheme="minorHAnsi"/>
-          <w:sz w:val="24"/>
-          <w:szCs w:val="24"/>
-        </w:rPr>
-      </w:pPr>
-    </w:p>
-    <w:p>
-      <w:pPr>
-        <w:rPr>
-          <w:rFonts w:asciiTheme="minorHAnsi" w:hAnsiTheme="minorHAnsi" w:cstheme="minorHAnsi"/>
-          <w:sz w:val="24"/>
-          <w:szCs w:val="24"/>
-        </w:rPr>
-      </w:pPr>
-      <w:r>
-        <w:rPr>
-          <w:rFonts w:asciiTheme="minorHAnsi" w:hAnsiTheme="minorHAnsi" w:cstheme="minorHAnsi"/>
-          <w:b/>
-          <w:bCs/>
-          <w:sz w:val="24"/>
-          <w:szCs w:val="24"/>
-        </w:rPr>
-        <w:t>Riassunto</w:t>
-      </w:r>
-      <w:r>
-        <w:rPr>
-          <w:rFonts w:asciiTheme="minorHAnsi" w:hAnsiTheme="minorHAnsi" w:cstheme="minorHAnsi"/>
-          <w:sz w:val="24"/>
-          <w:szCs w:val="24"/>
-        </w:rPr>
-        <w:t>:</w:t>
-      </w:r>
-    </w:p>
     <w:p>
       <w:pPr>
         <w:rPr>
@@ -4674,7 +4707,23 @@
           <w:sz w:val="24"/>
           <w:szCs w:val="24"/>
         </w:rPr>
-        <w:t xml:space="preserve"> processo per rimuovere dei maestri di sci dalla lista degli insegnanti disponibili per dare lezioni.</w:t>
+        <w:t xml:space="preserve"> processo per modificare lo stato di disponibilità con “disponibile ad effettuare lezioni”</w:t>
+      </w:r>
+      <w:r>
+        <w:rPr>
+          <w:rFonts w:asciiTheme="minorHAnsi" w:hAnsiTheme="minorHAnsi" w:cstheme="minorHAnsi"/>
+          <w:sz w:val="24"/>
+          <w:szCs w:val="24"/>
+        </w:rPr>
+        <w:t xml:space="preserve"> </w:t>
+      </w:r>
+      <w:r>
+        <w:rPr>
+          <w:rFonts w:asciiTheme="minorHAnsi" w:hAnsiTheme="minorHAnsi" w:cstheme="minorHAnsi"/>
+          <w:sz w:val="24"/>
+          <w:szCs w:val="24"/>
+        </w:rPr>
+        <w:t>di un maestro di sci.</w:t>
       </w:r>
     </w:p>
     <w:p>
@@ -4723,7 +4772,7 @@
           <w:sz w:val="24"/>
           <w:szCs w:val="24"/>
         </w:rPr>
-        <w:t>Il gestore accede alla “Schermata Rimozione Maestri”;</w:t>
+        <w:t>Il gestore accede alla “Schermata Modifica Disponibilità Maestri”;</w:t>
       </w:r>
     </w:p>
     <w:p>
@@ -4745,7 +4794,15 @@
           <w:sz w:val="24"/>
           <w:szCs w:val="24"/>
         </w:rPr>
-        <w:t>Il gestore seleziona il maestro da rimuovere;</w:t>
+        <w:t>Il gestore seleziona il maestro di cui aggiornare la disponibilità ad effettuare lezioni</w:t>
+      </w:r>
+      <w:r>
+        <w:rPr>
+          <w:rFonts w:asciiTheme="minorHAnsi" w:hAnsiTheme="minorHAnsi" w:cstheme="minorHAnsi"/>
+          <w:sz w:val="24"/>
+          <w:szCs w:val="24"/>
+        </w:rPr>
+        <w:t>;</w:t>
       </w:r>
     </w:p>
     <w:p>
@@ -4767,31 +4824,7 @@
           <w:sz w:val="24"/>
           <w:szCs w:val="24"/>
         </w:rPr>
-        <w:t xml:space="preserve">Il sistema mostra un pop-up </w:t>
-      </w:r>
-      <w:r>
-        <w:rPr>
-          <w:rFonts w:asciiTheme="minorHAnsi" w:hAnsiTheme="minorHAnsi" w:cstheme="minorHAnsi"/>
-          <w:sz w:val="24"/>
-          <w:szCs w:val="24"/>
-        </w:rPr>
-        <w:t>per la</w:t>
-      </w:r>
-      <w:r>
-        <w:rPr>
-          <w:rFonts w:asciiTheme="minorHAnsi" w:hAnsiTheme="minorHAnsi" w:cstheme="minorHAnsi"/>
-          <w:sz w:val="24"/>
-          <w:szCs w:val="24"/>
-        </w:rPr>
-        <w:t xml:space="preserve"> conferma </w:t>
-      </w:r>
-      <w:r>
-        <w:rPr>
-          <w:rFonts w:asciiTheme="minorHAnsi" w:hAnsiTheme="minorHAnsi" w:cstheme="minorHAnsi"/>
-          <w:sz w:val="24"/>
-          <w:szCs w:val="24"/>
-        </w:rPr>
-        <w:t>di rimozione del maestro;</w:t>
+        <w:t>Il gestore aggiorna lo stato del maestro a “disponibile ad effettuare lezioni”;</w:t>
       </w:r>
     </w:p>
     <w:p>
@@ -4813,34 +4846,17 @@
           <w:sz w:val="24"/>
           <w:szCs w:val="24"/>
         </w:rPr>
-        <w:t xml:space="preserve">Se </w:t>
-      </w:r>
-      <w:r>
-        <w:rPr>
-          <w:rFonts w:asciiTheme="minorHAnsi" w:hAnsiTheme="minorHAnsi" w:cstheme="minorHAnsi"/>
-          <w:sz w:val="24"/>
-          <w:szCs w:val="24"/>
-        </w:rPr>
-        <w:t>la conferma al punto 3 è stata approvata il</w:t>
-      </w:r>
-      <w:r>
-        <w:rPr>
-          <w:rFonts w:asciiTheme="minorHAnsi" w:hAnsiTheme="minorHAnsi" w:cstheme="minorHAnsi"/>
-          <w:sz w:val="24"/>
-          <w:szCs w:val="24"/>
-        </w:rPr>
-        <w:t xml:space="preserve"> database esterno registra la rimozione del maestro. </w:t>
-      </w:r>
-    </w:p>
-    <w:p>
-      <w:pPr>
-        <w:rPr>
-          <w:rFonts w:asciiTheme="minorHAnsi" w:hAnsiTheme="minorHAnsi" w:cstheme="minorHAnsi"/>
-          <w:sz w:val="24"/>
-          <w:szCs w:val="24"/>
-        </w:rPr>
-      </w:pPr>
-      <w:proofErr w:type="spellStart"/>
+        <w:t xml:space="preserve">Il database esterno registra le modifiche effettuate. </w:t>
+      </w:r>
+    </w:p>
+    <w:p>
+      <w:pPr>
+        <w:rPr>
+          <w:rFonts w:asciiTheme="minorHAnsi" w:hAnsiTheme="minorHAnsi" w:cstheme="minorHAnsi"/>
+          <w:sz w:val="24"/>
+          <w:szCs w:val="24"/>
+        </w:rPr>
+      </w:pPr>
       <w:r>
         <w:rPr>
           <w:rFonts w:asciiTheme="minorHAnsi" w:hAnsiTheme="minorHAnsi" w:cstheme="minorHAnsi"/>
@@ -4851,7 +4867,320 @@
         </w:rPr>
         <w:t>Exceptions</w:t>
       </w:r>
-      <w:proofErr w:type="spellEnd"/>
+      <w:r>
+        <w:rPr>
+          <w:rFonts w:asciiTheme="minorHAnsi" w:hAnsiTheme="minorHAnsi" w:cstheme="minorHAnsi"/>
+          <w:sz w:val="24"/>
+          <w:szCs w:val="24"/>
+        </w:rPr>
+        <w:t>:</w:t>
+      </w:r>
+    </w:p>
+    <w:p/>
+    <w:p>
+      <w:pPr>
+        <w:pStyle w:val="Titolo3"/>
+      </w:pPr>
+      <w:r>
+        <w:t>Descrizione Use Case “</w:t>
+      </w:r>
+      <w:r>
+        <w:t>M</w:t>
+      </w:r>
+      <w:r>
+        <w:t xml:space="preserve">aestro </w:t>
+      </w:r>
+      <w:r>
+        <w:t xml:space="preserve">non </w:t>
+      </w:r>
+      <w:r>
+        <w:t>disponibile</w:t>
+      </w:r>
+      <w:r>
+        <w:t>”</w:t>
+      </w:r>
+      <w:bookmarkEnd w:id="17"/>
+    </w:p>
+    <w:p/>
+    <w:p>
+      <w:pPr>
+        <w:rPr>
+          <w:rFonts w:asciiTheme="minorHAnsi" w:hAnsiTheme="minorHAnsi" w:cstheme="minorHAnsi"/>
+          <w:sz w:val="24"/>
+          <w:szCs w:val="24"/>
+        </w:rPr>
+      </w:pPr>
+      <w:r>
+        <w:rPr>
+          <w:rFonts w:asciiTheme="minorHAnsi" w:hAnsiTheme="minorHAnsi" w:cstheme="minorHAnsi"/>
+          <w:b/>
+          <w:bCs/>
+          <w:sz w:val="24"/>
+          <w:szCs w:val="24"/>
+        </w:rPr>
+        <w:t>Titolo</w:t>
+      </w:r>
+      <w:r>
+        <w:rPr>
+          <w:rFonts w:asciiTheme="minorHAnsi" w:hAnsiTheme="minorHAnsi" w:cstheme="minorHAnsi"/>
+          <w:sz w:val="24"/>
+          <w:szCs w:val="24"/>
+        </w:rPr>
+        <w:t xml:space="preserve">: </w:t>
+      </w:r>
+      <w:r>
+        <w:rPr>
+          <w:rFonts w:asciiTheme="minorHAnsi" w:hAnsiTheme="minorHAnsi" w:cstheme="minorHAnsi"/>
+          <w:sz w:val="24"/>
+          <w:szCs w:val="24"/>
+        </w:rPr>
+        <w:t xml:space="preserve">Maestro </w:t>
+      </w:r>
+      <w:r>
+        <w:rPr>
+          <w:rFonts w:asciiTheme="minorHAnsi" w:hAnsiTheme="minorHAnsi" w:cstheme="minorHAnsi"/>
+          <w:sz w:val="24"/>
+          <w:szCs w:val="24"/>
+        </w:rPr>
+        <w:t xml:space="preserve">non </w:t>
+      </w:r>
+      <w:r>
+        <w:rPr>
+          <w:rFonts w:asciiTheme="minorHAnsi" w:hAnsiTheme="minorHAnsi" w:cstheme="minorHAnsi"/>
+          <w:sz w:val="24"/>
+          <w:szCs w:val="24"/>
+        </w:rPr>
+        <w:t>disponibile</w:t>
+      </w:r>
+      <w:r>
+        <w:rPr>
+          <w:rFonts w:asciiTheme="minorHAnsi" w:hAnsiTheme="minorHAnsi" w:cstheme="minorHAnsi"/>
+          <w:sz w:val="24"/>
+          <w:szCs w:val="24"/>
+        </w:rPr>
+        <w:t>.</w:t>
+      </w:r>
+    </w:p>
+    <w:p>
+      <w:pPr>
+        <w:rPr>
+          <w:rFonts w:asciiTheme="minorHAnsi" w:hAnsiTheme="minorHAnsi" w:cstheme="minorHAnsi"/>
+          <w:sz w:val="24"/>
+          <w:szCs w:val="24"/>
+        </w:rPr>
+      </w:pPr>
+    </w:p>
+    <w:p>
+      <w:pPr>
+        <w:rPr>
+          <w:rFonts w:asciiTheme="minorHAnsi" w:hAnsiTheme="minorHAnsi" w:cstheme="minorHAnsi"/>
+          <w:sz w:val="24"/>
+          <w:szCs w:val="24"/>
+        </w:rPr>
+      </w:pPr>
+      <w:r>
+        <w:rPr>
+          <w:rFonts w:asciiTheme="minorHAnsi" w:hAnsiTheme="minorHAnsi" w:cstheme="minorHAnsi"/>
+          <w:b/>
+          <w:bCs/>
+          <w:sz w:val="24"/>
+          <w:szCs w:val="24"/>
+        </w:rPr>
+        <w:t>Riassunto</w:t>
+      </w:r>
+      <w:r>
+        <w:rPr>
+          <w:rFonts w:asciiTheme="minorHAnsi" w:hAnsiTheme="minorHAnsi" w:cstheme="minorHAnsi"/>
+          <w:sz w:val="24"/>
+          <w:szCs w:val="24"/>
+        </w:rPr>
+        <w:t>:</w:t>
+      </w:r>
+    </w:p>
+    <w:p>
+      <w:pPr>
+        <w:rPr>
+          <w:rFonts w:asciiTheme="minorHAnsi" w:hAnsiTheme="minorHAnsi" w:cstheme="minorHAnsi"/>
+          <w:sz w:val="24"/>
+          <w:szCs w:val="24"/>
+        </w:rPr>
+      </w:pPr>
+      <w:r>
+        <w:rPr>
+          <w:rFonts w:asciiTheme="minorHAnsi" w:hAnsiTheme="minorHAnsi" w:cstheme="minorHAnsi"/>
+          <w:sz w:val="24"/>
+          <w:szCs w:val="24"/>
+        </w:rPr>
+        <w:t>Questo use case descrive il</w:t>
+      </w:r>
+      <w:r>
+        <w:rPr>
+          <w:rFonts w:asciiTheme="minorHAnsi" w:hAnsiTheme="minorHAnsi" w:cstheme="minorHAnsi"/>
+          <w:sz w:val="24"/>
+          <w:szCs w:val="24"/>
+        </w:rPr>
+        <w:t xml:space="preserve"> processo per modificare lo stato di disponibilità con “</w:t>
+      </w:r>
+      <w:r>
+        <w:rPr>
+          <w:rFonts w:asciiTheme="minorHAnsi" w:hAnsiTheme="minorHAnsi" w:cstheme="minorHAnsi"/>
+          <w:sz w:val="24"/>
+          <w:szCs w:val="24"/>
+        </w:rPr>
+        <w:t xml:space="preserve">non </w:t>
+      </w:r>
+      <w:r>
+        <w:rPr>
+          <w:rFonts w:asciiTheme="minorHAnsi" w:hAnsiTheme="minorHAnsi" w:cstheme="minorHAnsi"/>
+          <w:sz w:val="24"/>
+          <w:szCs w:val="24"/>
+        </w:rPr>
+        <w:t>disponibile ad effettuare lezioni” di un maestro di sci.</w:t>
+      </w:r>
+    </w:p>
+    <w:p>
+      <w:pPr>
+        <w:rPr>
+          <w:rFonts w:asciiTheme="minorHAnsi" w:hAnsiTheme="minorHAnsi" w:cstheme="minorHAnsi"/>
+          <w:sz w:val="24"/>
+          <w:szCs w:val="24"/>
+        </w:rPr>
+      </w:pPr>
+      <w:r>
+        <w:rPr>
+          <w:rFonts w:asciiTheme="minorHAnsi" w:hAnsiTheme="minorHAnsi" w:cstheme="minorHAnsi"/>
+          <w:b/>
+          <w:bCs/>
+          <w:sz w:val="24"/>
+          <w:szCs w:val="24"/>
+        </w:rPr>
+        <w:t>Descrizione</w:t>
+      </w:r>
+      <w:r>
+        <w:rPr>
+          <w:rFonts w:asciiTheme="minorHAnsi" w:hAnsiTheme="minorHAnsi" w:cstheme="minorHAnsi"/>
+          <w:sz w:val="24"/>
+          <w:szCs w:val="24"/>
+        </w:rPr>
+        <w:t>:</w:t>
+      </w:r>
+    </w:p>
+    <w:p>
+      <w:pPr>
+        <w:pStyle w:val="Paragrafoelenco"/>
+        <w:numPr>
+          <w:ilvl w:val="0"/>
+          <w:numId w:val="22"/>
+        </w:numPr>
+        <w:rPr>
+          <w:rFonts w:asciiTheme="minorHAnsi" w:hAnsiTheme="minorHAnsi" w:cstheme="minorHAnsi"/>
+          <w:sz w:val="24"/>
+          <w:szCs w:val="24"/>
+        </w:rPr>
+      </w:pPr>
+      <w:r>
+        <w:rPr>
+          <w:rFonts w:asciiTheme="minorHAnsi" w:hAnsiTheme="minorHAnsi" w:cstheme="minorHAnsi"/>
+          <w:sz w:val="24"/>
+          <w:szCs w:val="24"/>
+        </w:rPr>
+        <w:t>Il gestore accede alla “Schermata Modifica Disponibilità Maestri”;</w:t>
+      </w:r>
+    </w:p>
+    <w:p>
+      <w:pPr>
+        <w:pStyle w:val="Paragrafoelenco"/>
+        <w:numPr>
+          <w:ilvl w:val="0"/>
+          <w:numId w:val="22"/>
+        </w:numPr>
+        <w:rPr>
+          <w:rFonts w:asciiTheme="minorHAnsi" w:hAnsiTheme="minorHAnsi" w:cstheme="minorHAnsi"/>
+          <w:sz w:val="24"/>
+          <w:szCs w:val="24"/>
+        </w:rPr>
+      </w:pPr>
+      <w:r>
+        <w:rPr>
+          <w:rFonts w:asciiTheme="minorHAnsi" w:hAnsiTheme="minorHAnsi" w:cstheme="minorHAnsi"/>
+          <w:sz w:val="24"/>
+          <w:szCs w:val="24"/>
+        </w:rPr>
+        <w:t>Il gestore seleziona il maestro di cui aggiornare la disponibilità ad effettuare lezioni;</w:t>
+      </w:r>
+    </w:p>
+    <w:p>
+      <w:pPr>
+        <w:pStyle w:val="Paragrafoelenco"/>
+        <w:numPr>
+          <w:ilvl w:val="0"/>
+          <w:numId w:val="22"/>
+        </w:numPr>
+        <w:rPr>
+          <w:rFonts w:asciiTheme="minorHAnsi" w:hAnsiTheme="minorHAnsi" w:cstheme="minorHAnsi"/>
+          <w:sz w:val="24"/>
+          <w:szCs w:val="24"/>
+        </w:rPr>
+      </w:pPr>
+      <w:r>
+        <w:rPr>
+          <w:rFonts w:asciiTheme="minorHAnsi" w:hAnsiTheme="minorHAnsi" w:cstheme="minorHAnsi"/>
+          <w:sz w:val="24"/>
+          <w:szCs w:val="24"/>
+        </w:rPr>
+        <w:t>Il gestore aggiorna lo stato del maestro a “</w:t>
+      </w:r>
+      <w:r>
+        <w:rPr>
+          <w:rFonts w:asciiTheme="minorHAnsi" w:hAnsiTheme="minorHAnsi" w:cstheme="minorHAnsi"/>
+          <w:sz w:val="24"/>
+          <w:szCs w:val="24"/>
+        </w:rPr>
+        <w:t xml:space="preserve">non </w:t>
+      </w:r>
+      <w:r>
+        <w:rPr>
+          <w:rFonts w:asciiTheme="minorHAnsi" w:hAnsiTheme="minorHAnsi" w:cstheme="minorHAnsi"/>
+          <w:sz w:val="24"/>
+          <w:szCs w:val="24"/>
+        </w:rPr>
+        <w:t>disponibile ad effettuare lezioni”;</w:t>
+      </w:r>
+    </w:p>
+    <w:p>
+      <w:pPr>
+        <w:pStyle w:val="Paragrafoelenco"/>
+        <w:numPr>
+          <w:ilvl w:val="0"/>
+          <w:numId w:val="22"/>
+        </w:numPr>
+        <w:rPr>
+          <w:rFonts w:asciiTheme="minorHAnsi" w:hAnsiTheme="minorHAnsi" w:cstheme="minorHAnsi"/>
+          <w:sz w:val="24"/>
+          <w:szCs w:val="24"/>
+        </w:rPr>
+      </w:pPr>
+      <w:r>
+        <w:rPr>
+          <w:rFonts w:asciiTheme="minorHAnsi" w:hAnsiTheme="minorHAnsi" w:cstheme="minorHAnsi"/>
+          <w:sz w:val="24"/>
+          <w:szCs w:val="24"/>
+        </w:rPr>
+        <w:t xml:space="preserve">Il database esterno registra le modifiche effettuate. </w:t>
+      </w:r>
+    </w:p>
+    <w:p>
+      <w:r>
+        <w:rPr>
+          <w:rFonts w:asciiTheme="minorHAnsi" w:hAnsiTheme="minorHAnsi" w:cstheme="minorHAnsi"/>
+          <w:b/>
+          <w:bCs/>
+          <w:sz w:val="24"/>
+          <w:szCs w:val="24"/>
+        </w:rPr>
+        <w:lastRenderedPageBreak/>
+        <w:t>Exceptions</w:t>
+      </w:r>
       <w:r>
         <w:rPr>
           <w:rFonts w:asciiTheme="minorHAnsi" w:hAnsiTheme="minorHAnsi" w:cstheme="minorHAnsi"/>
@@ -7018,6 +7347,95 @@
       </w:pPr>
     </w:lvl>
     <w:lvl w:ilvl="8" w:tplc="0410001B" w:tentative="1">
+      <w:start w:val="1"/>
+      <w:numFmt w:val="lowerRoman"/>
+      <w:lvlText w:val="%9."/>
+      <w:lvlJc w:val="right"/>
+      <w:pPr>
+        <w:ind w:left="6480" w:hanging="180"/>
+      </w:pPr>
+    </w:lvl>
+  </w:abstractNum>
+  <w:abstractNum w:abstractNumId="21" w15:restartNumberingAfterBreak="0">
+    <w:nsid w:val="7E7D5996"/>
+    <w:multiLevelType w:val="hybridMultilevel"/>
+    <w:tmpl w:val="E44CECD6"/>
+    <w:lvl w:ilvl="0" w:tplc="FFFFFFFF">
+      <w:start w:val="1"/>
+      <w:numFmt w:val="decimal"/>
+      <w:lvlText w:val="%1."/>
+      <w:lvlJc w:val="left"/>
+      <w:pPr>
+        <w:ind w:left="720" w:hanging="360"/>
+      </w:pPr>
+      <w:rPr>
+        <w:rFonts w:hint="default"/>
+      </w:rPr>
+    </w:lvl>
+    <w:lvl w:ilvl="1" w:tplc="FFFFFFFF" w:tentative="1">
+      <w:start w:val="1"/>
+      <w:numFmt w:val="lowerLetter"/>
+      <w:lvlText w:val="%2."/>
+      <w:lvlJc w:val="left"/>
+      <w:pPr>
+        <w:ind w:left="1440" w:hanging="360"/>
+      </w:pPr>
+    </w:lvl>
+    <w:lvl w:ilvl="2" w:tplc="FFFFFFFF" w:tentative="1">
+      <w:start w:val="1"/>
+      <w:numFmt w:val="lowerRoman"/>
+      <w:lvlText w:val="%3."/>
+      <w:lvlJc w:val="right"/>
+      <w:pPr>
+        <w:ind w:left="2160" w:hanging="180"/>
+      </w:pPr>
+    </w:lvl>
+    <w:lvl w:ilvl="3" w:tplc="FFFFFFFF" w:tentative="1">
+      <w:start w:val="1"/>
+      <w:numFmt w:val="decimal"/>
+      <w:lvlText w:val="%4."/>
+      <w:lvlJc w:val="left"/>
+      <w:pPr>
+        <w:ind w:left="2880" w:hanging="360"/>
+      </w:pPr>
+    </w:lvl>
+    <w:lvl w:ilvl="4" w:tplc="FFFFFFFF" w:tentative="1">
+      <w:start w:val="1"/>
+      <w:numFmt w:val="lowerLetter"/>
+      <w:lvlText w:val="%5."/>
+      <w:lvlJc w:val="left"/>
+      <w:pPr>
+        <w:ind w:left="3600" w:hanging="360"/>
+      </w:pPr>
+    </w:lvl>
+    <w:lvl w:ilvl="5" w:tplc="FFFFFFFF" w:tentative="1">
+      <w:start w:val="1"/>
+      <w:numFmt w:val="lowerRoman"/>
+      <w:lvlText w:val="%6."/>
+      <w:lvlJc w:val="right"/>
+      <w:pPr>
+        <w:ind w:left="4320" w:hanging="180"/>
+      </w:pPr>
+    </w:lvl>
+    <w:lvl w:ilvl="6" w:tplc="FFFFFFFF" w:tentative="1">
+      <w:start w:val="1"/>
+      <w:numFmt w:val="decimal"/>
+      <w:lvlText w:val="%7."/>
+      <w:lvlJc w:val="left"/>
+      <w:pPr>
+        <w:ind w:left="5040" w:hanging="360"/>
+      </w:pPr>
+    </w:lvl>
+    <w:lvl w:ilvl="7" w:tplc="FFFFFFFF" w:tentative="1">
+      <w:start w:val="1"/>
+      <w:numFmt w:val="lowerLetter"/>
+      <w:lvlText w:val="%8."/>
+      <w:lvlJc w:val="left"/>
+      <w:pPr>
+        <w:ind w:left="5760" w:hanging="360"/>
+      </w:pPr>
+    </w:lvl>
+    <w:lvl w:ilvl="8" w:tplc="FFFFFFFF" w:tentative="1">
       <w:start w:val="1"/>
       <w:numFmt w:val="lowerRoman"/>
       <w:lvlText w:val="%9."/>
@@ -7089,6 +7507,9 @@
   </w:num>
   <w:num w:numId="21" w16cid:durableId="200047673">
     <w:abstractNumId w:val="14"/>
+  </w:num>
+  <w:num w:numId="22" w16cid:durableId="430512940">
+    <w:abstractNumId w:val="21"/>
   </w:num>
 </w:numbering>
 </file>
@@ -7212,6 +7633,7 @@
     <w:lsdException w:name="HTML Sample" w:semiHidden="1" w:unhideWhenUsed="1"/>
     <w:lsdException w:name="HTML Typewriter" w:semiHidden="1" w:unhideWhenUsed="1"/>
     <w:lsdException w:name="HTML Variable" w:semiHidden="1" w:unhideWhenUsed="1"/>
+    <w:lsdException w:name="Normal Table" w:semiHidden="1" w:unhideWhenUsed="1"/>
     <w:lsdException w:name="annotation subject" w:semiHidden="1" w:unhideWhenUsed="1"/>
     <w:lsdException w:name="No List" w:semiHidden="1" w:unhideWhenUsed="1"/>
     <w:lsdException w:name="Outline List 1" w:semiHidden="1" w:unhideWhenUsed="1"/>
@@ -7258,8 +7680,10 @@
     <w:lsdException w:name="Table Subtle 2" w:semiHidden="1" w:unhideWhenUsed="1"/>
     <w:lsdException w:name="Table Web 1" w:semiHidden="1" w:unhideWhenUsed="1"/>
     <w:lsdException w:name="Table Web 2" w:semiHidden="1" w:unhideWhenUsed="1"/>
+    <w:lsdException w:name="Table Web 3" w:semiHidden="1" w:unhideWhenUsed="1"/>
     <w:lsdException w:name="Balloon Text" w:semiHidden="1" w:unhideWhenUsed="1"/>
     <w:lsdException w:name="Table Grid" w:uiPriority="39"/>
+    <w:lsdException w:name="Table Theme" w:semiHidden="1" w:unhideWhenUsed="1"/>
     <w:lsdException w:name="Placeholder Text" w:semiHidden="1"/>
     <w:lsdException w:name="No Spacing" w:uiPriority="1" w:qFormat="1"/>
     <w:lsdException w:name="Light Shading" w:uiPriority="60"/>

</xml_diff>